<commit_message>
PGC - Agregar avance
</commit_message>
<xml_diff>
--- a/Documentos/PGC.docx
+++ b/Documentos/PGC.docx
@@ -1472,7 +1472,7 @@
           <w:color w:val="000000"/>
           <w:lang w:eastAsia="es-ES"/>
         </w:rPr>
-        <w:t>INTRODUCCIÓN DEL PLAN</w:t>
+        <w:t>INTRODUCCIÓN</w:t>
       </w:r>
     </w:p>
     <w:p>
@@ -1821,7 +1821,23 @@
           <w:color w:val="000000"/>
           <w:lang w:eastAsia="es-ES"/>
         </w:rPr>
-        <w:t>En el desarrollo de software los cambios, debidos principalmente a modificaciones de requisitos y fallos, son inevitables. Normalmente se trabaja en equipo por lo que es preciso llevar un control y registro de los cambios con el fin de reducir errores, aumentar la calidad y la productividad y evitar los problemas que puede acarrear una incorrecta sincronización en dichos cambios, al afectar a otros elementos del sistema o a las tareas realizadas por otros miembros del equipo de proyecto. </w:t>
+        <w:t xml:space="preserve">En el </w:t>
+      </w:r>
+      <w:r>
+        <w:rPr>
+          <w:rFonts w:ascii="Arial" w:eastAsia="Times New Roman" w:hAnsi="Arial" w:cs="Arial"/>
+          <w:color w:val="000000"/>
+          <w:lang w:eastAsia="es-ES"/>
+        </w:rPr>
+        <w:t xml:space="preserve">proceso de desarrollo </w:t>
+      </w:r>
+      <w:r>
+        <w:rPr>
+          <w:rFonts w:ascii="Arial" w:eastAsia="Times New Roman" w:hAnsi="Arial" w:cs="Arial"/>
+          <w:color w:val="000000"/>
+          <w:lang w:eastAsia="es-ES"/>
+        </w:rPr>
+        <w:t>de software los cambios, debidos principalmente a modificaciones de requisitos y fallos, son inevitables. Normalmente se trabaja en equipo por lo que es preciso llevar un control y registro de los cambios con el fin de reducir errores, aumentar la calidad y la productividad y evitar los problemas que puede acarrear una incorrecta sincronización en dichos cambios, al afectar a otros elementos del sistema o a las tareas realizadas por otros miembros del equipo de proyecto. </w:t>
       </w:r>
     </w:p>
     <w:p>
@@ -1842,17 +1858,7 @@
           <w:color w:val="000000"/>
           <w:lang w:eastAsia="es-ES"/>
         </w:rPr>
-        <w:t xml:space="preserve">El objetivo de la gestión de la configuración es mantener la integridad de los productos que se obtienen a lo largo del desarrollo de los sistemas de información, garantizando que no se realizan cambios incontrolados y que todos </w:t>
-      </w:r>
-      <w:bookmarkStart w:id="0" w:name="_GoBack"/>
-      <w:bookmarkEnd w:id="0"/>
-      <w:r>
-        <w:rPr>
-          <w:rFonts w:ascii="Arial" w:eastAsia="Times New Roman" w:hAnsi="Arial" w:cs="Arial"/>
-          <w:color w:val="000000"/>
-          <w:lang w:eastAsia="es-ES"/>
-        </w:rPr>
-        <w:t xml:space="preserve">los participantes en el desarrollo del sistema disponen de la versión adecuada de </w:t>
+        <w:t xml:space="preserve">El objetivo de la gestión de la configuración es mantener la integridad de los productos que se obtienen a lo largo del desarrollo de los sistemas de información, garantizando que no se realizan cambios incontrolados y que todos los participantes en el desarrollo del sistema disponen de la versión adecuada de </w:t>
       </w:r>
       <w:r>
         <w:rPr>
@@ -1870,42 +1876,1031 @@
         <w:ind w:left="425"/>
         <w:jc w:val="both"/>
         <w:rPr>
+          <w:rFonts w:ascii="Arial" w:eastAsia="Times New Roman" w:hAnsi="Arial" w:cs="Arial"/>
+          <w:color w:val="000000"/>
+          <w:lang w:eastAsia="es-ES"/>
+        </w:rPr>
+      </w:pPr>
+      <w:r>
+        <w:rPr>
+          <w:rFonts w:ascii="Arial" w:eastAsia="Times New Roman" w:hAnsi="Arial" w:cs="Arial"/>
+          <w:color w:val="000000"/>
+          <w:lang w:eastAsia="es-ES"/>
+        </w:rPr>
+        <w:t xml:space="preserve">El propósito de este plan es plantear lineamientos y estándares para </w:t>
+      </w:r>
+      <w:proofErr w:type="gramStart"/>
+      <w:r>
+        <w:rPr>
+          <w:rFonts w:ascii="Arial" w:eastAsia="Times New Roman" w:hAnsi="Arial" w:cs="Arial"/>
+          <w:color w:val="000000"/>
+          <w:lang w:eastAsia="es-ES"/>
+        </w:rPr>
+        <w:t>un</w:t>
+      </w:r>
+      <w:proofErr w:type="gramEnd"/>
+      <w:r>
+        <w:rPr>
+          <w:rFonts w:ascii="Arial" w:eastAsia="Times New Roman" w:hAnsi="Arial" w:cs="Arial"/>
+          <w:color w:val="000000"/>
+          <w:lang w:eastAsia="es-ES"/>
+        </w:rPr>
+        <w:t xml:space="preserve"> correcta gestión de la configuración de los proyectos de software</w:t>
+      </w:r>
+      <w:r>
+        <w:rPr>
+          <w:rFonts w:ascii="Arial" w:eastAsia="Times New Roman" w:hAnsi="Arial" w:cs="Arial"/>
+          <w:color w:val="000000"/>
+          <w:lang w:eastAsia="es-ES"/>
+        </w:rPr>
+        <w:t>.</w:t>
+      </w:r>
+    </w:p>
+    <w:p>
+      <w:pPr>
+        <w:spacing w:after="120" w:line="360" w:lineRule="auto"/>
+        <w:ind w:left="426" w:hanging="360"/>
+        <w:rPr>
+          <w:rFonts w:ascii="Arial" w:eastAsia="Times New Roman" w:hAnsi="Arial" w:cs="Arial"/>
+          <w:b/>
+          <w:bCs/>
+          <w:color w:val="000000"/>
+          <w:lang w:eastAsia="es-ES"/>
+        </w:rPr>
+      </w:pPr>
+      <w:r>
+        <w:rPr>
+          <w:rFonts w:ascii="Arial" w:eastAsia="Times New Roman" w:hAnsi="Arial" w:cs="Arial"/>
+          <w:b/>
+          <w:bCs/>
+          <w:color w:val="000000"/>
+          <w:lang w:eastAsia="es-ES"/>
+        </w:rPr>
+        <w:t>1.4</w:t>
+      </w:r>
+      <w:r>
+        <w:rPr>
+          <w:rFonts w:ascii="Arial" w:eastAsia="Times New Roman" w:hAnsi="Arial" w:cs="Arial"/>
+          <w:b/>
+          <w:bCs/>
+          <w:color w:val="000000"/>
+          <w:lang w:eastAsia="es-ES"/>
+        </w:rPr>
+        <w:t>.</w:t>
+      </w:r>
+      <w:r>
+        <w:rPr>
+          <w:rFonts w:ascii="Arial" w:eastAsia="Times New Roman" w:hAnsi="Arial" w:cs="Arial"/>
+          <w:b/>
+          <w:bCs/>
+          <w:color w:val="000000"/>
+          <w:sz w:val="14"/>
+          <w:szCs w:val="14"/>
+          <w:lang w:eastAsia="es-ES"/>
+        </w:rPr>
+        <w:t xml:space="preserve"> </w:t>
+      </w:r>
+      <w:r>
+        <w:rPr>
+          <w:rFonts w:ascii="Arial" w:eastAsia="Times New Roman" w:hAnsi="Arial" w:cs="Arial"/>
+          <w:b/>
+          <w:bCs/>
+          <w:color w:val="000000"/>
+          <w:lang w:eastAsia="es-ES"/>
+        </w:rPr>
+        <w:t>APLICABILIDAD</w:t>
+      </w:r>
+    </w:p>
+    <w:p>
+      <w:pPr>
+        <w:spacing w:after="120" w:line="360" w:lineRule="auto"/>
+        <w:ind w:left="426" w:hanging="360"/>
+        <w:rPr>
+          <w:rFonts w:ascii="Arial" w:eastAsia="Times New Roman" w:hAnsi="Arial" w:cs="Arial"/>
+          <w:bCs/>
+          <w:color w:val="000000"/>
+          <w:lang w:eastAsia="es-ES"/>
+        </w:rPr>
+      </w:pPr>
+      <w:r>
+        <w:rPr>
+          <w:rFonts w:ascii="Arial" w:eastAsia="Times New Roman" w:hAnsi="Arial" w:cs="Arial"/>
+          <w:b/>
+          <w:bCs/>
+          <w:color w:val="000000"/>
+          <w:lang w:eastAsia="es-ES"/>
+        </w:rPr>
+        <w:tab/>
+      </w:r>
+      <w:r>
+        <w:rPr>
+          <w:rFonts w:ascii="Arial" w:eastAsia="Times New Roman" w:hAnsi="Arial" w:cs="Arial"/>
+          <w:bCs/>
+          <w:color w:val="000000"/>
+          <w:lang w:eastAsia="es-ES"/>
+        </w:rPr>
+        <w:t>El plan de gestión de configuración debe aplicarse para cualquier proyecto desarrollado por la empresa Digital Factory.</w:t>
+      </w:r>
+    </w:p>
+    <w:p>
+      <w:pPr>
+        <w:spacing w:after="120" w:line="360" w:lineRule="auto"/>
+        <w:ind w:left="426" w:hanging="360"/>
+        <w:rPr>
+          <w:rFonts w:ascii="Arial" w:eastAsia="Times New Roman" w:hAnsi="Arial" w:cs="Arial"/>
+          <w:b/>
+          <w:bCs/>
+          <w:color w:val="000000"/>
+          <w:lang w:eastAsia="es-ES"/>
+        </w:rPr>
+      </w:pPr>
+      <w:r>
+        <w:rPr>
+          <w:rFonts w:ascii="Arial" w:eastAsia="Times New Roman" w:hAnsi="Arial" w:cs="Arial"/>
+          <w:b/>
+          <w:bCs/>
+          <w:color w:val="000000"/>
+          <w:lang w:eastAsia="es-ES"/>
+        </w:rPr>
+        <w:t>1.</w:t>
+      </w:r>
+      <w:r>
+        <w:rPr>
+          <w:rFonts w:ascii="Arial" w:eastAsia="Times New Roman" w:hAnsi="Arial" w:cs="Arial"/>
+          <w:b/>
+          <w:bCs/>
+          <w:color w:val="000000"/>
+          <w:lang w:eastAsia="es-ES"/>
+        </w:rPr>
+        <w:t>5</w:t>
+      </w:r>
+      <w:r>
+        <w:rPr>
+          <w:rFonts w:ascii="Arial" w:eastAsia="Times New Roman" w:hAnsi="Arial" w:cs="Arial"/>
+          <w:b/>
+          <w:bCs/>
+          <w:color w:val="000000"/>
+          <w:lang w:eastAsia="es-ES"/>
+        </w:rPr>
+        <w:t>.</w:t>
+      </w:r>
+      <w:r>
+        <w:rPr>
+          <w:rFonts w:ascii="Arial" w:eastAsia="Times New Roman" w:hAnsi="Arial" w:cs="Arial"/>
+          <w:b/>
+          <w:bCs/>
+          <w:color w:val="000000"/>
+          <w:sz w:val="14"/>
+          <w:szCs w:val="14"/>
+          <w:lang w:eastAsia="es-ES"/>
+        </w:rPr>
+        <w:t xml:space="preserve"> </w:t>
+      </w:r>
+      <w:r>
+        <w:rPr>
+          <w:rFonts w:ascii="Arial" w:eastAsia="Times New Roman" w:hAnsi="Arial" w:cs="Arial"/>
+          <w:b/>
+          <w:bCs/>
+          <w:color w:val="000000"/>
+          <w:lang w:eastAsia="es-ES"/>
+        </w:rPr>
+        <w:t>APLICABILIDAD</w:t>
+      </w:r>
+    </w:p>
+    <w:p>
+      <w:pPr>
+        <w:spacing w:after="120" w:line="360" w:lineRule="auto"/>
+        <w:ind w:left="426" w:hanging="360"/>
+        <w:rPr>
+          <w:rFonts w:ascii="Arial" w:eastAsia="Times New Roman" w:hAnsi="Arial" w:cs="Arial"/>
+          <w:bCs/>
+          <w:color w:val="000000"/>
+          <w:lang w:eastAsia="es-ES"/>
+        </w:rPr>
+      </w:pPr>
+      <w:r>
+        <w:rPr>
+          <w:rFonts w:ascii="Arial" w:eastAsia="Times New Roman" w:hAnsi="Arial" w:cs="Arial"/>
+          <w:b/>
+          <w:bCs/>
+          <w:color w:val="000000"/>
+          <w:lang w:eastAsia="es-ES"/>
+        </w:rPr>
+        <w:tab/>
+      </w:r>
+      <w:r>
+        <w:rPr>
+          <w:rFonts w:ascii="Arial" w:eastAsia="Times New Roman" w:hAnsi="Arial" w:cs="Arial"/>
+          <w:bCs/>
+          <w:color w:val="000000"/>
+          <w:lang w:eastAsia="es-ES"/>
+        </w:rPr>
+        <w:t>El plan de gestión de configuración debe aplicarse para cualquier proyecto desarrollado por la empresa Digital Factory.</w:t>
+      </w:r>
+    </w:p>
+    <w:p>
+      <w:pPr>
+        <w:spacing w:after="0" w:line="360" w:lineRule="auto"/>
+        <w:rPr>
           <w:rFonts w:ascii="Times New Roman" w:eastAsia="Times New Roman" w:hAnsi="Times New Roman" w:cs="Times New Roman"/>
           <w:sz w:val="24"/>
           <w:szCs w:val="24"/>
           <w:lang w:eastAsia="es-ES"/>
         </w:rPr>
       </w:pPr>
-      <w:r>
-        <w:rPr>
-          <w:rFonts w:ascii="Arial" w:eastAsia="Times New Roman" w:hAnsi="Arial" w:cs="Arial"/>
-          <w:color w:val="000000"/>
-          <w:lang w:eastAsia="es-ES"/>
-        </w:rPr>
-        <w:t xml:space="preserve">El propósito de este plan es plantear lineamientos y estándares para </w:t>
-      </w:r>
-      <w:proofErr w:type="gramStart"/>
-      <w:r>
-        <w:rPr>
-          <w:rFonts w:ascii="Arial" w:eastAsia="Times New Roman" w:hAnsi="Arial" w:cs="Arial"/>
-          <w:color w:val="000000"/>
-          <w:lang w:eastAsia="es-ES"/>
-        </w:rPr>
-        <w:t>un</w:t>
-      </w:r>
-      <w:proofErr w:type="gramEnd"/>
-      <w:r>
-        <w:rPr>
-          <w:rFonts w:ascii="Arial" w:eastAsia="Times New Roman" w:hAnsi="Arial" w:cs="Arial"/>
-          <w:color w:val="000000"/>
-          <w:lang w:eastAsia="es-ES"/>
-        </w:rPr>
-        <w:t xml:space="preserve"> correcta gestión de la configuración de los proyectos de software</w:t>
-      </w:r>
     </w:p>
     <w:p>
       <w:pPr>
         <w:spacing w:after="0" w:line="360" w:lineRule="auto"/>
+        <w:ind w:hanging="360"/>
+        <w:rPr>
+          <w:rFonts w:ascii="Arial" w:eastAsia="Times New Roman" w:hAnsi="Arial" w:cs="Arial"/>
+          <w:b/>
+          <w:color w:val="000000"/>
+          <w:lang w:eastAsia="es-ES"/>
+        </w:rPr>
+      </w:pPr>
+      <w:r>
+        <w:rPr>
+          <w:rFonts w:ascii="Arial" w:eastAsia="Times New Roman" w:hAnsi="Arial" w:cs="Arial"/>
+          <w:b/>
+          <w:color w:val="000000"/>
+          <w:lang w:eastAsia="es-ES"/>
+        </w:rPr>
+        <w:t>2.</w:t>
+      </w:r>
+      <w:r>
+        <w:rPr>
+          <w:rFonts w:ascii="Arial" w:eastAsia="Times New Roman" w:hAnsi="Arial" w:cs="Arial"/>
+          <w:b/>
+          <w:color w:val="000000"/>
+          <w:lang w:eastAsia="es-ES"/>
+        </w:rPr>
+        <w:t xml:space="preserve">  GESTIÓN DE LA GESTIÓN DE LA CONFIGURACIÓN</w:t>
+      </w:r>
+    </w:p>
+    <w:p>
+      <w:pPr>
+        <w:spacing w:after="0" w:line="360" w:lineRule="auto"/>
+        <w:ind w:hanging="360"/>
+        <w:rPr>
+          <w:rFonts w:ascii="Arial" w:eastAsia="Times New Roman" w:hAnsi="Arial" w:cs="Arial"/>
+          <w:b/>
+          <w:color w:val="000000"/>
+          <w:lang w:eastAsia="es-ES"/>
+        </w:rPr>
+      </w:pPr>
+      <w:r>
+        <w:rPr>
+          <w:rFonts w:ascii="Arial" w:eastAsia="Times New Roman" w:hAnsi="Arial" w:cs="Arial"/>
+          <w:b/>
+          <w:color w:val="000000"/>
+          <w:lang w:eastAsia="es-ES"/>
+        </w:rPr>
+        <w:t>2.</w:t>
+      </w:r>
+      <w:r>
+        <w:rPr>
+          <w:rFonts w:ascii="Arial" w:eastAsia="Times New Roman" w:hAnsi="Arial" w:cs="Arial"/>
+          <w:b/>
+          <w:color w:val="000000"/>
+          <w:lang w:eastAsia="es-ES"/>
+        </w:rPr>
+        <w:t>1. ORGANIZACIÓN</w:t>
+      </w:r>
+    </w:p>
+    <w:p>
+      <w:pPr>
+        <w:spacing w:after="0" w:line="360" w:lineRule="auto"/>
+        <w:ind w:hanging="360"/>
+        <w:rPr>
+          <w:rFonts w:ascii="Arial" w:eastAsia="Times New Roman" w:hAnsi="Arial" w:cs="Arial"/>
+          <w:color w:val="000000"/>
+          <w:sz w:val="14"/>
+          <w:szCs w:val="14"/>
+          <w:lang w:eastAsia="es-ES"/>
+        </w:rPr>
+      </w:pPr>
+      <w:r>
+        <w:rPr>
+          <w:rFonts w:ascii="Arial" w:eastAsia="Times New Roman" w:hAnsi="Arial" w:cs="Arial"/>
+          <w:bCs/>
+          <w:color w:val="000000"/>
+          <w:lang w:eastAsia="es-ES"/>
+        </w:rPr>
+        <w:t xml:space="preserve">  </w:t>
+      </w:r>
+      <w:r>
+        <w:rPr>
+          <w:rFonts w:ascii="Arial" w:eastAsia="Times New Roman" w:hAnsi="Arial" w:cs="Arial"/>
+          <w:bCs/>
+          <w:color w:val="000000"/>
+          <w:lang w:eastAsia="es-ES"/>
+        </w:rPr>
+        <w:t xml:space="preserve">     Para el desarrollo del presente plan se contará con la participación de un Gestor de la Configuración, un Coordinador de Configuración, Responsable de ítems de configuración y un Gestor de Cambio</w:t>
+      </w:r>
+    </w:p>
+    <w:p>
+      <w:pPr>
+        <w:spacing w:after="0" w:line="360" w:lineRule="auto"/>
+        <w:ind w:hanging="360"/>
+        <w:rPr>
+          <w:rFonts w:ascii="Arial" w:eastAsia="Times New Roman" w:hAnsi="Arial" w:cs="Arial"/>
+          <w:color w:val="000000"/>
+          <w:lang w:eastAsia="es-ES"/>
+        </w:rPr>
+      </w:pPr>
+      <w:r>
+        <w:rPr>
+          <w:rFonts w:ascii="Arial" w:eastAsia="Times New Roman" w:hAnsi="Arial" w:cs="Arial"/>
+          <w:color w:val="000000"/>
+          <w:sz w:val="14"/>
+          <w:szCs w:val="14"/>
+          <w:lang w:eastAsia="es-ES"/>
+        </w:rPr>
+        <w:t xml:space="preserve">       </w:t>
+      </w:r>
+    </w:p>
+    <w:tbl>
+      <w:tblPr>
+        <w:tblStyle w:val="Tablaconcuadrcula"/>
+        <w:tblW w:w="8789" w:type="dxa"/>
+        <w:tblInd w:w="250" w:type="dxa"/>
+        <w:tblLook w:val="04A0" w:firstRow="1" w:lastRow="0" w:firstColumn="1" w:lastColumn="0" w:noHBand="0" w:noVBand="1"/>
+      </w:tblPr>
+      <w:tblGrid>
+        <w:gridCol w:w="1739"/>
+        <w:gridCol w:w="1380"/>
+        <w:gridCol w:w="3969"/>
+        <w:gridCol w:w="1701"/>
+      </w:tblGrid>
+      <w:tr>
+        <w:tc>
+          <w:tcPr>
+            <w:tcW w:w="1739" w:type="dxa"/>
+            <w:shd w:val="clear" w:color="auto" w:fill="D9D9D9" w:themeFill="background1" w:themeFillShade="D9"/>
+            <w:vAlign w:val="center"/>
+          </w:tcPr>
+          <w:p>
+            <w:pPr>
+              <w:spacing w:line="360" w:lineRule="auto"/>
+              <w:jc w:val="center"/>
+              <w:rPr>
+                <w:rFonts w:ascii="Arial" w:eastAsia="Times New Roman" w:hAnsi="Arial" w:cs="Arial"/>
+                <w:b/>
+                <w:color w:val="000000"/>
+                <w:sz w:val="18"/>
+                <w:lang w:eastAsia="es-ES"/>
+              </w:rPr>
+            </w:pPr>
+            <w:r>
+              <w:rPr>
+                <w:rFonts w:ascii="Arial" w:eastAsia="Times New Roman" w:hAnsi="Arial" w:cs="Arial"/>
+                <w:b/>
+                <w:color w:val="000000"/>
+                <w:sz w:val="18"/>
+                <w:lang w:eastAsia="es-ES"/>
+              </w:rPr>
+              <w:t>ROL</w:t>
+            </w:r>
+          </w:p>
+        </w:tc>
+        <w:tc>
+          <w:tcPr>
+            <w:tcW w:w="1380" w:type="dxa"/>
+            <w:shd w:val="clear" w:color="auto" w:fill="D9D9D9" w:themeFill="background1" w:themeFillShade="D9"/>
+            <w:vAlign w:val="center"/>
+          </w:tcPr>
+          <w:p>
+            <w:pPr>
+              <w:spacing w:line="360" w:lineRule="auto"/>
+              <w:jc w:val="center"/>
+              <w:rPr>
+                <w:rFonts w:ascii="Arial" w:eastAsia="Times New Roman" w:hAnsi="Arial" w:cs="Arial"/>
+                <w:b/>
+                <w:color w:val="000000"/>
+                <w:sz w:val="18"/>
+                <w:lang w:eastAsia="es-ES"/>
+              </w:rPr>
+            </w:pPr>
+            <w:r>
+              <w:rPr>
+                <w:rFonts w:ascii="Arial" w:eastAsia="Times New Roman" w:hAnsi="Arial" w:cs="Arial"/>
+                <w:b/>
+                <w:color w:val="000000"/>
+                <w:sz w:val="18"/>
+                <w:lang w:eastAsia="es-ES"/>
+              </w:rPr>
+              <w:t>PERSONA ASIGNADA</w:t>
+            </w:r>
+          </w:p>
+        </w:tc>
+        <w:tc>
+          <w:tcPr>
+            <w:tcW w:w="3969" w:type="dxa"/>
+            <w:shd w:val="clear" w:color="auto" w:fill="D9D9D9" w:themeFill="background1" w:themeFillShade="D9"/>
+            <w:vAlign w:val="center"/>
+          </w:tcPr>
+          <w:p>
+            <w:pPr>
+              <w:spacing w:line="360" w:lineRule="auto"/>
+              <w:jc w:val="center"/>
+              <w:rPr>
+                <w:rFonts w:ascii="Arial" w:eastAsia="Times New Roman" w:hAnsi="Arial" w:cs="Arial"/>
+                <w:b/>
+                <w:color w:val="000000"/>
+                <w:sz w:val="18"/>
+                <w:lang w:eastAsia="es-ES"/>
+              </w:rPr>
+            </w:pPr>
+            <w:r>
+              <w:rPr>
+                <w:rFonts w:ascii="Arial" w:eastAsia="Times New Roman" w:hAnsi="Arial" w:cs="Arial"/>
+                <w:b/>
+                <w:color w:val="000000"/>
+                <w:sz w:val="18"/>
+                <w:lang w:eastAsia="es-ES"/>
+              </w:rPr>
+              <w:t>RESPONSABILIDADES</w:t>
+            </w:r>
+          </w:p>
+        </w:tc>
+        <w:tc>
+          <w:tcPr>
+            <w:tcW w:w="1701" w:type="dxa"/>
+            <w:shd w:val="clear" w:color="auto" w:fill="D9D9D9" w:themeFill="background1" w:themeFillShade="D9"/>
+            <w:vAlign w:val="center"/>
+          </w:tcPr>
+          <w:p>
+            <w:pPr>
+              <w:spacing w:line="360" w:lineRule="auto"/>
+              <w:jc w:val="center"/>
+              <w:rPr>
+                <w:rFonts w:ascii="Arial" w:eastAsia="Times New Roman" w:hAnsi="Arial" w:cs="Arial"/>
+                <w:b/>
+                <w:color w:val="000000"/>
+                <w:sz w:val="18"/>
+                <w:lang w:eastAsia="es-ES"/>
+              </w:rPr>
+            </w:pPr>
+            <w:r>
+              <w:rPr>
+                <w:rFonts w:ascii="Arial" w:eastAsia="Times New Roman" w:hAnsi="Arial" w:cs="Arial"/>
+                <w:b/>
+                <w:color w:val="000000"/>
+                <w:sz w:val="18"/>
+                <w:lang w:eastAsia="es-ES"/>
+              </w:rPr>
+              <w:t>NIVELES DE AUDITORIA</w:t>
+            </w:r>
+          </w:p>
+        </w:tc>
+      </w:tr>
+      <w:tr>
+        <w:tc>
+          <w:tcPr>
+            <w:tcW w:w="1739" w:type="dxa"/>
+          </w:tcPr>
+          <w:p>
+            <w:pPr>
+              <w:spacing w:line="360" w:lineRule="auto"/>
+              <w:rPr>
+                <w:rFonts w:ascii="Arial" w:eastAsia="Times New Roman" w:hAnsi="Arial" w:cs="Arial"/>
+                <w:color w:val="000000"/>
+                <w:lang w:eastAsia="es-ES"/>
+              </w:rPr>
+            </w:pPr>
+            <w:r>
+              <w:rPr>
+                <w:rFonts w:ascii="Arial" w:eastAsia="Times New Roman" w:hAnsi="Arial" w:cs="Arial"/>
+                <w:color w:val="000000"/>
+                <w:lang w:eastAsia="es-ES"/>
+              </w:rPr>
+              <w:t>Gestor de la Configuración</w:t>
+            </w:r>
+          </w:p>
+        </w:tc>
+        <w:tc>
+          <w:tcPr>
+            <w:tcW w:w="1380" w:type="dxa"/>
+          </w:tcPr>
+          <w:p>
+            <w:pPr>
+              <w:spacing w:line="360" w:lineRule="auto"/>
+              <w:rPr>
+                <w:rFonts w:ascii="Arial" w:eastAsia="Times New Roman" w:hAnsi="Arial" w:cs="Arial"/>
+                <w:color w:val="000000"/>
+                <w:lang w:eastAsia="es-ES"/>
+              </w:rPr>
+            </w:pPr>
+            <w:r>
+              <w:rPr>
+                <w:rFonts w:ascii="Arial" w:eastAsia="Times New Roman" w:hAnsi="Arial" w:cs="Arial"/>
+                <w:color w:val="000000"/>
+                <w:lang w:eastAsia="es-ES"/>
+              </w:rPr>
+              <w:t xml:space="preserve">Erick </w:t>
+            </w:r>
+            <w:proofErr w:type="spellStart"/>
+            <w:r>
+              <w:rPr>
+                <w:rFonts w:ascii="Arial" w:eastAsia="Times New Roman" w:hAnsi="Arial" w:cs="Arial"/>
+                <w:color w:val="000000"/>
+                <w:lang w:eastAsia="es-ES"/>
+              </w:rPr>
+              <w:t>Chinchayan</w:t>
+            </w:r>
+            <w:proofErr w:type="spellEnd"/>
+          </w:p>
+        </w:tc>
+        <w:tc>
+          <w:tcPr>
+            <w:tcW w:w="3969" w:type="dxa"/>
+          </w:tcPr>
+          <w:p>
+            <w:pPr>
+              <w:spacing w:line="360" w:lineRule="auto"/>
+              <w:rPr>
+                <w:rFonts w:ascii="Arial" w:eastAsia="Times New Roman" w:hAnsi="Arial" w:cs="Arial"/>
+                <w:color w:val="000000"/>
+                <w:lang w:eastAsia="es-ES"/>
+              </w:rPr>
+            </w:pPr>
+            <w:r>
+              <w:rPr>
+                <w:rFonts w:ascii="Arial" w:eastAsia="Times New Roman" w:hAnsi="Arial" w:cs="Arial"/>
+                <w:color w:val="000000"/>
+                <w:lang w:eastAsia="es-ES"/>
+              </w:rPr>
+              <w:t></w:t>
+            </w:r>
+            <w:r>
+              <w:rPr>
+                <w:rFonts w:ascii="Arial" w:eastAsia="Times New Roman" w:hAnsi="Arial" w:cs="Arial"/>
+                <w:color w:val="000000"/>
+                <w:lang w:eastAsia="es-ES"/>
+              </w:rPr>
+              <w:t xml:space="preserve">Gestionar la planificación, identificación, control, seguimiento y auditoría de todos los elementos de configuración en la base de datos de configuración. </w:t>
+            </w:r>
+          </w:p>
+          <w:p>
+            <w:pPr>
+              <w:spacing w:line="360" w:lineRule="auto"/>
+              <w:rPr>
+                <w:rFonts w:ascii="Arial" w:eastAsia="Times New Roman" w:hAnsi="Arial" w:cs="Arial"/>
+                <w:color w:val="000000"/>
+                <w:lang w:eastAsia="es-ES"/>
+              </w:rPr>
+            </w:pPr>
+            <w:r>
+              <w:rPr>
+                <w:rFonts w:ascii="Arial" w:eastAsia="Times New Roman" w:hAnsi="Arial" w:cs="Arial"/>
+                <w:color w:val="000000"/>
+                <w:lang w:eastAsia="es-ES"/>
+              </w:rPr>
+              <w:t xml:space="preserve">Desarrollar el plan de gestión de configuración. </w:t>
+            </w:r>
+          </w:p>
+          <w:p>
+            <w:pPr>
+              <w:spacing w:line="360" w:lineRule="auto"/>
+              <w:rPr>
+                <w:rFonts w:ascii="Arial" w:eastAsia="Times New Roman" w:hAnsi="Arial" w:cs="Arial"/>
+                <w:color w:val="000000"/>
+                <w:lang w:eastAsia="es-ES"/>
+              </w:rPr>
+            </w:pPr>
+            <w:r>
+              <w:rPr>
+                <w:rFonts w:ascii="Arial" w:eastAsia="Times New Roman" w:hAnsi="Arial" w:cs="Arial"/>
+                <w:color w:val="000000"/>
+                <w:lang w:eastAsia="es-ES"/>
+              </w:rPr>
+              <w:t xml:space="preserve">Monitorizar y reportar los cambios no autorizados sobre los elementos de configuración. </w:t>
+            </w:r>
+          </w:p>
+          <w:p>
+            <w:pPr>
+              <w:spacing w:line="360" w:lineRule="auto"/>
+              <w:rPr>
+                <w:rFonts w:ascii="Arial" w:eastAsia="Times New Roman" w:hAnsi="Arial" w:cs="Arial"/>
+                <w:color w:val="000000"/>
+                <w:lang w:eastAsia="es-ES"/>
+              </w:rPr>
+            </w:pPr>
+            <w:r>
+              <w:rPr>
+                <w:rFonts w:ascii="Arial" w:eastAsia="Times New Roman" w:hAnsi="Arial" w:cs="Arial"/>
+                <w:color w:val="000000"/>
+                <w:lang w:eastAsia="es-ES"/>
+              </w:rPr>
+              <w:t>Liderar las actividades de evaluación del proceso: revisar tipos de elementos de configuración, relaciones, atributos y valor</w:t>
+            </w:r>
+            <w:r>
+              <w:rPr>
+                <w:rFonts w:ascii="Arial" w:eastAsia="Times New Roman" w:hAnsi="Arial" w:cs="Arial"/>
+                <w:color w:val="000000"/>
+                <w:lang w:eastAsia="es-ES"/>
+              </w:rPr>
+              <w:t xml:space="preserve">es </w:t>
+            </w:r>
+            <w:proofErr w:type="gramStart"/>
+            <w:r>
+              <w:rPr>
+                <w:rFonts w:ascii="Arial" w:eastAsia="Times New Roman" w:hAnsi="Arial" w:cs="Arial"/>
+                <w:color w:val="000000"/>
+                <w:lang w:eastAsia="es-ES"/>
+              </w:rPr>
+              <w:t>asociados</w:t>
+            </w:r>
+            <w:r>
+              <w:rPr>
+                <w:rFonts w:ascii="Arial" w:eastAsia="Times New Roman" w:hAnsi="Arial" w:cs="Arial"/>
+                <w:color w:val="000000"/>
+                <w:lang w:eastAsia="es-ES"/>
+              </w:rPr>
+              <w:t xml:space="preserve"> </w:t>
+            </w:r>
+            <w:r>
+              <w:rPr>
+                <w:rFonts w:ascii="Arial" w:eastAsia="Times New Roman" w:hAnsi="Arial" w:cs="Arial"/>
+                <w:color w:val="000000"/>
+                <w:lang w:eastAsia="es-ES"/>
+              </w:rPr>
+              <w:t>,</w:t>
+            </w:r>
+            <w:proofErr w:type="gramEnd"/>
+            <w:r>
+              <w:rPr>
+                <w:rFonts w:ascii="Arial" w:eastAsia="Times New Roman" w:hAnsi="Arial" w:cs="Arial"/>
+                <w:color w:val="000000"/>
+                <w:lang w:eastAsia="es-ES"/>
+              </w:rPr>
+              <w:t xml:space="preserve"> derechos de acceso.</w:t>
+            </w:r>
+          </w:p>
+        </w:tc>
+        <w:tc>
+          <w:tcPr>
+            <w:tcW w:w="1701" w:type="dxa"/>
+          </w:tcPr>
+          <w:p>
+            <w:pPr>
+              <w:spacing w:line="360" w:lineRule="auto"/>
+              <w:rPr>
+                <w:rFonts w:ascii="Arial" w:eastAsia="Times New Roman" w:hAnsi="Arial" w:cs="Arial"/>
+                <w:color w:val="000000"/>
+                <w:lang w:eastAsia="es-ES"/>
+              </w:rPr>
+            </w:pPr>
+            <w:r>
+              <w:rPr>
+                <w:rFonts w:ascii="Arial" w:eastAsia="Times New Roman" w:hAnsi="Arial" w:cs="Arial"/>
+                <w:color w:val="000000"/>
+                <w:lang w:eastAsia="es-ES"/>
+              </w:rPr>
+              <w:t>Autoridad para operar las funciones de Gestión de la Configuración</w:t>
+            </w:r>
+          </w:p>
+        </w:tc>
+      </w:tr>
+      <w:tr>
+        <w:tc>
+          <w:tcPr>
+            <w:tcW w:w="1739" w:type="dxa"/>
+          </w:tcPr>
+          <w:p>
+            <w:pPr>
+              <w:spacing w:line="360" w:lineRule="auto"/>
+              <w:rPr>
+                <w:rFonts w:ascii="Arial" w:eastAsia="Times New Roman" w:hAnsi="Arial" w:cs="Arial"/>
+                <w:color w:val="000000"/>
+                <w:lang w:eastAsia="es-ES"/>
+              </w:rPr>
+            </w:pPr>
+            <w:r>
+              <w:rPr>
+                <w:rFonts w:ascii="Arial" w:eastAsia="Times New Roman" w:hAnsi="Arial" w:cs="Arial"/>
+                <w:color w:val="000000"/>
+                <w:lang w:eastAsia="es-ES"/>
+              </w:rPr>
+              <w:lastRenderedPageBreak/>
+              <w:t>Responsable de elementos de configuración</w:t>
+            </w:r>
+          </w:p>
+        </w:tc>
+        <w:tc>
+          <w:tcPr>
+            <w:tcW w:w="1380" w:type="dxa"/>
+          </w:tcPr>
+          <w:p>
+            <w:pPr>
+              <w:spacing w:line="360" w:lineRule="auto"/>
+              <w:rPr>
+                <w:rFonts w:ascii="Arial" w:eastAsia="Times New Roman" w:hAnsi="Arial" w:cs="Arial"/>
+                <w:color w:val="000000"/>
+                <w:lang w:eastAsia="es-ES"/>
+              </w:rPr>
+            </w:pPr>
+            <w:r>
+              <w:rPr>
+                <w:rFonts w:ascii="Arial" w:eastAsia="Times New Roman" w:hAnsi="Arial" w:cs="Arial"/>
+                <w:color w:val="000000"/>
+                <w:lang w:eastAsia="es-ES"/>
+              </w:rPr>
+              <w:t>Mauro Flores</w:t>
+            </w:r>
+          </w:p>
+        </w:tc>
+        <w:tc>
+          <w:tcPr>
+            <w:tcW w:w="3969" w:type="dxa"/>
+          </w:tcPr>
+          <w:p>
+            <w:pPr>
+              <w:spacing w:line="360" w:lineRule="auto"/>
+              <w:rPr>
+                <w:rFonts w:ascii="Arial" w:eastAsia="Times New Roman" w:hAnsi="Arial" w:cs="Arial"/>
+                <w:color w:val="000000"/>
+                <w:lang w:eastAsia="es-ES"/>
+              </w:rPr>
+            </w:pPr>
+            <w:r>
+              <w:rPr>
+                <w:rFonts w:ascii="Arial" w:eastAsia="Times New Roman" w:hAnsi="Arial" w:cs="Arial"/>
+                <w:color w:val="000000"/>
+                <w:lang w:eastAsia="es-ES"/>
+              </w:rPr>
+              <w:t></w:t>
+            </w:r>
+            <w:r>
+              <w:rPr>
+                <w:rFonts w:ascii="Arial" w:eastAsia="Times New Roman" w:hAnsi="Arial" w:cs="Arial"/>
+                <w:color w:val="000000"/>
+                <w:lang w:eastAsia="es-ES"/>
+              </w:rPr>
+              <w:t xml:space="preserve">Asegurar que los elementos de configuración de los que es responsable están registrados en la base de datos de configuración con el estado y datos de configuración apropiados. </w:t>
+            </w:r>
+          </w:p>
+          <w:p>
+            <w:pPr>
+              <w:spacing w:line="360" w:lineRule="auto"/>
+              <w:rPr>
+                <w:rFonts w:ascii="Arial" w:eastAsia="Times New Roman" w:hAnsi="Arial" w:cs="Arial"/>
+                <w:color w:val="000000"/>
+                <w:lang w:eastAsia="es-ES"/>
+              </w:rPr>
+            </w:pPr>
+            <w:r>
+              <w:rPr>
+                <w:rFonts w:ascii="Arial" w:eastAsia="Times New Roman" w:hAnsi="Arial" w:cs="Arial"/>
+                <w:color w:val="000000"/>
+                <w:lang w:eastAsia="es-ES"/>
+              </w:rPr>
+              <w:t>Verificar que los cambios sobre los elementos de configuración siguen el proceso de cambios definido</w:t>
+            </w:r>
+            <w:proofErr w:type="gramStart"/>
+            <w:r>
+              <w:rPr>
+                <w:rFonts w:ascii="Arial" w:eastAsia="Times New Roman" w:hAnsi="Arial" w:cs="Arial"/>
+                <w:color w:val="000000"/>
+                <w:lang w:eastAsia="es-ES"/>
+              </w:rPr>
+              <w:t>.</w:t>
+            </w:r>
+            <w:r>
+              <w:rPr>
+                <w:rFonts w:ascii="Arial" w:eastAsia="Times New Roman" w:hAnsi="Arial" w:cs="Arial"/>
+                <w:color w:val="000000"/>
+                <w:lang w:eastAsia="es-ES"/>
+              </w:rPr>
+              <w:t>.</w:t>
+            </w:r>
+            <w:proofErr w:type="gramEnd"/>
+          </w:p>
+        </w:tc>
+        <w:tc>
+          <w:tcPr>
+            <w:tcW w:w="1701" w:type="dxa"/>
+          </w:tcPr>
+          <w:p>
+            <w:pPr>
+              <w:spacing w:line="360" w:lineRule="auto"/>
+              <w:rPr>
+                <w:rFonts w:ascii="Arial" w:eastAsia="Times New Roman" w:hAnsi="Arial" w:cs="Arial"/>
+                <w:color w:val="000000"/>
+                <w:lang w:eastAsia="es-ES"/>
+              </w:rPr>
+            </w:pPr>
+            <w:r>
+              <w:rPr>
+                <w:rFonts w:ascii="Arial" w:eastAsia="Times New Roman" w:hAnsi="Arial" w:cs="Arial"/>
+                <w:color w:val="000000"/>
+                <w:lang w:eastAsia="es-ES"/>
+              </w:rPr>
+              <w:t>Audita la Gestión de la Configuración según indique el Project Manager.</w:t>
+            </w:r>
+          </w:p>
+        </w:tc>
+      </w:tr>
+      <w:tr>
+        <w:tc>
+          <w:tcPr>
+            <w:tcW w:w="1739" w:type="dxa"/>
+          </w:tcPr>
+          <w:p>
+            <w:pPr>
+              <w:spacing w:line="360" w:lineRule="auto"/>
+              <w:rPr>
+                <w:rFonts w:ascii="Arial" w:eastAsia="Times New Roman" w:hAnsi="Arial" w:cs="Arial"/>
+                <w:color w:val="000000"/>
+                <w:lang w:eastAsia="es-ES"/>
+              </w:rPr>
+            </w:pPr>
+            <w:r>
+              <w:rPr>
+                <w:rFonts w:ascii="Arial" w:hAnsi="Arial" w:cs="Arial"/>
+                <w:sz w:val="23"/>
+                <w:szCs w:val="23"/>
+              </w:rPr>
+              <w:t>Gestor de cambio</w:t>
+            </w:r>
+          </w:p>
+        </w:tc>
+        <w:tc>
+          <w:tcPr>
+            <w:tcW w:w="1380" w:type="dxa"/>
+          </w:tcPr>
+          <w:p>
+            <w:pPr>
+              <w:spacing w:line="360" w:lineRule="auto"/>
+              <w:rPr>
+                <w:rFonts w:ascii="Arial" w:eastAsia="Times New Roman" w:hAnsi="Arial" w:cs="Arial"/>
+                <w:color w:val="000000"/>
+                <w:lang w:eastAsia="es-ES"/>
+              </w:rPr>
+            </w:pPr>
+            <w:proofErr w:type="spellStart"/>
+            <w:r>
+              <w:rPr>
+                <w:rFonts w:ascii="Arial" w:eastAsia="Times New Roman" w:hAnsi="Arial" w:cs="Arial"/>
+                <w:color w:val="000000"/>
+                <w:lang w:eastAsia="es-ES"/>
+              </w:rPr>
+              <w:t>Ivan</w:t>
+            </w:r>
+            <w:proofErr w:type="spellEnd"/>
+            <w:r>
+              <w:rPr>
+                <w:rFonts w:ascii="Arial" w:eastAsia="Times New Roman" w:hAnsi="Arial" w:cs="Arial"/>
+                <w:color w:val="000000"/>
+                <w:lang w:eastAsia="es-ES"/>
+              </w:rPr>
+              <w:t xml:space="preserve"> </w:t>
+            </w:r>
+            <w:proofErr w:type="spellStart"/>
+            <w:r>
+              <w:rPr>
+                <w:rFonts w:ascii="Arial" w:eastAsia="Times New Roman" w:hAnsi="Arial" w:cs="Arial"/>
+                <w:color w:val="000000"/>
+                <w:lang w:eastAsia="es-ES"/>
+              </w:rPr>
+              <w:t>Garcilazo</w:t>
+            </w:r>
+            <w:proofErr w:type="spellEnd"/>
+          </w:p>
+          <w:p>
+            <w:pPr>
+              <w:spacing w:line="360" w:lineRule="auto"/>
+              <w:rPr>
+                <w:rFonts w:ascii="Arial" w:eastAsia="Times New Roman" w:hAnsi="Arial" w:cs="Arial"/>
+                <w:color w:val="000000"/>
+                <w:lang w:eastAsia="es-ES"/>
+              </w:rPr>
+            </w:pPr>
+          </w:p>
+        </w:tc>
+        <w:tc>
+          <w:tcPr>
+            <w:tcW w:w="3969" w:type="dxa"/>
+          </w:tcPr>
+          <w:p>
+            <w:pPr>
+              <w:spacing w:line="360" w:lineRule="auto"/>
+              <w:rPr>
+                <w:rFonts w:ascii="Arial" w:hAnsi="Arial" w:cs="Arial"/>
+                <w:sz w:val="23"/>
+                <w:szCs w:val="23"/>
+              </w:rPr>
+            </w:pPr>
+            <w:r>
+              <w:rPr>
+                <w:rFonts w:ascii="Arial" w:eastAsia="Times New Roman" w:hAnsi="Arial" w:cs="Arial"/>
+                <w:color w:val="000000"/>
+                <w:lang w:eastAsia="es-ES"/>
+              </w:rPr>
+              <w:t></w:t>
+            </w:r>
+            <w:r>
+              <w:rPr>
+                <w:rFonts w:ascii="Arial" w:hAnsi="Arial" w:cs="Arial"/>
+                <w:sz w:val="23"/>
+                <w:szCs w:val="23"/>
+              </w:rPr>
+              <w:t>Evaluar el impacto y riesgo de los cambios.</w:t>
+            </w:r>
+          </w:p>
+          <w:p>
+            <w:pPr>
+              <w:spacing w:line="360" w:lineRule="auto"/>
+              <w:rPr>
+                <w:rFonts w:ascii="Arial" w:eastAsia="Times New Roman" w:hAnsi="Arial" w:cs="Arial"/>
+                <w:color w:val="000000"/>
+                <w:lang w:eastAsia="es-ES"/>
+              </w:rPr>
+            </w:pPr>
+            <w:r>
+              <w:rPr>
+                <w:rFonts w:ascii="Arial" w:eastAsia="Times New Roman" w:hAnsi="Arial" w:cs="Arial"/>
+                <w:color w:val="000000"/>
+                <w:lang w:eastAsia="es-ES"/>
+              </w:rPr>
+              <w:t></w:t>
+            </w:r>
+            <w:r>
+              <w:rPr>
+                <w:rFonts w:ascii="Arial" w:hAnsi="Arial" w:cs="Arial"/>
+                <w:sz w:val="23"/>
+                <w:szCs w:val="23"/>
+              </w:rPr>
+              <w:t xml:space="preserve">Asegurar que los responsables de los elementos de configuración actualizan los históricos de </w:t>
+            </w:r>
+            <w:proofErr w:type="spellStart"/>
+            <w:r>
+              <w:rPr>
+                <w:rFonts w:ascii="Arial" w:hAnsi="Arial" w:cs="Arial"/>
+                <w:sz w:val="23"/>
+                <w:szCs w:val="23"/>
+              </w:rPr>
+              <w:t>estoselementos</w:t>
+            </w:r>
+            <w:proofErr w:type="spellEnd"/>
+            <w:r>
+              <w:rPr>
+                <w:rFonts w:ascii="Arial" w:hAnsi="Arial" w:cs="Arial"/>
+                <w:sz w:val="23"/>
+                <w:szCs w:val="23"/>
+              </w:rPr>
+              <w:t xml:space="preserve"> con los cambios implementados</w:t>
+            </w:r>
+          </w:p>
+        </w:tc>
+        <w:tc>
+          <w:tcPr>
+            <w:tcW w:w="1701" w:type="dxa"/>
+          </w:tcPr>
+          <w:p>
+            <w:pPr>
+              <w:spacing w:line="360" w:lineRule="auto"/>
+              <w:rPr>
+                <w:rFonts w:ascii="Arial" w:eastAsia="Times New Roman" w:hAnsi="Arial" w:cs="Arial"/>
+                <w:color w:val="000000"/>
+                <w:lang w:eastAsia="es-ES"/>
+              </w:rPr>
+            </w:pPr>
+            <w:r>
+              <w:rPr>
+                <w:rFonts w:ascii="Arial" w:eastAsia="Times New Roman" w:hAnsi="Arial" w:cs="Arial"/>
+                <w:color w:val="000000"/>
+                <w:lang w:eastAsia="es-ES"/>
+              </w:rPr>
+              <w:t>Depende de cada miembro, se especifica para cada artefacto y cada ítem.</w:t>
+            </w:r>
+          </w:p>
+        </w:tc>
+      </w:tr>
+    </w:tbl>
+    <w:p>
+      <w:pPr>
+        <w:tabs>
+          <w:tab w:val="left" w:pos="870"/>
+        </w:tabs>
+        <w:spacing w:after="0" w:line="360" w:lineRule="auto"/>
+        <w:ind w:hanging="360"/>
+        <w:rPr>
+          <w:rFonts w:ascii="Arial" w:eastAsia="Times New Roman" w:hAnsi="Arial" w:cs="Arial"/>
+          <w:color w:val="000000"/>
+          <w:lang w:eastAsia="es-ES"/>
+        </w:rPr>
+      </w:pPr>
+    </w:p>
+    <w:p>
+      <w:pPr>
+        <w:tabs>
+          <w:tab w:val="left" w:pos="870"/>
+        </w:tabs>
+        <w:spacing w:after="0" w:line="360" w:lineRule="auto"/>
+        <w:ind w:hanging="360"/>
         <w:rPr>
           <w:rFonts w:ascii="Times New Roman" w:eastAsia="Times New Roman" w:hAnsi="Times New Roman" w:cs="Times New Roman"/>
           <w:sz w:val="24"/>
@@ -1913,56 +2908,14 @@
           <w:lang w:eastAsia="es-ES"/>
         </w:rPr>
       </w:pPr>
-    </w:p>
-    <w:p>
-      <w:pPr>
-        <w:spacing w:after="0" w:line="360" w:lineRule="auto"/>
-        <w:ind w:hanging="360"/>
-        <w:rPr>
-          <w:rFonts w:ascii="Times New Roman" w:eastAsia="Times New Roman" w:hAnsi="Times New Roman" w:cs="Times New Roman"/>
-          <w:sz w:val="24"/>
-          <w:szCs w:val="24"/>
-          <w:lang w:eastAsia="es-ES"/>
-        </w:rPr>
-      </w:pPr>
-      <w:r>
-        <w:rPr>
-          <w:rFonts w:ascii="Arial" w:eastAsia="Times New Roman" w:hAnsi="Arial" w:cs="Arial"/>
-          <w:color w:val="000000"/>
-          <w:lang w:eastAsia="es-ES"/>
-        </w:rPr>
-        <w:t>2.</w:t>
-      </w:r>
-      <w:r>
-        <w:rPr>
-          <w:rFonts w:ascii="Arial" w:eastAsia="Times New Roman" w:hAnsi="Arial" w:cs="Arial"/>
-          <w:color w:val="000000"/>
-          <w:sz w:val="14"/>
-          <w:szCs w:val="14"/>
-          <w:lang w:eastAsia="es-ES"/>
-        </w:rPr>
-        <w:t xml:space="preserve">       </w:t>
-      </w:r>
-      <w:r>
-        <w:rPr>
-          <w:rFonts w:ascii="Arial" w:eastAsia="Times New Roman" w:hAnsi="Arial" w:cs="Arial"/>
-          <w:color w:val="000000"/>
-          <w:lang w:eastAsia="es-ES"/>
-        </w:rPr>
-        <w:t>CALENDARIO DE GCS (ACTIVIDAD, TIEMPO, ROL)</w:t>
-      </w:r>
-    </w:p>
-    <w:p>
-      <w:pPr>
-        <w:spacing w:after="0" w:line="360" w:lineRule="auto"/>
-        <w:ind w:hanging="360"/>
-        <w:rPr>
-          <w:rFonts w:ascii="Times New Roman" w:eastAsia="Times New Roman" w:hAnsi="Times New Roman" w:cs="Times New Roman"/>
-          <w:sz w:val="24"/>
-          <w:szCs w:val="24"/>
-          <w:lang w:eastAsia="es-ES"/>
-        </w:rPr>
-      </w:pPr>
+      <w:r>
+        <w:rPr>
+          <w:rFonts w:ascii="Arial" w:eastAsia="Times New Roman" w:hAnsi="Arial" w:cs="Arial"/>
+          <w:color w:val="000000"/>
+          <w:lang w:eastAsia="es-ES"/>
+        </w:rPr>
+        <w:tab/>
+      </w:r>
       <w:r>
         <w:rPr>
           <w:rFonts w:ascii="Arial" w:eastAsia="Times New Roman" w:hAnsi="Arial" w:cs="Arial"/>
@@ -1986,9 +2939,9 @@
       </w:tblPr>
       <w:tblGrid>
         <w:gridCol w:w="2815"/>
-        <w:gridCol w:w="1649"/>
-        <w:gridCol w:w="1356"/>
-        <w:gridCol w:w="2964"/>
+        <w:gridCol w:w="1548"/>
+        <w:gridCol w:w="1304"/>
+        <w:gridCol w:w="3117"/>
       </w:tblGrid>
       <w:tr>
         <w:tc>
@@ -2000,6 +2953,7 @@
               <w:bottom w:val="single" w:sz="8" w:space="0" w:color="000000"/>
               <w:right w:val="single" w:sz="8" w:space="0" w:color="000000"/>
             </w:tcBorders>
+            <w:shd w:val="clear" w:color="auto" w:fill="D9D9D9" w:themeFill="background1" w:themeFillShade="D9"/>
             <w:tcMar>
               <w:top w:w="100" w:type="dxa"/>
               <w:left w:w="100" w:type="dxa"/>
@@ -2011,17 +2965,19 @@
           <w:p>
             <w:pPr>
               <w:spacing w:after="0" w:line="360" w:lineRule="auto"/>
+              <w:jc w:val="center"/>
               <w:rPr>
                 <w:rFonts w:ascii="Times New Roman" w:eastAsia="Times New Roman" w:hAnsi="Times New Roman" w:cs="Times New Roman"/>
-                <w:sz w:val="24"/>
-                <w:szCs w:val="24"/>
-                <w:lang w:eastAsia="es-ES"/>
-              </w:rPr>
-            </w:pPr>
-            <w:r>
-              <w:rPr>
-                <w:rFonts w:ascii="Arial" w:eastAsia="Times New Roman" w:hAnsi="Arial" w:cs="Arial"/>
-                <w:color w:val="000000"/>
+                <w:sz w:val="20"/>
+                <w:szCs w:val="24"/>
+                <w:lang w:eastAsia="es-ES"/>
+              </w:rPr>
+            </w:pPr>
+            <w:r>
+              <w:rPr>
+                <w:rFonts w:ascii="Arial" w:eastAsia="Times New Roman" w:hAnsi="Arial" w:cs="Arial"/>
+                <w:color w:val="000000"/>
+                <w:sz w:val="20"/>
                 <w:lang w:eastAsia="es-ES"/>
               </w:rPr>
               <w:t>ACTIVIDAD</w:t>
@@ -2037,6 +2993,7 @@
               <w:bottom w:val="single" w:sz="8" w:space="0" w:color="000000"/>
               <w:right w:val="single" w:sz="8" w:space="0" w:color="000000"/>
             </w:tcBorders>
+            <w:shd w:val="clear" w:color="auto" w:fill="D9D9D9" w:themeFill="background1" w:themeFillShade="D9"/>
             <w:tcMar>
               <w:top w:w="100" w:type="dxa"/>
               <w:left w:w="100" w:type="dxa"/>
@@ -2048,17 +3005,19 @@
           <w:p>
             <w:pPr>
               <w:spacing w:after="0" w:line="360" w:lineRule="auto"/>
+              <w:jc w:val="center"/>
               <w:rPr>
                 <w:rFonts w:ascii="Times New Roman" w:eastAsia="Times New Roman" w:hAnsi="Times New Roman" w:cs="Times New Roman"/>
-                <w:sz w:val="24"/>
-                <w:szCs w:val="24"/>
-                <w:lang w:eastAsia="es-ES"/>
-              </w:rPr>
-            </w:pPr>
-            <w:r>
-              <w:rPr>
-                <w:rFonts w:ascii="Arial" w:eastAsia="Times New Roman" w:hAnsi="Arial" w:cs="Arial"/>
-                <w:color w:val="000000"/>
+                <w:sz w:val="20"/>
+                <w:szCs w:val="24"/>
+                <w:lang w:eastAsia="es-ES"/>
+              </w:rPr>
+            </w:pPr>
+            <w:r>
+              <w:rPr>
+                <w:rFonts w:ascii="Arial" w:eastAsia="Times New Roman" w:hAnsi="Arial" w:cs="Arial"/>
+                <w:color w:val="000000"/>
+                <w:sz w:val="20"/>
                 <w:lang w:eastAsia="es-ES"/>
               </w:rPr>
               <w:t>FECHA INICIO</w:t>
@@ -2074,6 +3033,7 @@
               <w:bottom w:val="single" w:sz="8" w:space="0" w:color="000000"/>
               <w:right w:val="single" w:sz="8" w:space="0" w:color="000000"/>
             </w:tcBorders>
+            <w:shd w:val="clear" w:color="auto" w:fill="D9D9D9" w:themeFill="background1" w:themeFillShade="D9"/>
             <w:tcMar>
               <w:top w:w="100" w:type="dxa"/>
               <w:left w:w="100" w:type="dxa"/>
@@ -2085,17 +3045,19 @@
           <w:p>
             <w:pPr>
               <w:spacing w:after="0" w:line="360" w:lineRule="auto"/>
+              <w:jc w:val="center"/>
               <w:rPr>
                 <w:rFonts w:ascii="Times New Roman" w:eastAsia="Times New Roman" w:hAnsi="Times New Roman" w:cs="Times New Roman"/>
-                <w:sz w:val="24"/>
-                <w:szCs w:val="24"/>
-                <w:lang w:eastAsia="es-ES"/>
-              </w:rPr>
-            </w:pPr>
-            <w:r>
-              <w:rPr>
-                <w:rFonts w:ascii="Arial" w:eastAsia="Times New Roman" w:hAnsi="Arial" w:cs="Arial"/>
-                <w:color w:val="000000"/>
+                <w:sz w:val="20"/>
+                <w:szCs w:val="24"/>
+                <w:lang w:eastAsia="es-ES"/>
+              </w:rPr>
+            </w:pPr>
+            <w:r>
+              <w:rPr>
+                <w:rFonts w:ascii="Arial" w:eastAsia="Times New Roman" w:hAnsi="Arial" w:cs="Arial"/>
+                <w:color w:val="000000"/>
+                <w:sz w:val="20"/>
                 <w:lang w:eastAsia="es-ES"/>
               </w:rPr>
               <w:t>FECHA FIN</w:t>
@@ -2111,6 +3073,7 @@
               <w:bottom w:val="single" w:sz="8" w:space="0" w:color="000000"/>
               <w:right w:val="single" w:sz="8" w:space="0" w:color="000000"/>
             </w:tcBorders>
+            <w:shd w:val="clear" w:color="auto" w:fill="D9D9D9" w:themeFill="background1" w:themeFillShade="D9"/>
             <w:tcMar>
               <w:top w:w="100" w:type="dxa"/>
               <w:left w:w="100" w:type="dxa"/>
@@ -2122,17 +3085,19 @@
           <w:p>
             <w:pPr>
               <w:spacing w:after="0" w:line="360" w:lineRule="auto"/>
+              <w:jc w:val="center"/>
               <w:rPr>
                 <w:rFonts w:ascii="Times New Roman" w:eastAsia="Times New Roman" w:hAnsi="Times New Roman" w:cs="Times New Roman"/>
-                <w:sz w:val="24"/>
-                <w:szCs w:val="24"/>
-                <w:lang w:eastAsia="es-ES"/>
-              </w:rPr>
-            </w:pPr>
-            <w:r>
-              <w:rPr>
-                <w:rFonts w:ascii="Arial" w:eastAsia="Times New Roman" w:hAnsi="Arial" w:cs="Arial"/>
-                <w:color w:val="000000"/>
+                <w:sz w:val="20"/>
+                <w:szCs w:val="24"/>
+                <w:lang w:eastAsia="es-ES"/>
+              </w:rPr>
+            </w:pPr>
+            <w:r>
+              <w:rPr>
+                <w:rFonts w:ascii="Arial" w:eastAsia="Times New Roman" w:hAnsi="Arial" w:cs="Arial"/>
+                <w:color w:val="000000"/>
+                <w:sz w:val="20"/>
                 <w:lang w:eastAsia="es-ES"/>
               </w:rPr>
               <w:t>ROL</w:t>
@@ -3090,6 +4055,283 @@
         <w:spacing w:after="0" w:line="360" w:lineRule="auto"/>
         <w:ind w:hanging="360"/>
         <w:rPr>
+          <w:rFonts w:ascii="Arial" w:eastAsia="Times New Roman" w:hAnsi="Arial" w:cs="Arial"/>
+          <w:color w:val="000000"/>
+          <w:lang w:eastAsia="es-ES"/>
+        </w:rPr>
+      </w:pPr>
+      <w:r>
+        <w:rPr>
+          <w:rFonts w:ascii="Arial" w:eastAsia="Times New Roman" w:hAnsi="Arial" w:cs="Arial"/>
+          <w:color w:val="000000"/>
+          <w:lang w:eastAsia="es-ES"/>
+        </w:rPr>
+        <w:tab/>
+      </w:r>
+    </w:p>
+    <w:p>
+      <w:pPr>
+        <w:spacing w:after="0" w:line="360" w:lineRule="auto"/>
+        <w:ind w:hanging="360"/>
+        <w:rPr>
+          <w:rFonts w:ascii="Arial" w:eastAsia="Times New Roman" w:hAnsi="Arial" w:cs="Arial"/>
+          <w:color w:val="000000"/>
+          <w:lang w:eastAsia="es-ES"/>
+        </w:rPr>
+      </w:pPr>
+    </w:p>
+    <w:p>
+      <w:pPr>
+        <w:spacing w:after="0" w:line="360" w:lineRule="auto"/>
+        <w:ind w:hanging="360"/>
+        <w:rPr>
+          <w:rFonts w:ascii="Arial" w:eastAsia="Times New Roman" w:hAnsi="Arial" w:cs="Arial"/>
+          <w:color w:val="000000"/>
+          <w:lang w:eastAsia="es-ES"/>
+        </w:rPr>
+      </w:pPr>
+    </w:p>
+    <w:p>
+      <w:pPr>
+        <w:spacing w:after="0" w:line="360" w:lineRule="auto"/>
+        <w:ind w:hanging="360"/>
+        <w:rPr>
+          <w:rFonts w:ascii="Arial" w:eastAsia="Times New Roman" w:hAnsi="Arial" w:cs="Arial"/>
+          <w:color w:val="000000"/>
+          <w:lang w:eastAsia="es-ES"/>
+        </w:rPr>
+      </w:pPr>
+    </w:p>
+    <w:p>
+      <w:pPr>
+        <w:spacing w:after="0" w:line="360" w:lineRule="auto"/>
+        <w:ind w:hanging="360"/>
+        <w:rPr>
+          <w:rFonts w:ascii="Arial" w:eastAsia="Times New Roman" w:hAnsi="Arial" w:cs="Arial"/>
+          <w:b/>
+          <w:color w:val="000000"/>
+          <w:lang w:eastAsia="es-ES"/>
+        </w:rPr>
+      </w:pPr>
+      <w:r>
+        <w:rPr>
+          <w:rFonts w:ascii="Arial" w:eastAsia="Times New Roman" w:hAnsi="Arial" w:cs="Arial"/>
+          <w:b/>
+          <w:color w:val="000000"/>
+          <w:lang w:eastAsia="es-ES"/>
+        </w:rPr>
+        <w:lastRenderedPageBreak/>
+        <w:t>2.</w:t>
+      </w:r>
+      <w:r>
+        <w:rPr>
+          <w:rFonts w:ascii="Arial" w:eastAsia="Times New Roman" w:hAnsi="Arial" w:cs="Arial"/>
+          <w:b/>
+          <w:color w:val="000000"/>
+          <w:lang w:eastAsia="es-ES"/>
+        </w:rPr>
+        <w:t>2</w:t>
+      </w:r>
+      <w:r>
+        <w:rPr>
+          <w:rFonts w:ascii="Arial" w:eastAsia="Times New Roman" w:hAnsi="Arial" w:cs="Arial"/>
+          <w:b/>
+          <w:color w:val="000000"/>
+          <w:lang w:eastAsia="es-ES"/>
+        </w:rPr>
+        <w:t xml:space="preserve">. </w:t>
+      </w:r>
+      <w:r>
+        <w:rPr>
+          <w:rFonts w:ascii="Arial" w:eastAsia="Times New Roman" w:hAnsi="Arial" w:cs="Arial"/>
+          <w:b/>
+          <w:color w:val="000000"/>
+          <w:lang w:eastAsia="es-ES"/>
+        </w:rPr>
+        <w:t>POLITICAS</w:t>
+      </w:r>
+    </w:p>
+    <w:p>
+      <w:pPr>
+        <w:spacing w:after="0" w:line="360" w:lineRule="auto"/>
+        <w:ind w:hanging="360"/>
+        <w:rPr>
+          <w:rFonts w:ascii="Arial" w:eastAsia="Times New Roman" w:hAnsi="Arial" w:cs="Arial"/>
+          <w:color w:val="000000"/>
+          <w:lang w:eastAsia="es-ES"/>
+        </w:rPr>
+      </w:pPr>
+    </w:p>
+    <w:p>
+      <w:pPr>
+        <w:spacing w:after="0" w:line="360" w:lineRule="auto"/>
+        <w:ind w:hanging="360"/>
+        <w:rPr>
+          <w:rFonts w:ascii="Arial" w:eastAsia="Times New Roman" w:hAnsi="Arial" w:cs="Arial"/>
+          <w:color w:val="000000"/>
+          <w:lang w:eastAsia="es-ES"/>
+        </w:rPr>
+      </w:pPr>
+      <w:r>
+        <w:rPr>
+          <w:rFonts w:ascii="Arial" w:eastAsia="Times New Roman" w:hAnsi="Arial" w:cs="Arial"/>
+          <w:color w:val="000000"/>
+          <w:lang w:eastAsia="es-ES"/>
+        </w:rPr>
+        <w:t>2.2.1. Políticas de repositorio</w:t>
+      </w:r>
+    </w:p>
+    <w:p>
+      <w:pPr>
+        <w:pStyle w:val="Prrafodelista"/>
+        <w:numPr>
+          <w:ilvl w:val="0"/>
+          <w:numId w:val="7"/>
+        </w:numPr>
+        <w:spacing w:after="0" w:line="360" w:lineRule="auto"/>
+        <w:ind w:left="284"/>
+        <w:jc w:val="both"/>
+        <w:rPr>
+          <w:rFonts w:ascii="Arial" w:eastAsia="Times New Roman" w:hAnsi="Arial" w:cs="Arial"/>
+          <w:color w:val="000000"/>
+          <w:lang w:eastAsia="es-ES"/>
+        </w:rPr>
+      </w:pPr>
+      <w:r>
+        <w:rPr>
+          <w:rFonts w:ascii="Arial" w:eastAsia="Times New Roman" w:hAnsi="Arial" w:cs="Arial"/>
+          <w:color w:val="000000"/>
+          <w:lang w:eastAsia="es-ES"/>
+        </w:rPr>
+        <w:t xml:space="preserve">Todos   los   ítems   de   configuración   deberán   ser   manejados   por   la herramienta  de  control  de  cambios  </w:t>
+      </w:r>
+      <w:proofErr w:type="spellStart"/>
+      <w:r>
+        <w:rPr>
+          <w:rFonts w:ascii="Arial" w:eastAsia="Times New Roman" w:hAnsi="Arial" w:cs="Arial"/>
+          <w:color w:val="000000"/>
+          <w:lang w:eastAsia="es-ES"/>
+        </w:rPr>
+        <w:t>GitHub</w:t>
+      </w:r>
+      <w:proofErr w:type="spellEnd"/>
+      <w:r>
+        <w:rPr>
+          <w:rFonts w:ascii="Arial" w:eastAsia="Times New Roman" w:hAnsi="Arial" w:cs="Arial"/>
+          <w:color w:val="000000"/>
+          <w:lang w:eastAsia="es-ES"/>
+        </w:rPr>
+        <w:t xml:space="preserve">  Enterprise  y  </w:t>
+      </w:r>
+      <w:proofErr w:type="spellStart"/>
+      <w:r>
+        <w:rPr>
+          <w:rFonts w:ascii="Arial" w:eastAsia="Times New Roman" w:hAnsi="Arial" w:cs="Arial"/>
+          <w:color w:val="000000"/>
+          <w:lang w:eastAsia="es-ES"/>
+        </w:rPr>
+        <w:t>GitHub</w:t>
+      </w:r>
+      <w:proofErr w:type="spellEnd"/>
+      <w:r>
+        <w:rPr>
+          <w:rFonts w:ascii="Arial" w:eastAsia="Times New Roman" w:hAnsi="Arial" w:cs="Arial"/>
+          <w:color w:val="000000"/>
+          <w:lang w:eastAsia="es-ES"/>
+        </w:rPr>
+        <w:t xml:space="preserve">  para Windows, para  tener  centralizada  la  información  que  sea  almacenada, conservando una estructura de versiones para todos los ítems</w:t>
+      </w:r>
+    </w:p>
+    <w:p>
+      <w:pPr>
+        <w:pStyle w:val="Prrafodelista"/>
+        <w:numPr>
+          <w:ilvl w:val="0"/>
+          <w:numId w:val="7"/>
+        </w:numPr>
+        <w:spacing w:after="0" w:line="360" w:lineRule="auto"/>
+        <w:ind w:left="284"/>
+        <w:jc w:val="both"/>
+        <w:rPr>
+          <w:rFonts w:ascii="Arial" w:eastAsia="Times New Roman" w:hAnsi="Arial" w:cs="Arial"/>
+          <w:color w:val="000000"/>
+          <w:lang w:eastAsia="es-ES"/>
+        </w:rPr>
+      </w:pPr>
+      <w:r>
+        <w:rPr>
+          <w:rFonts w:ascii="Arial" w:hAnsi="Arial" w:cs="Arial"/>
+          <w:sz w:val="23"/>
+          <w:szCs w:val="23"/>
+        </w:rPr>
+        <w:t>No se deberán almacenar archivos comprimidos (archivos .</w:t>
+      </w:r>
+      <w:proofErr w:type="spellStart"/>
+      <w:r>
+        <w:rPr>
+          <w:rFonts w:ascii="Arial" w:hAnsi="Arial" w:cs="Arial"/>
+          <w:sz w:val="23"/>
+          <w:szCs w:val="23"/>
+        </w:rPr>
+        <w:t>zip</w:t>
+      </w:r>
+      <w:proofErr w:type="spellEnd"/>
+      <w:r>
+        <w:rPr>
+          <w:rFonts w:ascii="Arial" w:hAnsi="Arial" w:cs="Arial"/>
+          <w:sz w:val="23"/>
+          <w:szCs w:val="23"/>
+        </w:rPr>
+        <w:t>, .</w:t>
+      </w:r>
+      <w:proofErr w:type="spellStart"/>
+      <w:r>
+        <w:rPr>
+          <w:rFonts w:ascii="Arial" w:hAnsi="Arial" w:cs="Arial"/>
+          <w:sz w:val="23"/>
+          <w:szCs w:val="23"/>
+        </w:rPr>
+        <w:t>rar</w:t>
+      </w:r>
+      <w:proofErr w:type="spellEnd"/>
+      <w:r>
+        <w:rPr>
+          <w:rFonts w:ascii="Arial" w:hAnsi="Arial" w:cs="Arial"/>
+          <w:sz w:val="23"/>
+          <w:szCs w:val="23"/>
+        </w:rPr>
+        <w:t>, .</w:t>
+      </w:r>
+      <w:proofErr w:type="spellStart"/>
+      <w:r>
+        <w:rPr>
+          <w:rFonts w:ascii="Arial" w:hAnsi="Arial" w:cs="Arial"/>
+          <w:sz w:val="23"/>
+          <w:szCs w:val="23"/>
+        </w:rPr>
+        <w:t>ace</w:t>
+      </w:r>
+      <w:proofErr w:type="spellEnd"/>
+      <w:r>
+        <w:rPr>
+          <w:rFonts w:ascii="Arial" w:hAnsi="Arial" w:cs="Arial"/>
+          <w:sz w:val="23"/>
+          <w:szCs w:val="23"/>
+        </w:rPr>
+        <w:t>, etc.).</w:t>
+      </w:r>
+    </w:p>
+    <w:p>
+      <w:pPr>
+        <w:pStyle w:val="Prrafodelista"/>
+        <w:numPr>
+          <w:ilvl w:val="0"/>
+          <w:numId w:val="7"/>
+        </w:numPr>
+        <w:spacing w:after="0" w:line="360" w:lineRule="auto"/>
+        <w:ind w:left="284"/>
+        <w:jc w:val="both"/>
+        <w:rPr>
           <w:rFonts w:ascii="Times New Roman" w:eastAsia="Times New Roman" w:hAnsi="Times New Roman" w:cs="Times New Roman"/>
           <w:sz w:val="24"/>
           <w:szCs w:val="24"/>
@@ -3098,17 +4340,23 @@
       </w:pPr>
       <w:r>
         <w:rPr>
-          <w:rFonts w:ascii="Arial" w:eastAsia="Times New Roman" w:hAnsi="Arial" w:cs="Arial"/>
-          <w:color w:val="000000"/>
-          <w:lang w:eastAsia="es-ES"/>
-        </w:rPr>
-        <w:tab/>
+          <w:rFonts w:ascii="Arial" w:hAnsi="Arial" w:cs="Arial"/>
+          <w:sz w:val="23"/>
+          <w:szCs w:val="23"/>
+        </w:rPr>
+        <w:t>Los nombres de los archivos que se carguen al repositorio solo deberán estar conformados por letras y números, es decir, no deberán tener tildes, letras ñ, ni ningún otro carácter especial</w:t>
       </w:r>
     </w:p>
     <w:p>
       <w:pPr>
+        <w:pStyle w:val="Prrafodelista"/>
+        <w:numPr>
+          <w:ilvl w:val="0"/>
+          <w:numId w:val="7"/>
+        </w:numPr>
         <w:spacing w:after="0" w:line="360" w:lineRule="auto"/>
-        <w:ind w:hanging="360"/>
+        <w:ind w:left="284"/>
+        <w:jc w:val="both"/>
         <w:rPr>
           <w:rFonts w:ascii="Times New Roman" w:eastAsia="Times New Roman" w:hAnsi="Times New Roman" w:cs="Times New Roman"/>
           <w:sz w:val="24"/>
@@ -3118,7 +4366,43 @@
       </w:pPr>
       <w:r>
         <w:rPr>
-          <w:rFonts w:ascii="Arial" w:eastAsia="Times New Roman" w:hAnsi="Arial" w:cs="Arial"/>
+          <w:rFonts w:ascii="Arial" w:hAnsi="Arial" w:cs="Arial"/>
+          <w:sz w:val="23"/>
+          <w:szCs w:val="23"/>
+        </w:rPr>
+        <w:t>En cuanto a los compilados u otros ejecutables, se deberá guardar es la forma de generarlos y no los archivos compilados ni los instaladores de los mismos</w:t>
+      </w:r>
+    </w:p>
+    <w:p>
+      <w:pPr>
+        <w:spacing w:after="0" w:line="360" w:lineRule="auto"/>
+        <w:ind w:left="-76"/>
+        <w:jc w:val="both"/>
+        <w:rPr>
+          <w:rFonts w:ascii="Times New Roman" w:eastAsia="Times New Roman" w:hAnsi="Times New Roman" w:cs="Times New Roman"/>
+          <w:sz w:val="24"/>
+          <w:szCs w:val="24"/>
+          <w:lang w:eastAsia="es-ES"/>
+        </w:rPr>
+      </w:pPr>
+    </w:p>
+    <w:p>
+      <w:pPr>
+        <w:spacing w:after="0" w:line="360" w:lineRule="auto"/>
+        <w:ind w:hanging="360"/>
+        <w:rPr>
+          <w:rFonts w:ascii="Times New Roman" w:eastAsia="Times New Roman" w:hAnsi="Times New Roman" w:cs="Times New Roman"/>
+          <w:b/>
+          <w:sz w:val="24"/>
+          <w:szCs w:val="24"/>
+          <w:lang w:eastAsia="es-ES"/>
+        </w:rPr>
+      </w:pPr>
+      <w:bookmarkStart w:id="0" w:name="_GoBack"/>
+      <w:r>
+        <w:rPr>
+          <w:rFonts w:ascii="Arial" w:eastAsia="Times New Roman" w:hAnsi="Arial" w:cs="Arial"/>
+          <w:b/>
           <w:color w:val="000000"/>
           <w:lang w:eastAsia="es-ES"/>
         </w:rPr>
@@ -3127,6 +4411,7 @@
       <w:r>
         <w:rPr>
           <w:rFonts w:ascii="Arial" w:eastAsia="Times New Roman" w:hAnsi="Arial" w:cs="Arial"/>
+          <w:b/>
           <w:color w:val="000000"/>
           <w:sz w:val="14"/>
           <w:szCs w:val="14"/>
@@ -3137,12 +4422,14 @@
       <w:r>
         <w:rPr>
           <w:rFonts w:ascii="Arial" w:eastAsia="Times New Roman" w:hAnsi="Arial" w:cs="Arial"/>
+          <w:b/>
           <w:color w:val="000000"/>
           <w:lang w:eastAsia="es-ES"/>
         </w:rPr>
         <w:t>DEFINIR NOMENCLATURA (FÓRMULA)</w:t>
       </w:r>
     </w:p>
+    <w:bookmarkEnd w:id="0"/>
     <w:p>
       <w:pPr>
         <w:spacing w:after="0" w:line="360" w:lineRule="auto"/>
@@ -3380,16 +4667,7 @@
                 <w:color w:val="000000"/>
                 <w:lang w:eastAsia="es-ES"/>
               </w:rPr>
-              <w:t xml:space="preserve">Ítems que no forman parte de un proyecto y se </w:t>
-            </w:r>
-            <w:r>
-              <w:rPr>
-                <w:rFonts w:ascii="Arial" w:eastAsia="Times New Roman" w:hAnsi="Arial" w:cs="Arial"/>
-                <w:color w:val="000000"/>
-                <w:lang w:eastAsia="es-ES"/>
-              </w:rPr>
-              <w:lastRenderedPageBreak/>
-              <w:t>repite más de una vez.</w:t>
+              <w:t>Ítems que no forman parte de un proyecto y se repite más de una vez.</w:t>
             </w:r>
           </w:p>
         </w:tc>
@@ -3426,7 +4704,6 @@
                 <w:color w:val="000000"/>
                 <w:lang w:eastAsia="es-ES"/>
               </w:rPr>
-              <w:lastRenderedPageBreak/>
               <w:t>ACRÓNIMO_DEL_ITEM+”_”+Número de caracteres (duplicados) del ACRONIMO_DEL_ITEM</w:t>
             </w:r>
           </w:p>
@@ -3558,6 +4835,7 @@
                 <w:color w:val="000000"/>
                 <w:lang w:eastAsia="es-ES"/>
               </w:rPr>
+              <w:lastRenderedPageBreak/>
               <w:tab/>
             </w:r>
             <w:r>
@@ -3603,6 +4881,7 @@
                 <w:color w:val="000000"/>
                 <w:lang w:eastAsia="es-ES"/>
               </w:rPr>
+              <w:lastRenderedPageBreak/>
               <w:t>ACRONIMO_DEL_COMPONENTE +”_”+ ACRÓNIMO_DEL_ITEM+”_”+Número de caracteres (duplicados) del ACRONIMO_DEL_ITEM</w:t>
             </w:r>
           </w:p>
@@ -4450,6 +5729,119 @@
     </w:lvl>
   </w:abstractNum>
   <w:abstractNum w:abstractNumId="1" w15:restartNumberingAfterBreak="0">
+    <w:nsid w:val="094C6B42"/>
+    <w:multiLevelType w:val="hybridMultilevel"/>
+    <w:tmpl w:val="0FE29F2E"/>
+    <w:lvl w:ilvl="0" w:tplc="280A0001">
+      <w:start w:val="1"/>
+      <w:numFmt w:val="bullet"/>
+      <w:lvlText w:val=""/>
+      <w:lvlJc w:val="left"/>
+      <w:pPr>
+        <w:ind w:left="1004" w:hanging="360"/>
+      </w:pPr>
+      <w:rPr>
+        <w:rFonts w:ascii="Symbol" w:hAnsi="Symbol" w:hint="default"/>
+      </w:rPr>
+    </w:lvl>
+    <w:lvl w:ilvl="1" w:tplc="280A0003" w:tentative="1">
+      <w:start w:val="1"/>
+      <w:numFmt w:val="bullet"/>
+      <w:lvlText w:val="o"/>
+      <w:lvlJc w:val="left"/>
+      <w:pPr>
+        <w:ind w:left="1724" w:hanging="360"/>
+      </w:pPr>
+      <w:rPr>
+        <w:rFonts w:ascii="Courier New" w:hAnsi="Courier New" w:cs="Courier New" w:hint="default"/>
+      </w:rPr>
+    </w:lvl>
+    <w:lvl w:ilvl="2" w:tplc="280A0005" w:tentative="1">
+      <w:start w:val="1"/>
+      <w:numFmt w:val="bullet"/>
+      <w:lvlText w:val=""/>
+      <w:lvlJc w:val="left"/>
+      <w:pPr>
+        <w:ind w:left="2444" w:hanging="360"/>
+      </w:pPr>
+      <w:rPr>
+        <w:rFonts w:ascii="Wingdings" w:hAnsi="Wingdings" w:hint="default"/>
+      </w:rPr>
+    </w:lvl>
+    <w:lvl w:ilvl="3" w:tplc="280A0001" w:tentative="1">
+      <w:start w:val="1"/>
+      <w:numFmt w:val="bullet"/>
+      <w:lvlText w:val=""/>
+      <w:lvlJc w:val="left"/>
+      <w:pPr>
+        <w:ind w:left="3164" w:hanging="360"/>
+      </w:pPr>
+      <w:rPr>
+        <w:rFonts w:ascii="Symbol" w:hAnsi="Symbol" w:hint="default"/>
+      </w:rPr>
+    </w:lvl>
+    <w:lvl w:ilvl="4" w:tplc="280A0003" w:tentative="1">
+      <w:start w:val="1"/>
+      <w:numFmt w:val="bullet"/>
+      <w:lvlText w:val="o"/>
+      <w:lvlJc w:val="left"/>
+      <w:pPr>
+        <w:ind w:left="3884" w:hanging="360"/>
+      </w:pPr>
+      <w:rPr>
+        <w:rFonts w:ascii="Courier New" w:hAnsi="Courier New" w:cs="Courier New" w:hint="default"/>
+      </w:rPr>
+    </w:lvl>
+    <w:lvl w:ilvl="5" w:tplc="280A0005" w:tentative="1">
+      <w:start w:val="1"/>
+      <w:numFmt w:val="bullet"/>
+      <w:lvlText w:val=""/>
+      <w:lvlJc w:val="left"/>
+      <w:pPr>
+        <w:ind w:left="4604" w:hanging="360"/>
+      </w:pPr>
+      <w:rPr>
+        <w:rFonts w:ascii="Wingdings" w:hAnsi="Wingdings" w:hint="default"/>
+      </w:rPr>
+    </w:lvl>
+    <w:lvl w:ilvl="6" w:tplc="280A0001" w:tentative="1">
+      <w:start w:val="1"/>
+      <w:numFmt w:val="bullet"/>
+      <w:lvlText w:val=""/>
+      <w:lvlJc w:val="left"/>
+      <w:pPr>
+        <w:ind w:left="5324" w:hanging="360"/>
+      </w:pPr>
+      <w:rPr>
+        <w:rFonts w:ascii="Symbol" w:hAnsi="Symbol" w:hint="default"/>
+      </w:rPr>
+    </w:lvl>
+    <w:lvl w:ilvl="7" w:tplc="280A0003" w:tentative="1">
+      <w:start w:val="1"/>
+      <w:numFmt w:val="bullet"/>
+      <w:lvlText w:val="o"/>
+      <w:lvlJc w:val="left"/>
+      <w:pPr>
+        <w:ind w:left="6044" w:hanging="360"/>
+      </w:pPr>
+      <w:rPr>
+        <w:rFonts w:ascii="Courier New" w:hAnsi="Courier New" w:cs="Courier New" w:hint="default"/>
+      </w:rPr>
+    </w:lvl>
+    <w:lvl w:ilvl="8" w:tplc="280A0005" w:tentative="1">
+      <w:start w:val="1"/>
+      <w:numFmt w:val="bullet"/>
+      <w:lvlText w:val=""/>
+      <w:lvlJc w:val="left"/>
+      <w:pPr>
+        <w:ind w:left="6764" w:hanging="360"/>
+      </w:pPr>
+      <w:rPr>
+        <w:rFonts w:ascii="Wingdings" w:hAnsi="Wingdings" w:hint="default"/>
+      </w:rPr>
+    </w:lvl>
+  </w:abstractNum>
+  <w:abstractNum w:abstractNumId="2" w15:restartNumberingAfterBreak="0">
     <w:nsid w:val="326B70F4"/>
     <w:multiLevelType w:val="multilevel"/>
     <w:tmpl w:val="13F05B9E"/>
@@ -4562,7 +5954,7 @@
       </w:pPr>
     </w:lvl>
   </w:abstractNum>
-  <w:abstractNum w:abstractNumId="2" w15:restartNumberingAfterBreak="0">
+  <w:abstractNum w:abstractNumId="3" w15:restartNumberingAfterBreak="0">
     <w:nsid w:val="337D7D10"/>
     <w:multiLevelType w:val="multilevel"/>
     <w:tmpl w:val="3E080F2E"/>
@@ -4675,7 +6067,7 @@
       </w:pPr>
     </w:lvl>
   </w:abstractNum>
-  <w:abstractNum w:abstractNumId="3" w15:restartNumberingAfterBreak="0">
+  <w:abstractNum w:abstractNumId="4" w15:restartNumberingAfterBreak="0">
     <w:nsid w:val="561C3C52"/>
     <w:multiLevelType w:val="multilevel"/>
     <w:tmpl w:val="D14C1216"/>
@@ -4788,7 +6180,7 @@
       </w:pPr>
     </w:lvl>
   </w:abstractNum>
-  <w:abstractNum w:abstractNumId="4" w15:restartNumberingAfterBreak="0">
+  <w:abstractNum w:abstractNumId="5" w15:restartNumberingAfterBreak="0">
     <w:nsid w:val="5D7F20D8"/>
     <w:multiLevelType w:val="multilevel"/>
     <w:tmpl w:val="8DB60DEC"/>
@@ -4901,7 +6293,7 @@
       </w:pPr>
     </w:lvl>
   </w:abstractNum>
-  <w:abstractNum w:abstractNumId="5" w15:restartNumberingAfterBreak="0">
+  <w:abstractNum w:abstractNumId="6" w15:restartNumberingAfterBreak="0">
     <w:nsid w:val="7DB72276"/>
     <w:multiLevelType w:val="multilevel"/>
     <w:tmpl w:val="2F7050D4"/>
@@ -5015,10 +6407,10 @@
     </w:lvl>
   </w:abstractNum>
   <w:num w:numId="1">
-    <w:abstractNumId w:val="5"/>
+    <w:abstractNumId w:val="6"/>
   </w:num>
   <w:num w:numId="2">
-    <w:abstractNumId w:val="1"/>
+    <w:abstractNumId w:val="2"/>
     <w:lvlOverride w:ilvl="0">
       <w:lvl w:ilvl="0">
         <w:numFmt w:val="decimal"/>
@@ -5038,6 +6430,26 @@
     </w:lvlOverride>
   </w:num>
   <w:num w:numId="4">
+    <w:abstractNumId w:val="5"/>
+    <w:lvlOverride w:ilvl="0">
+      <w:lvl w:ilvl="0">
+        <w:numFmt w:val="decimal"/>
+        <w:lvlText w:val="%1."/>
+        <w:lvlJc w:val="left"/>
+      </w:lvl>
+    </w:lvlOverride>
+  </w:num>
+  <w:num w:numId="5">
+    <w:abstractNumId w:val="3"/>
+    <w:lvlOverride w:ilvl="0">
+      <w:lvl w:ilvl="0">
+        <w:numFmt w:val="decimal"/>
+        <w:lvlText w:val="%1."/>
+        <w:lvlJc w:val="left"/>
+      </w:lvl>
+    </w:lvlOverride>
+  </w:num>
+  <w:num w:numId="6">
     <w:abstractNumId w:val="4"/>
     <w:lvlOverride w:ilvl="0">
       <w:lvl w:ilvl="0">
@@ -5047,25 +6459,8 @@
       </w:lvl>
     </w:lvlOverride>
   </w:num>
-  <w:num w:numId="5">
-    <w:abstractNumId w:val="2"/>
-    <w:lvlOverride w:ilvl="0">
-      <w:lvl w:ilvl="0">
-        <w:numFmt w:val="decimal"/>
-        <w:lvlText w:val="%1."/>
-        <w:lvlJc w:val="left"/>
-      </w:lvl>
-    </w:lvlOverride>
-  </w:num>
-  <w:num w:numId="6">
-    <w:abstractNumId w:val="3"/>
-    <w:lvlOverride w:ilvl="0">
-      <w:lvl w:ilvl="0">
-        <w:numFmt w:val="decimal"/>
-        <w:lvlText w:val="%1."/>
-        <w:lvlJc w:val="left"/>
-      </w:lvl>
-    </w:lvlOverride>
+  <w:num w:numId="7">
+    <w:abstractNumId w:val="1"/>
   </w:num>
 </w:numbering>
 </file>
@@ -5513,6 +6908,36 @@
     <w:basedOn w:val="Fuentedeprrafopredeter"/>
     <w:rsid w:val="0084028D"/>
   </w:style>
+  <w:style w:type="table" w:styleId="Tablaconcuadrcula">
+    <w:name w:val="Table Grid"/>
+    <w:basedOn w:val="Tablanormal"/>
+    <w:uiPriority w:val="59"/>
+    <w:rsid w:val="00FC180C"/>
+    <w:pPr>
+      <w:spacing w:after="0" w:line="240" w:lineRule="auto"/>
+    </w:pPr>
+    <w:tblPr>
+      <w:tblBorders>
+        <w:top w:val="single" w:sz="4" w:space="0" w:color="auto"/>
+        <w:left w:val="single" w:sz="4" w:space="0" w:color="auto"/>
+        <w:bottom w:val="single" w:sz="4" w:space="0" w:color="auto"/>
+        <w:right w:val="single" w:sz="4" w:space="0" w:color="auto"/>
+        <w:insideH w:val="single" w:sz="4" w:space="0" w:color="auto"/>
+        <w:insideV w:val="single" w:sz="4" w:space="0" w:color="auto"/>
+      </w:tblBorders>
+    </w:tblPr>
+  </w:style>
+  <w:style w:type="paragraph" w:styleId="Prrafodelista">
+    <w:name w:val="List Paragraph"/>
+    <w:basedOn w:val="Normal"/>
+    <w:uiPriority w:val="34"/>
+    <w:qFormat/>
+    <w:rsid w:val="00CF6A9A"/>
+    <w:pPr>
+      <w:ind w:left="720"/>
+      <w:contextualSpacing/>
+    </w:pPr>
+  </w:style>
 </w:styles>
 </file>
 

</xml_diff>

<commit_message>
PGC Tipo Requerimientos, Ciclo
</commit_message>
<xml_diff>
--- a/Documentos/PGC.docx
+++ b/Documentos/PGC.docx
@@ -88,7 +88,6 @@
         </w:rPr>
         <w:t> </w:t>
       </w:r>
-      <w:proofErr w:type="gramStart"/>
       <w:r>
         <w:rPr>
           <w:rFonts w:eastAsia="Verdana" w:cs="Arial"/>
@@ -96,17 +95,7 @@
           <w:sz w:val="24"/>
           <w:szCs w:val="24"/>
         </w:rPr>
-        <w:t>te</w:t>
-      </w:r>
-      <w:proofErr w:type="gramEnd"/>
-      <w:r>
-        <w:rPr>
-          <w:rFonts w:eastAsia="Verdana" w:cs="Arial"/>
-          <w:color w:val="FFFFFF" w:themeColor="background1"/>
-          <w:sz w:val="24"/>
-          <w:szCs w:val="24"/>
-        </w:rPr>
-        <w:t xml:space="preserve"> documento es la plantilla base para elaborar el documento Plan de SQA. Los textos que aparecen entre paréntesis rectos son explicaciones de que debe contener cada sección. Dichos textos se deben seleccionar y sustituir por el contenido que corresponda.]</w:t>
+        <w:t>te documento es la plantilla base para elaborar el documento Plan de SQA. Los textos que aparecen entre paréntesis rectos son explicaciones de que debe contener cada sección. Dichos textos se deben seleccionar y sustituir por el contenido que corresponda.]</w:t>
       </w:r>
     </w:p>
     <w:p>
@@ -516,7 +505,7 @@
           <w:sz w:val="24"/>
           <w:szCs w:val="24"/>
         </w:rPr>
-        <w:t>Historia de revisiones</w:t>
+        <w:t xml:space="preserve">Historia de revisiones </w:t>
       </w:r>
     </w:p>
     <w:tbl>
@@ -840,7 +829,6 @@
                 <w:szCs w:val="24"/>
               </w:rPr>
             </w:pPr>
-            <w:proofErr w:type="spellStart"/>
             <w:r>
               <w:rPr>
                 <w:rFonts w:eastAsia="Verdana" w:cs="Arial"/>
@@ -848,9 +836,10 @@
                 <w:sz w:val="24"/>
                 <w:szCs w:val="24"/>
               </w:rPr>
-              <w:t>Chinchayan</w:t>
-            </w:r>
-            <w:proofErr w:type="spellEnd"/>
+              <w:t>Chinchayan,</w:t>
+            </w:r>
+            <w:bookmarkStart w:id="0" w:name="_GoBack"/>
+            <w:bookmarkEnd w:id="0"/>
             <w:r>
               <w:rPr>
                 <w:rFonts w:eastAsia="Verdana" w:cs="Arial"/>
@@ -858,7 +847,7 @@
                 <w:sz w:val="24"/>
                 <w:szCs w:val="24"/>
               </w:rPr>
-              <w:t>, Erick</w:t>
+              <w:t xml:space="preserve"> Erick</w:t>
             </w:r>
           </w:p>
         </w:tc>
@@ -3287,7 +3276,7 @@
           <w:lang w:eastAsia="es-ES"/>
         </w:rPr>
       </w:pPr>
-      <w:bookmarkStart w:id="0" w:name="_Toc22589061"/>
+      <w:bookmarkStart w:id="1" w:name="_Toc22589061"/>
       <w:r>
         <w:rPr>
           <w:rFonts w:eastAsia="Times New Roman" w:cs="Arial"/>
@@ -3296,7 +3285,7 @@
         <w:lastRenderedPageBreak/>
         <w:t>INTRODUCCIÓN</w:t>
       </w:r>
-      <w:bookmarkEnd w:id="0"/>
+      <w:bookmarkEnd w:id="1"/>
     </w:p>
     <w:p>
       <w:pPr>
@@ -3313,7 +3302,7 @@
           <w:lang w:eastAsia="es-ES"/>
         </w:rPr>
       </w:pPr>
-      <w:bookmarkStart w:id="1" w:name="_Toc22589062"/>
+      <w:bookmarkStart w:id="2" w:name="_Toc22589062"/>
       <w:r>
         <w:rPr>
           <w:rFonts w:eastAsia="Times New Roman" w:cs="Arial"/>
@@ -3321,7 +3310,7 @@
         </w:rPr>
         <w:t>SITUACIÓN ACTUAL DE LA EMPRESA</w:t>
       </w:r>
-      <w:bookmarkEnd w:id="1"/>
+      <w:bookmarkEnd w:id="2"/>
     </w:p>
     <w:p>
       <w:pPr>
@@ -3341,47 +3330,7 @@
           <w:color w:val="000000"/>
           <w:lang w:eastAsia="es-ES"/>
         </w:rPr>
-        <w:t xml:space="preserve">La empresa Digital Factory es una consultora de Software para entidades públicas y privadas. Se encuentra a la vanguardia de la tecnología y con amplio conocimientos en diversos lenguajes de programación como: Java, Python, </w:t>
-      </w:r>
-      <w:proofErr w:type="spellStart"/>
-      <w:r>
-        <w:rPr>
-          <w:rFonts w:eastAsia="Times New Roman" w:cs="Arial"/>
-          <w:bCs/>
-          <w:color w:val="000000"/>
-          <w:lang w:eastAsia="es-ES"/>
-        </w:rPr>
-        <w:t>Javascript</w:t>
-      </w:r>
-      <w:proofErr w:type="spellEnd"/>
-      <w:r>
-        <w:rPr>
-          <w:rFonts w:eastAsia="Times New Roman" w:cs="Arial"/>
-          <w:bCs/>
-          <w:color w:val="000000"/>
-          <w:lang w:eastAsia="es-ES"/>
-        </w:rPr>
-        <w:t xml:space="preserve">, PHP, .Net, </w:t>
-      </w:r>
-      <w:proofErr w:type="spellStart"/>
-      <w:r>
-        <w:rPr>
-          <w:rFonts w:eastAsia="Times New Roman" w:cs="Arial"/>
-          <w:bCs/>
-          <w:color w:val="000000"/>
-          <w:lang w:eastAsia="es-ES"/>
-        </w:rPr>
-        <w:t>Kotlin</w:t>
-      </w:r>
-      <w:proofErr w:type="spellEnd"/>
-      <w:r>
-        <w:rPr>
-          <w:rFonts w:eastAsia="Times New Roman" w:cs="Arial"/>
-          <w:bCs/>
-          <w:color w:val="000000"/>
-          <w:lang w:eastAsia="es-ES"/>
-        </w:rPr>
-        <w:t>, etc.</w:t>
+        <w:t>La empresa Digital Factory es una consultora de Software para entidades públicas y privadas. Se encuentra a la vanguardia de la tecnología y con amplio conocimientos en diversos lenguajes de programación como: Java, Python, Javascript, PHP, .Net, Kotlin, etc.</w:t>
       </w:r>
       <w:r>
         <w:rPr>
@@ -3406,7 +3355,7 @@
           <w:lang w:eastAsia="es-ES"/>
         </w:rPr>
       </w:pPr>
-      <w:bookmarkStart w:id="2" w:name="_Toc22589063"/>
+      <w:bookmarkStart w:id="3" w:name="_Toc22589063"/>
       <w:r>
         <w:rPr>
           <w:rFonts w:eastAsia="Times New Roman" w:cs="Arial"/>
@@ -3414,7 +3363,7 @@
         </w:rPr>
         <w:t>PROBLEMÁTICA</w:t>
       </w:r>
-      <w:bookmarkEnd w:id="2"/>
+      <w:bookmarkEnd w:id="3"/>
     </w:p>
     <w:p>
       <w:pPr>
@@ -3473,27 +3422,7 @@
           <w:color w:val="000000"/>
           <w:lang w:eastAsia="es-ES"/>
         </w:rPr>
-        <w:t xml:space="preserve"> que están en mantenimiento es complicado determinar la </w:t>
-      </w:r>
-      <w:proofErr w:type="spellStart"/>
-      <w:r>
-        <w:rPr>
-          <w:rFonts w:eastAsia="Times New Roman" w:cs="Arial"/>
-          <w:bCs/>
-          <w:color w:val="000000"/>
-          <w:lang w:eastAsia="es-ES"/>
-        </w:rPr>
-        <w:t>release</w:t>
-      </w:r>
-      <w:proofErr w:type="spellEnd"/>
-      <w:r>
-        <w:rPr>
-          <w:rFonts w:eastAsia="Times New Roman" w:cs="Arial"/>
-          <w:bCs/>
-          <w:color w:val="000000"/>
-          <w:lang w:eastAsia="es-ES"/>
-        </w:rPr>
-        <w:t xml:space="preserve"> en despliegue de un determinado cliente.</w:t>
+        <w:t xml:space="preserve"> que están en mantenimiento es complicado determinar la release en despliegue de un determinado cliente.</w:t>
       </w:r>
     </w:p>
     <w:p>
@@ -3548,7 +3477,7 @@
           <w:lang w:eastAsia="es-ES"/>
         </w:rPr>
       </w:pPr>
-      <w:bookmarkStart w:id="3" w:name="_Toc22589064"/>
+      <w:bookmarkStart w:id="4" w:name="_Toc22589064"/>
       <w:r>
         <w:rPr>
           <w:rFonts w:eastAsia="Times New Roman" w:cs="Arial"/>
@@ -3556,7 +3485,7 @@
         </w:rPr>
         <w:t>PROPÓSITO DE PLAN</w:t>
       </w:r>
-      <w:bookmarkEnd w:id="3"/>
+      <w:bookmarkEnd w:id="4"/>
     </w:p>
     <w:p>
       <w:pPr>
@@ -3697,7 +3626,7 @@
           <w:lang w:eastAsia="es-ES"/>
         </w:rPr>
       </w:pPr>
-      <w:bookmarkStart w:id="4" w:name="_Toc22589065"/>
+      <w:bookmarkStart w:id="5" w:name="_Toc22589065"/>
       <w:r>
         <w:rPr>
           <w:rFonts w:eastAsia="Times New Roman" w:cs="Arial"/>
@@ -3706,7 +3635,7 @@
         <w:lastRenderedPageBreak/>
         <w:t>APLICABILIDAD</w:t>
       </w:r>
-      <w:bookmarkEnd w:id="4"/>
+      <w:bookmarkEnd w:id="5"/>
     </w:p>
     <w:p>
       <w:pPr>
@@ -3742,7 +3671,7 @@
           <w:lang w:eastAsia="es-ES"/>
         </w:rPr>
       </w:pPr>
-      <w:bookmarkStart w:id="5" w:name="_Toc22589066"/>
+      <w:bookmarkStart w:id="6" w:name="_Toc22589066"/>
       <w:r>
         <w:rPr>
           <w:rFonts w:eastAsia="Times New Roman" w:cs="Arial"/>
@@ -3750,7 +3679,7 @@
         </w:rPr>
         <w:t>GOBIERNO Y ALCANCE</w:t>
       </w:r>
-      <w:bookmarkEnd w:id="5"/>
+      <w:bookmarkEnd w:id="6"/>
     </w:p>
     <w:p>
       <w:pPr>
@@ -3786,7 +3715,7 @@
           <w:lang w:eastAsia="es-ES"/>
         </w:rPr>
       </w:pPr>
-      <w:bookmarkStart w:id="6" w:name="_Toc22589067"/>
+      <w:bookmarkStart w:id="7" w:name="_Toc22589067"/>
       <w:r>
         <w:rPr>
           <w:rFonts w:eastAsia="Times New Roman" w:cs="Arial"/>
@@ -3801,7 +3730,7 @@
         </w:rPr>
         <w:t>SCM</w:t>
       </w:r>
-      <w:bookmarkEnd w:id="6"/>
+      <w:bookmarkEnd w:id="7"/>
     </w:p>
     <w:p>
       <w:pPr>
@@ -3816,7 +3745,7 @@
           <w:lang w:eastAsia="es-ES"/>
         </w:rPr>
       </w:pPr>
-      <w:bookmarkStart w:id="7" w:name="_Toc22589068"/>
+      <w:bookmarkStart w:id="8" w:name="_Toc22589068"/>
       <w:r>
         <w:rPr>
           <w:rFonts w:eastAsia="Times New Roman" w:cs="Arial"/>
@@ -3824,7 +3753,7 @@
         </w:rPr>
         <w:t>ROLES O RESPONSABILIDADES</w:t>
       </w:r>
-      <w:bookmarkEnd w:id="7"/>
+      <w:bookmarkEnd w:id="8"/>
     </w:p>
     <w:p>
       <w:pPr>
@@ -4046,20 +3975,8 @@
                 <w:szCs w:val="20"/>
                 <w:lang w:eastAsia="es-ES"/>
               </w:rPr>
-              <w:t xml:space="preserve">Erick </w:t>
-            </w:r>
-            <w:proofErr w:type="spellStart"/>
-            <w:r>
-              <w:rPr>
-                <w:rFonts w:eastAsia="Times New Roman" w:cs="Arial"/>
-                <w:color w:val="000000"/>
-                <w:sz w:val="20"/>
-                <w:szCs w:val="20"/>
-                <w:lang w:eastAsia="es-ES"/>
-              </w:rPr>
-              <w:t>Chinchayan</w:t>
-            </w:r>
-            <w:proofErr w:type="spellEnd"/>
+              <w:t>Erick Chinchayan</w:t>
+            </w:r>
           </w:p>
         </w:tc>
         <w:tc>
@@ -4403,7 +4320,6 @@
                 <w:lang w:eastAsia="es-ES"/>
               </w:rPr>
             </w:pPr>
-            <w:proofErr w:type="spellStart"/>
             <w:r>
               <w:rPr>
                 <w:rFonts w:eastAsia="Times New Roman" w:cs="Arial"/>
@@ -4413,9 +4329,8 @@
                 <w:lang w:eastAsia="es-ES"/>
               </w:rPr>
               <w:lastRenderedPageBreak/>
-              <w:t>Ivan</w:t>
-            </w:r>
-            <w:proofErr w:type="spellEnd"/>
+              <w:t xml:space="preserve">Ivan </w:t>
+            </w:r>
             <w:r>
               <w:rPr>
                 <w:rFonts w:eastAsia="Times New Roman" w:cs="Arial"/>
@@ -4424,21 +4339,9 @@
                 <w:szCs w:val="20"/>
                 <w:lang w:eastAsia="es-ES"/>
               </w:rPr>
-              <w:t xml:space="preserve"> </w:t>
-            </w:r>
-            <w:proofErr w:type="spellStart"/>
-            <w:r>
-              <w:rPr>
-                <w:rFonts w:eastAsia="Times New Roman" w:cs="Arial"/>
-                <w:color w:val="000000"/>
-                <w:sz w:val="20"/>
-                <w:szCs w:val="20"/>
-                <w:lang w:eastAsia="es-ES"/>
-              </w:rPr>
               <w:lastRenderedPageBreak/>
               <w:t>Garcilazo</w:t>
             </w:r>
-            <w:proofErr w:type="spellEnd"/>
           </w:p>
           <w:p>
             <w:pPr>
@@ -4653,7 +4556,7 @@
           <w:lang w:eastAsia="es-ES"/>
         </w:rPr>
       </w:pPr>
-      <w:bookmarkStart w:id="8" w:name="_Toc22589069"/>
+      <w:bookmarkStart w:id="9" w:name="_Toc22589069"/>
       <w:r>
         <w:rPr>
           <w:rFonts w:eastAsia="Times New Roman" w:cs="Arial"/>
@@ -4668,7 +4571,7 @@
         </w:rPr>
         <w:t>, DIRECTRICES Y PROCEDIMIENTOS</w:t>
       </w:r>
-      <w:bookmarkEnd w:id="8"/>
+      <w:bookmarkEnd w:id="9"/>
     </w:p>
     <w:p>
       <w:pPr>
@@ -4687,21 +4590,7 @@
         <w:rPr>
           <w:rFonts w:cs="Arial"/>
         </w:rPr>
-        <w:t xml:space="preserve">Se usará </w:t>
-      </w:r>
-      <w:proofErr w:type="spellStart"/>
-      <w:r>
-        <w:rPr>
-          <w:rFonts w:cs="Arial"/>
-        </w:rPr>
-        <w:t>Git</w:t>
-      </w:r>
-      <w:proofErr w:type="spellEnd"/>
-      <w:r>
-        <w:rPr>
-          <w:rFonts w:cs="Arial"/>
-        </w:rPr>
-        <w:t xml:space="preserve"> como herramientas de control de versiones.</w:t>
+        <w:t>Se usará Git como herramientas de control de versiones.</w:t>
       </w:r>
     </w:p>
     <w:p>
@@ -4721,21 +4610,7 @@
         <w:rPr>
           <w:rFonts w:cs="Arial"/>
         </w:rPr>
-        <w:t xml:space="preserve">Todos los </w:t>
-      </w:r>
-      <w:proofErr w:type="gramStart"/>
-      <w:r>
-        <w:rPr>
-          <w:rFonts w:cs="Arial"/>
-        </w:rPr>
-        <w:t>ítem</w:t>
-      </w:r>
-      <w:proofErr w:type="gramEnd"/>
-      <w:r>
-        <w:rPr>
-          <w:rFonts w:cs="Arial"/>
-        </w:rPr>
-        <w:t xml:space="preserve"> de configuración serán almacenados en la herramienta de control de versiones seleccionada.</w:t>
+        <w:t>Todos los ítem de configuración serán almacenados en la herramienta de control de versiones seleccionada.</w:t>
       </w:r>
     </w:p>
     <w:p>
@@ -4755,21 +4630,7 @@
         <w:rPr>
           <w:rFonts w:cs="Arial"/>
         </w:rPr>
-        <w:t xml:space="preserve">Como repositorio remoto se usará </w:t>
-      </w:r>
-      <w:proofErr w:type="spellStart"/>
-      <w:r>
-        <w:rPr>
-          <w:rFonts w:cs="Arial"/>
-        </w:rPr>
-        <w:t>GitHub</w:t>
-      </w:r>
-      <w:proofErr w:type="spellEnd"/>
-      <w:r>
-        <w:rPr>
-          <w:rFonts w:cs="Arial"/>
-        </w:rPr>
-        <w:t>.</w:t>
+        <w:t>Como repositorio remoto se usará GitHub.</w:t>
       </w:r>
     </w:p>
     <w:p>
@@ -4934,21 +4795,7 @@
         <w:rPr>
           <w:rFonts w:cs="Arial"/>
         </w:rPr>
-        <w:t xml:space="preserve">Para la nomenclatura de los archivos de código fuente se usará </w:t>
-      </w:r>
-      <w:proofErr w:type="gramStart"/>
-      <w:r>
-        <w:rPr>
-          <w:rFonts w:cs="Arial"/>
-        </w:rPr>
-        <w:t>la guía de estilos de la comunidad oficial del lenguaje de programación seleccionado</w:t>
-      </w:r>
-      <w:proofErr w:type="gramEnd"/>
-      <w:r>
-        <w:rPr>
-          <w:rFonts w:cs="Arial"/>
-        </w:rPr>
-        <w:t>.</w:t>
+        <w:t>Para la nomenclatura de los archivos de código fuente se usará la guía de estilos de la comunidad oficial del lenguaje de programación seleccionado.</w:t>
       </w:r>
     </w:p>
     <w:p>
@@ -4990,49 +4837,7 @@
         <w:rPr>
           <w:rFonts w:cs="Arial"/>
         </w:rPr>
-        <w:t>No se deberán almacenar archivos comprimidos (archivos .</w:t>
-      </w:r>
-      <w:proofErr w:type="spellStart"/>
-      <w:r>
-        <w:rPr>
-          <w:rFonts w:cs="Arial"/>
-        </w:rPr>
-        <w:t>zip</w:t>
-      </w:r>
-      <w:proofErr w:type="spellEnd"/>
-      <w:r>
-        <w:rPr>
-          <w:rFonts w:cs="Arial"/>
-        </w:rPr>
-        <w:t>, .</w:t>
-      </w:r>
-      <w:proofErr w:type="spellStart"/>
-      <w:r>
-        <w:rPr>
-          <w:rFonts w:cs="Arial"/>
-        </w:rPr>
-        <w:t>rar</w:t>
-      </w:r>
-      <w:proofErr w:type="spellEnd"/>
-      <w:r>
-        <w:rPr>
-          <w:rFonts w:cs="Arial"/>
-        </w:rPr>
-        <w:t>, .</w:t>
-      </w:r>
-      <w:proofErr w:type="spellStart"/>
-      <w:r>
-        <w:rPr>
-          <w:rFonts w:cs="Arial"/>
-        </w:rPr>
-        <w:t>ace</w:t>
-      </w:r>
-      <w:proofErr w:type="spellEnd"/>
-      <w:r>
-        <w:rPr>
-          <w:rFonts w:cs="Arial"/>
-        </w:rPr>
-        <w:t>, etc.).</w:t>
+        <w:t>No se deberán almacenar archivos comprimidos (archivos .zip, .rar, .ace, etc.).</w:t>
       </w:r>
     </w:p>
     <w:p>
@@ -5088,7 +4893,7 @@
           <w:lang w:eastAsia="es-ES"/>
         </w:rPr>
       </w:pPr>
-      <w:bookmarkStart w:id="9" w:name="_Toc22589070"/>
+      <w:bookmarkStart w:id="10" w:name="_Toc22589070"/>
       <w:r>
         <w:rPr>
           <w:rFonts w:eastAsia="Times New Roman" w:cs="Arial"/>
@@ -5096,7 +4901,7 @@
         </w:rPr>
         <w:t>HERRAMIENTAS, ENTORNO E INFRAESTRUCTURA</w:t>
       </w:r>
-      <w:bookmarkEnd w:id="9"/>
+      <w:bookmarkEnd w:id="10"/>
     </w:p>
     <w:p>
       <w:pPr>
@@ -5116,21 +4921,7 @@
         <w:rPr>
           <w:rFonts w:cs="Arial"/>
         </w:rPr>
-        <w:t xml:space="preserve">Se usará </w:t>
-      </w:r>
-      <w:proofErr w:type="spellStart"/>
-      <w:r>
-        <w:rPr>
-          <w:rFonts w:cs="Arial"/>
-        </w:rPr>
-        <w:t>Git</w:t>
-      </w:r>
-      <w:proofErr w:type="spellEnd"/>
-      <w:r>
-        <w:rPr>
-          <w:rFonts w:cs="Arial"/>
-        </w:rPr>
-        <w:t xml:space="preserve"> como herramientas de control de versiones.</w:t>
+        <w:t>Se usará Git como herramientas de control de versiones.</w:t>
       </w:r>
     </w:p>
     <w:p>
@@ -5151,21 +4942,7 @@
         <w:rPr>
           <w:rFonts w:cs="Arial"/>
         </w:rPr>
-        <w:t xml:space="preserve">Se usará </w:t>
-      </w:r>
-      <w:proofErr w:type="spellStart"/>
-      <w:r>
-        <w:rPr>
-          <w:rFonts w:cs="Arial"/>
-        </w:rPr>
-        <w:t>GitHub</w:t>
-      </w:r>
-      <w:proofErr w:type="spellEnd"/>
-      <w:r>
-        <w:rPr>
-          <w:rFonts w:cs="Arial"/>
-        </w:rPr>
-        <w:t xml:space="preserve"> como repositorio remoto </w:t>
+        <w:t xml:space="preserve">Se usará GitHub como repositorio remoto </w:t>
       </w:r>
     </w:p>
     <w:p>
@@ -5186,30 +4963,8 @@
         <w:rPr>
           <w:rFonts w:cs="Arial"/>
         </w:rPr>
-        <w:t xml:space="preserve">Se usará </w:t>
+        <w:t>Se usará Kotlin como lenguaje de programación para android</w:t>
       </w:r>
-      <w:proofErr w:type="spellStart"/>
-      <w:r>
-        <w:rPr>
-          <w:rFonts w:cs="Arial"/>
-        </w:rPr>
-        <w:t>Kotlin</w:t>
-      </w:r>
-      <w:proofErr w:type="spellEnd"/>
-      <w:r>
-        <w:rPr>
-          <w:rFonts w:cs="Arial"/>
-        </w:rPr>
-        <w:t xml:space="preserve"> como lenguaje de programación para </w:t>
-      </w:r>
-      <w:proofErr w:type="spellStart"/>
-      <w:r>
-        <w:rPr>
-          <w:rFonts w:cs="Arial"/>
-        </w:rPr>
-        <w:t>android</w:t>
-      </w:r>
-      <w:proofErr w:type="spellEnd"/>
     </w:p>
     <w:p>
       <w:pPr>
@@ -5229,21 +4984,7 @@
         <w:rPr>
           <w:rFonts w:cs="Arial"/>
         </w:rPr>
-        <w:t xml:space="preserve">Se usará Android Studio como IDE para </w:t>
-      </w:r>
-      <w:proofErr w:type="spellStart"/>
-      <w:r>
-        <w:rPr>
-          <w:rFonts w:cs="Arial"/>
-        </w:rPr>
-        <w:t>Kotlin</w:t>
-      </w:r>
-      <w:proofErr w:type="spellEnd"/>
-      <w:r>
-        <w:rPr>
-          <w:rFonts w:cs="Arial"/>
-        </w:rPr>
-        <w:t xml:space="preserve"> </w:t>
+        <w:t xml:space="preserve">Se usará Android Studio como IDE para Kotlin </w:t>
       </w:r>
     </w:p>
     <w:p>
@@ -5264,30 +5005,8 @@
         <w:rPr>
           <w:rFonts w:cs="Arial"/>
         </w:rPr>
-        <w:t xml:space="preserve">Se usará </w:t>
+        <w:t>Se usará Gradle como gestor de dependencias para Kotlin</w:t>
       </w:r>
-      <w:proofErr w:type="spellStart"/>
-      <w:r>
-        <w:rPr>
-          <w:rFonts w:cs="Arial"/>
-        </w:rPr>
-        <w:t>Gradle</w:t>
-      </w:r>
-      <w:proofErr w:type="spellEnd"/>
-      <w:r>
-        <w:rPr>
-          <w:rFonts w:cs="Arial"/>
-        </w:rPr>
-        <w:t xml:space="preserve"> como gestor de dependencias para </w:t>
-      </w:r>
-      <w:proofErr w:type="spellStart"/>
-      <w:r>
-        <w:rPr>
-          <w:rFonts w:cs="Arial"/>
-        </w:rPr>
-        <w:t>Kotlin</w:t>
-      </w:r>
-      <w:proofErr w:type="spellEnd"/>
     </w:p>
     <w:p>
       <w:pPr>
@@ -5307,21 +5026,7 @@
         <w:rPr>
           <w:rFonts w:cs="Arial"/>
         </w:rPr>
-        <w:t xml:space="preserve">Se usará </w:t>
-      </w:r>
-      <w:proofErr w:type="spellStart"/>
-      <w:r>
-        <w:rPr>
-          <w:rFonts w:cs="Arial"/>
-        </w:rPr>
-        <w:t>MySQL</w:t>
-      </w:r>
-      <w:proofErr w:type="spellEnd"/>
-      <w:r>
-        <w:rPr>
-          <w:rFonts w:cs="Arial"/>
-        </w:rPr>
-        <w:t xml:space="preserve"> como sistema gestor de base de datos</w:t>
+        <w:t>Se usará MySQL como sistema gestor de base de datos</w:t>
       </w:r>
     </w:p>
     <w:p>
@@ -5342,35 +5047,7 @@
         <w:rPr>
           <w:rFonts w:cs="Arial"/>
         </w:rPr>
-        <w:t xml:space="preserve">Se usará </w:t>
-      </w:r>
-      <w:proofErr w:type="spellStart"/>
-      <w:r>
-        <w:rPr>
-          <w:rFonts w:cs="Arial"/>
-        </w:rPr>
-        <w:t>MySQL</w:t>
-      </w:r>
-      <w:proofErr w:type="spellEnd"/>
-      <w:r>
-        <w:rPr>
-          <w:rFonts w:cs="Arial"/>
-        </w:rPr>
-        <w:t xml:space="preserve"> </w:t>
-      </w:r>
-      <w:proofErr w:type="spellStart"/>
-      <w:r>
-        <w:rPr>
-          <w:rFonts w:cs="Arial"/>
-        </w:rPr>
-        <w:t>Workbench</w:t>
-      </w:r>
-      <w:proofErr w:type="spellEnd"/>
-      <w:r>
-        <w:rPr>
-          <w:rFonts w:cs="Arial"/>
-        </w:rPr>
-        <w:t xml:space="preserve"> como herramienta para administración de base de datos.</w:t>
+        <w:t>Se usará MySQL Workbench como herramienta para administración de base de datos.</w:t>
       </w:r>
     </w:p>
     <w:p>
@@ -5391,30 +5068,8 @@
         <w:rPr>
           <w:rFonts w:cs="Arial"/>
         </w:rPr>
-        <w:t xml:space="preserve">Se usará Angular como </w:t>
+        <w:t>Se usará Angular como framework de desarrollo para el frontend</w:t>
       </w:r>
-      <w:proofErr w:type="spellStart"/>
-      <w:r>
-        <w:rPr>
-          <w:rFonts w:cs="Arial"/>
-        </w:rPr>
-        <w:t>framework</w:t>
-      </w:r>
-      <w:proofErr w:type="spellEnd"/>
-      <w:r>
-        <w:rPr>
-          <w:rFonts w:cs="Arial"/>
-        </w:rPr>
-        <w:t xml:space="preserve"> de desarrollo para el </w:t>
-      </w:r>
-      <w:proofErr w:type="spellStart"/>
-      <w:r>
-        <w:rPr>
-          <w:rFonts w:cs="Arial"/>
-        </w:rPr>
-        <w:t>frontend</w:t>
-      </w:r>
-      <w:proofErr w:type="spellEnd"/>
     </w:p>
     <w:p>
       <w:pPr>
@@ -5434,30 +5089,8 @@
         <w:rPr>
           <w:rFonts w:cs="Arial"/>
         </w:rPr>
-        <w:t xml:space="preserve">Se usará </w:t>
+        <w:t>Se usará NodeJS + Express para desarrollo para el backend</w:t>
       </w:r>
-      <w:proofErr w:type="spellStart"/>
-      <w:r>
-        <w:rPr>
-          <w:rFonts w:cs="Arial"/>
-        </w:rPr>
-        <w:t>NodeJS</w:t>
-      </w:r>
-      <w:proofErr w:type="spellEnd"/>
-      <w:r>
-        <w:rPr>
-          <w:rFonts w:cs="Arial"/>
-        </w:rPr>
-        <w:t xml:space="preserve"> + Express para desarrollo para el </w:t>
-      </w:r>
-      <w:proofErr w:type="spellStart"/>
-      <w:r>
-        <w:rPr>
-          <w:rFonts w:cs="Arial"/>
-        </w:rPr>
-        <w:t>backend</w:t>
-      </w:r>
-      <w:proofErr w:type="spellEnd"/>
     </w:p>
     <w:p>
       <w:pPr>
@@ -5477,35 +5110,7 @@
         <w:rPr>
           <w:rFonts w:cs="Arial"/>
         </w:rPr>
-        <w:t xml:space="preserve">Se usará JavaScript como lenguaje de programación del </w:t>
-      </w:r>
-      <w:proofErr w:type="spellStart"/>
-      <w:r>
-        <w:rPr>
-          <w:rFonts w:cs="Arial"/>
-        </w:rPr>
-        <w:t>backend</w:t>
-      </w:r>
-      <w:proofErr w:type="spellEnd"/>
-      <w:r>
-        <w:rPr>
-          <w:rFonts w:cs="Arial"/>
-        </w:rPr>
-        <w:t xml:space="preserve"> y </w:t>
-      </w:r>
-      <w:proofErr w:type="spellStart"/>
-      <w:r>
-        <w:rPr>
-          <w:rFonts w:cs="Arial"/>
-        </w:rPr>
-        <w:t>frontend</w:t>
-      </w:r>
-      <w:proofErr w:type="spellEnd"/>
-      <w:r>
-        <w:rPr>
-          <w:rFonts w:cs="Arial"/>
-        </w:rPr>
-        <w:t>.</w:t>
+        <w:t>Se usará JavaScript como lenguaje de programación del backend y frontend.</w:t>
       </w:r>
     </w:p>
     <w:p>
@@ -5527,30 +5132,8 @@
           <w:rFonts w:cs="Arial"/>
         </w:rPr>
         <w:lastRenderedPageBreak/>
-        <w:t xml:space="preserve">Se usará </w:t>
+        <w:t>Se usará WebStorm como IDE para angular y NodeJS</w:t>
       </w:r>
-      <w:proofErr w:type="spellStart"/>
-      <w:r>
-        <w:rPr>
-          <w:rFonts w:cs="Arial"/>
-        </w:rPr>
-        <w:t>WebStorm</w:t>
-      </w:r>
-      <w:proofErr w:type="spellEnd"/>
-      <w:r>
-        <w:rPr>
-          <w:rFonts w:cs="Arial"/>
-        </w:rPr>
-        <w:t xml:space="preserve"> como IDE para angular y </w:t>
-      </w:r>
-      <w:proofErr w:type="spellStart"/>
-      <w:r>
-        <w:rPr>
-          <w:rFonts w:cs="Arial"/>
-        </w:rPr>
-        <w:t>NodeJS</w:t>
-      </w:r>
-      <w:proofErr w:type="spellEnd"/>
     </w:p>
     <w:p>
       <w:pPr>
@@ -5570,44 +5153,8 @@
         <w:rPr>
           <w:rFonts w:cs="Arial"/>
         </w:rPr>
-        <w:t xml:space="preserve">Se usará </w:t>
+        <w:t>Se usará npm como gestor de dependencias para backend y fronted</w:t>
       </w:r>
-      <w:proofErr w:type="spellStart"/>
-      <w:r>
-        <w:rPr>
-          <w:rFonts w:cs="Arial"/>
-        </w:rPr>
-        <w:t>npm</w:t>
-      </w:r>
-      <w:proofErr w:type="spellEnd"/>
-      <w:r>
-        <w:rPr>
-          <w:rFonts w:cs="Arial"/>
-        </w:rPr>
-        <w:t xml:space="preserve"> como gestor de dependencias para </w:t>
-      </w:r>
-      <w:proofErr w:type="spellStart"/>
-      <w:r>
-        <w:rPr>
-          <w:rFonts w:cs="Arial"/>
-        </w:rPr>
-        <w:t>backend</w:t>
-      </w:r>
-      <w:proofErr w:type="spellEnd"/>
-      <w:r>
-        <w:rPr>
-          <w:rFonts w:cs="Arial"/>
-        </w:rPr>
-        <w:t xml:space="preserve"> y </w:t>
-      </w:r>
-      <w:proofErr w:type="spellStart"/>
-      <w:r>
-        <w:rPr>
-          <w:rFonts w:cs="Arial"/>
-        </w:rPr>
-        <w:t>fronted</w:t>
-      </w:r>
-      <w:proofErr w:type="spellEnd"/>
     </w:p>
     <w:p>
       <w:pPr>
@@ -5675,19 +5222,8 @@
           <w:color w:val="000000"/>
           <w:lang w:eastAsia="es-ES"/>
         </w:rPr>
-        <w:t xml:space="preserve">El diagrama describe el ecosistema de trabajo con </w:t>
+        <w:t>El diagrama describe el ecosistema de trabajo con GitHub</w:t>
       </w:r>
-      <w:proofErr w:type="spellStart"/>
-      <w:r>
-        <w:rPr>
-          <w:rFonts w:eastAsia="Times New Roman" w:cs="Arial"/>
-          <w:bCs/>
-          <w:color w:val="000000"/>
-          <w:lang w:eastAsia="es-ES"/>
-        </w:rPr>
-        <w:t>GitHub</w:t>
-      </w:r>
-      <w:proofErr w:type="spellEnd"/>
       <w:r>
         <w:rPr>
           <w:rFonts w:eastAsia="Times New Roman" w:cs="Arial"/>
@@ -5711,7 +5247,7 @@
           <w:lang w:eastAsia="es-ES"/>
         </w:rPr>
       </w:pPr>
-      <w:bookmarkStart w:id="10" w:name="_Toc22589071"/>
+      <w:bookmarkStart w:id="11" w:name="_Toc22589071"/>
       <w:r>
         <w:rPr>
           <w:rFonts w:eastAsia="Times New Roman" w:cs="Arial"/>
@@ -5719,7 +5255,7 @@
         </w:rPr>
         <w:t>CALENDARIO</w:t>
       </w:r>
-      <w:bookmarkEnd w:id="10"/>
+      <w:bookmarkEnd w:id="11"/>
     </w:p>
     <w:tbl>
       <w:tblPr>
@@ -8257,21 +7793,8 @@
                 <w:szCs w:val="20"/>
                 <w:lang w:eastAsia="es-ES"/>
               </w:rPr>
-              <w:t xml:space="preserve">Entrega y gestión de </w:t>
-            </w:r>
-            <w:proofErr w:type="spellStart"/>
-            <w:r>
-              <w:rPr>
-                <w:rFonts w:eastAsia="Times New Roman" w:cs="Arial"/>
-                <w:b/>
-                <w:color w:val="000000"/>
-                <w:sz w:val="20"/>
-                <w:szCs w:val="20"/>
-                <w:lang w:eastAsia="es-ES"/>
-              </w:rPr>
-              <w:t>release</w:t>
-            </w:r>
-            <w:proofErr w:type="spellEnd"/>
+              <w:t>Entrega y gestión de release</w:t>
+            </w:r>
           </w:p>
         </w:tc>
         <w:tc>
@@ -8373,7 +7896,7 @@
           <w:lang w:eastAsia="es-ES"/>
         </w:rPr>
       </w:pPr>
-      <w:bookmarkStart w:id="11" w:name="_Toc22589072"/>
+      <w:bookmarkStart w:id="12" w:name="_Toc22589072"/>
       <w:r>
         <w:rPr>
           <w:rFonts w:cs="Arial"/>
@@ -8381,7 +7904,7 @@
         </w:rPr>
         <w:t>ACTIVIDADES DE LA SCM</w:t>
       </w:r>
-      <w:bookmarkEnd w:id="11"/>
+      <w:bookmarkEnd w:id="12"/>
     </w:p>
     <w:p>
       <w:pPr>
@@ -8396,7 +7919,7 @@
           <w:lang w:eastAsia="es-ES"/>
         </w:rPr>
       </w:pPr>
-      <w:bookmarkStart w:id="12" w:name="_Toc22589073"/>
+      <w:bookmarkStart w:id="13" w:name="_Toc22589073"/>
       <w:r>
         <w:rPr>
           <w:rFonts w:eastAsia="Times New Roman" w:cs="Arial"/>
@@ -8404,7 +7927,7 @@
         </w:rPr>
         <w:t>IDENTIFICACIÓN DE LA CONFIGURACIÓN, NOMENCLATURA</w:t>
       </w:r>
-      <w:bookmarkEnd w:id="12"/>
+      <w:bookmarkEnd w:id="13"/>
     </w:p>
     <w:p>
       <w:pPr>
@@ -8419,7 +7942,7 @@
           <w:lang w:eastAsia="es-ES"/>
         </w:rPr>
       </w:pPr>
-      <w:bookmarkStart w:id="13" w:name="_Toc22589074"/>
+      <w:bookmarkStart w:id="14" w:name="_Toc22589074"/>
       <w:r>
         <w:rPr>
           <w:rFonts w:eastAsia="Times New Roman" w:cs="Arial"/>
@@ -8768,7 +8291,6 @@
                 <w:lang w:eastAsia="es-ES"/>
               </w:rPr>
             </w:pPr>
-            <w:proofErr w:type="spellStart"/>
             <w:r>
               <w:rPr>
                 <w:rFonts w:eastAsia="Times New Roman" w:cs="Arial"/>
@@ -8776,7 +8298,6 @@
               </w:rPr>
               <w:t>docx</w:t>
             </w:r>
-            <w:proofErr w:type="spellEnd"/>
           </w:p>
         </w:tc>
         <w:tc>
@@ -8858,7 +8379,6 @@
                 <w:lang w:eastAsia="es-ES"/>
               </w:rPr>
             </w:pPr>
-            <w:proofErr w:type="spellStart"/>
             <w:r>
               <w:rPr>
                 <w:rFonts w:eastAsia="Times New Roman" w:cs="Arial"/>
@@ -8866,7 +8386,6 @@
               </w:rPr>
               <w:t>docx</w:t>
             </w:r>
-            <w:proofErr w:type="spellEnd"/>
           </w:p>
         </w:tc>
         <w:tc>
@@ -8962,7 +8481,6 @@
                 <w:lang w:eastAsia="es-ES"/>
               </w:rPr>
             </w:pPr>
-            <w:proofErr w:type="spellStart"/>
             <w:r>
               <w:rPr>
                 <w:rFonts w:eastAsia="Times New Roman" w:cs="Arial"/>
@@ -8970,7 +8488,6 @@
               </w:rPr>
               <w:t>ts</w:t>
             </w:r>
-            <w:proofErr w:type="spellEnd"/>
           </w:p>
         </w:tc>
         <w:tc>
@@ -9052,7 +8569,6 @@
                 <w:lang w:eastAsia="es-ES"/>
               </w:rPr>
             </w:pPr>
-            <w:proofErr w:type="spellStart"/>
             <w:r>
               <w:rPr>
                 <w:rFonts w:eastAsia="Times New Roman" w:cs="Arial"/>
@@ -9060,7 +8576,6 @@
               </w:rPr>
               <w:t>exe</w:t>
             </w:r>
-            <w:proofErr w:type="spellEnd"/>
           </w:p>
         </w:tc>
         <w:tc>
@@ -9125,17 +8640,8 @@
                 <w:rFonts w:eastAsia="Times New Roman" w:cs="Arial"/>
                 <w:lang w:eastAsia="es-ES"/>
               </w:rPr>
-              <w:t xml:space="preserve">Instalador de </w:t>
-            </w:r>
-            <w:proofErr w:type="spellStart"/>
-            <w:r>
-              <w:rPr>
-                <w:rFonts w:eastAsia="Times New Roman" w:cs="Arial"/>
-                <w:lang w:eastAsia="es-ES"/>
-              </w:rPr>
-              <w:t>Git</w:t>
-            </w:r>
-            <w:proofErr w:type="spellEnd"/>
+              <w:t>Instalador de Git</w:t>
+            </w:r>
           </w:p>
         </w:tc>
         <w:tc>
@@ -9151,7 +8657,6 @@
                 <w:lang w:eastAsia="es-ES"/>
               </w:rPr>
             </w:pPr>
-            <w:proofErr w:type="spellStart"/>
             <w:r>
               <w:rPr>
                 <w:rFonts w:eastAsia="Times New Roman" w:cs="Arial"/>
@@ -9159,7 +8664,6 @@
               </w:rPr>
               <w:t>exe</w:t>
             </w:r>
-            <w:proofErr w:type="spellEnd"/>
           </w:p>
         </w:tc>
         <w:tc>
@@ -9218,7 +8722,7 @@
         </w:rPr>
         <w:t>DEFINIR NOMENCLATURA (FÓRMULA)</w:t>
       </w:r>
-      <w:bookmarkEnd w:id="13"/>
+      <w:bookmarkEnd w:id="14"/>
     </w:p>
     <w:p>
       <w:r>
@@ -9384,15 +8888,7 @@
         <w:jc w:val="both"/>
       </w:pPr>
       <w:r>
-        <w:t xml:space="preserve">El nivel de versión se mantiene como un identificador numérico con dos componentes: </w:t>
-      </w:r>
-      <w:proofErr w:type="spellStart"/>
-      <w:r>
-        <w:t>Versión.Revisión</w:t>
-      </w:r>
-      <w:proofErr w:type="spellEnd"/>
-      <w:r>
-        <w:t>. Ejemplo: 1.1; Versión 1, Revisión 1</w:t>
+        <w:t>El nivel de versión se mantiene como un identificador numérico con dos componentes: Versión.Revisión. Ejemplo: 1.1; Versión 1, Revisión 1</w:t>
       </w:r>
     </w:p>
     <w:p>
@@ -9478,29 +8974,13 @@
         <w:t>Son identificados por su nombre y el número de versión necesario para soportar el entorno de producción o desarrollo.</w:t>
       </w:r>
       <w:r>
-        <w:t xml:space="preserve"> Por ejemplo: Para el sistema operativo </w:t>
+        <w:t xml:space="preserve"> Por ejemplo: Para el sistema operativo Centos 7 tendremos: </w:t>
       </w:r>
-      <w:proofErr w:type="spellStart"/>
       <w:r>
-        <w:t>Centos</w:t>
-      </w:r>
-      <w:proofErr w:type="spellEnd"/>
-      <w:r>
-        <w:t xml:space="preserve"> 7 tendremos: </w:t>
-      </w:r>
-      <w:proofErr w:type="spellStart"/>
-      <w:r>
         <w:rPr>
           <w:b/>
         </w:rPr>
-        <w:t>Centos</w:t>
-      </w:r>
-      <w:proofErr w:type="spellEnd"/>
-      <w:r>
-        <w:rPr>
-          <w:b/>
-        </w:rPr>
-        <w:t xml:space="preserve"> v7</w:t>
+        <w:t>Centos v7</w:t>
       </w:r>
     </w:p>
     <w:p>
@@ -9581,14 +9061,12 @@
                 <w:b/>
               </w:rPr>
             </w:pPr>
-            <w:proofErr w:type="spellStart"/>
             <w:r>
               <w:rPr>
                 <w:b/>
               </w:rPr>
               <w:t>Nomeclatura</w:t>
             </w:r>
-            <w:proofErr w:type="spellEnd"/>
           </w:p>
         </w:tc>
       </w:tr>
@@ -9770,11 +9248,9 @@
               <w:spacing w:before="120" w:after="120"/>
               <w:jc w:val="center"/>
             </w:pPr>
-            <w:proofErr w:type="spellStart"/>
             <w:r>
               <w:t>customer.model.ts</w:t>
             </w:r>
-            <w:proofErr w:type="spellEnd"/>
           </w:p>
         </w:tc>
       </w:tr>
@@ -9818,11 +9294,9 @@
               <w:spacing w:before="120" w:after="120"/>
               <w:jc w:val="center"/>
             </w:pPr>
-            <w:proofErr w:type="spellStart"/>
             <w:r>
               <w:t>meter.service.ts</w:t>
             </w:r>
-            <w:proofErr w:type="spellEnd"/>
           </w:p>
         </w:tc>
       </w:tr>
@@ -9866,11 +9340,9 @@
               <w:spacing w:before="120" w:after="120"/>
               <w:jc w:val="center"/>
             </w:pPr>
-            <w:proofErr w:type="spellStart"/>
             <w:r>
               <w:t>RentsController.php</w:t>
             </w:r>
-            <w:proofErr w:type="spellEnd"/>
           </w:p>
         </w:tc>
       </w:tr>
@@ -9900,15 +9372,7 @@
               <w:jc w:val="both"/>
             </w:pPr>
             <w:r>
-              <w:t xml:space="preserve">Sistema Operativo </w:t>
-            </w:r>
-            <w:proofErr w:type="spellStart"/>
-            <w:r>
-              <w:t>Centos</w:t>
-            </w:r>
-            <w:proofErr w:type="spellEnd"/>
-            <w:r>
-              <w:t xml:space="preserve"> 7</w:t>
+              <w:t>Sistema Operativo Centos 7</w:t>
             </w:r>
           </w:p>
         </w:tc>
@@ -9922,13 +9386,8 @@
               <w:spacing w:before="120" w:after="120"/>
               <w:jc w:val="center"/>
             </w:pPr>
-            <w:proofErr w:type="spellStart"/>
-            <w:r>
-              <w:t>Centos</w:t>
-            </w:r>
-            <w:proofErr w:type="spellEnd"/>
-            <w:r>
-              <w:t xml:space="preserve"> v7</w:t>
+            <w:r>
+              <w:t>Centos v7</w:t>
             </w:r>
           </w:p>
         </w:tc>
@@ -9959,15 +9418,7 @@
               <w:jc w:val="both"/>
             </w:pPr>
             <w:r>
-              <w:t xml:space="preserve">Gestor de base de datos </w:t>
-            </w:r>
-            <w:proofErr w:type="spellStart"/>
-            <w:r>
-              <w:t>MaríaDB</w:t>
-            </w:r>
-            <w:proofErr w:type="spellEnd"/>
-            <w:r>
-              <w:t xml:space="preserve"> 10.4</w:t>
+              <w:t>Gestor de base de datos MaríaDB 10.4</w:t>
             </w:r>
           </w:p>
         </w:tc>
@@ -9981,13 +9432,8 @@
               <w:spacing w:before="120" w:after="120"/>
               <w:jc w:val="center"/>
             </w:pPr>
-            <w:proofErr w:type="spellStart"/>
-            <w:r>
-              <w:t>MariaDB</w:t>
-            </w:r>
-            <w:proofErr w:type="spellEnd"/>
-            <w:r>
-              <w:t xml:space="preserve"> v10.4</w:t>
+            <w:r>
+              <w:t>MariaDB v10.4</w:t>
             </w:r>
           </w:p>
         </w:tc>
@@ -10013,7 +9459,7 @@
           <w:lang w:eastAsia="es-ES"/>
         </w:rPr>
       </w:pPr>
-      <w:bookmarkStart w:id="14" w:name="_Toc22589076"/>
+      <w:bookmarkStart w:id="15" w:name="_Toc22589076"/>
       <w:r>
         <w:rPr>
           <w:rFonts w:eastAsia="Times New Roman" w:cs="Arial"/>
@@ -10021,7 +9467,7 @@
         </w:rPr>
         <w:t>CONTROL DE LA CONFIGURACIÓN</w:t>
       </w:r>
-      <w:bookmarkEnd w:id="14"/>
+      <w:bookmarkEnd w:id="15"/>
     </w:p>
     <w:p>
       <w:pPr>
@@ -10442,16 +9888,8 @@
               <w:rPr>
                 <w:lang w:eastAsia="es-ES"/>
               </w:rPr>
-              <w:t xml:space="preserve">Código fuente </w:t>
-            </w:r>
-            <w:proofErr w:type="spellStart"/>
-            <w:r>
-              <w:rPr>
-                <w:lang w:eastAsia="es-ES"/>
-              </w:rPr>
-              <w:t>backend</w:t>
-            </w:r>
-            <w:proofErr w:type="spellEnd"/>
+              <w:t>Código fuente backend</w:t>
+            </w:r>
           </w:p>
           <w:p>
             <w:pPr>
@@ -10469,16 +9907,8 @@
               <w:rPr>
                 <w:lang w:eastAsia="es-ES"/>
               </w:rPr>
-              <w:t xml:space="preserve">Código fuente </w:t>
-            </w:r>
-            <w:proofErr w:type="spellStart"/>
-            <w:r>
-              <w:rPr>
-                <w:lang w:eastAsia="es-ES"/>
-              </w:rPr>
-              <w:t>frontend</w:t>
-            </w:r>
-            <w:proofErr w:type="spellEnd"/>
+              <w:t>Código fuente frontend</w:t>
+            </w:r>
           </w:p>
           <w:p>
             <w:pPr>
@@ -10496,16 +9926,8 @@
               <w:rPr>
                 <w:lang w:eastAsia="es-ES"/>
               </w:rPr>
-              <w:t xml:space="preserve">Código fuente </w:t>
-            </w:r>
-            <w:proofErr w:type="spellStart"/>
-            <w:r>
-              <w:rPr>
-                <w:lang w:eastAsia="es-ES"/>
-              </w:rPr>
-              <w:t>mobile</w:t>
-            </w:r>
-            <w:proofErr w:type="spellEnd"/>
+              <w:t>Código fuente mobile</w:t>
+            </w:r>
           </w:p>
         </w:tc>
       </w:tr>
@@ -10693,7 +10115,7 @@
           </wp:inline>
         </w:drawing>
       </w:r>
-      <w:bookmarkStart w:id="15" w:name="_Toc22589077"/>
+      <w:bookmarkStart w:id="16" w:name="_Toc22589077"/>
     </w:p>
     <w:p>
       <w:pPr>
@@ -12136,21 +11558,7 @@
         <w:rPr>
           <w:b/>
         </w:rPr>
-        <w:t xml:space="preserve">Cambio </w:t>
-      </w:r>
-      <w:proofErr w:type="spellStart"/>
-      <w:r>
-        <w:rPr>
-          <w:b/>
-        </w:rPr>
-        <w:t>Estandar</w:t>
-      </w:r>
-      <w:proofErr w:type="spellEnd"/>
-      <w:r>
-        <w:rPr>
-          <w:b/>
-        </w:rPr>
-        <w:t xml:space="preserve">: </w:t>
+        <w:t xml:space="preserve">Cambio Estandar: </w:t>
       </w:r>
       <w:r>
         <w:t>Sigue el proceso completo para la implementación del cambio.</w:t>
@@ -12356,21 +11764,7 @@
         <w:rPr>
           <w:color w:val="000000" w:themeColor="text1"/>
         </w:rPr>
-        <w:t xml:space="preserve">Las necesidades de este tipo no son esenciales para el funcionamiento de la organización, sin embargo su implementación proporcionaría a la organización ventajas muy deseables. En este caso, los requerimientos </w:t>
-      </w:r>
-      <w:proofErr w:type="spellStart"/>
-      <w:r>
-        <w:rPr>
-          <w:color w:val="000000" w:themeColor="text1"/>
-        </w:rPr>
-        <w:t>si</w:t>
-      </w:r>
-      <w:proofErr w:type="spellEnd"/>
-      <w:r>
-        <w:rPr>
-          <w:color w:val="000000" w:themeColor="text1"/>
-        </w:rPr>
-        <w:t xml:space="preserve"> que pueden ser priorizados en función del beneficio que puedan aportar a la organización.</w:t>
+        <w:t>Las necesidades de este tipo no son esenciales para el funcionamiento de la organización, sin embargo su implementación proporcionaría a la organización ventajas muy deseables. En este caso, los requerimientos si que pueden ser priorizados en función del beneficio que puedan aportar a la organización.</w:t>
       </w:r>
     </w:p>
     <w:p>
@@ -12991,13 +12385,7 @@
               <w:rPr>
                 <w:b/>
               </w:rPr>
-              <w:t>el Gestor de Cambio</w:t>
-            </w:r>
-            <w:r>
-              <w:rPr>
-                <w:b/>
-              </w:rPr>
-              <w:t xml:space="preserve">  </w:t>
+              <w:t xml:space="preserve">el Gestor de Cambio  </w:t>
             </w:r>
             <w:r>
               <w:rPr>
@@ -14537,19 +13925,7 @@
         <w:rPr>
           <w:color w:val="000000" w:themeColor="text1"/>
         </w:rPr>
-        <w:t xml:space="preserve">Todas las actividades durante el proceso de registro se deben documentar y subir a la herramienta de gestión de versiones </w:t>
-      </w:r>
-      <w:r>
-        <w:rPr>
-          <w:color w:val="000000" w:themeColor="text1"/>
-        </w:rPr>
-        <w:t>GIT</w:t>
-      </w:r>
-      <w:r>
-        <w:rPr>
-          <w:color w:val="000000" w:themeColor="text1"/>
-        </w:rPr>
-        <w:t>.</w:t>
+        <w:t>Todas las actividades durante el proceso de registro se deben documentar y subir a la herramienta de gestión de versiones GIT.</w:t>
       </w:r>
     </w:p>
     <w:p>
@@ -14971,13 +14347,7 @@
         <w:rPr>
           <w:color w:val="000000" w:themeColor="text1"/>
         </w:rPr>
-        <w:t>RFC</w:t>
-      </w:r>
-      <w:r>
-        <w:rPr>
-          <w:color w:val="000000" w:themeColor="text1"/>
-        </w:rPr>
-        <w:t>.</w:t>
+        <w:t>RFC.</w:t>
       </w:r>
     </w:p>
     <w:p>
@@ -15170,14 +14540,7 @@
           <w:b/>
           <w:color w:val="000000" w:themeColor="text1"/>
         </w:rPr>
-        <w:t>Fase</w:t>
-      </w:r>
-      <w:r>
-        <w:rPr>
-          <w:b/>
-          <w:color w:val="000000" w:themeColor="text1"/>
-        </w:rPr>
-        <w:t>4</w:t>
+        <w:t>Fase4</w:t>
       </w:r>
       <w:r>
         <w:rPr>
@@ -15488,14 +14851,7 @@
           <w:b/>
           <w:color w:val="000000" w:themeColor="text1"/>
         </w:rPr>
-        <w:t>Fase</w:t>
-      </w:r>
-      <w:r>
-        <w:rPr>
-          <w:b/>
-          <w:color w:val="000000" w:themeColor="text1"/>
-        </w:rPr>
-        <w:t>5</w:t>
+        <w:t>Fase5</w:t>
       </w:r>
       <w:r>
         <w:rPr>
@@ -15806,14 +15162,7 @@
           <w:color w:val="000000" w:themeColor="text1"/>
         </w:rPr>
         <w:lastRenderedPageBreak/>
-        <w:t>Fase</w:t>
-      </w:r>
-      <w:r>
-        <w:rPr>
-          <w:b/>
-          <w:color w:val="000000" w:themeColor="text1"/>
-        </w:rPr>
-        <w:t>6</w:t>
+        <w:t>Fase6</w:t>
       </w:r>
       <w:r>
         <w:rPr>
@@ -16119,14 +15468,7 @@
           <w:b/>
           <w:color w:val="000000" w:themeColor="text1"/>
         </w:rPr>
-        <w:t>Fase</w:t>
-      </w:r>
-      <w:r>
-        <w:rPr>
-          <w:b/>
-          <w:color w:val="000000" w:themeColor="text1"/>
-        </w:rPr>
-        <w:t>7</w:t>
+        <w:t>Fase7</w:t>
       </w:r>
       <w:r>
         <w:rPr>
@@ -16140,14 +15482,7 @@
           <w:b/>
           <w:color w:val="000000" w:themeColor="text1"/>
         </w:rPr>
-        <w:t xml:space="preserve">Verificación </w:t>
-      </w:r>
-      <w:r>
-        <w:rPr>
-          <w:b/>
-          <w:color w:val="000000" w:themeColor="text1"/>
-        </w:rPr>
-        <w:t>Implementación del cambio</w:t>
+        <w:t>Verificación Implementación del cambio</w:t>
       </w:r>
     </w:p>
     <w:p>
@@ -16289,13 +15624,7 @@
         <w:rPr>
           <w:color w:val="000000" w:themeColor="text1"/>
         </w:rPr>
-        <w:t>Calendario</w:t>
-      </w:r>
-      <w:r>
-        <w:rPr>
-          <w:color w:val="000000" w:themeColor="text1"/>
-        </w:rPr>
-        <w:t xml:space="preserve"> del cambio.</w:t>
+        <w:t>Calendario del cambio.</w:t>
       </w:r>
     </w:p>
     <w:p>
@@ -16503,21 +15832,7 @@
         <w:rPr>
           <w:color w:val="000000" w:themeColor="text1"/>
         </w:rPr>
-        <w:t xml:space="preserve">Se dará cierre a los </w:t>
-      </w:r>
-      <w:proofErr w:type="spellStart"/>
-      <w:r>
-        <w:rPr>
-          <w:color w:val="000000" w:themeColor="text1"/>
-        </w:rPr>
-        <w:t>RFC’s</w:t>
-      </w:r>
-      <w:proofErr w:type="spellEnd"/>
-      <w:r>
-        <w:rPr>
-          <w:color w:val="000000" w:themeColor="text1"/>
-        </w:rPr>
-        <w:t xml:space="preserve"> cuya etapa de verificación post- implementación se haya culminado.</w:t>
+        <w:t>Se dará cierre a los RFC’s cuya etapa de verificación post- implementación se haya culminado.</w:t>
       </w:r>
     </w:p>
     <w:p>
@@ -16530,8 +15845,6 @@
           <w:b/>
         </w:rPr>
       </w:pPr>
-      <w:bookmarkStart w:id="16" w:name="_GoBack"/>
-      <w:bookmarkEnd w:id="16"/>
     </w:p>
     <w:p>
       <w:pPr>
@@ -16553,7 +15866,7 @@
         </w:rPr>
         <w:t>ESTADO DE LA CONFIGURACIÓN</w:t>
       </w:r>
-      <w:bookmarkEnd w:id="15"/>
+      <w:bookmarkEnd w:id="16"/>
     </w:p>
     <w:p>
       <w:pPr>
@@ -16672,6 +15985,7 @@
         <w:docPartUnique/>
       </w:docPartObj>
     </w:sdtPr>
+    <w:sdtEndPr/>
     <w:sdtContent>
       <w:p>
         <w:pPr>
@@ -16691,7 +16005,7 @@
           <w:rPr>
             <w:noProof/>
           </w:rPr>
-          <w:t>17</w:t>
+          <w:t>2</w:t>
         </w:r>
         <w:r>
           <w:fldChar w:fldCharType="end"/>
@@ -23357,247 +22671,247 @@
     </dgm:pt>
   </dgm:ptLst>
   <dgm:cxnLst>
-    <dgm:cxn modelId="{B8CBDA9F-D36F-480E-B536-0AF25B4EE8B0}" type="presOf" srcId="{04298549-4AA0-48A8-BC01-E4748394BD41}" destId="{D2D63F7B-749C-47CF-A5A0-C76A4AFF33C3}" srcOrd="0" destOrd="0" presId="urn:microsoft.com/office/officeart/2005/8/layout/orgChart1"/>
-    <dgm:cxn modelId="{5628F30D-9930-4931-B86D-2B56F39BE6BE}" type="presOf" srcId="{F6CDFC36-2AEB-4DA5-916B-D5852E319441}" destId="{C3DDC815-C8BB-4D7D-89D0-7DC8C549287D}" srcOrd="0" destOrd="0" presId="urn:microsoft.com/office/officeart/2005/8/layout/orgChart1"/>
-    <dgm:cxn modelId="{006F30A9-4BB0-4F90-B7BE-55F692F9D00D}" type="presOf" srcId="{1F7FA6D6-EB52-4B11-ABE1-7258DEE669A4}" destId="{B5A508D8-2FDE-4B65-BB8A-0AE450FA1AED}" srcOrd="0" destOrd="0" presId="urn:microsoft.com/office/officeart/2005/8/layout/orgChart1"/>
-    <dgm:cxn modelId="{575C3B02-E274-4025-BFAF-C70761C8CB81}" type="presOf" srcId="{A36C0FDA-3FFE-4CA7-A279-CA3EEBBFA2A5}" destId="{FCECEA86-1960-4665-8F72-083DC2F377DF}" srcOrd="0" destOrd="0" presId="urn:microsoft.com/office/officeart/2005/8/layout/orgChart1"/>
+    <dgm:cxn modelId="{F90D7070-CDC8-4781-91A4-90AD3EF69654}" type="presOf" srcId="{97EB9EF3-3193-4ECA-B928-9D7F6453DD4C}" destId="{44F1060B-A5F4-4844-BC3F-E038F2A821C6}" srcOrd="0" destOrd="0" presId="urn:microsoft.com/office/officeart/2005/8/layout/orgChart1"/>
     <dgm:cxn modelId="{9609F961-E7A4-41A0-B170-4A2B71B9C10E}" srcId="{51E9AFDF-64C1-4ACF-BCB5-3EDC5B4282CE}" destId="{84C35F8B-FA2E-41D8-95D5-224EC15ED29C}" srcOrd="0" destOrd="0" parTransId="{1F7FA6D6-EB52-4B11-ABE1-7258DEE669A4}" sibTransId="{67C31F24-01F2-4C17-A296-076BD76A73C1}"/>
-    <dgm:cxn modelId="{C0DD788F-E956-4513-8201-470612633DC7}" type="presOf" srcId="{B3DCA083-7D9B-4C7C-B108-33F283501730}" destId="{28D1BA79-6F27-47C6-86E5-74CBC4AA64ED}" srcOrd="1" destOrd="0" presId="urn:microsoft.com/office/officeart/2005/8/layout/orgChart1"/>
-    <dgm:cxn modelId="{73B23C12-45BF-46A7-B6CD-336D097E244C}" type="presOf" srcId="{F6CDFC36-2AEB-4DA5-916B-D5852E319441}" destId="{6522FE29-9034-440C-834E-AA14265C37FE}" srcOrd="1" destOrd="0" presId="urn:microsoft.com/office/officeart/2005/8/layout/orgChart1"/>
-    <dgm:cxn modelId="{282545AB-CD01-431E-95FC-37AE529E5B17}" type="presOf" srcId="{E6041D7E-2115-4725-8BE0-17942CCB554D}" destId="{9F3A4358-089E-44C3-8B96-9FCCC593D58A}" srcOrd="0" destOrd="0" presId="urn:microsoft.com/office/officeart/2005/8/layout/orgChart1"/>
-    <dgm:cxn modelId="{EE12F409-0C73-41B0-944D-90B29269033C}" type="presOf" srcId="{62E1145B-8035-4C91-9622-9B2B00928C91}" destId="{BADF39E2-CE5C-4D19-B86D-C7C543FDACF4}" srcOrd="0" destOrd="0" presId="urn:microsoft.com/office/officeart/2005/8/layout/orgChart1"/>
+    <dgm:cxn modelId="{6E327B9A-EE69-4DFF-9141-BBD6AD23A7AC}" type="presOf" srcId="{1F7FA6D6-EB52-4B11-ABE1-7258DEE669A4}" destId="{B5A508D8-2FDE-4B65-BB8A-0AE450FA1AED}" srcOrd="0" destOrd="0" presId="urn:microsoft.com/office/officeart/2005/8/layout/orgChart1"/>
+    <dgm:cxn modelId="{CBE10A57-1BCE-477F-8BC7-9A05D88E8AEA}" type="presOf" srcId="{400DCA68-BD7F-4CC7-B11F-EAD72A695D80}" destId="{19E80D28-8F94-442F-B228-811CC7C97169}" srcOrd="0" destOrd="0" presId="urn:microsoft.com/office/officeart/2005/8/layout/orgChart1"/>
+    <dgm:cxn modelId="{083457CA-BE46-487B-A68F-C2D9B2BC163D}" type="presOf" srcId="{F6CDFC36-2AEB-4DA5-916B-D5852E319441}" destId="{6522FE29-9034-440C-834E-AA14265C37FE}" srcOrd="1" destOrd="0" presId="urn:microsoft.com/office/officeart/2005/8/layout/orgChart1"/>
+    <dgm:cxn modelId="{9F4B0A58-9BA4-428E-B7E0-484DBED2AC40}" type="presOf" srcId="{62E1145B-8035-4C91-9622-9B2B00928C91}" destId="{BADF39E2-CE5C-4D19-B86D-C7C543FDACF4}" srcOrd="0" destOrd="0" presId="urn:microsoft.com/office/officeart/2005/8/layout/orgChart1"/>
     <dgm:cxn modelId="{56E47442-64B6-4276-95A5-92C1CBB89005}" srcId="{9551066F-888C-41CB-969D-D4E929A510D0}" destId="{51E9AFDF-64C1-4ACF-BCB5-3EDC5B4282CE}" srcOrd="0" destOrd="0" parTransId="{6D2D67FA-AC2C-4844-95F2-A1BAB3775329}" sibTransId="{B92832FE-F63C-49FC-9368-31608BE81ED0}"/>
     <dgm:cxn modelId="{4FADF9D0-58C3-45BE-8CC6-27EF53955F14}" srcId="{5DD7631C-DC5E-4FEA-8082-A1A7E5BA885F}" destId="{897BFA01-E7DB-4512-B500-FD53A3A9CDAD}" srcOrd="1" destOrd="0" parTransId="{97EB9EF3-3193-4ECA-B928-9D7F6453DD4C}" sibTransId="{7C748FD9-2CFF-4F3F-AA89-1F5929F4ACD5}"/>
     <dgm:cxn modelId="{A527EC79-EAD7-48BA-94D2-F5DAE8F86B64}" srcId="{F6CDFC36-2AEB-4DA5-916B-D5852E319441}" destId="{A36C0FDA-3FFE-4CA7-A279-CA3EEBBFA2A5}" srcOrd="2" destOrd="0" parTransId="{3B8EF83C-16E1-417D-BC68-CACAD109607C}" sibTransId="{E0097E6F-A797-4A5B-B46A-D23E8D06C6DF}"/>
-    <dgm:cxn modelId="{3BF19B45-4649-406E-BD5D-5CC25BFCDF0D}" type="presOf" srcId="{897BFA01-E7DB-4512-B500-FD53A3A9CDAD}" destId="{E1FBF1C4-018E-4561-AE93-0CB32239B602}" srcOrd="0" destOrd="0" presId="urn:microsoft.com/office/officeart/2005/8/layout/orgChart1"/>
-    <dgm:cxn modelId="{81C1EF06-5883-4DFB-B618-E81A5695214D}" type="presOf" srcId="{84C35F8B-FA2E-41D8-95D5-224EC15ED29C}" destId="{3B962598-C32E-44F7-A841-F3124881B351}" srcOrd="0" destOrd="0" presId="urn:microsoft.com/office/officeart/2005/8/layout/orgChart1"/>
-    <dgm:cxn modelId="{A11A89EB-61D4-4A12-91EA-04A16AF299CB}" type="presOf" srcId="{0796A054-D75B-4B13-AB0A-448EAA8B2D6C}" destId="{2B441707-6BA5-42A3-A69C-DE2A977609C3}" srcOrd="1" destOrd="0" presId="urn:microsoft.com/office/officeart/2005/8/layout/orgChart1"/>
-    <dgm:cxn modelId="{5F01372D-4C7A-4316-95B2-FA01CF557880}" type="presOf" srcId="{5DD7631C-DC5E-4FEA-8082-A1A7E5BA885F}" destId="{65B348B0-2E48-4663-8FC1-F4167D0EB07C}" srcOrd="1" destOrd="0" presId="urn:microsoft.com/office/officeart/2005/8/layout/orgChart1"/>
-    <dgm:cxn modelId="{AA46013B-387A-4E5C-96F7-F4928F1730D1}" type="presOf" srcId="{C9F80C9B-BCE3-483F-918B-1C5098BC5D33}" destId="{DFA3A216-5A92-4F5A-A3B1-F43D0CE2A84E}" srcOrd="0" destOrd="0" presId="urn:microsoft.com/office/officeart/2005/8/layout/orgChart1"/>
-    <dgm:cxn modelId="{991B1A3D-B7C1-4945-9F11-9BB27529B09F}" type="presOf" srcId="{9551066F-888C-41CB-969D-D4E929A510D0}" destId="{3FFAB367-F4B3-40E7-A5AC-C203FFEFD04C}" srcOrd="1" destOrd="0" presId="urn:microsoft.com/office/officeart/2005/8/layout/orgChart1"/>
-    <dgm:cxn modelId="{1E51AC2D-0D3B-4401-9B85-E0F583B4663B}" type="presOf" srcId="{FC0FA91C-B3D9-42FE-B01C-2800C718895E}" destId="{220B24AE-9CA2-47B4-85BB-E0AFE3A16A06}" srcOrd="1" destOrd="0" presId="urn:microsoft.com/office/officeart/2005/8/layout/orgChart1"/>
-    <dgm:cxn modelId="{7189CC61-D872-418F-A0B3-ECD9BBCFDDD4}" type="presOf" srcId="{29FD54C6-1DB8-4340-8A60-10F3B08C20AD}" destId="{82A9860A-5C5B-4C0A-B7B0-4A9778843DDA}" srcOrd="1" destOrd="0" presId="urn:microsoft.com/office/officeart/2005/8/layout/orgChart1"/>
-    <dgm:cxn modelId="{92E53BD3-A8B9-4521-BFDB-FA8D21ED9F88}" type="presOf" srcId="{223BFFCB-0AAA-46DD-9CD1-B637F4049372}" destId="{5A61F713-F50C-4E13-BF3E-8D4CA5A2C5F4}" srcOrd="0" destOrd="0" presId="urn:microsoft.com/office/officeart/2005/8/layout/orgChart1"/>
+    <dgm:cxn modelId="{E2A7B8D5-53C7-4192-B7DC-9E900F16378C}" type="presOf" srcId="{5DD7631C-DC5E-4FEA-8082-A1A7E5BA885F}" destId="{65B348B0-2E48-4663-8FC1-F4167D0EB07C}" srcOrd="1" destOrd="0" presId="urn:microsoft.com/office/officeart/2005/8/layout/orgChart1"/>
+    <dgm:cxn modelId="{F9DDAB15-2F04-4774-96B8-EA1E840F512C}" type="presOf" srcId="{22EF9895-3B0A-40E7-AFFE-D63639A0FC6E}" destId="{AA471A32-DE21-41B5-A081-1DC37FF81B09}" srcOrd="0" destOrd="0" presId="urn:microsoft.com/office/officeart/2005/8/layout/orgChart1"/>
+    <dgm:cxn modelId="{18DF34B2-B8EE-4115-8FDF-5498AB8F48F1}" type="presOf" srcId="{6D2D67FA-AC2C-4844-95F2-A1BAB3775329}" destId="{91DFCD1D-5148-4E05-94F2-8F9B34237EC8}" srcOrd="0" destOrd="0" presId="urn:microsoft.com/office/officeart/2005/8/layout/orgChart1"/>
+    <dgm:cxn modelId="{603F83BC-B44C-48B0-B3DB-821375CB119B}" type="presOf" srcId="{B3DCA083-7D9B-4C7C-B108-33F283501730}" destId="{841052B3-1B3C-4242-BFCF-02D7D82E7620}" srcOrd="0" destOrd="0" presId="urn:microsoft.com/office/officeart/2005/8/layout/orgChart1"/>
+    <dgm:cxn modelId="{976B9E30-82CC-4608-8A55-B5C1FC169297}" type="presOf" srcId="{90D67D38-52CE-4E35-AB5C-2F3E553169D3}" destId="{AAEE9CC2-D0B5-40BE-8AC5-713275AC5988}" srcOrd="1" destOrd="0" presId="urn:microsoft.com/office/officeart/2005/8/layout/orgChart1"/>
+    <dgm:cxn modelId="{0407F01A-6436-474A-AD6E-CAD8B0809CBD}" type="presOf" srcId="{2BF419E8-6746-45EE-8BFA-67C87B431F6C}" destId="{81B9836E-3768-476C-B0EB-1C247920FC5E}" srcOrd="1" destOrd="0" presId="urn:microsoft.com/office/officeart/2005/8/layout/orgChart1"/>
+    <dgm:cxn modelId="{14490B56-569B-4BC3-B4AB-DDE97A80106F}" type="presOf" srcId="{9AE5BB8B-308F-4357-9F6F-9B29F95C95A5}" destId="{75D9ADEC-39A8-489F-872D-5325EDF46F0A}" srcOrd="0" destOrd="0" presId="urn:microsoft.com/office/officeart/2005/8/layout/orgChart1"/>
+    <dgm:cxn modelId="{F3DA2BE7-E40B-439F-8F55-991743EA1E2E}" type="presOf" srcId="{9551066F-888C-41CB-969D-D4E929A510D0}" destId="{70FFA2F2-A1F7-459F-97C6-669BA2546360}" srcOrd="0" destOrd="0" presId="urn:microsoft.com/office/officeart/2005/8/layout/orgChart1"/>
     <dgm:cxn modelId="{D3687EB4-7E20-4FC7-B905-23BE67107699}" srcId="{7FDDBB9C-0E51-4232-A2FD-FD30AB08D70B}" destId="{223BFFCB-0AAA-46DD-9CD1-B637F4049372}" srcOrd="0" destOrd="0" parTransId="{A3EF2B7F-B13C-4749-8F47-E021243EFD14}" sibTransId="{E9BA59C8-A563-4328-9718-6E46CBB42C2E}"/>
-    <dgm:cxn modelId="{12BD3C9C-7A71-4D40-9B12-DAC9E7498BB3}" type="presOf" srcId="{C28C88A0-AC4B-4409-8916-87F0D4A248CD}" destId="{DC575631-B4DC-46A0-809B-F4A643E40E00}" srcOrd="0" destOrd="0" presId="urn:microsoft.com/office/officeart/2005/8/layout/orgChart1"/>
+    <dgm:cxn modelId="{DD9B7277-3527-4949-A91E-7C70CB2BC6C6}" type="presOf" srcId="{343154EF-2A41-4EFA-B355-A98E28FEA52A}" destId="{E1A237CB-70A2-4A33-9BA0-50E637F5FE1D}" srcOrd="0" destOrd="0" presId="urn:microsoft.com/office/officeart/2005/8/layout/orgChart1"/>
+    <dgm:cxn modelId="{650E25C6-0563-4E99-9950-9C3E9564C288}" type="presOf" srcId="{0DCCBB27-B762-4127-B4A9-E3EEFC18FFA9}" destId="{CE7445EF-C806-494A-B4B8-86CC19BA1072}" srcOrd="1" destOrd="0" presId="urn:microsoft.com/office/officeart/2005/8/layout/orgChart1"/>
+    <dgm:cxn modelId="{A289A66A-29C2-4675-B3FB-6791BBFE2493}" type="presOf" srcId="{E6041D7E-2115-4725-8BE0-17942CCB554D}" destId="{9F3A4358-089E-44C3-8B96-9FCCC593D58A}" srcOrd="0" destOrd="0" presId="urn:microsoft.com/office/officeart/2005/8/layout/orgChart1"/>
     <dgm:cxn modelId="{8438E1ED-D868-432A-B0F6-60CDBEC9B5CC}" srcId="{5DD7631C-DC5E-4FEA-8082-A1A7E5BA885F}" destId="{F6CDFC36-2AEB-4DA5-916B-D5852E319441}" srcOrd="0" destOrd="0" parTransId="{9AE5BB8B-308F-4357-9F6F-9B29F95C95A5}" sibTransId="{E0881BB8-9BD7-48B9-A055-4FD230A2D9FA}"/>
-    <dgm:cxn modelId="{546CDC36-AB98-472C-ADD1-6D0B3764F633}" type="presOf" srcId="{35AA0369-5C8B-4542-9EA8-506C72067E97}" destId="{5922A151-FF75-4782-AC98-B34E0A8E0673}" srcOrd="1" destOrd="0" presId="urn:microsoft.com/office/officeart/2005/8/layout/orgChart1"/>
-    <dgm:cxn modelId="{7E2B612A-C570-404D-8730-4547962E52EC}" type="presOf" srcId="{A6254284-1864-4060-8C86-A716E488F9FB}" destId="{228B133C-4703-42BD-AD97-00A480EA8E0A}" srcOrd="0" destOrd="0" presId="urn:microsoft.com/office/officeart/2005/8/layout/orgChart1"/>
-    <dgm:cxn modelId="{884905AF-36BD-4072-B39D-46B14765F5E0}" type="presOf" srcId="{A61B4F3D-6752-4BC4-9619-112126ECC840}" destId="{E9B1065C-2D9F-4255-9AA8-518D6EA2B917}" srcOrd="1" destOrd="0" presId="urn:microsoft.com/office/officeart/2005/8/layout/orgChart1"/>
-    <dgm:cxn modelId="{FDF20C42-5044-44B0-BA93-C76FB0E35F10}" type="presOf" srcId="{223BFFCB-0AAA-46DD-9CD1-B637F4049372}" destId="{EB65C991-3EEC-4250-9D3E-9ABC52E519D5}" srcOrd="1" destOrd="0" presId="urn:microsoft.com/office/officeart/2005/8/layout/orgChart1"/>
+    <dgm:cxn modelId="{675516FC-C61A-4F16-B440-59D866B7BBAF}" type="presOf" srcId="{A6254284-1864-4060-8C86-A716E488F9FB}" destId="{228B133C-4703-42BD-AD97-00A480EA8E0A}" srcOrd="0" destOrd="0" presId="urn:microsoft.com/office/officeart/2005/8/layout/orgChart1"/>
+    <dgm:cxn modelId="{AB850DC4-26F2-40C3-AD07-9B2ECDF3BD0E}" type="presOf" srcId="{29FD54C6-1DB8-4340-8A60-10F3B08C20AD}" destId="{82A9860A-5C5B-4C0A-B7B0-4A9778843DDA}" srcOrd="1" destOrd="0" presId="urn:microsoft.com/office/officeart/2005/8/layout/orgChart1"/>
+    <dgm:cxn modelId="{62372641-F496-4524-AA8C-7BE25D54B1D4}" type="presOf" srcId="{0796A054-D75B-4B13-AB0A-448EAA8B2D6C}" destId="{2B441707-6BA5-42A3-A69C-DE2A977609C3}" srcOrd="1" destOrd="0" presId="urn:microsoft.com/office/officeart/2005/8/layout/orgChart1"/>
+    <dgm:cxn modelId="{DFA5CE36-9C4D-4ED5-AF96-B5710FA22A35}" type="presOf" srcId="{A202E6E6-633F-42BB-B88A-1A18AA70D206}" destId="{F70185E9-0B55-43C7-9B29-EED2AA715C29}" srcOrd="0" destOrd="0" presId="urn:microsoft.com/office/officeart/2005/8/layout/orgChart1"/>
     <dgm:cxn modelId="{F3AD8D73-9733-4997-8F92-EACAFB7C7898}" srcId="{223BFFCB-0AAA-46DD-9CD1-B637F4049372}" destId="{B3DCA083-7D9B-4C7C-B108-33F283501730}" srcOrd="0" destOrd="0" parTransId="{CEF2EA7E-6A06-4F97-99DC-6C948C63D9AF}" sibTransId="{B5E12480-DB54-47F5-9356-5AE0A237917D}"/>
-    <dgm:cxn modelId="{51909199-E94D-406B-BB16-EAFDAE936FC0}" type="presOf" srcId="{29FD54C6-1DB8-4340-8A60-10F3B08C20AD}" destId="{1CADD8C4-E759-489F-A91F-D248CD13D969}" srcOrd="0" destOrd="0" presId="urn:microsoft.com/office/officeart/2005/8/layout/orgChart1"/>
+    <dgm:cxn modelId="{F8792B1E-DEE4-4D8A-B281-7AF033EDF676}" type="presOf" srcId="{05003D7D-71F2-48B7-AF29-66C429226674}" destId="{2061E0FC-B94B-4B78-AE35-0221A77BAC78}" srcOrd="0" destOrd="0" presId="urn:microsoft.com/office/officeart/2005/8/layout/orgChart1"/>
+    <dgm:cxn modelId="{5882A642-476D-41D3-A177-9072FFB263C8}" type="presOf" srcId="{04298549-4AA0-48A8-BC01-E4748394BD41}" destId="{D2D63F7B-749C-47CF-A5A0-C76A4AFF33C3}" srcOrd="0" destOrd="0" presId="urn:microsoft.com/office/officeart/2005/8/layout/orgChart1"/>
     <dgm:cxn modelId="{279B67C2-F941-4650-A12D-39BFB91FCA69}" srcId="{223BFFCB-0AAA-46DD-9CD1-B637F4049372}" destId="{5DD7631C-DC5E-4FEA-8082-A1A7E5BA885F}" srcOrd="2" destOrd="0" parTransId="{04298549-4AA0-48A8-BC01-E4748394BD41}" sibTransId="{B6247FFC-1993-4863-918E-6CAFB9EA4F06}"/>
-    <dgm:cxn modelId="{49E18CDD-41A8-436F-8D86-3C295CBBDB1B}" type="presOf" srcId="{FC0FA91C-B3D9-42FE-B01C-2800C718895E}" destId="{83C1E9E9-6967-46E3-9BCD-8B3D23540C52}" srcOrd="0" destOrd="0" presId="urn:microsoft.com/office/officeart/2005/8/layout/orgChart1"/>
-    <dgm:cxn modelId="{6F6DBF65-0A7B-45E3-B67C-126283C3FCD1}" type="presOf" srcId="{FE231732-F068-450E-8241-ED8CA6DAF282}" destId="{E90F4E0E-A935-4DA4-9082-58B344F1F7E8}" srcOrd="0" destOrd="0" presId="urn:microsoft.com/office/officeart/2005/8/layout/orgChart1"/>
-    <dgm:cxn modelId="{5C6246E8-3379-4D9D-AA50-CEE66152033B}" type="presOf" srcId="{51E9AFDF-64C1-4ACF-BCB5-3EDC5B4282CE}" destId="{2D3D9BA8-0055-434A-AE1D-CE20786DAEB3}" srcOrd="0" destOrd="0" presId="urn:microsoft.com/office/officeart/2005/8/layout/orgChart1"/>
-    <dgm:cxn modelId="{F3F63300-A6C4-491A-99F1-32EE29BF456B}" type="presOf" srcId="{CAFD72E6-55E8-4D79-A4EA-C875987F27CD}" destId="{7759D4D3-6CD7-4E66-A1B6-9771D2F4A7F8}" srcOrd="0" destOrd="0" presId="urn:microsoft.com/office/officeart/2005/8/layout/orgChart1"/>
-    <dgm:cxn modelId="{B2350860-F958-4FE6-BB2F-1E21F8D774E3}" type="presOf" srcId="{A0AD0996-2072-4EC9-947D-C33504DF125A}" destId="{BFEE698E-7D2C-4C9F-B867-9302B7D542B0}" srcOrd="1" destOrd="0" presId="urn:microsoft.com/office/officeart/2005/8/layout/orgChart1"/>
-    <dgm:cxn modelId="{39884357-60F6-41DD-9559-DF7606DCF73E}" type="presOf" srcId="{0DCCBB27-B762-4127-B4A9-E3EEFC18FFA9}" destId="{CE7445EF-C806-494A-B4B8-86CC19BA1072}" srcOrd="1" destOrd="0" presId="urn:microsoft.com/office/officeart/2005/8/layout/orgChart1"/>
+    <dgm:cxn modelId="{E3A0EE4F-4D22-4852-9AF7-2E57E0041857}" type="presOf" srcId="{CAFD72E6-55E8-4D79-A4EA-C875987F27CD}" destId="{7759D4D3-6CD7-4E66-A1B6-9771D2F4A7F8}" srcOrd="0" destOrd="0" presId="urn:microsoft.com/office/officeart/2005/8/layout/orgChart1"/>
+    <dgm:cxn modelId="{416C0C09-DF00-4B29-9361-E0E8FBDE72E2}" type="presOf" srcId="{517447E1-BE27-446F-99AD-F9CDD6522F2D}" destId="{AC4BA57A-9B43-4468-AA02-5265613DEA37}" srcOrd="0" destOrd="0" presId="urn:microsoft.com/office/officeart/2005/8/layout/orgChart1"/>
+    <dgm:cxn modelId="{2FC647E6-4D31-49C7-89C5-98FBDAC50289}" type="presOf" srcId="{FC0FA91C-B3D9-42FE-B01C-2800C718895E}" destId="{220B24AE-9CA2-47B4-85BB-E0AFE3A16A06}" srcOrd="1" destOrd="0" presId="urn:microsoft.com/office/officeart/2005/8/layout/orgChart1"/>
+    <dgm:cxn modelId="{9778DB66-9940-4B46-80B9-18C20CF25CF5}" type="presOf" srcId="{0796A054-D75B-4B13-AB0A-448EAA8B2D6C}" destId="{E7545771-9375-41F9-921A-7138F55B8BB8}" srcOrd="0" destOrd="0" presId="urn:microsoft.com/office/officeart/2005/8/layout/orgChart1"/>
+    <dgm:cxn modelId="{192A5001-5475-4165-8C3C-7A84B317E99A}" type="presOf" srcId="{A0AD0996-2072-4EC9-947D-C33504DF125A}" destId="{A3C1E203-895A-4220-A399-92381C518D84}" srcOrd="0" destOrd="0" presId="urn:microsoft.com/office/officeart/2005/8/layout/orgChart1"/>
+    <dgm:cxn modelId="{F15D837D-8B51-4A3E-ABF9-D14C23D8E03B}" type="presOf" srcId="{223BFFCB-0AAA-46DD-9CD1-B637F4049372}" destId="{5A61F713-F50C-4E13-BF3E-8D4CA5A2C5F4}" srcOrd="0" destOrd="0" presId="urn:microsoft.com/office/officeart/2005/8/layout/orgChart1"/>
     <dgm:cxn modelId="{F680D288-E82F-49CA-BD5B-A627D55F648C}" srcId="{223BFFCB-0AAA-46DD-9CD1-B637F4049372}" destId="{9551066F-888C-41CB-969D-D4E929A510D0}" srcOrd="3" destOrd="0" parTransId="{7EB77180-E9F3-4E2F-B409-D6A24AE7FD2E}" sibTransId="{CAEE5205-7CE7-4001-8316-7091D4BFC32E}"/>
-    <dgm:cxn modelId="{326261BD-A8BE-4633-ACEF-6D2555CED047}" type="presOf" srcId="{05003D7D-71F2-48B7-AF29-66C429226674}" destId="{2061E0FC-B94B-4B78-AE35-0221A77BAC78}" srcOrd="0" destOrd="0" presId="urn:microsoft.com/office/officeart/2005/8/layout/orgChart1"/>
-    <dgm:cxn modelId="{7BBD5180-0D49-45EB-9CD6-9F57AC9E5871}" type="presOf" srcId="{CEF2EA7E-6A06-4F97-99DC-6C948C63D9AF}" destId="{F9915E6A-767C-408F-84FB-4E1E6AFCC993}" srcOrd="0" destOrd="0" presId="urn:microsoft.com/office/officeart/2005/8/layout/orgChart1"/>
+    <dgm:cxn modelId="{008211FA-756A-491B-A0F9-FFA53C93C759}" type="presOf" srcId="{C9F80C9B-BCE3-483F-918B-1C5098BC5D33}" destId="{DFA3A216-5A92-4F5A-A3B1-F43D0CE2A84E}" srcOrd="0" destOrd="0" presId="urn:microsoft.com/office/officeart/2005/8/layout/orgChart1"/>
+    <dgm:cxn modelId="{2C80B611-763C-4818-84A2-BA9075558F54}" type="presOf" srcId="{897BFA01-E7DB-4512-B500-FD53A3A9CDAD}" destId="{7355BBAC-2FB5-4F89-B15C-4FA38AAD872E}" srcOrd="1" destOrd="0" presId="urn:microsoft.com/office/officeart/2005/8/layout/orgChart1"/>
+    <dgm:cxn modelId="{7DF8B56A-2CEC-42FF-8CE9-2EDCC741EC6E}" type="presOf" srcId="{9551066F-888C-41CB-969D-D4E929A510D0}" destId="{3FFAB367-F4B3-40E7-A5AC-C203FFEFD04C}" srcOrd="1" destOrd="0" presId="urn:microsoft.com/office/officeart/2005/8/layout/orgChart1"/>
+    <dgm:cxn modelId="{00D0E1AD-8899-406E-AECA-358DC14EF5C2}" type="presOf" srcId="{3B8EF83C-16E1-417D-BC68-CACAD109607C}" destId="{272425EF-174F-4CE5-BD4D-A2CAD1C561DC}" srcOrd="0" destOrd="0" presId="urn:microsoft.com/office/officeart/2005/8/layout/orgChart1"/>
+    <dgm:cxn modelId="{2418EDC2-D973-46E1-B7D1-80568A14EBE8}" type="presOf" srcId="{2833D4A1-939B-4131-917F-D090A3D2942B}" destId="{628F428C-F005-42C7-A687-43FCC40934DA}" srcOrd="0" destOrd="0" presId="urn:microsoft.com/office/officeart/2005/8/layout/orgChart1"/>
     <dgm:cxn modelId="{2A7EBBD1-F4E9-4186-B0AF-2FB70D3BAFDC}" srcId="{223BFFCB-0AAA-46DD-9CD1-B637F4049372}" destId="{CAFD72E6-55E8-4D79-A4EA-C875987F27CD}" srcOrd="1" destOrd="0" parTransId="{22EF9895-3B0A-40E7-AFFE-D63639A0FC6E}" sibTransId="{73411A6A-1ED0-4FC1-AAAD-C1568615B195}"/>
-    <dgm:cxn modelId="{B8812134-B604-43E5-B3C6-D6D0DA0B6BD0}" type="presOf" srcId="{2833D4A1-939B-4131-917F-D090A3D2942B}" destId="{628F428C-F005-42C7-A687-43FCC40934DA}" srcOrd="0" destOrd="0" presId="urn:microsoft.com/office/officeart/2005/8/layout/orgChart1"/>
     <dgm:cxn modelId="{DB61F21A-A508-4737-904A-31AC5D00B272}" srcId="{29FD54C6-1DB8-4340-8A60-10F3B08C20AD}" destId="{400DCA68-BD7F-4CC7-B11F-EAD72A695D80}" srcOrd="4" destOrd="0" parTransId="{4D1F4D2D-256B-4945-A52D-1691667BBD24}" sibTransId="{0231921F-C6CE-4BC6-9850-D0C7A272D057}"/>
-    <dgm:cxn modelId="{02126885-599C-4758-9A60-0C3046806982}" type="presOf" srcId="{897BFA01-E7DB-4512-B500-FD53A3A9CDAD}" destId="{7355BBAC-2FB5-4F89-B15C-4FA38AAD872E}" srcOrd="1" destOrd="0" presId="urn:microsoft.com/office/officeart/2005/8/layout/orgChart1"/>
-    <dgm:cxn modelId="{F7B5BE64-02D3-4CEB-93EF-0AD4D171815C}" type="presOf" srcId="{90D67D38-52CE-4E35-AB5C-2F3E553169D3}" destId="{F35CACBA-F92F-42FB-A690-3BC2B8410C99}" srcOrd="0" destOrd="0" presId="urn:microsoft.com/office/officeart/2005/8/layout/orgChart1"/>
-    <dgm:cxn modelId="{647976EF-F3D2-477F-B2C5-F1591BA8544A}" type="presOf" srcId="{0DCCBB27-B762-4127-B4A9-E3EEFC18FFA9}" destId="{B93D6EEB-0F0C-4739-A351-4A9B247663BF}" srcOrd="0" destOrd="0" presId="urn:microsoft.com/office/officeart/2005/8/layout/orgChart1"/>
-    <dgm:cxn modelId="{43D52291-48B8-4E5B-BCE2-5BF2643E71ED}" type="presOf" srcId="{A61B4F3D-6752-4BC4-9619-112126ECC840}" destId="{93FD2708-B773-421B-AF52-FDF062D88CFD}" srcOrd="0" destOrd="0" presId="urn:microsoft.com/office/officeart/2005/8/layout/orgChart1"/>
-    <dgm:cxn modelId="{726F3AEC-5A78-4A29-9A67-B7D6A913666D}" type="presOf" srcId="{97EB9EF3-3193-4ECA-B928-9D7F6453DD4C}" destId="{44F1060B-A5F4-4844-BC3F-E038F2A821C6}" srcOrd="0" destOrd="0" presId="urn:microsoft.com/office/officeart/2005/8/layout/orgChart1"/>
-    <dgm:cxn modelId="{1DAD62CB-2830-496D-8A4B-6078F363B143}" type="presOf" srcId="{817EAAD6-02F7-4020-A19F-5745EE9E2C94}" destId="{9AC0F193-ECA7-4728-A214-7D31071402F7}" srcOrd="0" destOrd="0" presId="urn:microsoft.com/office/officeart/2005/8/layout/orgChart1"/>
+    <dgm:cxn modelId="{5D500365-CDDC-48BF-A48D-B4D062CECB09}" type="presOf" srcId="{400DCA68-BD7F-4CC7-B11F-EAD72A695D80}" destId="{860F3FCF-F0E1-4F8D-BDF8-2ED63B9B5849}" srcOrd="1" destOrd="0" presId="urn:microsoft.com/office/officeart/2005/8/layout/orgChart1"/>
+    <dgm:cxn modelId="{A289F5D2-8CCC-42F1-8545-5F93FC8C7786}" type="presOf" srcId="{51E9AFDF-64C1-4ACF-BCB5-3EDC5B4282CE}" destId="{DCE0A89B-3AFE-431B-ACDA-AA31DEB6D327}" srcOrd="1" destOrd="0" presId="urn:microsoft.com/office/officeart/2005/8/layout/orgChart1"/>
+    <dgm:cxn modelId="{D6D513FD-46CB-4272-B9A3-4934BC842F88}" type="presOf" srcId="{C28C88A0-AC4B-4409-8916-87F0D4A248CD}" destId="{C4D04144-32D6-4038-903D-B908C7370872}" srcOrd="1" destOrd="0" presId="urn:microsoft.com/office/officeart/2005/8/layout/orgChart1"/>
+    <dgm:cxn modelId="{0E89C71F-1CAA-44BE-B58C-55A2AE4A5D07}" type="presOf" srcId="{A36C0FDA-3FFE-4CA7-A279-CA3EEBBFA2A5}" destId="{C888F1C9-9111-4918-8F9E-0BBCC5D257E4}" srcOrd="1" destOrd="0" presId="urn:microsoft.com/office/officeart/2005/8/layout/orgChart1"/>
+    <dgm:cxn modelId="{B5245E1A-5D43-4843-B826-D2B68599257A}" type="presOf" srcId="{F6CDFC36-2AEB-4DA5-916B-D5852E319441}" destId="{C3DDC815-C8BB-4D7D-89D0-7DC8C549287D}" srcOrd="0" destOrd="0" presId="urn:microsoft.com/office/officeart/2005/8/layout/orgChart1"/>
     <dgm:cxn modelId="{615A656F-91C8-42EE-A94F-B33D16AE4390}" srcId="{CAFD72E6-55E8-4D79-A4EA-C875987F27CD}" destId="{29FD54C6-1DB8-4340-8A60-10F3B08C20AD}" srcOrd="0" destOrd="0" parTransId="{D674ABF9-B636-4FC3-ABD0-0C30F2F9C523}" sibTransId="{B9642429-F225-40EE-836A-7A82AEE60CAF}"/>
-    <dgm:cxn modelId="{F767A642-962D-43A2-90DF-342A06B128C8}" type="presOf" srcId="{90D67D38-52CE-4E35-AB5C-2F3E553169D3}" destId="{AAEE9CC2-D0B5-40BE-8AC5-713275AC5988}" srcOrd="1" destOrd="0" presId="urn:microsoft.com/office/officeart/2005/8/layout/orgChart1"/>
-    <dgm:cxn modelId="{D1DD18AB-8446-4CE9-8A1A-472F54911C90}" type="presOf" srcId="{517447E1-BE27-446F-99AD-F9CDD6522F2D}" destId="{AC4BA57A-9B43-4468-AA02-5265613DEA37}" srcOrd="0" destOrd="0" presId="urn:microsoft.com/office/officeart/2005/8/layout/orgChart1"/>
-    <dgm:cxn modelId="{100B707F-2CC3-4DD5-AEC9-994165752F0E}" type="presOf" srcId="{2BF419E8-6746-45EE-8BFA-67C87B431F6C}" destId="{81B9836E-3768-476C-B0EB-1C247920FC5E}" srcOrd="1" destOrd="0" presId="urn:microsoft.com/office/officeart/2005/8/layout/orgChart1"/>
-    <dgm:cxn modelId="{30E7E4B6-0D64-49E3-AEE8-6208E3875EDD}" type="presOf" srcId="{FE231732-F068-450E-8241-ED8CA6DAF282}" destId="{6D378D83-7625-4586-B0AD-C4550F7DBB5F}" srcOrd="1" destOrd="0" presId="urn:microsoft.com/office/officeart/2005/8/layout/orgChart1"/>
+    <dgm:cxn modelId="{894EDC6B-36EF-4133-8BDA-D9FCA2DF5F6D}" type="presOf" srcId="{51E9AFDF-64C1-4ACF-BCB5-3EDC5B4282CE}" destId="{2D3D9BA8-0055-434A-AE1D-CE20786DAEB3}" srcOrd="0" destOrd="0" presId="urn:microsoft.com/office/officeart/2005/8/layout/orgChart1"/>
     <dgm:cxn modelId="{D40B6135-BB5F-4064-93EC-D06CE4D5BCA2}" srcId="{29FD54C6-1DB8-4340-8A60-10F3B08C20AD}" destId="{0DCCBB27-B762-4127-B4A9-E3EEFC18FFA9}" srcOrd="3" destOrd="0" parTransId="{A202E6E6-633F-42BB-B88A-1A18AA70D206}" sibTransId="{2C2BDB0A-E09F-4A66-B73A-9A60BDB80EBF}"/>
     <dgm:cxn modelId="{5AD2C048-792D-447C-86B7-6567D463A34B}" srcId="{B3DCA083-7D9B-4C7C-B108-33F283501730}" destId="{0796A054-D75B-4B13-AB0A-448EAA8B2D6C}" srcOrd="0" destOrd="0" parTransId="{E6041D7E-2115-4725-8BE0-17942CCB554D}" sibTransId="{957B8B1F-E525-4506-8751-9AE975C94A5B}"/>
-    <dgm:cxn modelId="{186CE722-1817-4EB5-8353-18490D52AC11}" type="presOf" srcId="{A0AD0996-2072-4EC9-947D-C33504DF125A}" destId="{A3C1E203-895A-4220-A399-92381C518D84}" srcOrd="0" destOrd="0" presId="urn:microsoft.com/office/officeart/2005/8/layout/orgChart1"/>
-    <dgm:cxn modelId="{D6BBE19D-7E1A-48EB-89DD-7041895E99AD}" type="presOf" srcId="{6D2D67FA-AC2C-4844-95F2-A1BAB3775329}" destId="{91DFCD1D-5148-4E05-94F2-8F9B34237EC8}" srcOrd="0" destOrd="0" presId="urn:microsoft.com/office/officeart/2005/8/layout/orgChart1"/>
-    <dgm:cxn modelId="{E49C7A56-3C88-45A0-BFB9-483CE98CD09B}" type="presOf" srcId="{3B8EF83C-16E1-417D-BC68-CACAD109607C}" destId="{272425EF-174F-4CE5-BD4D-A2CAD1C561DC}" srcOrd="0" destOrd="0" presId="urn:microsoft.com/office/officeart/2005/8/layout/orgChart1"/>
-    <dgm:cxn modelId="{23700F61-432C-462A-BBBD-596A957F7B23}" type="presOf" srcId="{51E9AFDF-64C1-4ACF-BCB5-3EDC5B4282CE}" destId="{DCE0A89B-3AFE-431B-ACDA-AA31DEB6D327}" srcOrd="1" destOrd="0" presId="urn:microsoft.com/office/officeart/2005/8/layout/orgChart1"/>
+    <dgm:cxn modelId="{4D5E64BA-2024-42B4-8071-FA8F3AE66D03}" type="presOf" srcId="{FC0FA91C-B3D9-42FE-B01C-2800C718895E}" destId="{83C1E9E9-6967-46E3-9BCD-8B3D23540C52}" srcOrd="0" destOrd="0" presId="urn:microsoft.com/office/officeart/2005/8/layout/orgChart1"/>
+    <dgm:cxn modelId="{B8DDE6C5-6DE5-495D-A1FA-B8384A01670A}" type="presOf" srcId="{B3DCA083-7D9B-4C7C-B108-33F283501730}" destId="{28D1BA79-6F27-47C6-86E5-74CBC4AA64ED}" srcOrd="1" destOrd="0" presId="urn:microsoft.com/office/officeart/2005/8/layout/orgChart1"/>
+    <dgm:cxn modelId="{356F6E36-9BB4-4676-A849-7A4DDAD42198}" type="presOf" srcId="{7EB77180-E9F3-4E2F-B409-D6A24AE7FD2E}" destId="{45ADFDE3-C156-47C3-816C-2F4BDCBE8178}" srcOrd="0" destOrd="0" presId="urn:microsoft.com/office/officeart/2005/8/layout/orgChart1"/>
     <dgm:cxn modelId="{9DB371D8-E884-4C83-972A-04598589BD3C}" srcId="{90D67D38-52CE-4E35-AB5C-2F3E553169D3}" destId="{C28C88A0-AC4B-4409-8916-87F0D4A248CD}" srcOrd="0" destOrd="0" parTransId="{817EAAD6-02F7-4020-A19F-5745EE9E2C94}" sibTransId="{C538EA35-F538-41E2-A1A3-3EB6D3BF4348}"/>
-    <dgm:cxn modelId="{578FC205-2FE4-4005-8408-3FB14F457ECE}" type="presOf" srcId="{B3DCA083-7D9B-4C7C-B108-33F283501730}" destId="{841052B3-1B3C-4242-BFCF-02D7D82E7620}" srcOrd="0" destOrd="0" presId="urn:microsoft.com/office/officeart/2005/8/layout/orgChart1"/>
-    <dgm:cxn modelId="{471EC596-3B98-483D-B144-E2B2454667E2}" type="presOf" srcId="{C28C88A0-AC4B-4409-8916-87F0D4A248CD}" destId="{C4D04144-32D6-4038-903D-B908C7370872}" srcOrd="1" destOrd="0" presId="urn:microsoft.com/office/officeart/2005/8/layout/orgChart1"/>
-    <dgm:cxn modelId="{AC363FF2-6EAD-4DE3-83C7-1CCEEFFC948E}" type="presOf" srcId="{0796A054-D75B-4B13-AB0A-448EAA8B2D6C}" destId="{E7545771-9375-41F9-921A-7138F55B8BB8}" srcOrd="0" destOrd="0" presId="urn:microsoft.com/office/officeart/2005/8/layout/orgChart1"/>
-    <dgm:cxn modelId="{F8889EA2-E71E-4BF6-ACE0-13FB0E8D117A}" type="presOf" srcId="{84C35F8B-FA2E-41D8-95D5-224EC15ED29C}" destId="{E566E285-4A6A-430A-9E9F-5B0E49856899}" srcOrd="1" destOrd="0" presId="urn:microsoft.com/office/officeart/2005/8/layout/orgChart1"/>
+    <dgm:cxn modelId="{19DBB804-5720-4359-A08F-1FCFC70AC63C}" type="presOf" srcId="{CAFD72E6-55E8-4D79-A4EA-C875987F27CD}" destId="{7D8DA492-99E3-411E-934C-F93996356533}" srcOrd="1" destOrd="0" presId="urn:microsoft.com/office/officeart/2005/8/layout/orgChart1"/>
+    <dgm:cxn modelId="{29108007-8609-4778-9DD2-1FDF977379C8}" type="presOf" srcId="{D674ABF9-B636-4FC3-ABD0-0C30F2F9C523}" destId="{30B0B430-63A4-4CD5-8917-9127D799E35E}" srcOrd="0" destOrd="0" presId="urn:microsoft.com/office/officeart/2005/8/layout/orgChart1"/>
+    <dgm:cxn modelId="{8A3E3573-E17D-44F2-A9F4-EF9AFC3C06DD}" type="presOf" srcId="{4D1F4D2D-256B-4945-A52D-1691667BBD24}" destId="{494818F8-1CAD-4965-9866-41B2C1608F7C}" srcOrd="0" destOrd="0" presId="urn:microsoft.com/office/officeart/2005/8/layout/orgChart1"/>
     <dgm:cxn modelId="{D383533D-8538-4774-BF71-809E46E7B5A4}" srcId="{29FD54C6-1DB8-4340-8A60-10F3B08C20AD}" destId="{FE231732-F068-450E-8241-ED8CA6DAF282}" srcOrd="2" destOrd="0" parTransId="{05003D7D-71F2-48B7-AF29-66C429226674}" sibTransId="{E260028B-FD65-4AB6-80A1-B4180DB31237}"/>
     <dgm:cxn modelId="{8248CD44-DC80-4B97-AC87-2CEA64B42A1F}" srcId="{29FD54C6-1DB8-4340-8A60-10F3B08C20AD}" destId="{A61B4F3D-6752-4BC4-9619-112126ECC840}" srcOrd="0" destOrd="0" parTransId="{A6254284-1864-4060-8C86-A716E488F9FB}" sibTransId="{0659242F-69BB-4165-90D7-1CB64209B8F5}"/>
+    <dgm:cxn modelId="{A2E917ED-2EAC-4F30-833B-8D2BFDCE0248}" type="presOf" srcId="{0DCCBB27-B762-4127-B4A9-E3EEFC18FFA9}" destId="{B93D6EEB-0F0C-4739-A351-4A9B247663BF}" srcOrd="0" destOrd="0" presId="urn:microsoft.com/office/officeart/2005/8/layout/orgChart1"/>
     <dgm:cxn modelId="{B1F6DB9D-7989-4B2A-AA66-BD3760E5C39E}" srcId="{29FD54C6-1DB8-4340-8A60-10F3B08C20AD}" destId="{FC0FA91C-B3D9-42FE-B01C-2800C718895E}" srcOrd="5" destOrd="0" parTransId="{343154EF-2A41-4EFA-B355-A98E28FEA52A}" sibTransId="{5CE3AF59-35B7-443C-87B4-6347D469028D}"/>
-    <dgm:cxn modelId="{B036DC56-F567-45D6-9B92-D01CADC64A5D}" type="presOf" srcId="{35AA0369-5C8B-4542-9EA8-506C72067E97}" destId="{F675F182-60AC-48D6-9DDD-01FF83B3036D}" srcOrd="0" destOrd="0" presId="urn:microsoft.com/office/officeart/2005/8/layout/orgChart1"/>
-    <dgm:cxn modelId="{8CB36097-68BA-49F9-937C-C50FB4765927}" type="presOf" srcId="{400DCA68-BD7F-4CC7-B11F-EAD72A695D80}" destId="{860F3FCF-F0E1-4F8D-BDF8-2ED63B9B5849}" srcOrd="1" destOrd="0" presId="urn:microsoft.com/office/officeart/2005/8/layout/orgChart1"/>
+    <dgm:cxn modelId="{F19E917E-7030-45D8-A637-D759B7D1800A}" type="presOf" srcId="{897BFA01-E7DB-4512-B500-FD53A3A9CDAD}" destId="{E1FBF1C4-018E-4561-AE93-0CB32239B602}" srcOrd="0" destOrd="0" presId="urn:microsoft.com/office/officeart/2005/8/layout/orgChart1"/>
+    <dgm:cxn modelId="{B6E05180-1FF2-4B3C-9305-3C4F9BBAA79F}" type="presOf" srcId="{FE231732-F068-450E-8241-ED8CA6DAF282}" destId="{6D378D83-7625-4586-B0AD-C4550F7DBB5F}" srcOrd="1" destOrd="0" presId="urn:microsoft.com/office/officeart/2005/8/layout/orgChart1"/>
+    <dgm:cxn modelId="{4768649B-C655-4C30-B0F1-649682755053}" type="presOf" srcId="{A61B4F3D-6752-4BC4-9619-112126ECC840}" destId="{E9B1065C-2D9F-4255-9AA8-518D6EA2B917}" srcOrd="1" destOrd="0" presId="urn:microsoft.com/office/officeart/2005/8/layout/orgChart1"/>
     <dgm:cxn modelId="{A63823E7-664A-4A3B-8294-6E6C9D4B89B8}" srcId="{F6CDFC36-2AEB-4DA5-916B-D5852E319441}" destId="{2BF419E8-6746-45EE-8BFA-67C87B431F6C}" srcOrd="0" destOrd="0" parTransId="{517447E1-BE27-446F-99AD-F9CDD6522F2D}" sibTransId="{E49FA5D4-EE79-48E2-A583-98BEB9984CAB}"/>
-    <dgm:cxn modelId="{CD0A2A1B-309D-4B54-B744-64709E378CAF}" type="presOf" srcId="{400DCA68-BD7F-4CC7-B11F-EAD72A695D80}" destId="{19E80D28-8F94-442F-B228-811CC7C97169}" srcOrd="0" destOrd="0" presId="urn:microsoft.com/office/officeart/2005/8/layout/orgChart1"/>
-    <dgm:cxn modelId="{D539CF03-81BD-4DD9-AC88-B2755C65C3FB}" type="presOf" srcId="{A36C0FDA-3FFE-4CA7-A279-CA3EEBBFA2A5}" destId="{C888F1C9-9111-4918-8F9E-0BBCC5D257E4}" srcOrd="1" destOrd="0" presId="urn:microsoft.com/office/officeart/2005/8/layout/orgChart1"/>
-    <dgm:cxn modelId="{51F1DDFD-4405-4071-AAAB-4E74AD18F86C}" type="presOf" srcId="{9AE5BB8B-308F-4357-9F6F-9B29F95C95A5}" destId="{75D9ADEC-39A8-489F-872D-5325EDF46F0A}" srcOrd="0" destOrd="0" presId="urn:microsoft.com/office/officeart/2005/8/layout/orgChart1"/>
-    <dgm:cxn modelId="{42D3671A-4C93-47AC-AC15-505478D64363}" type="presOf" srcId="{22EF9895-3B0A-40E7-AFFE-D63639A0FC6E}" destId="{AA471A32-DE21-41B5-A081-1DC37FF81B09}" srcOrd="0" destOrd="0" presId="urn:microsoft.com/office/officeart/2005/8/layout/orgChart1"/>
+    <dgm:cxn modelId="{EDB2669F-AEF8-4D9D-9F65-08A78FF0430B}" type="presOf" srcId="{35AA0369-5C8B-4542-9EA8-506C72067E97}" destId="{5922A151-FF75-4782-AC98-B34E0A8E0673}" srcOrd="1" destOrd="0" presId="urn:microsoft.com/office/officeart/2005/8/layout/orgChart1"/>
+    <dgm:cxn modelId="{37CCFE96-0743-49BE-A787-44C6DFD74048}" type="presOf" srcId="{817EAAD6-02F7-4020-A19F-5745EE9E2C94}" destId="{9AC0F193-ECA7-4728-A214-7D31071402F7}" srcOrd="0" destOrd="0" presId="urn:microsoft.com/office/officeart/2005/8/layout/orgChart1"/>
+    <dgm:cxn modelId="{265D0C44-E4F9-410E-A693-C8B0F4700707}" type="presOf" srcId="{A61B4F3D-6752-4BC4-9619-112126ECC840}" destId="{93FD2708-B773-421B-AF52-FDF062D88CFD}" srcOrd="0" destOrd="0" presId="urn:microsoft.com/office/officeart/2005/8/layout/orgChart1"/>
+    <dgm:cxn modelId="{A7C078E9-5AE3-4FFD-B204-500E44EAB397}" type="presOf" srcId="{2BF419E8-6746-45EE-8BFA-67C87B431F6C}" destId="{EDE79E74-9F4B-4625-956C-530E23E3A4E8}" srcOrd="0" destOrd="0" presId="urn:microsoft.com/office/officeart/2005/8/layout/orgChart1"/>
+    <dgm:cxn modelId="{9C7C4323-3377-409F-A5A3-8EE14D61F1F8}" type="presOf" srcId="{FE231732-F068-450E-8241-ED8CA6DAF282}" destId="{E90F4E0E-A935-4DA4-9082-58B344F1F7E8}" srcOrd="0" destOrd="0" presId="urn:microsoft.com/office/officeart/2005/8/layout/orgChart1"/>
     <dgm:cxn modelId="{EA9F977C-A622-4218-BC01-A360168C96AB}" srcId="{9551066F-888C-41CB-969D-D4E929A510D0}" destId="{90D67D38-52CE-4E35-AB5C-2F3E553169D3}" srcOrd="1" destOrd="0" parTransId="{2833D4A1-939B-4131-917F-D090A3D2942B}" sibTransId="{5B12C917-3799-45ED-A584-6567BD20B408}"/>
-    <dgm:cxn modelId="{595D7ED4-140D-4E0C-AEEA-1A4FB4899C35}" type="presOf" srcId="{2BF419E8-6746-45EE-8BFA-67C87B431F6C}" destId="{EDE79E74-9F4B-4625-956C-530E23E3A4E8}" srcOrd="0" destOrd="0" presId="urn:microsoft.com/office/officeart/2005/8/layout/orgChart1"/>
-    <dgm:cxn modelId="{3DB4A6F0-ED4D-4D6A-9896-B2EBD2D3BE27}" type="presOf" srcId="{4D1F4D2D-256B-4945-A52D-1691667BBD24}" destId="{494818F8-1CAD-4965-9866-41B2C1608F7C}" srcOrd="0" destOrd="0" presId="urn:microsoft.com/office/officeart/2005/8/layout/orgChart1"/>
+    <dgm:cxn modelId="{9089CA6E-577F-4863-9799-AA4F00026607}" type="presOf" srcId="{29FD54C6-1DB8-4340-8A60-10F3B08C20AD}" destId="{1CADD8C4-E759-489F-A91F-D248CD13D969}" srcOrd="0" destOrd="0" presId="urn:microsoft.com/office/officeart/2005/8/layout/orgChart1"/>
+    <dgm:cxn modelId="{5B67316D-9E90-4B62-BE70-9CE231A5568E}" type="presOf" srcId="{A36C0FDA-3FFE-4CA7-A279-CA3EEBBFA2A5}" destId="{FCECEA86-1960-4665-8F72-083DC2F377DF}" srcOrd="0" destOrd="0" presId="urn:microsoft.com/office/officeart/2005/8/layout/orgChart1"/>
+    <dgm:cxn modelId="{04263B16-A09F-47BE-A7AD-415C8A40EEBA}" type="presOf" srcId="{A0AD0996-2072-4EC9-947D-C33504DF125A}" destId="{BFEE698E-7D2C-4C9F-B867-9302B7D542B0}" srcOrd="1" destOrd="0" presId="urn:microsoft.com/office/officeart/2005/8/layout/orgChart1"/>
+    <dgm:cxn modelId="{5E159629-4D2C-4D7C-9926-844221BB6E7B}" type="presOf" srcId="{90D67D38-52CE-4E35-AB5C-2F3E553169D3}" destId="{F35CACBA-F92F-42FB-A690-3BC2B8410C99}" srcOrd="0" destOrd="0" presId="urn:microsoft.com/office/officeart/2005/8/layout/orgChart1"/>
+    <dgm:cxn modelId="{D12CA3A8-31CF-4C43-9305-9ADC6FA374A6}" type="presOf" srcId="{84C35F8B-FA2E-41D8-95D5-224EC15ED29C}" destId="{3B962598-C32E-44F7-A841-F3124881B351}" srcOrd="0" destOrd="0" presId="urn:microsoft.com/office/officeart/2005/8/layout/orgChart1"/>
+    <dgm:cxn modelId="{1283E227-A077-43CE-9C85-EC1325B9F5C8}" type="presOf" srcId="{223BFFCB-0AAA-46DD-9CD1-B637F4049372}" destId="{EB65C991-3EEC-4250-9D3E-9ABC52E519D5}" srcOrd="1" destOrd="0" presId="urn:microsoft.com/office/officeart/2005/8/layout/orgChart1"/>
+    <dgm:cxn modelId="{F45CB88A-839B-4386-A85B-6C105DC7F730}" type="presOf" srcId="{84C35F8B-FA2E-41D8-95D5-224EC15ED29C}" destId="{E566E285-4A6A-430A-9E9F-5B0E49856899}" srcOrd="1" destOrd="0" presId="urn:microsoft.com/office/officeart/2005/8/layout/orgChart1"/>
     <dgm:cxn modelId="{D8D860F9-3894-49AE-8DB9-4631FB7A4CD6}" srcId="{29FD54C6-1DB8-4340-8A60-10F3B08C20AD}" destId="{35AA0369-5C8B-4542-9EA8-506C72067E97}" srcOrd="1" destOrd="0" parTransId="{C9F80C9B-BCE3-483F-918B-1C5098BC5D33}" sibTransId="{4C19FE7B-86DC-4FEC-8F08-18E06A094EFD}"/>
-    <dgm:cxn modelId="{934EC241-3E23-4927-B7DC-8AE90F5FF0EE}" type="presOf" srcId="{A202E6E6-633F-42BB-B88A-1A18AA70D206}" destId="{F70185E9-0B55-43C7-9B29-EED2AA715C29}" srcOrd="0" destOrd="0" presId="urn:microsoft.com/office/officeart/2005/8/layout/orgChart1"/>
-    <dgm:cxn modelId="{CE3F21E4-4825-4E6D-847C-A831A1A24773}" type="presOf" srcId="{7EB77180-E9F3-4E2F-B409-D6A24AE7FD2E}" destId="{45ADFDE3-C156-47C3-816C-2F4BDCBE8178}" srcOrd="0" destOrd="0" presId="urn:microsoft.com/office/officeart/2005/8/layout/orgChart1"/>
-    <dgm:cxn modelId="{116FD907-278F-443F-A07B-A9682EC5B670}" type="presOf" srcId="{D674ABF9-B636-4FC3-ABD0-0C30F2F9C523}" destId="{30B0B430-63A4-4CD5-8917-9127D799E35E}" srcOrd="0" destOrd="0" presId="urn:microsoft.com/office/officeart/2005/8/layout/orgChart1"/>
-    <dgm:cxn modelId="{3194C3DB-87A3-4B7C-8FD7-BC307E94DA83}" type="presOf" srcId="{CAFD72E6-55E8-4D79-A4EA-C875987F27CD}" destId="{7D8DA492-99E3-411E-934C-F93996356533}" srcOrd="1" destOrd="0" presId="urn:microsoft.com/office/officeart/2005/8/layout/orgChart1"/>
-    <dgm:cxn modelId="{0080FC69-779E-41B3-A8DD-C3B440460831}" type="presOf" srcId="{343154EF-2A41-4EFA-B355-A98E28FEA52A}" destId="{E1A237CB-70A2-4A33-9BA0-50E637F5FE1D}" srcOrd="0" destOrd="0" presId="urn:microsoft.com/office/officeart/2005/8/layout/orgChart1"/>
-    <dgm:cxn modelId="{7E205C3A-F7F5-4598-8DA0-E65B8AC39B3A}" type="presOf" srcId="{5DD7631C-DC5E-4FEA-8082-A1A7E5BA885F}" destId="{8D11B44B-2639-4B4B-B802-8609B78527F7}" srcOrd="0" destOrd="0" presId="urn:microsoft.com/office/officeart/2005/8/layout/orgChart1"/>
+    <dgm:cxn modelId="{01D3F2A0-01B0-4662-B091-C6E486C8D39C}" type="presOf" srcId="{35AA0369-5C8B-4542-9EA8-506C72067E97}" destId="{F675F182-60AC-48D6-9DDD-01FF83B3036D}" srcOrd="0" destOrd="0" presId="urn:microsoft.com/office/officeart/2005/8/layout/orgChart1"/>
+    <dgm:cxn modelId="{3EEBF8AB-4FE1-4365-96A0-2A332415C67A}" type="presOf" srcId="{C28C88A0-AC4B-4409-8916-87F0D4A248CD}" destId="{DC575631-B4DC-46A0-809B-F4A643E40E00}" srcOrd="0" destOrd="0" presId="urn:microsoft.com/office/officeart/2005/8/layout/orgChart1"/>
+    <dgm:cxn modelId="{4BAFB3B6-1D34-4FD6-A837-986BCB3C4890}" type="presOf" srcId="{CEF2EA7E-6A06-4F97-99DC-6C948C63D9AF}" destId="{F9915E6A-767C-408F-84FB-4E1E6AFCC993}" srcOrd="0" destOrd="0" presId="urn:microsoft.com/office/officeart/2005/8/layout/orgChart1"/>
     <dgm:cxn modelId="{2B907194-3930-4EB6-B3B3-2C0140FCA400}" srcId="{F6CDFC36-2AEB-4DA5-916B-D5852E319441}" destId="{A0AD0996-2072-4EC9-947D-C33504DF125A}" srcOrd="1" destOrd="0" parTransId="{62E1145B-8035-4C91-9622-9B2B00928C91}" sibTransId="{A4D13D84-E735-4815-AA96-5A904AEF092D}"/>
-    <dgm:cxn modelId="{D916DD6B-CDB2-4229-85D9-E1D13FB237C7}" type="presOf" srcId="{7FDDBB9C-0E51-4232-A2FD-FD30AB08D70B}" destId="{AEB913A5-9A1E-4333-A5AA-7E5DD67D7ACF}" srcOrd="0" destOrd="0" presId="urn:microsoft.com/office/officeart/2005/8/layout/orgChart1"/>
-    <dgm:cxn modelId="{09DBEDD9-41FD-4633-9916-B2065078E8AF}" type="presOf" srcId="{9551066F-888C-41CB-969D-D4E929A510D0}" destId="{70FFA2F2-A1F7-459F-97C6-669BA2546360}" srcOrd="0" destOrd="0" presId="urn:microsoft.com/office/officeart/2005/8/layout/orgChart1"/>
-    <dgm:cxn modelId="{19C6232B-6B88-427A-A97B-5EC18F13E81B}" type="presParOf" srcId="{AEB913A5-9A1E-4333-A5AA-7E5DD67D7ACF}" destId="{5695D7DE-4264-4AF6-86A7-AD8E434588FC}" srcOrd="0" destOrd="0" presId="urn:microsoft.com/office/officeart/2005/8/layout/orgChart1"/>
-    <dgm:cxn modelId="{26364099-8C17-4082-B30E-0EE6FAD25FB8}" type="presParOf" srcId="{5695D7DE-4264-4AF6-86A7-AD8E434588FC}" destId="{C9C28003-34CC-4218-92AD-339E101EF213}" srcOrd="0" destOrd="0" presId="urn:microsoft.com/office/officeart/2005/8/layout/orgChart1"/>
-    <dgm:cxn modelId="{1F834A13-580A-455E-BBC3-F61E73B040E1}" type="presParOf" srcId="{C9C28003-34CC-4218-92AD-339E101EF213}" destId="{5A61F713-F50C-4E13-BF3E-8D4CA5A2C5F4}" srcOrd="0" destOrd="0" presId="urn:microsoft.com/office/officeart/2005/8/layout/orgChart1"/>
-    <dgm:cxn modelId="{F4898C2B-B320-4B9E-8C9C-8482BA279CD8}" type="presParOf" srcId="{C9C28003-34CC-4218-92AD-339E101EF213}" destId="{EB65C991-3EEC-4250-9D3E-9ABC52E519D5}" srcOrd="1" destOrd="0" presId="urn:microsoft.com/office/officeart/2005/8/layout/orgChart1"/>
-    <dgm:cxn modelId="{AFDE150A-1DD0-4471-8E7E-18AF7DE9D02D}" type="presParOf" srcId="{5695D7DE-4264-4AF6-86A7-AD8E434588FC}" destId="{CAEC3ADE-18BC-40A6-A648-7119A5182310}" srcOrd="1" destOrd="0" presId="urn:microsoft.com/office/officeart/2005/8/layout/orgChart1"/>
-    <dgm:cxn modelId="{60A05648-A534-44FA-8804-D1431158617A}" type="presParOf" srcId="{CAEC3ADE-18BC-40A6-A648-7119A5182310}" destId="{F9915E6A-767C-408F-84FB-4E1E6AFCC993}" srcOrd="0" destOrd="0" presId="urn:microsoft.com/office/officeart/2005/8/layout/orgChart1"/>
-    <dgm:cxn modelId="{2460A90A-C6EA-4982-B1AF-5F97FC0A8478}" type="presParOf" srcId="{CAEC3ADE-18BC-40A6-A648-7119A5182310}" destId="{886EFBD4-ED6D-43E9-8DA7-071F81DC82BA}" srcOrd="1" destOrd="0" presId="urn:microsoft.com/office/officeart/2005/8/layout/orgChart1"/>
-    <dgm:cxn modelId="{CB5743CD-BC8D-4328-B0EB-80D8D6F668E1}" type="presParOf" srcId="{886EFBD4-ED6D-43E9-8DA7-071F81DC82BA}" destId="{0D803E86-0215-43A9-98CF-0B5C1C5BDBF8}" srcOrd="0" destOrd="0" presId="urn:microsoft.com/office/officeart/2005/8/layout/orgChart1"/>
-    <dgm:cxn modelId="{41310A08-628E-45F0-82E7-78AC0E968DD8}" type="presParOf" srcId="{0D803E86-0215-43A9-98CF-0B5C1C5BDBF8}" destId="{841052B3-1B3C-4242-BFCF-02D7D82E7620}" srcOrd="0" destOrd="0" presId="urn:microsoft.com/office/officeart/2005/8/layout/orgChart1"/>
-    <dgm:cxn modelId="{C620138A-A7A7-4083-B896-008301D712B6}" type="presParOf" srcId="{0D803E86-0215-43A9-98CF-0B5C1C5BDBF8}" destId="{28D1BA79-6F27-47C6-86E5-74CBC4AA64ED}" srcOrd="1" destOrd="0" presId="urn:microsoft.com/office/officeart/2005/8/layout/orgChart1"/>
-    <dgm:cxn modelId="{C610566C-4067-4687-9C55-3D5176785386}" type="presParOf" srcId="{886EFBD4-ED6D-43E9-8DA7-071F81DC82BA}" destId="{64F262DC-2E11-4291-8150-AEA5742258CC}" srcOrd="1" destOrd="0" presId="urn:microsoft.com/office/officeart/2005/8/layout/orgChart1"/>
-    <dgm:cxn modelId="{262501DA-412A-4477-BD56-3E8A562EA6FA}" type="presParOf" srcId="{64F262DC-2E11-4291-8150-AEA5742258CC}" destId="{9F3A4358-089E-44C3-8B96-9FCCC593D58A}" srcOrd="0" destOrd="0" presId="urn:microsoft.com/office/officeart/2005/8/layout/orgChart1"/>
-    <dgm:cxn modelId="{FAC162F9-1F43-48C9-831F-976D38C04194}" type="presParOf" srcId="{64F262DC-2E11-4291-8150-AEA5742258CC}" destId="{CF39138F-F35E-4442-80B8-DED7EF0CD74F}" srcOrd="1" destOrd="0" presId="urn:microsoft.com/office/officeart/2005/8/layout/orgChart1"/>
-    <dgm:cxn modelId="{6ADE1657-1A98-49EC-9EC9-8B30F6363F15}" type="presParOf" srcId="{CF39138F-F35E-4442-80B8-DED7EF0CD74F}" destId="{CF7A141E-2505-4E80-AE0E-3FD7DA733259}" srcOrd="0" destOrd="0" presId="urn:microsoft.com/office/officeart/2005/8/layout/orgChart1"/>
-    <dgm:cxn modelId="{49BD1118-C46A-4499-96E4-FB9DE81188EF}" type="presParOf" srcId="{CF7A141E-2505-4E80-AE0E-3FD7DA733259}" destId="{E7545771-9375-41F9-921A-7138F55B8BB8}" srcOrd="0" destOrd="0" presId="urn:microsoft.com/office/officeart/2005/8/layout/orgChart1"/>
-    <dgm:cxn modelId="{BF009228-A2BC-4400-894D-F30F9D8B532F}" type="presParOf" srcId="{CF7A141E-2505-4E80-AE0E-3FD7DA733259}" destId="{2B441707-6BA5-42A3-A69C-DE2A977609C3}" srcOrd="1" destOrd="0" presId="urn:microsoft.com/office/officeart/2005/8/layout/orgChart1"/>
-    <dgm:cxn modelId="{8360B30C-3EDB-449E-8DF2-954F6BD768BB}" type="presParOf" srcId="{CF39138F-F35E-4442-80B8-DED7EF0CD74F}" destId="{55D815D5-10BB-46C4-B134-6AF85362BC68}" srcOrd="1" destOrd="0" presId="urn:microsoft.com/office/officeart/2005/8/layout/orgChart1"/>
-    <dgm:cxn modelId="{E31D761A-298D-4E1D-AFB6-45F9C9A56E9A}" type="presParOf" srcId="{CF39138F-F35E-4442-80B8-DED7EF0CD74F}" destId="{82F16DEA-B5F5-4DE9-9689-7F9EE3F1429D}" srcOrd="2" destOrd="0" presId="urn:microsoft.com/office/officeart/2005/8/layout/orgChart1"/>
-    <dgm:cxn modelId="{FBFD1A81-3CD6-4A43-8040-AEB5B909D7D4}" type="presParOf" srcId="{886EFBD4-ED6D-43E9-8DA7-071F81DC82BA}" destId="{C38153BE-CD30-4E6F-8D54-218DBD5CC1C3}" srcOrd="2" destOrd="0" presId="urn:microsoft.com/office/officeart/2005/8/layout/orgChart1"/>
-    <dgm:cxn modelId="{7CF7FBBD-345F-4BD8-AE74-F7DC43A96FBE}" type="presParOf" srcId="{CAEC3ADE-18BC-40A6-A648-7119A5182310}" destId="{AA471A32-DE21-41B5-A081-1DC37FF81B09}" srcOrd="2" destOrd="0" presId="urn:microsoft.com/office/officeart/2005/8/layout/orgChart1"/>
-    <dgm:cxn modelId="{23E4D384-D0E1-47C5-990D-A5D3247380C2}" type="presParOf" srcId="{CAEC3ADE-18BC-40A6-A648-7119A5182310}" destId="{2CFEDBF3-7403-4AEF-B309-784FE1EE46F4}" srcOrd="3" destOrd="0" presId="urn:microsoft.com/office/officeart/2005/8/layout/orgChart1"/>
-    <dgm:cxn modelId="{58D0D819-C1D7-499B-B46B-E9D924139FA7}" type="presParOf" srcId="{2CFEDBF3-7403-4AEF-B309-784FE1EE46F4}" destId="{B0E6185F-9676-41DB-B03C-EF2877D6676F}" srcOrd="0" destOrd="0" presId="urn:microsoft.com/office/officeart/2005/8/layout/orgChart1"/>
-    <dgm:cxn modelId="{44A07D93-950A-45F7-AE93-42796B618813}" type="presParOf" srcId="{B0E6185F-9676-41DB-B03C-EF2877D6676F}" destId="{7759D4D3-6CD7-4E66-A1B6-9771D2F4A7F8}" srcOrd="0" destOrd="0" presId="urn:microsoft.com/office/officeart/2005/8/layout/orgChart1"/>
-    <dgm:cxn modelId="{6F9ECCDC-BE35-4FC2-94B9-C3785D35B279}" type="presParOf" srcId="{B0E6185F-9676-41DB-B03C-EF2877D6676F}" destId="{7D8DA492-99E3-411E-934C-F93996356533}" srcOrd="1" destOrd="0" presId="urn:microsoft.com/office/officeart/2005/8/layout/orgChart1"/>
-    <dgm:cxn modelId="{03F20954-1DBE-46EA-B228-064E3869418F}" type="presParOf" srcId="{2CFEDBF3-7403-4AEF-B309-784FE1EE46F4}" destId="{EB6C3722-2783-4C18-BF73-C1FE10DCA257}" srcOrd="1" destOrd="0" presId="urn:microsoft.com/office/officeart/2005/8/layout/orgChart1"/>
-    <dgm:cxn modelId="{E2713029-201C-4011-B1B6-CF7447333592}" type="presParOf" srcId="{EB6C3722-2783-4C18-BF73-C1FE10DCA257}" destId="{30B0B430-63A4-4CD5-8917-9127D799E35E}" srcOrd="0" destOrd="0" presId="urn:microsoft.com/office/officeart/2005/8/layout/orgChart1"/>
-    <dgm:cxn modelId="{7C376EF7-079A-4EFF-AFA9-55B3CFC9B8E5}" type="presParOf" srcId="{EB6C3722-2783-4C18-BF73-C1FE10DCA257}" destId="{25AA5F86-D5C4-4E82-8EE2-B7D61010CC2C}" srcOrd="1" destOrd="0" presId="urn:microsoft.com/office/officeart/2005/8/layout/orgChart1"/>
-    <dgm:cxn modelId="{D043C330-F677-4F35-84DA-B52AB601B30A}" type="presParOf" srcId="{25AA5F86-D5C4-4E82-8EE2-B7D61010CC2C}" destId="{E7F1CDF6-7747-49C9-A4E1-0E1D966E1720}" srcOrd="0" destOrd="0" presId="urn:microsoft.com/office/officeart/2005/8/layout/orgChart1"/>
-    <dgm:cxn modelId="{B74C13D7-484D-4B9A-93E1-59A7214304AA}" type="presParOf" srcId="{E7F1CDF6-7747-49C9-A4E1-0E1D966E1720}" destId="{1CADD8C4-E759-489F-A91F-D248CD13D969}" srcOrd="0" destOrd="0" presId="urn:microsoft.com/office/officeart/2005/8/layout/orgChart1"/>
-    <dgm:cxn modelId="{4B8557C4-F206-43D1-97ED-78005554A2D5}" type="presParOf" srcId="{E7F1CDF6-7747-49C9-A4E1-0E1D966E1720}" destId="{82A9860A-5C5B-4C0A-B7B0-4A9778843DDA}" srcOrd="1" destOrd="0" presId="urn:microsoft.com/office/officeart/2005/8/layout/orgChart1"/>
-    <dgm:cxn modelId="{AE316AD9-8A35-4D0B-92CA-019EED2DF5DE}" type="presParOf" srcId="{25AA5F86-D5C4-4E82-8EE2-B7D61010CC2C}" destId="{1E9A029F-558A-4763-B1D9-2F20EBFEFFD3}" srcOrd="1" destOrd="0" presId="urn:microsoft.com/office/officeart/2005/8/layout/orgChart1"/>
-    <dgm:cxn modelId="{C21A4193-4CCC-490F-9C53-63C6D58583BB}" type="presParOf" srcId="{1E9A029F-558A-4763-B1D9-2F20EBFEFFD3}" destId="{228B133C-4703-42BD-AD97-00A480EA8E0A}" srcOrd="0" destOrd="0" presId="urn:microsoft.com/office/officeart/2005/8/layout/orgChart1"/>
-    <dgm:cxn modelId="{91B86455-D5A3-474D-A578-68E4D51335EB}" type="presParOf" srcId="{1E9A029F-558A-4763-B1D9-2F20EBFEFFD3}" destId="{64171C59-BA34-4A80-9B0A-E9265994D6E2}" srcOrd="1" destOrd="0" presId="urn:microsoft.com/office/officeart/2005/8/layout/orgChart1"/>
-    <dgm:cxn modelId="{A58A55E4-7370-4DC1-93D8-3B840DCA12FC}" type="presParOf" srcId="{64171C59-BA34-4A80-9B0A-E9265994D6E2}" destId="{2F0BB302-48DA-47AF-8B6D-AC82840233DE}" srcOrd="0" destOrd="0" presId="urn:microsoft.com/office/officeart/2005/8/layout/orgChart1"/>
-    <dgm:cxn modelId="{DED8FEBE-D397-4A08-8052-A7EE791547C6}" type="presParOf" srcId="{2F0BB302-48DA-47AF-8B6D-AC82840233DE}" destId="{93FD2708-B773-421B-AF52-FDF062D88CFD}" srcOrd="0" destOrd="0" presId="urn:microsoft.com/office/officeart/2005/8/layout/orgChart1"/>
-    <dgm:cxn modelId="{AD3AAAA4-A4FC-4E49-B30E-A5C79E550A49}" type="presParOf" srcId="{2F0BB302-48DA-47AF-8B6D-AC82840233DE}" destId="{E9B1065C-2D9F-4255-9AA8-518D6EA2B917}" srcOrd="1" destOrd="0" presId="urn:microsoft.com/office/officeart/2005/8/layout/orgChart1"/>
-    <dgm:cxn modelId="{7CEA8A4C-CAD0-4E55-96B5-0258AC9F5A30}" type="presParOf" srcId="{64171C59-BA34-4A80-9B0A-E9265994D6E2}" destId="{782841BE-ADE6-445E-A1B7-E51B2CC82786}" srcOrd="1" destOrd="0" presId="urn:microsoft.com/office/officeart/2005/8/layout/orgChart1"/>
-    <dgm:cxn modelId="{46AE73F0-48B1-4783-8AE1-07FC3DC3793D}" type="presParOf" srcId="{64171C59-BA34-4A80-9B0A-E9265994D6E2}" destId="{E2B178A0-8AF3-4E50-BF50-0BE8E224A370}" srcOrd="2" destOrd="0" presId="urn:microsoft.com/office/officeart/2005/8/layout/orgChart1"/>
-    <dgm:cxn modelId="{57E5F3A1-1428-4D1D-8D11-3236FCF0AAD1}" type="presParOf" srcId="{1E9A029F-558A-4763-B1D9-2F20EBFEFFD3}" destId="{DFA3A216-5A92-4F5A-A3B1-F43D0CE2A84E}" srcOrd="2" destOrd="0" presId="urn:microsoft.com/office/officeart/2005/8/layout/orgChart1"/>
-    <dgm:cxn modelId="{C905E215-632B-4579-9566-8CA76EF405D6}" type="presParOf" srcId="{1E9A029F-558A-4763-B1D9-2F20EBFEFFD3}" destId="{E010143C-E8F6-4F8E-A141-7E7D29628DDC}" srcOrd="3" destOrd="0" presId="urn:microsoft.com/office/officeart/2005/8/layout/orgChart1"/>
-    <dgm:cxn modelId="{EBEAF857-0203-4AB2-AFD2-2E3FA6757F15}" type="presParOf" srcId="{E010143C-E8F6-4F8E-A141-7E7D29628DDC}" destId="{DAE67145-46D0-4836-80A8-2BDBA8392105}" srcOrd="0" destOrd="0" presId="urn:microsoft.com/office/officeart/2005/8/layout/orgChart1"/>
-    <dgm:cxn modelId="{0F1BC018-30DF-427B-9027-B7684B6B1479}" type="presParOf" srcId="{DAE67145-46D0-4836-80A8-2BDBA8392105}" destId="{F675F182-60AC-48D6-9DDD-01FF83B3036D}" srcOrd="0" destOrd="0" presId="urn:microsoft.com/office/officeart/2005/8/layout/orgChart1"/>
-    <dgm:cxn modelId="{896984B7-F3F4-4F79-8AD8-BAB24BF03835}" type="presParOf" srcId="{DAE67145-46D0-4836-80A8-2BDBA8392105}" destId="{5922A151-FF75-4782-AC98-B34E0A8E0673}" srcOrd="1" destOrd="0" presId="urn:microsoft.com/office/officeart/2005/8/layout/orgChart1"/>
-    <dgm:cxn modelId="{78841B24-EDB6-4E70-9A59-E383ADBF7B1D}" type="presParOf" srcId="{E010143C-E8F6-4F8E-A141-7E7D29628DDC}" destId="{407E22B6-0023-481C-BD9B-09D4A3078CE2}" srcOrd="1" destOrd="0" presId="urn:microsoft.com/office/officeart/2005/8/layout/orgChart1"/>
-    <dgm:cxn modelId="{B7E17681-E539-4CE5-938A-06515E89FF1A}" type="presParOf" srcId="{E010143C-E8F6-4F8E-A141-7E7D29628DDC}" destId="{E768C5F1-6B2B-448F-BFEC-C46DC52C550E}" srcOrd="2" destOrd="0" presId="urn:microsoft.com/office/officeart/2005/8/layout/orgChart1"/>
-    <dgm:cxn modelId="{06CA7973-44CE-46D3-8E7D-61C438853771}" type="presParOf" srcId="{1E9A029F-558A-4763-B1D9-2F20EBFEFFD3}" destId="{2061E0FC-B94B-4B78-AE35-0221A77BAC78}" srcOrd="4" destOrd="0" presId="urn:microsoft.com/office/officeart/2005/8/layout/orgChart1"/>
-    <dgm:cxn modelId="{9A9F66F6-16DE-47FD-A47E-0194F520E6A6}" type="presParOf" srcId="{1E9A029F-558A-4763-B1D9-2F20EBFEFFD3}" destId="{42404F10-D323-4BB9-9633-C91FAC22FEEF}" srcOrd="5" destOrd="0" presId="urn:microsoft.com/office/officeart/2005/8/layout/orgChart1"/>
-    <dgm:cxn modelId="{2C83951A-ABE8-4CD2-9C57-196B48EA041B}" type="presParOf" srcId="{42404F10-D323-4BB9-9633-C91FAC22FEEF}" destId="{4B63F91B-2EB2-40BE-955C-D927CE5235FE}" srcOrd="0" destOrd="0" presId="urn:microsoft.com/office/officeart/2005/8/layout/orgChart1"/>
-    <dgm:cxn modelId="{4009E685-34A4-4EDF-B4D7-7E1E2C149F67}" type="presParOf" srcId="{4B63F91B-2EB2-40BE-955C-D927CE5235FE}" destId="{E90F4E0E-A935-4DA4-9082-58B344F1F7E8}" srcOrd="0" destOrd="0" presId="urn:microsoft.com/office/officeart/2005/8/layout/orgChart1"/>
-    <dgm:cxn modelId="{A3E7F9AF-DE95-4BF6-A0F4-6638F441CCE2}" type="presParOf" srcId="{4B63F91B-2EB2-40BE-955C-D927CE5235FE}" destId="{6D378D83-7625-4586-B0AD-C4550F7DBB5F}" srcOrd="1" destOrd="0" presId="urn:microsoft.com/office/officeart/2005/8/layout/orgChart1"/>
-    <dgm:cxn modelId="{3CDBB02E-1E26-42C4-A6A3-96A86A83C927}" type="presParOf" srcId="{42404F10-D323-4BB9-9633-C91FAC22FEEF}" destId="{DC855862-6D2C-4EAC-9DFA-9132FE94DF12}" srcOrd="1" destOrd="0" presId="urn:microsoft.com/office/officeart/2005/8/layout/orgChart1"/>
-    <dgm:cxn modelId="{8A077E58-A057-4760-A8AA-8BB51E9E4F00}" type="presParOf" srcId="{42404F10-D323-4BB9-9633-C91FAC22FEEF}" destId="{1DB28690-ACEF-4CEB-989E-EE73944C6018}" srcOrd="2" destOrd="0" presId="urn:microsoft.com/office/officeart/2005/8/layout/orgChart1"/>
-    <dgm:cxn modelId="{363F9980-145B-4463-A29F-7558DE0436F9}" type="presParOf" srcId="{1E9A029F-558A-4763-B1D9-2F20EBFEFFD3}" destId="{F70185E9-0B55-43C7-9B29-EED2AA715C29}" srcOrd="6" destOrd="0" presId="urn:microsoft.com/office/officeart/2005/8/layout/orgChart1"/>
-    <dgm:cxn modelId="{F4CD0C52-6933-4BFC-BBDE-8EF9429F853E}" type="presParOf" srcId="{1E9A029F-558A-4763-B1D9-2F20EBFEFFD3}" destId="{FC0FB6FC-7AEE-42B0-A9B9-8FCED7DB4AC9}" srcOrd="7" destOrd="0" presId="urn:microsoft.com/office/officeart/2005/8/layout/orgChart1"/>
-    <dgm:cxn modelId="{37AD9A11-C40E-4F5D-A449-1F64DE6CAD39}" type="presParOf" srcId="{FC0FB6FC-7AEE-42B0-A9B9-8FCED7DB4AC9}" destId="{A0B76BEB-8CD8-4DF9-85CE-86C1FC516C0D}" srcOrd="0" destOrd="0" presId="urn:microsoft.com/office/officeart/2005/8/layout/orgChart1"/>
-    <dgm:cxn modelId="{9C24A2AA-DC0E-4FE5-9A3C-BE49CB393483}" type="presParOf" srcId="{A0B76BEB-8CD8-4DF9-85CE-86C1FC516C0D}" destId="{B93D6EEB-0F0C-4739-A351-4A9B247663BF}" srcOrd="0" destOrd="0" presId="urn:microsoft.com/office/officeart/2005/8/layout/orgChart1"/>
-    <dgm:cxn modelId="{6FFF5DDE-05DB-447F-81EB-B17FEF219919}" type="presParOf" srcId="{A0B76BEB-8CD8-4DF9-85CE-86C1FC516C0D}" destId="{CE7445EF-C806-494A-B4B8-86CC19BA1072}" srcOrd="1" destOrd="0" presId="urn:microsoft.com/office/officeart/2005/8/layout/orgChart1"/>
-    <dgm:cxn modelId="{8A70A8EF-8FAC-412D-B6F2-AA5595F46667}" type="presParOf" srcId="{FC0FB6FC-7AEE-42B0-A9B9-8FCED7DB4AC9}" destId="{E35681B9-CDF6-42B6-A9B5-129E9CF2455D}" srcOrd="1" destOrd="0" presId="urn:microsoft.com/office/officeart/2005/8/layout/orgChart1"/>
-    <dgm:cxn modelId="{369895C6-C175-45F0-B5B7-493FC9BF1351}" type="presParOf" srcId="{FC0FB6FC-7AEE-42B0-A9B9-8FCED7DB4AC9}" destId="{BA1CD723-C0E0-41BF-9BE2-13B0C023F546}" srcOrd="2" destOrd="0" presId="urn:microsoft.com/office/officeart/2005/8/layout/orgChart1"/>
-    <dgm:cxn modelId="{6838B0EF-5192-4B6D-A719-96438C0B7890}" type="presParOf" srcId="{1E9A029F-558A-4763-B1D9-2F20EBFEFFD3}" destId="{494818F8-1CAD-4965-9866-41B2C1608F7C}" srcOrd="8" destOrd="0" presId="urn:microsoft.com/office/officeart/2005/8/layout/orgChart1"/>
-    <dgm:cxn modelId="{7C7EED59-5453-493D-9667-2B45859B9EAA}" type="presParOf" srcId="{1E9A029F-558A-4763-B1D9-2F20EBFEFFD3}" destId="{1BE53254-FA85-4820-8F9C-217F894D8FBB}" srcOrd="9" destOrd="0" presId="urn:microsoft.com/office/officeart/2005/8/layout/orgChart1"/>
-    <dgm:cxn modelId="{F2E1315A-649D-4449-A7A1-65F85FF687DD}" type="presParOf" srcId="{1BE53254-FA85-4820-8F9C-217F894D8FBB}" destId="{0963DF43-8254-4DD7-B03E-4C171241C608}" srcOrd="0" destOrd="0" presId="urn:microsoft.com/office/officeart/2005/8/layout/orgChart1"/>
-    <dgm:cxn modelId="{46896CB7-47F6-4F87-824F-E33D12AD1899}" type="presParOf" srcId="{0963DF43-8254-4DD7-B03E-4C171241C608}" destId="{19E80D28-8F94-442F-B228-811CC7C97169}" srcOrd="0" destOrd="0" presId="urn:microsoft.com/office/officeart/2005/8/layout/orgChart1"/>
-    <dgm:cxn modelId="{C8112E51-A857-4BDF-B633-72A140214C26}" type="presParOf" srcId="{0963DF43-8254-4DD7-B03E-4C171241C608}" destId="{860F3FCF-F0E1-4F8D-BDF8-2ED63B9B5849}" srcOrd="1" destOrd="0" presId="urn:microsoft.com/office/officeart/2005/8/layout/orgChart1"/>
-    <dgm:cxn modelId="{D5956271-DBF9-4CFE-9CB5-9F4A1BE31440}" type="presParOf" srcId="{1BE53254-FA85-4820-8F9C-217F894D8FBB}" destId="{D9C340C2-2A27-43B3-AE82-9A4D4C97AFBF}" srcOrd="1" destOrd="0" presId="urn:microsoft.com/office/officeart/2005/8/layout/orgChart1"/>
-    <dgm:cxn modelId="{253A9451-0791-4CBE-9B1C-BC39BD537689}" type="presParOf" srcId="{1BE53254-FA85-4820-8F9C-217F894D8FBB}" destId="{CFFB5D3E-FD05-4D84-90E6-E1A6471EDF02}" srcOrd="2" destOrd="0" presId="urn:microsoft.com/office/officeart/2005/8/layout/orgChart1"/>
-    <dgm:cxn modelId="{73B49913-C17D-4AA4-B65A-F3F077EFBDC2}" type="presParOf" srcId="{1E9A029F-558A-4763-B1D9-2F20EBFEFFD3}" destId="{E1A237CB-70A2-4A33-9BA0-50E637F5FE1D}" srcOrd="10" destOrd="0" presId="urn:microsoft.com/office/officeart/2005/8/layout/orgChart1"/>
-    <dgm:cxn modelId="{0CF5FA79-D8A2-44A4-A66B-6AF365C3B822}" type="presParOf" srcId="{1E9A029F-558A-4763-B1D9-2F20EBFEFFD3}" destId="{E7A312F1-C4A1-48B3-9D59-AD7A3C0011D6}" srcOrd="11" destOrd="0" presId="urn:microsoft.com/office/officeart/2005/8/layout/orgChart1"/>
-    <dgm:cxn modelId="{9F253699-140D-431B-B616-006FA6F54067}" type="presParOf" srcId="{E7A312F1-C4A1-48B3-9D59-AD7A3C0011D6}" destId="{2FA7E97A-9711-49EC-A9E6-D149DB06DB84}" srcOrd="0" destOrd="0" presId="urn:microsoft.com/office/officeart/2005/8/layout/orgChart1"/>
-    <dgm:cxn modelId="{5F3D2C11-D7E9-4E65-9014-246A88FDFEE4}" type="presParOf" srcId="{2FA7E97A-9711-49EC-A9E6-D149DB06DB84}" destId="{83C1E9E9-6967-46E3-9BCD-8B3D23540C52}" srcOrd="0" destOrd="0" presId="urn:microsoft.com/office/officeart/2005/8/layout/orgChart1"/>
-    <dgm:cxn modelId="{0BB5EB8B-5B93-4EFA-9A84-D5C46B53903E}" type="presParOf" srcId="{2FA7E97A-9711-49EC-A9E6-D149DB06DB84}" destId="{220B24AE-9CA2-47B4-85BB-E0AFE3A16A06}" srcOrd="1" destOrd="0" presId="urn:microsoft.com/office/officeart/2005/8/layout/orgChart1"/>
-    <dgm:cxn modelId="{7C85FD7C-7749-44D1-9D08-F8164265B406}" type="presParOf" srcId="{E7A312F1-C4A1-48B3-9D59-AD7A3C0011D6}" destId="{ED57E2AD-67B4-45E8-9060-B4B4E97B8C78}" srcOrd="1" destOrd="0" presId="urn:microsoft.com/office/officeart/2005/8/layout/orgChart1"/>
-    <dgm:cxn modelId="{DA750CB8-EE66-4DA9-96FD-728FE3702F2C}" type="presParOf" srcId="{E7A312F1-C4A1-48B3-9D59-AD7A3C0011D6}" destId="{E80283DF-7392-4B94-88F4-6DE37CA7FC16}" srcOrd="2" destOrd="0" presId="urn:microsoft.com/office/officeart/2005/8/layout/orgChart1"/>
-    <dgm:cxn modelId="{B4402815-2296-4274-BACD-C225FDEBD9A5}" type="presParOf" srcId="{25AA5F86-D5C4-4E82-8EE2-B7D61010CC2C}" destId="{5D195B97-9DA3-4FB7-82CC-784735E9C402}" srcOrd="2" destOrd="0" presId="urn:microsoft.com/office/officeart/2005/8/layout/orgChart1"/>
-    <dgm:cxn modelId="{0B38F822-77B5-47F9-9DCB-9265CA6C5FD1}" type="presParOf" srcId="{2CFEDBF3-7403-4AEF-B309-784FE1EE46F4}" destId="{DBA7EE85-3328-42D6-81A0-98B9BB26D706}" srcOrd="2" destOrd="0" presId="urn:microsoft.com/office/officeart/2005/8/layout/orgChart1"/>
-    <dgm:cxn modelId="{1F36D858-8E0E-4F1D-917D-5574390B529F}" type="presParOf" srcId="{CAEC3ADE-18BC-40A6-A648-7119A5182310}" destId="{D2D63F7B-749C-47CF-A5A0-C76A4AFF33C3}" srcOrd="4" destOrd="0" presId="urn:microsoft.com/office/officeart/2005/8/layout/orgChart1"/>
-    <dgm:cxn modelId="{5B20FF6F-B7F4-4AD3-B629-4E128169E0F8}" type="presParOf" srcId="{CAEC3ADE-18BC-40A6-A648-7119A5182310}" destId="{BCB4CD87-2C93-4F48-A7F4-19F06958BF0F}" srcOrd="5" destOrd="0" presId="urn:microsoft.com/office/officeart/2005/8/layout/orgChart1"/>
-    <dgm:cxn modelId="{636C567A-C9D8-42F5-AE12-499D0374F6D9}" type="presParOf" srcId="{BCB4CD87-2C93-4F48-A7F4-19F06958BF0F}" destId="{DC019D4D-7808-46A1-8B95-B427DCCC7E20}" srcOrd="0" destOrd="0" presId="urn:microsoft.com/office/officeart/2005/8/layout/orgChart1"/>
-    <dgm:cxn modelId="{6ABA2B41-EA08-413E-B645-7F63FAD34961}" type="presParOf" srcId="{DC019D4D-7808-46A1-8B95-B427DCCC7E20}" destId="{8D11B44B-2639-4B4B-B802-8609B78527F7}" srcOrd="0" destOrd="0" presId="urn:microsoft.com/office/officeart/2005/8/layout/orgChart1"/>
-    <dgm:cxn modelId="{C3B0A491-2A5C-4B89-B093-220318A8AA98}" type="presParOf" srcId="{DC019D4D-7808-46A1-8B95-B427DCCC7E20}" destId="{65B348B0-2E48-4663-8FC1-F4167D0EB07C}" srcOrd="1" destOrd="0" presId="urn:microsoft.com/office/officeart/2005/8/layout/orgChart1"/>
-    <dgm:cxn modelId="{05428384-42AA-496A-8717-08ADF911D0CA}" type="presParOf" srcId="{BCB4CD87-2C93-4F48-A7F4-19F06958BF0F}" destId="{36E9BC12-8B0C-49F8-BD40-6732159722E2}" srcOrd="1" destOrd="0" presId="urn:microsoft.com/office/officeart/2005/8/layout/orgChart1"/>
-    <dgm:cxn modelId="{CC0F319E-A810-4579-A71A-D6FB80319395}" type="presParOf" srcId="{36E9BC12-8B0C-49F8-BD40-6732159722E2}" destId="{75D9ADEC-39A8-489F-872D-5325EDF46F0A}" srcOrd="0" destOrd="0" presId="urn:microsoft.com/office/officeart/2005/8/layout/orgChart1"/>
-    <dgm:cxn modelId="{AEB93FEC-9603-4841-849A-43834FA6838F}" type="presParOf" srcId="{36E9BC12-8B0C-49F8-BD40-6732159722E2}" destId="{2019D08B-1B3B-49CC-BFFF-7F25BFEEF59F}" srcOrd="1" destOrd="0" presId="urn:microsoft.com/office/officeart/2005/8/layout/orgChart1"/>
-    <dgm:cxn modelId="{4ED9BAC0-4AE9-45CA-AAC5-895724ED7D75}" type="presParOf" srcId="{2019D08B-1B3B-49CC-BFFF-7F25BFEEF59F}" destId="{0050A83D-F722-41D4-A8F4-1FFB417CB485}" srcOrd="0" destOrd="0" presId="urn:microsoft.com/office/officeart/2005/8/layout/orgChart1"/>
-    <dgm:cxn modelId="{0E80D7B0-348A-49EC-B8D7-EB9BF530E6F5}" type="presParOf" srcId="{0050A83D-F722-41D4-A8F4-1FFB417CB485}" destId="{C3DDC815-C8BB-4D7D-89D0-7DC8C549287D}" srcOrd="0" destOrd="0" presId="urn:microsoft.com/office/officeart/2005/8/layout/orgChart1"/>
-    <dgm:cxn modelId="{8AAAC705-3072-4AD5-9CE4-C337028B632E}" type="presParOf" srcId="{0050A83D-F722-41D4-A8F4-1FFB417CB485}" destId="{6522FE29-9034-440C-834E-AA14265C37FE}" srcOrd="1" destOrd="0" presId="urn:microsoft.com/office/officeart/2005/8/layout/orgChart1"/>
-    <dgm:cxn modelId="{9DCD4341-FCB0-4A41-AEA3-337FD214E4D3}" type="presParOf" srcId="{2019D08B-1B3B-49CC-BFFF-7F25BFEEF59F}" destId="{73AC967B-765B-4513-856A-A0E6AC93BC6D}" srcOrd="1" destOrd="0" presId="urn:microsoft.com/office/officeart/2005/8/layout/orgChart1"/>
-    <dgm:cxn modelId="{413A8155-5310-4C08-AFBB-5B03FCF20271}" type="presParOf" srcId="{73AC967B-765B-4513-856A-A0E6AC93BC6D}" destId="{AC4BA57A-9B43-4468-AA02-5265613DEA37}" srcOrd="0" destOrd="0" presId="urn:microsoft.com/office/officeart/2005/8/layout/orgChart1"/>
-    <dgm:cxn modelId="{CE42DA27-EF91-4D74-AA4F-99A34881D8F8}" type="presParOf" srcId="{73AC967B-765B-4513-856A-A0E6AC93BC6D}" destId="{898033B9-02A7-4BB9-9ED4-C4541941B2C1}" srcOrd="1" destOrd="0" presId="urn:microsoft.com/office/officeart/2005/8/layout/orgChart1"/>
-    <dgm:cxn modelId="{F8F8C0D7-7E20-40E4-84D3-4E3106E35F04}" type="presParOf" srcId="{898033B9-02A7-4BB9-9ED4-C4541941B2C1}" destId="{54FB4D90-C6A0-4E53-A995-A1129F17ADEA}" srcOrd="0" destOrd="0" presId="urn:microsoft.com/office/officeart/2005/8/layout/orgChart1"/>
-    <dgm:cxn modelId="{C35932D2-5EE4-40A5-BA6C-6DDA51375394}" type="presParOf" srcId="{54FB4D90-C6A0-4E53-A995-A1129F17ADEA}" destId="{EDE79E74-9F4B-4625-956C-530E23E3A4E8}" srcOrd="0" destOrd="0" presId="urn:microsoft.com/office/officeart/2005/8/layout/orgChart1"/>
-    <dgm:cxn modelId="{A9E330FC-333D-4052-BAC0-C6FD68AE69E7}" type="presParOf" srcId="{54FB4D90-C6A0-4E53-A995-A1129F17ADEA}" destId="{81B9836E-3768-476C-B0EB-1C247920FC5E}" srcOrd="1" destOrd="0" presId="urn:microsoft.com/office/officeart/2005/8/layout/orgChart1"/>
-    <dgm:cxn modelId="{131E2701-8C96-44ED-B30C-7564F228BB40}" type="presParOf" srcId="{898033B9-02A7-4BB9-9ED4-C4541941B2C1}" destId="{59704F1A-A3B7-4DFC-8F7B-7D237B98588B}" srcOrd="1" destOrd="0" presId="urn:microsoft.com/office/officeart/2005/8/layout/orgChart1"/>
-    <dgm:cxn modelId="{2254B119-F3B0-41FA-89A2-3986539B9AFF}" type="presParOf" srcId="{898033B9-02A7-4BB9-9ED4-C4541941B2C1}" destId="{7C7CF11E-5342-4142-8DF4-06AA5391CA2D}" srcOrd="2" destOrd="0" presId="urn:microsoft.com/office/officeart/2005/8/layout/orgChart1"/>
-    <dgm:cxn modelId="{DDCE22FF-3BE8-4296-A05E-D9C56283E650}" type="presParOf" srcId="{73AC967B-765B-4513-856A-A0E6AC93BC6D}" destId="{BADF39E2-CE5C-4D19-B86D-C7C543FDACF4}" srcOrd="2" destOrd="0" presId="urn:microsoft.com/office/officeart/2005/8/layout/orgChart1"/>
-    <dgm:cxn modelId="{72852D0E-EC63-4343-975E-585912D53B63}" type="presParOf" srcId="{73AC967B-765B-4513-856A-A0E6AC93BC6D}" destId="{70A4FD1E-FF3B-43C6-8045-2062554F03C4}" srcOrd="3" destOrd="0" presId="urn:microsoft.com/office/officeart/2005/8/layout/orgChart1"/>
-    <dgm:cxn modelId="{DD273940-14A6-4FC4-AE73-510E3135AEC0}" type="presParOf" srcId="{70A4FD1E-FF3B-43C6-8045-2062554F03C4}" destId="{1A8FAE0B-08F1-49B0-96A9-4D9B7075FF01}" srcOrd="0" destOrd="0" presId="urn:microsoft.com/office/officeart/2005/8/layout/orgChart1"/>
-    <dgm:cxn modelId="{61B8B14B-A1D3-4CF7-9149-79449E0ACDC5}" type="presParOf" srcId="{1A8FAE0B-08F1-49B0-96A9-4D9B7075FF01}" destId="{A3C1E203-895A-4220-A399-92381C518D84}" srcOrd="0" destOrd="0" presId="urn:microsoft.com/office/officeart/2005/8/layout/orgChart1"/>
-    <dgm:cxn modelId="{86C26A80-7F92-4F33-B482-DD80B0A702D3}" type="presParOf" srcId="{1A8FAE0B-08F1-49B0-96A9-4D9B7075FF01}" destId="{BFEE698E-7D2C-4C9F-B867-9302B7D542B0}" srcOrd="1" destOrd="0" presId="urn:microsoft.com/office/officeart/2005/8/layout/orgChart1"/>
-    <dgm:cxn modelId="{D3DA9381-D78C-470B-A47F-D029F4C70150}" type="presParOf" srcId="{70A4FD1E-FF3B-43C6-8045-2062554F03C4}" destId="{F2BD539B-8434-4304-8D6D-801338C3D8B7}" srcOrd="1" destOrd="0" presId="urn:microsoft.com/office/officeart/2005/8/layout/orgChart1"/>
-    <dgm:cxn modelId="{2D2E7B28-D725-40A4-ABFD-E59FF5F50E36}" type="presParOf" srcId="{70A4FD1E-FF3B-43C6-8045-2062554F03C4}" destId="{9F77D071-40C8-47D2-BC21-D93D2D2953E5}" srcOrd="2" destOrd="0" presId="urn:microsoft.com/office/officeart/2005/8/layout/orgChart1"/>
-    <dgm:cxn modelId="{D3909C0A-5B21-4934-B67F-097B82526662}" type="presParOf" srcId="{73AC967B-765B-4513-856A-A0E6AC93BC6D}" destId="{272425EF-174F-4CE5-BD4D-A2CAD1C561DC}" srcOrd="4" destOrd="0" presId="urn:microsoft.com/office/officeart/2005/8/layout/orgChart1"/>
-    <dgm:cxn modelId="{C5845F3D-75CB-4F88-B1BF-3E3473CAE79B}" type="presParOf" srcId="{73AC967B-765B-4513-856A-A0E6AC93BC6D}" destId="{F0AEFC0D-1ED7-4180-85F0-E351246F81CF}" srcOrd="5" destOrd="0" presId="urn:microsoft.com/office/officeart/2005/8/layout/orgChart1"/>
-    <dgm:cxn modelId="{6575226A-B765-4611-8649-B69D96B942EC}" type="presParOf" srcId="{F0AEFC0D-1ED7-4180-85F0-E351246F81CF}" destId="{94167461-4D3A-4EFC-976B-242042845158}" srcOrd="0" destOrd="0" presId="urn:microsoft.com/office/officeart/2005/8/layout/orgChart1"/>
-    <dgm:cxn modelId="{66E25DF5-BC3D-4F9C-87A9-57733FD5616F}" type="presParOf" srcId="{94167461-4D3A-4EFC-976B-242042845158}" destId="{FCECEA86-1960-4665-8F72-083DC2F377DF}" srcOrd="0" destOrd="0" presId="urn:microsoft.com/office/officeart/2005/8/layout/orgChart1"/>
-    <dgm:cxn modelId="{4C3AF08C-496E-48A2-BA41-573474810A74}" type="presParOf" srcId="{94167461-4D3A-4EFC-976B-242042845158}" destId="{C888F1C9-9111-4918-8F9E-0BBCC5D257E4}" srcOrd="1" destOrd="0" presId="urn:microsoft.com/office/officeart/2005/8/layout/orgChart1"/>
-    <dgm:cxn modelId="{9956A86D-BE3C-444D-8109-71F6A7AC9E1C}" type="presParOf" srcId="{F0AEFC0D-1ED7-4180-85F0-E351246F81CF}" destId="{BD06BEE5-7AFC-45E2-B9AA-D151911F38E9}" srcOrd="1" destOrd="0" presId="urn:microsoft.com/office/officeart/2005/8/layout/orgChart1"/>
-    <dgm:cxn modelId="{F83FF5CD-91A9-4F44-A281-B2442661EE91}" type="presParOf" srcId="{F0AEFC0D-1ED7-4180-85F0-E351246F81CF}" destId="{8ED12215-E986-46B3-A0ED-7F2D57C34799}" srcOrd="2" destOrd="0" presId="urn:microsoft.com/office/officeart/2005/8/layout/orgChart1"/>
-    <dgm:cxn modelId="{7078084C-EAEA-46F6-B2CA-10E4A37A1EF7}" type="presParOf" srcId="{2019D08B-1B3B-49CC-BFFF-7F25BFEEF59F}" destId="{5672674B-22E0-49BC-8D75-72D50F942077}" srcOrd="2" destOrd="0" presId="urn:microsoft.com/office/officeart/2005/8/layout/orgChart1"/>
-    <dgm:cxn modelId="{9C50E5F3-4D02-4D50-AFEC-755B963770C1}" type="presParOf" srcId="{36E9BC12-8B0C-49F8-BD40-6732159722E2}" destId="{44F1060B-A5F4-4844-BC3F-E038F2A821C6}" srcOrd="2" destOrd="0" presId="urn:microsoft.com/office/officeart/2005/8/layout/orgChart1"/>
-    <dgm:cxn modelId="{8DB04963-B8FF-4A75-972D-BD1A53CAC996}" type="presParOf" srcId="{36E9BC12-8B0C-49F8-BD40-6732159722E2}" destId="{52F0EC78-2825-49D6-852B-11A6E4E4E911}" srcOrd="3" destOrd="0" presId="urn:microsoft.com/office/officeart/2005/8/layout/orgChart1"/>
-    <dgm:cxn modelId="{35B964E2-3445-464C-80E6-060170E9839C}" type="presParOf" srcId="{52F0EC78-2825-49D6-852B-11A6E4E4E911}" destId="{B6B913EA-7E4A-4EB4-A829-5F380904C517}" srcOrd="0" destOrd="0" presId="urn:microsoft.com/office/officeart/2005/8/layout/orgChart1"/>
-    <dgm:cxn modelId="{3CD4A98A-463E-4B46-8B60-0C41689D896A}" type="presParOf" srcId="{B6B913EA-7E4A-4EB4-A829-5F380904C517}" destId="{E1FBF1C4-018E-4561-AE93-0CB32239B602}" srcOrd="0" destOrd="0" presId="urn:microsoft.com/office/officeart/2005/8/layout/orgChart1"/>
-    <dgm:cxn modelId="{F0201095-FD3B-47CA-B42E-95B87AE79897}" type="presParOf" srcId="{B6B913EA-7E4A-4EB4-A829-5F380904C517}" destId="{7355BBAC-2FB5-4F89-B15C-4FA38AAD872E}" srcOrd="1" destOrd="0" presId="urn:microsoft.com/office/officeart/2005/8/layout/orgChart1"/>
-    <dgm:cxn modelId="{714D0161-1740-4B62-9D1A-2806E007A544}" type="presParOf" srcId="{52F0EC78-2825-49D6-852B-11A6E4E4E911}" destId="{987B6EA1-AB63-4E55-925D-E0616973AA4A}" srcOrd="1" destOrd="0" presId="urn:microsoft.com/office/officeart/2005/8/layout/orgChart1"/>
-    <dgm:cxn modelId="{B05527BD-BE51-4481-A8EE-BA083395200A}" type="presParOf" srcId="{52F0EC78-2825-49D6-852B-11A6E4E4E911}" destId="{343D6A1D-2DFB-44CB-B867-F95C2713C9BB}" srcOrd="2" destOrd="0" presId="urn:microsoft.com/office/officeart/2005/8/layout/orgChart1"/>
-    <dgm:cxn modelId="{4B158CD5-719B-49DF-B98F-FD56867B00B3}" type="presParOf" srcId="{BCB4CD87-2C93-4F48-A7F4-19F06958BF0F}" destId="{1445795F-15B0-47A0-8CFB-C70AA43D5FB7}" srcOrd="2" destOrd="0" presId="urn:microsoft.com/office/officeart/2005/8/layout/orgChart1"/>
-    <dgm:cxn modelId="{64B3EB43-0EFA-497C-932B-C3082E0C5797}" type="presParOf" srcId="{CAEC3ADE-18BC-40A6-A648-7119A5182310}" destId="{45ADFDE3-C156-47C3-816C-2F4BDCBE8178}" srcOrd="6" destOrd="0" presId="urn:microsoft.com/office/officeart/2005/8/layout/orgChart1"/>
-    <dgm:cxn modelId="{85DB5324-5B6C-4F0E-B778-1D01845563E1}" type="presParOf" srcId="{CAEC3ADE-18BC-40A6-A648-7119A5182310}" destId="{389C37D4-5231-43B1-BF2F-14BC856F5C4B}" srcOrd="7" destOrd="0" presId="urn:microsoft.com/office/officeart/2005/8/layout/orgChart1"/>
-    <dgm:cxn modelId="{145B834C-B291-4EB4-9B61-9B2D7101DC4E}" type="presParOf" srcId="{389C37D4-5231-43B1-BF2F-14BC856F5C4B}" destId="{D945C62D-5E6B-4316-BC11-80857938EB25}" srcOrd="0" destOrd="0" presId="urn:microsoft.com/office/officeart/2005/8/layout/orgChart1"/>
-    <dgm:cxn modelId="{46ED9344-16E8-42A0-9B06-444E3088AF88}" type="presParOf" srcId="{D945C62D-5E6B-4316-BC11-80857938EB25}" destId="{70FFA2F2-A1F7-459F-97C6-669BA2546360}" srcOrd="0" destOrd="0" presId="urn:microsoft.com/office/officeart/2005/8/layout/orgChart1"/>
-    <dgm:cxn modelId="{5DD4EA70-158A-4B0B-AB3B-0BF9CE5F1FF1}" type="presParOf" srcId="{D945C62D-5E6B-4316-BC11-80857938EB25}" destId="{3FFAB367-F4B3-40E7-A5AC-C203FFEFD04C}" srcOrd="1" destOrd="0" presId="urn:microsoft.com/office/officeart/2005/8/layout/orgChart1"/>
-    <dgm:cxn modelId="{6F592B7F-AA95-49F4-A6A2-0553368C4262}" type="presParOf" srcId="{389C37D4-5231-43B1-BF2F-14BC856F5C4B}" destId="{C4B12EF7-B4D4-4C87-8546-F3699AF72DAF}" srcOrd="1" destOrd="0" presId="urn:microsoft.com/office/officeart/2005/8/layout/orgChart1"/>
-    <dgm:cxn modelId="{456BDF8B-F459-4BD6-A2B1-91A9F74E5A4B}" type="presParOf" srcId="{C4B12EF7-B4D4-4C87-8546-F3699AF72DAF}" destId="{91DFCD1D-5148-4E05-94F2-8F9B34237EC8}" srcOrd="0" destOrd="0" presId="urn:microsoft.com/office/officeart/2005/8/layout/orgChart1"/>
-    <dgm:cxn modelId="{6858C455-07EA-4316-B03F-4D92BEB75AA4}" type="presParOf" srcId="{C4B12EF7-B4D4-4C87-8546-F3699AF72DAF}" destId="{502F5311-EBAE-4D44-A5F3-721DC0EE43AA}" srcOrd="1" destOrd="0" presId="urn:microsoft.com/office/officeart/2005/8/layout/orgChart1"/>
-    <dgm:cxn modelId="{65411DBD-B6CB-4F91-98C5-A43464B3424C}" type="presParOf" srcId="{502F5311-EBAE-4D44-A5F3-721DC0EE43AA}" destId="{E1B41A0F-8579-45C3-BBE8-A8A4696BCD5C}" srcOrd="0" destOrd="0" presId="urn:microsoft.com/office/officeart/2005/8/layout/orgChart1"/>
-    <dgm:cxn modelId="{BEC683DA-F8C8-4481-B77B-4193B45A785D}" type="presParOf" srcId="{E1B41A0F-8579-45C3-BBE8-A8A4696BCD5C}" destId="{2D3D9BA8-0055-434A-AE1D-CE20786DAEB3}" srcOrd="0" destOrd="0" presId="urn:microsoft.com/office/officeart/2005/8/layout/orgChart1"/>
-    <dgm:cxn modelId="{26CB9FF2-474B-4629-BB47-020814CCD88D}" type="presParOf" srcId="{E1B41A0F-8579-45C3-BBE8-A8A4696BCD5C}" destId="{DCE0A89B-3AFE-431B-ACDA-AA31DEB6D327}" srcOrd="1" destOrd="0" presId="urn:microsoft.com/office/officeart/2005/8/layout/orgChart1"/>
-    <dgm:cxn modelId="{91DF76F7-5E72-43D6-8AAF-BD278EE05422}" type="presParOf" srcId="{502F5311-EBAE-4D44-A5F3-721DC0EE43AA}" destId="{6B52EE80-CFB9-48B6-98A3-1FDC0036FC6B}" srcOrd="1" destOrd="0" presId="urn:microsoft.com/office/officeart/2005/8/layout/orgChart1"/>
-    <dgm:cxn modelId="{AAB510DF-C8AA-4D87-95B4-0ABF5E2ECE4F}" type="presParOf" srcId="{6B52EE80-CFB9-48B6-98A3-1FDC0036FC6B}" destId="{B5A508D8-2FDE-4B65-BB8A-0AE450FA1AED}" srcOrd="0" destOrd="0" presId="urn:microsoft.com/office/officeart/2005/8/layout/orgChart1"/>
-    <dgm:cxn modelId="{139041B8-89D8-47AA-A77F-493722CE6440}" type="presParOf" srcId="{6B52EE80-CFB9-48B6-98A3-1FDC0036FC6B}" destId="{AC8231FB-122B-42BE-A412-AB1D0AB96649}" srcOrd="1" destOrd="0" presId="urn:microsoft.com/office/officeart/2005/8/layout/orgChart1"/>
-    <dgm:cxn modelId="{58B74D8D-F6B4-4936-8960-4722457F24C0}" type="presParOf" srcId="{AC8231FB-122B-42BE-A412-AB1D0AB96649}" destId="{B5E4B725-527B-4539-BEC1-D8FC9DDE9D1F}" srcOrd="0" destOrd="0" presId="urn:microsoft.com/office/officeart/2005/8/layout/orgChart1"/>
-    <dgm:cxn modelId="{F2DDB5A7-98EE-4F56-8F6C-5C7A5A005640}" type="presParOf" srcId="{B5E4B725-527B-4539-BEC1-D8FC9DDE9D1F}" destId="{3B962598-C32E-44F7-A841-F3124881B351}" srcOrd="0" destOrd="0" presId="urn:microsoft.com/office/officeart/2005/8/layout/orgChart1"/>
-    <dgm:cxn modelId="{8588BAF2-EA39-4613-94A1-FD95D0DB5A9B}" type="presParOf" srcId="{B5E4B725-527B-4539-BEC1-D8FC9DDE9D1F}" destId="{E566E285-4A6A-430A-9E9F-5B0E49856899}" srcOrd="1" destOrd="0" presId="urn:microsoft.com/office/officeart/2005/8/layout/orgChart1"/>
-    <dgm:cxn modelId="{9F2FEB87-A2F4-438D-803E-3F1943C141D7}" type="presParOf" srcId="{AC8231FB-122B-42BE-A412-AB1D0AB96649}" destId="{51205D89-4F56-409F-951E-B1D6A2FF9286}" srcOrd="1" destOrd="0" presId="urn:microsoft.com/office/officeart/2005/8/layout/orgChart1"/>
-    <dgm:cxn modelId="{DFD09780-2464-4E2E-9E21-073DBF46209E}" type="presParOf" srcId="{AC8231FB-122B-42BE-A412-AB1D0AB96649}" destId="{0A86BBC8-0B2B-4850-9DC2-FC5FC1015C91}" srcOrd="2" destOrd="0" presId="urn:microsoft.com/office/officeart/2005/8/layout/orgChart1"/>
-    <dgm:cxn modelId="{394D2B5C-B390-4D72-9787-07E0386EFF1D}" type="presParOf" srcId="{502F5311-EBAE-4D44-A5F3-721DC0EE43AA}" destId="{27DC8BFF-159A-4471-A6C1-D4C5A4B4B66D}" srcOrd="2" destOrd="0" presId="urn:microsoft.com/office/officeart/2005/8/layout/orgChart1"/>
-    <dgm:cxn modelId="{0A94DD89-F94D-42D9-A817-C5E4F21E163B}" type="presParOf" srcId="{C4B12EF7-B4D4-4C87-8546-F3699AF72DAF}" destId="{628F428C-F005-42C7-A687-43FCC40934DA}" srcOrd="2" destOrd="0" presId="urn:microsoft.com/office/officeart/2005/8/layout/orgChart1"/>
-    <dgm:cxn modelId="{9D452BA9-801A-499A-A9E1-8B5146BA9606}" type="presParOf" srcId="{C4B12EF7-B4D4-4C87-8546-F3699AF72DAF}" destId="{9D3E83DB-5C8E-4A18-81C1-CF16D96F0525}" srcOrd="3" destOrd="0" presId="urn:microsoft.com/office/officeart/2005/8/layout/orgChart1"/>
-    <dgm:cxn modelId="{3A0D4315-1CD6-42C6-A954-D3DF39329A2E}" type="presParOf" srcId="{9D3E83DB-5C8E-4A18-81C1-CF16D96F0525}" destId="{D629223B-9A75-4E94-82DC-AED7E06065D9}" srcOrd="0" destOrd="0" presId="urn:microsoft.com/office/officeart/2005/8/layout/orgChart1"/>
-    <dgm:cxn modelId="{63C4AF41-EBFD-4AB0-8797-A87FC002EC1A}" type="presParOf" srcId="{D629223B-9A75-4E94-82DC-AED7E06065D9}" destId="{F35CACBA-F92F-42FB-A690-3BC2B8410C99}" srcOrd="0" destOrd="0" presId="urn:microsoft.com/office/officeart/2005/8/layout/orgChart1"/>
-    <dgm:cxn modelId="{F1E3F04D-A8E2-48A5-A78A-099164F0AC19}" type="presParOf" srcId="{D629223B-9A75-4E94-82DC-AED7E06065D9}" destId="{AAEE9CC2-D0B5-40BE-8AC5-713275AC5988}" srcOrd="1" destOrd="0" presId="urn:microsoft.com/office/officeart/2005/8/layout/orgChart1"/>
-    <dgm:cxn modelId="{A853BBBD-FD0F-499D-BD20-FBCF4D2C75BD}" type="presParOf" srcId="{9D3E83DB-5C8E-4A18-81C1-CF16D96F0525}" destId="{D13DD18C-BE82-455F-959F-866B651DBD83}" srcOrd="1" destOrd="0" presId="urn:microsoft.com/office/officeart/2005/8/layout/orgChart1"/>
-    <dgm:cxn modelId="{18B00076-A678-400F-913F-E449DDA0F07A}" type="presParOf" srcId="{D13DD18C-BE82-455F-959F-866B651DBD83}" destId="{9AC0F193-ECA7-4728-A214-7D31071402F7}" srcOrd="0" destOrd="0" presId="urn:microsoft.com/office/officeart/2005/8/layout/orgChart1"/>
-    <dgm:cxn modelId="{1CE95DFB-AE3A-4680-A6A4-6E3F16E32292}" type="presParOf" srcId="{D13DD18C-BE82-455F-959F-866B651DBD83}" destId="{779C204E-719E-47E9-B94E-17680BB3D77A}" srcOrd="1" destOrd="0" presId="urn:microsoft.com/office/officeart/2005/8/layout/orgChart1"/>
-    <dgm:cxn modelId="{BE095FE6-6287-4BB0-8224-E3B1EEAF9261}" type="presParOf" srcId="{779C204E-719E-47E9-B94E-17680BB3D77A}" destId="{DB975A72-4A83-4E99-9312-C2C2A22D3969}" srcOrd="0" destOrd="0" presId="urn:microsoft.com/office/officeart/2005/8/layout/orgChart1"/>
-    <dgm:cxn modelId="{0BB2F78B-CD88-4B0D-A676-A896FE628DE3}" type="presParOf" srcId="{DB975A72-4A83-4E99-9312-C2C2A22D3969}" destId="{DC575631-B4DC-46A0-809B-F4A643E40E00}" srcOrd="0" destOrd="0" presId="urn:microsoft.com/office/officeart/2005/8/layout/orgChart1"/>
-    <dgm:cxn modelId="{5AAA551E-AD86-4418-AEF8-CB1035DE7E70}" type="presParOf" srcId="{DB975A72-4A83-4E99-9312-C2C2A22D3969}" destId="{C4D04144-32D6-4038-903D-B908C7370872}" srcOrd="1" destOrd="0" presId="urn:microsoft.com/office/officeart/2005/8/layout/orgChart1"/>
-    <dgm:cxn modelId="{4C4A1AAB-9034-4C7D-A592-7C46CF5341A7}" type="presParOf" srcId="{779C204E-719E-47E9-B94E-17680BB3D77A}" destId="{EDC1A0AA-7FAD-40E7-8A93-0A2F7B3912DD}" srcOrd="1" destOrd="0" presId="urn:microsoft.com/office/officeart/2005/8/layout/orgChart1"/>
-    <dgm:cxn modelId="{5846E207-2D7F-4589-A987-5C9E86B88A8F}" type="presParOf" srcId="{779C204E-719E-47E9-B94E-17680BB3D77A}" destId="{A052676D-69B5-4331-81E5-7D08893A9B17}" srcOrd="2" destOrd="0" presId="urn:microsoft.com/office/officeart/2005/8/layout/orgChart1"/>
-    <dgm:cxn modelId="{FA69122F-5EBC-4137-B43B-73BFFD345F07}" type="presParOf" srcId="{9D3E83DB-5C8E-4A18-81C1-CF16D96F0525}" destId="{AF3E1D3B-5BF0-4BA8-8731-10069F07FCB7}" srcOrd="2" destOrd="0" presId="urn:microsoft.com/office/officeart/2005/8/layout/orgChart1"/>
-    <dgm:cxn modelId="{502061D1-85DA-4340-A607-B77114978380}" type="presParOf" srcId="{389C37D4-5231-43B1-BF2F-14BC856F5C4B}" destId="{FBEC6FE2-79F8-4830-8207-9A1BCEB795FA}" srcOrd="2" destOrd="0" presId="urn:microsoft.com/office/officeart/2005/8/layout/orgChart1"/>
-    <dgm:cxn modelId="{64379AA3-A6F3-4282-AD0A-8F897F36AF1B}" type="presParOf" srcId="{5695D7DE-4264-4AF6-86A7-AD8E434588FC}" destId="{A4445615-8A89-4A2F-8913-E769889108EC}" srcOrd="2" destOrd="0" presId="urn:microsoft.com/office/officeart/2005/8/layout/orgChart1"/>
+    <dgm:cxn modelId="{66064818-B685-44B7-A875-596122DA4294}" type="presOf" srcId="{5DD7631C-DC5E-4FEA-8082-A1A7E5BA885F}" destId="{8D11B44B-2639-4B4B-B802-8609B78527F7}" srcOrd="0" destOrd="0" presId="urn:microsoft.com/office/officeart/2005/8/layout/orgChart1"/>
+    <dgm:cxn modelId="{EAB1B171-C560-435D-B619-9F90D029519C}" type="presOf" srcId="{7FDDBB9C-0E51-4232-A2FD-FD30AB08D70B}" destId="{AEB913A5-9A1E-4333-A5AA-7E5DD67D7ACF}" srcOrd="0" destOrd="0" presId="urn:microsoft.com/office/officeart/2005/8/layout/orgChart1"/>
+    <dgm:cxn modelId="{5FDAEDE2-851F-4F06-97CA-D403FB18033D}" type="presParOf" srcId="{AEB913A5-9A1E-4333-A5AA-7E5DD67D7ACF}" destId="{5695D7DE-4264-4AF6-86A7-AD8E434588FC}" srcOrd="0" destOrd="0" presId="urn:microsoft.com/office/officeart/2005/8/layout/orgChart1"/>
+    <dgm:cxn modelId="{269D6189-4840-445B-A954-3F59FA989F77}" type="presParOf" srcId="{5695D7DE-4264-4AF6-86A7-AD8E434588FC}" destId="{C9C28003-34CC-4218-92AD-339E101EF213}" srcOrd="0" destOrd="0" presId="urn:microsoft.com/office/officeart/2005/8/layout/orgChart1"/>
+    <dgm:cxn modelId="{2858C5AC-CABE-4520-8CE5-CFB9F445D294}" type="presParOf" srcId="{C9C28003-34CC-4218-92AD-339E101EF213}" destId="{5A61F713-F50C-4E13-BF3E-8D4CA5A2C5F4}" srcOrd="0" destOrd="0" presId="urn:microsoft.com/office/officeart/2005/8/layout/orgChart1"/>
+    <dgm:cxn modelId="{1F727BE6-E028-44D7-91D9-7618565F5151}" type="presParOf" srcId="{C9C28003-34CC-4218-92AD-339E101EF213}" destId="{EB65C991-3EEC-4250-9D3E-9ABC52E519D5}" srcOrd="1" destOrd="0" presId="urn:microsoft.com/office/officeart/2005/8/layout/orgChart1"/>
+    <dgm:cxn modelId="{CD7EA085-5324-449F-8EAF-76D02D529F4B}" type="presParOf" srcId="{5695D7DE-4264-4AF6-86A7-AD8E434588FC}" destId="{CAEC3ADE-18BC-40A6-A648-7119A5182310}" srcOrd="1" destOrd="0" presId="urn:microsoft.com/office/officeart/2005/8/layout/orgChart1"/>
+    <dgm:cxn modelId="{756D6675-2E7E-46EA-80E6-661DE0A8CDB7}" type="presParOf" srcId="{CAEC3ADE-18BC-40A6-A648-7119A5182310}" destId="{F9915E6A-767C-408F-84FB-4E1E6AFCC993}" srcOrd="0" destOrd="0" presId="urn:microsoft.com/office/officeart/2005/8/layout/orgChart1"/>
+    <dgm:cxn modelId="{DE04BCA4-BC1A-47DD-A8EB-85D00940AE56}" type="presParOf" srcId="{CAEC3ADE-18BC-40A6-A648-7119A5182310}" destId="{886EFBD4-ED6D-43E9-8DA7-071F81DC82BA}" srcOrd="1" destOrd="0" presId="urn:microsoft.com/office/officeart/2005/8/layout/orgChart1"/>
+    <dgm:cxn modelId="{1D75B678-68F9-4AEC-878F-778C101B32FC}" type="presParOf" srcId="{886EFBD4-ED6D-43E9-8DA7-071F81DC82BA}" destId="{0D803E86-0215-43A9-98CF-0B5C1C5BDBF8}" srcOrd="0" destOrd="0" presId="urn:microsoft.com/office/officeart/2005/8/layout/orgChart1"/>
+    <dgm:cxn modelId="{887C00B8-DB37-4000-91A4-F0BBA4BD62D9}" type="presParOf" srcId="{0D803E86-0215-43A9-98CF-0B5C1C5BDBF8}" destId="{841052B3-1B3C-4242-BFCF-02D7D82E7620}" srcOrd="0" destOrd="0" presId="urn:microsoft.com/office/officeart/2005/8/layout/orgChart1"/>
+    <dgm:cxn modelId="{18B23D66-68C0-42A5-91E6-949ADA6324CF}" type="presParOf" srcId="{0D803E86-0215-43A9-98CF-0B5C1C5BDBF8}" destId="{28D1BA79-6F27-47C6-86E5-74CBC4AA64ED}" srcOrd="1" destOrd="0" presId="urn:microsoft.com/office/officeart/2005/8/layout/orgChart1"/>
+    <dgm:cxn modelId="{944ED4CA-E96F-47C6-81BD-A92B4C79F481}" type="presParOf" srcId="{886EFBD4-ED6D-43E9-8DA7-071F81DC82BA}" destId="{64F262DC-2E11-4291-8150-AEA5742258CC}" srcOrd="1" destOrd="0" presId="urn:microsoft.com/office/officeart/2005/8/layout/orgChart1"/>
+    <dgm:cxn modelId="{A28556E1-E6FA-4D81-8297-F8C427D15377}" type="presParOf" srcId="{64F262DC-2E11-4291-8150-AEA5742258CC}" destId="{9F3A4358-089E-44C3-8B96-9FCCC593D58A}" srcOrd="0" destOrd="0" presId="urn:microsoft.com/office/officeart/2005/8/layout/orgChart1"/>
+    <dgm:cxn modelId="{9E2CFD69-4E4E-45B5-A848-D416DAC5048A}" type="presParOf" srcId="{64F262DC-2E11-4291-8150-AEA5742258CC}" destId="{CF39138F-F35E-4442-80B8-DED7EF0CD74F}" srcOrd="1" destOrd="0" presId="urn:microsoft.com/office/officeart/2005/8/layout/orgChart1"/>
+    <dgm:cxn modelId="{2E159174-00E1-45DE-9C66-91CA2F21BB18}" type="presParOf" srcId="{CF39138F-F35E-4442-80B8-DED7EF0CD74F}" destId="{CF7A141E-2505-4E80-AE0E-3FD7DA733259}" srcOrd="0" destOrd="0" presId="urn:microsoft.com/office/officeart/2005/8/layout/orgChart1"/>
+    <dgm:cxn modelId="{B3779FF5-1654-4E2B-AF35-852186FB8F9F}" type="presParOf" srcId="{CF7A141E-2505-4E80-AE0E-3FD7DA733259}" destId="{E7545771-9375-41F9-921A-7138F55B8BB8}" srcOrd="0" destOrd="0" presId="urn:microsoft.com/office/officeart/2005/8/layout/orgChart1"/>
+    <dgm:cxn modelId="{88E58882-5824-48B8-AE08-C1669C4C1958}" type="presParOf" srcId="{CF7A141E-2505-4E80-AE0E-3FD7DA733259}" destId="{2B441707-6BA5-42A3-A69C-DE2A977609C3}" srcOrd="1" destOrd="0" presId="urn:microsoft.com/office/officeart/2005/8/layout/orgChart1"/>
+    <dgm:cxn modelId="{2F380377-C404-4820-993A-1D4F9A5845B2}" type="presParOf" srcId="{CF39138F-F35E-4442-80B8-DED7EF0CD74F}" destId="{55D815D5-10BB-46C4-B134-6AF85362BC68}" srcOrd="1" destOrd="0" presId="urn:microsoft.com/office/officeart/2005/8/layout/orgChart1"/>
+    <dgm:cxn modelId="{CD72BCB1-46BD-4C7F-9B8C-EA156DC1195B}" type="presParOf" srcId="{CF39138F-F35E-4442-80B8-DED7EF0CD74F}" destId="{82F16DEA-B5F5-4DE9-9689-7F9EE3F1429D}" srcOrd="2" destOrd="0" presId="urn:microsoft.com/office/officeart/2005/8/layout/orgChart1"/>
+    <dgm:cxn modelId="{4D2C5A15-EFC4-49EE-ADB1-F22511EC8C9E}" type="presParOf" srcId="{886EFBD4-ED6D-43E9-8DA7-071F81DC82BA}" destId="{C38153BE-CD30-4E6F-8D54-218DBD5CC1C3}" srcOrd="2" destOrd="0" presId="urn:microsoft.com/office/officeart/2005/8/layout/orgChart1"/>
+    <dgm:cxn modelId="{1A01DEEB-94F2-46B8-8372-1CB44B411A53}" type="presParOf" srcId="{CAEC3ADE-18BC-40A6-A648-7119A5182310}" destId="{AA471A32-DE21-41B5-A081-1DC37FF81B09}" srcOrd="2" destOrd="0" presId="urn:microsoft.com/office/officeart/2005/8/layout/orgChart1"/>
+    <dgm:cxn modelId="{08E230D1-CC73-49EB-BB17-55CFB9F6DBB5}" type="presParOf" srcId="{CAEC3ADE-18BC-40A6-A648-7119A5182310}" destId="{2CFEDBF3-7403-4AEF-B309-784FE1EE46F4}" srcOrd="3" destOrd="0" presId="urn:microsoft.com/office/officeart/2005/8/layout/orgChart1"/>
+    <dgm:cxn modelId="{B9CFA256-F846-43CE-A3AF-1569445BA307}" type="presParOf" srcId="{2CFEDBF3-7403-4AEF-B309-784FE1EE46F4}" destId="{B0E6185F-9676-41DB-B03C-EF2877D6676F}" srcOrd="0" destOrd="0" presId="urn:microsoft.com/office/officeart/2005/8/layout/orgChart1"/>
+    <dgm:cxn modelId="{0B137019-E02E-45D6-AC76-C6F83F0FF083}" type="presParOf" srcId="{B0E6185F-9676-41DB-B03C-EF2877D6676F}" destId="{7759D4D3-6CD7-4E66-A1B6-9771D2F4A7F8}" srcOrd="0" destOrd="0" presId="urn:microsoft.com/office/officeart/2005/8/layout/orgChart1"/>
+    <dgm:cxn modelId="{8A37EA25-DD71-46B5-B805-680A4D296071}" type="presParOf" srcId="{B0E6185F-9676-41DB-B03C-EF2877D6676F}" destId="{7D8DA492-99E3-411E-934C-F93996356533}" srcOrd="1" destOrd="0" presId="urn:microsoft.com/office/officeart/2005/8/layout/orgChart1"/>
+    <dgm:cxn modelId="{D6EAC2FE-33DF-4FBB-A777-D8F45731D59F}" type="presParOf" srcId="{2CFEDBF3-7403-4AEF-B309-784FE1EE46F4}" destId="{EB6C3722-2783-4C18-BF73-C1FE10DCA257}" srcOrd="1" destOrd="0" presId="urn:microsoft.com/office/officeart/2005/8/layout/orgChart1"/>
+    <dgm:cxn modelId="{A0B98F48-6A7E-4BF9-AE78-E5057015E838}" type="presParOf" srcId="{EB6C3722-2783-4C18-BF73-C1FE10DCA257}" destId="{30B0B430-63A4-4CD5-8917-9127D799E35E}" srcOrd="0" destOrd="0" presId="urn:microsoft.com/office/officeart/2005/8/layout/orgChart1"/>
+    <dgm:cxn modelId="{E1A79F1D-6D19-4092-9A8B-F70AA9BDA82A}" type="presParOf" srcId="{EB6C3722-2783-4C18-BF73-C1FE10DCA257}" destId="{25AA5F86-D5C4-4E82-8EE2-B7D61010CC2C}" srcOrd="1" destOrd="0" presId="urn:microsoft.com/office/officeart/2005/8/layout/orgChart1"/>
+    <dgm:cxn modelId="{F490E05A-0A13-46C2-AB8C-53CDCD80BC17}" type="presParOf" srcId="{25AA5F86-D5C4-4E82-8EE2-B7D61010CC2C}" destId="{E7F1CDF6-7747-49C9-A4E1-0E1D966E1720}" srcOrd="0" destOrd="0" presId="urn:microsoft.com/office/officeart/2005/8/layout/orgChart1"/>
+    <dgm:cxn modelId="{20839732-C280-424D-8E4C-C733798D159F}" type="presParOf" srcId="{E7F1CDF6-7747-49C9-A4E1-0E1D966E1720}" destId="{1CADD8C4-E759-489F-A91F-D248CD13D969}" srcOrd="0" destOrd="0" presId="urn:microsoft.com/office/officeart/2005/8/layout/orgChart1"/>
+    <dgm:cxn modelId="{08C5F2B2-02B5-4E54-8F53-1CAF4003F14E}" type="presParOf" srcId="{E7F1CDF6-7747-49C9-A4E1-0E1D966E1720}" destId="{82A9860A-5C5B-4C0A-B7B0-4A9778843DDA}" srcOrd="1" destOrd="0" presId="urn:microsoft.com/office/officeart/2005/8/layout/orgChart1"/>
+    <dgm:cxn modelId="{0171D335-4008-420D-ABF3-933995A35187}" type="presParOf" srcId="{25AA5F86-D5C4-4E82-8EE2-B7D61010CC2C}" destId="{1E9A029F-558A-4763-B1D9-2F20EBFEFFD3}" srcOrd="1" destOrd="0" presId="urn:microsoft.com/office/officeart/2005/8/layout/orgChart1"/>
+    <dgm:cxn modelId="{B003AE8C-5A85-4359-86BE-4EB99B6A6BFD}" type="presParOf" srcId="{1E9A029F-558A-4763-B1D9-2F20EBFEFFD3}" destId="{228B133C-4703-42BD-AD97-00A480EA8E0A}" srcOrd="0" destOrd="0" presId="urn:microsoft.com/office/officeart/2005/8/layout/orgChart1"/>
+    <dgm:cxn modelId="{F1BF2DB2-AB9A-4984-9EAA-802B61ECD04E}" type="presParOf" srcId="{1E9A029F-558A-4763-B1D9-2F20EBFEFFD3}" destId="{64171C59-BA34-4A80-9B0A-E9265994D6E2}" srcOrd="1" destOrd="0" presId="urn:microsoft.com/office/officeart/2005/8/layout/orgChart1"/>
+    <dgm:cxn modelId="{D6ECC1E6-14B9-4DAE-AB94-3FE73FDA45AA}" type="presParOf" srcId="{64171C59-BA34-4A80-9B0A-E9265994D6E2}" destId="{2F0BB302-48DA-47AF-8B6D-AC82840233DE}" srcOrd="0" destOrd="0" presId="urn:microsoft.com/office/officeart/2005/8/layout/orgChart1"/>
+    <dgm:cxn modelId="{DE535C0A-21DA-4093-A8D0-F303FFC82349}" type="presParOf" srcId="{2F0BB302-48DA-47AF-8B6D-AC82840233DE}" destId="{93FD2708-B773-421B-AF52-FDF062D88CFD}" srcOrd="0" destOrd="0" presId="urn:microsoft.com/office/officeart/2005/8/layout/orgChart1"/>
+    <dgm:cxn modelId="{A203D5AA-AC61-4D1D-8825-4D07D4541AE2}" type="presParOf" srcId="{2F0BB302-48DA-47AF-8B6D-AC82840233DE}" destId="{E9B1065C-2D9F-4255-9AA8-518D6EA2B917}" srcOrd="1" destOrd="0" presId="urn:microsoft.com/office/officeart/2005/8/layout/orgChart1"/>
+    <dgm:cxn modelId="{A98DC6A4-5697-4A5E-96F7-F51F97CF4E9A}" type="presParOf" srcId="{64171C59-BA34-4A80-9B0A-E9265994D6E2}" destId="{782841BE-ADE6-445E-A1B7-E51B2CC82786}" srcOrd="1" destOrd="0" presId="urn:microsoft.com/office/officeart/2005/8/layout/orgChart1"/>
+    <dgm:cxn modelId="{9D6B5BF5-14A5-4D4C-87C4-35971CF1AEC7}" type="presParOf" srcId="{64171C59-BA34-4A80-9B0A-E9265994D6E2}" destId="{E2B178A0-8AF3-4E50-BF50-0BE8E224A370}" srcOrd="2" destOrd="0" presId="urn:microsoft.com/office/officeart/2005/8/layout/orgChart1"/>
+    <dgm:cxn modelId="{A0F3E078-2A94-40AF-8360-1581CE267E39}" type="presParOf" srcId="{1E9A029F-558A-4763-B1D9-2F20EBFEFFD3}" destId="{DFA3A216-5A92-4F5A-A3B1-F43D0CE2A84E}" srcOrd="2" destOrd="0" presId="urn:microsoft.com/office/officeart/2005/8/layout/orgChart1"/>
+    <dgm:cxn modelId="{CCF3F784-4DE6-4FD8-9F28-BF408DB79200}" type="presParOf" srcId="{1E9A029F-558A-4763-B1D9-2F20EBFEFFD3}" destId="{E010143C-E8F6-4F8E-A141-7E7D29628DDC}" srcOrd="3" destOrd="0" presId="urn:microsoft.com/office/officeart/2005/8/layout/orgChart1"/>
+    <dgm:cxn modelId="{5DECA392-5837-45D3-9BD6-65906FACE9BE}" type="presParOf" srcId="{E010143C-E8F6-4F8E-A141-7E7D29628DDC}" destId="{DAE67145-46D0-4836-80A8-2BDBA8392105}" srcOrd="0" destOrd="0" presId="urn:microsoft.com/office/officeart/2005/8/layout/orgChart1"/>
+    <dgm:cxn modelId="{E6AA9279-51AC-45AC-A7BE-D2A30670CC83}" type="presParOf" srcId="{DAE67145-46D0-4836-80A8-2BDBA8392105}" destId="{F675F182-60AC-48D6-9DDD-01FF83B3036D}" srcOrd="0" destOrd="0" presId="urn:microsoft.com/office/officeart/2005/8/layout/orgChart1"/>
+    <dgm:cxn modelId="{AE5C58A8-5627-44D2-9995-F03300F7A9E8}" type="presParOf" srcId="{DAE67145-46D0-4836-80A8-2BDBA8392105}" destId="{5922A151-FF75-4782-AC98-B34E0A8E0673}" srcOrd="1" destOrd="0" presId="urn:microsoft.com/office/officeart/2005/8/layout/orgChart1"/>
+    <dgm:cxn modelId="{96280E8B-24D6-4156-80F1-E5FEBD3310A6}" type="presParOf" srcId="{E010143C-E8F6-4F8E-A141-7E7D29628DDC}" destId="{407E22B6-0023-481C-BD9B-09D4A3078CE2}" srcOrd="1" destOrd="0" presId="urn:microsoft.com/office/officeart/2005/8/layout/orgChart1"/>
+    <dgm:cxn modelId="{A215C486-BE26-4EF4-A0CB-16029CCC3D46}" type="presParOf" srcId="{E010143C-E8F6-4F8E-A141-7E7D29628DDC}" destId="{E768C5F1-6B2B-448F-BFEC-C46DC52C550E}" srcOrd="2" destOrd="0" presId="urn:microsoft.com/office/officeart/2005/8/layout/orgChart1"/>
+    <dgm:cxn modelId="{93353E43-099A-45F4-8F19-62AE886FAF33}" type="presParOf" srcId="{1E9A029F-558A-4763-B1D9-2F20EBFEFFD3}" destId="{2061E0FC-B94B-4B78-AE35-0221A77BAC78}" srcOrd="4" destOrd="0" presId="urn:microsoft.com/office/officeart/2005/8/layout/orgChart1"/>
+    <dgm:cxn modelId="{20FF5133-12C4-4037-B4DF-4469A978BC8D}" type="presParOf" srcId="{1E9A029F-558A-4763-B1D9-2F20EBFEFFD3}" destId="{42404F10-D323-4BB9-9633-C91FAC22FEEF}" srcOrd="5" destOrd="0" presId="urn:microsoft.com/office/officeart/2005/8/layout/orgChart1"/>
+    <dgm:cxn modelId="{113764BE-7D93-41DD-BAA4-C7419CD1B4F7}" type="presParOf" srcId="{42404F10-D323-4BB9-9633-C91FAC22FEEF}" destId="{4B63F91B-2EB2-40BE-955C-D927CE5235FE}" srcOrd="0" destOrd="0" presId="urn:microsoft.com/office/officeart/2005/8/layout/orgChart1"/>
+    <dgm:cxn modelId="{4506DCE5-397E-4525-A495-D6764530B083}" type="presParOf" srcId="{4B63F91B-2EB2-40BE-955C-D927CE5235FE}" destId="{E90F4E0E-A935-4DA4-9082-58B344F1F7E8}" srcOrd="0" destOrd="0" presId="urn:microsoft.com/office/officeart/2005/8/layout/orgChart1"/>
+    <dgm:cxn modelId="{D2EC0D44-FE2C-4B5E-AC97-B1EFC61F21B5}" type="presParOf" srcId="{4B63F91B-2EB2-40BE-955C-D927CE5235FE}" destId="{6D378D83-7625-4586-B0AD-C4550F7DBB5F}" srcOrd="1" destOrd="0" presId="urn:microsoft.com/office/officeart/2005/8/layout/orgChart1"/>
+    <dgm:cxn modelId="{FF9A2967-00AB-4FA7-A280-142DC556534E}" type="presParOf" srcId="{42404F10-D323-4BB9-9633-C91FAC22FEEF}" destId="{DC855862-6D2C-4EAC-9DFA-9132FE94DF12}" srcOrd="1" destOrd="0" presId="urn:microsoft.com/office/officeart/2005/8/layout/orgChart1"/>
+    <dgm:cxn modelId="{5FF02DFE-95B7-492B-8F7A-3739649F41E7}" type="presParOf" srcId="{42404F10-D323-4BB9-9633-C91FAC22FEEF}" destId="{1DB28690-ACEF-4CEB-989E-EE73944C6018}" srcOrd="2" destOrd="0" presId="urn:microsoft.com/office/officeart/2005/8/layout/orgChart1"/>
+    <dgm:cxn modelId="{11D61891-FFE8-4B43-B7B1-2BDE231C2165}" type="presParOf" srcId="{1E9A029F-558A-4763-B1D9-2F20EBFEFFD3}" destId="{F70185E9-0B55-43C7-9B29-EED2AA715C29}" srcOrd="6" destOrd="0" presId="urn:microsoft.com/office/officeart/2005/8/layout/orgChart1"/>
+    <dgm:cxn modelId="{D4ADA24B-6ADB-40CA-9FA1-B986E52519C1}" type="presParOf" srcId="{1E9A029F-558A-4763-B1D9-2F20EBFEFFD3}" destId="{FC0FB6FC-7AEE-42B0-A9B9-8FCED7DB4AC9}" srcOrd="7" destOrd="0" presId="urn:microsoft.com/office/officeart/2005/8/layout/orgChart1"/>
+    <dgm:cxn modelId="{7DCF7E0C-8410-4133-A383-5158340F8F47}" type="presParOf" srcId="{FC0FB6FC-7AEE-42B0-A9B9-8FCED7DB4AC9}" destId="{A0B76BEB-8CD8-4DF9-85CE-86C1FC516C0D}" srcOrd="0" destOrd="0" presId="urn:microsoft.com/office/officeart/2005/8/layout/orgChart1"/>
+    <dgm:cxn modelId="{EC01EF95-B3B7-4521-B627-40D03766C12D}" type="presParOf" srcId="{A0B76BEB-8CD8-4DF9-85CE-86C1FC516C0D}" destId="{B93D6EEB-0F0C-4739-A351-4A9B247663BF}" srcOrd="0" destOrd="0" presId="urn:microsoft.com/office/officeart/2005/8/layout/orgChart1"/>
+    <dgm:cxn modelId="{24200569-E21A-4EAB-83D9-B97335F8AD14}" type="presParOf" srcId="{A0B76BEB-8CD8-4DF9-85CE-86C1FC516C0D}" destId="{CE7445EF-C806-494A-B4B8-86CC19BA1072}" srcOrd="1" destOrd="0" presId="urn:microsoft.com/office/officeart/2005/8/layout/orgChart1"/>
+    <dgm:cxn modelId="{072EB8F3-3C1D-4C26-BDE1-B44F5C33F18A}" type="presParOf" srcId="{FC0FB6FC-7AEE-42B0-A9B9-8FCED7DB4AC9}" destId="{E35681B9-CDF6-42B6-A9B5-129E9CF2455D}" srcOrd="1" destOrd="0" presId="urn:microsoft.com/office/officeart/2005/8/layout/orgChart1"/>
+    <dgm:cxn modelId="{E7D6AFDA-C4A1-490C-A933-D4E6CEC63D9C}" type="presParOf" srcId="{FC0FB6FC-7AEE-42B0-A9B9-8FCED7DB4AC9}" destId="{BA1CD723-C0E0-41BF-9BE2-13B0C023F546}" srcOrd="2" destOrd="0" presId="urn:microsoft.com/office/officeart/2005/8/layout/orgChart1"/>
+    <dgm:cxn modelId="{2EE4079C-BD17-41E4-8ABB-155E04D8B7D2}" type="presParOf" srcId="{1E9A029F-558A-4763-B1D9-2F20EBFEFFD3}" destId="{494818F8-1CAD-4965-9866-41B2C1608F7C}" srcOrd="8" destOrd="0" presId="urn:microsoft.com/office/officeart/2005/8/layout/orgChart1"/>
+    <dgm:cxn modelId="{E97282F4-E545-49F6-AFAB-345DDD63BAEF}" type="presParOf" srcId="{1E9A029F-558A-4763-B1D9-2F20EBFEFFD3}" destId="{1BE53254-FA85-4820-8F9C-217F894D8FBB}" srcOrd="9" destOrd="0" presId="urn:microsoft.com/office/officeart/2005/8/layout/orgChart1"/>
+    <dgm:cxn modelId="{2DD2D691-9040-4A6D-941A-6A9F3E7B7547}" type="presParOf" srcId="{1BE53254-FA85-4820-8F9C-217F894D8FBB}" destId="{0963DF43-8254-4DD7-B03E-4C171241C608}" srcOrd="0" destOrd="0" presId="urn:microsoft.com/office/officeart/2005/8/layout/orgChart1"/>
+    <dgm:cxn modelId="{A8F89E01-3936-4098-A8C2-56129F51C49F}" type="presParOf" srcId="{0963DF43-8254-4DD7-B03E-4C171241C608}" destId="{19E80D28-8F94-442F-B228-811CC7C97169}" srcOrd="0" destOrd="0" presId="urn:microsoft.com/office/officeart/2005/8/layout/orgChart1"/>
+    <dgm:cxn modelId="{58B02A43-1BF9-4FF3-92D6-6423589318F8}" type="presParOf" srcId="{0963DF43-8254-4DD7-B03E-4C171241C608}" destId="{860F3FCF-F0E1-4F8D-BDF8-2ED63B9B5849}" srcOrd="1" destOrd="0" presId="urn:microsoft.com/office/officeart/2005/8/layout/orgChart1"/>
+    <dgm:cxn modelId="{F70AF29B-58A3-4208-BC4A-481CDAF19AE4}" type="presParOf" srcId="{1BE53254-FA85-4820-8F9C-217F894D8FBB}" destId="{D9C340C2-2A27-43B3-AE82-9A4D4C97AFBF}" srcOrd="1" destOrd="0" presId="urn:microsoft.com/office/officeart/2005/8/layout/orgChart1"/>
+    <dgm:cxn modelId="{31BAB1D6-7F96-4A2C-BC75-B65E97E3D9FF}" type="presParOf" srcId="{1BE53254-FA85-4820-8F9C-217F894D8FBB}" destId="{CFFB5D3E-FD05-4D84-90E6-E1A6471EDF02}" srcOrd="2" destOrd="0" presId="urn:microsoft.com/office/officeart/2005/8/layout/orgChart1"/>
+    <dgm:cxn modelId="{3A76F6A4-690A-47CB-87B4-C931AC83EBBE}" type="presParOf" srcId="{1E9A029F-558A-4763-B1D9-2F20EBFEFFD3}" destId="{E1A237CB-70A2-4A33-9BA0-50E637F5FE1D}" srcOrd="10" destOrd="0" presId="urn:microsoft.com/office/officeart/2005/8/layout/orgChart1"/>
+    <dgm:cxn modelId="{14F445DD-C51D-459C-85DD-3D6A518AFAC7}" type="presParOf" srcId="{1E9A029F-558A-4763-B1D9-2F20EBFEFFD3}" destId="{E7A312F1-C4A1-48B3-9D59-AD7A3C0011D6}" srcOrd="11" destOrd="0" presId="urn:microsoft.com/office/officeart/2005/8/layout/orgChart1"/>
+    <dgm:cxn modelId="{B6290216-DB4E-4A00-A275-D890B9A39FDB}" type="presParOf" srcId="{E7A312F1-C4A1-48B3-9D59-AD7A3C0011D6}" destId="{2FA7E97A-9711-49EC-A9E6-D149DB06DB84}" srcOrd="0" destOrd="0" presId="urn:microsoft.com/office/officeart/2005/8/layout/orgChart1"/>
+    <dgm:cxn modelId="{50A6E77F-387C-48E2-94C3-1EC342638959}" type="presParOf" srcId="{2FA7E97A-9711-49EC-A9E6-D149DB06DB84}" destId="{83C1E9E9-6967-46E3-9BCD-8B3D23540C52}" srcOrd="0" destOrd="0" presId="urn:microsoft.com/office/officeart/2005/8/layout/orgChart1"/>
+    <dgm:cxn modelId="{764F75CA-AA7E-4FBC-A616-558987735587}" type="presParOf" srcId="{2FA7E97A-9711-49EC-A9E6-D149DB06DB84}" destId="{220B24AE-9CA2-47B4-85BB-E0AFE3A16A06}" srcOrd="1" destOrd="0" presId="urn:microsoft.com/office/officeart/2005/8/layout/orgChart1"/>
+    <dgm:cxn modelId="{971AB94F-C52C-4BF6-AC03-339A38A04AF4}" type="presParOf" srcId="{E7A312F1-C4A1-48B3-9D59-AD7A3C0011D6}" destId="{ED57E2AD-67B4-45E8-9060-B4B4E97B8C78}" srcOrd="1" destOrd="0" presId="urn:microsoft.com/office/officeart/2005/8/layout/orgChart1"/>
+    <dgm:cxn modelId="{1E3FAE6C-CFF9-4145-9453-62639B111698}" type="presParOf" srcId="{E7A312F1-C4A1-48B3-9D59-AD7A3C0011D6}" destId="{E80283DF-7392-4B94-88F4-6DE37CA7FC16}" srcOrd="2" destOrd="0" presId="urn:microsoft.com/office/officeart/2005/8/layout/orgChart1"/>
+    <dgm:cxn modelId="{B07B4A41-7776-4C85-BE02-83FF4296A6E9}" type="presParOf" srcId="{25AA5F86-D5C4-4E82-8EE2-B7D61010CC2C}" destId="{5D195B97-9DA3-4FB7-82CC-784735E9C402}" srcOrd="2" destOrd="0" presId="urn:microsoft.com/office/officeart/2005/8/layout/orgChart1"/>
+    <dgm:cxn modelId="{7B53EB7C-A0D6-4370-A0E0-20513E01207D}" type="presParOf" srcId="{2CFEDBF3-7403-4AEF-B309-784FE1EE46F4}" destId="{DBA7EE85-3328-42D6-81A0-98B9BB26D706}" srcOrd="2" destOrd="0" presId="urn:microsoft.com/office/officeart/2005/8/layout/orgChart1"/>
+    <dgm:cxn modelId="{BA2E820A-8867-42BA-8375-6DB98C7F5CF7}" type="presParOf" srcId="{CAEC3ADE-18BC-40A6-A648-7119A5182310}" destId="{D2D63F7B-749C-47CF-A5A0-C76A4AFF33C3}" srcOrd="4" destOrd="0" presId="urn:microsoft.com/office/officeart/2005/8/layout/orgChart1"/>
+    <dgm:cxn modelId="{C1AF4FBE-408F-4AE9-8159-1B7E7E1DD75D}" type="presParOf" srcId="{CAEC3ADE-18BC-40A6-A648-7119A5182310}" destId="{BCB4CD87-2C93-4F48-A7F4-19F06958BF0F}" srcOrd="5" destOrd="0" presId="urn:microsoft.com/office/officeart/2005/8/layout/orgChart1"/>
+    <dgm:cxn modelId="{343A03F4-3CC6-4BE4-A249-623FDA609C42}" type="presParOf" srcId="{BCB4CD87-2C93-4F48-A7F4-19F06958BF0F}" destId="{DC019D4D-7808-46A1-8B95-B427DCCC7E20}" srcOrd="0" destOrd="0" presId="urn:microsoft.com/office/officeart/2005/8/layout/orgChart1"/>
+    <dgm:cxn modelId="{A7DB3E32-3FDB-4DCC-A455-083989B808DF}" type="presParOf" srcId="{DC019D4D-7808-46A1-8B95-B427DCCC7E20}" destId="{8D11B44B-2639-4B4B-B802-8609B78527F7}" srcOrd="0" destOrd="0" presId="urn:microsoft.com/office/officeart/2005/8/layout/orgChart1"/>
+    <dgm:cxn modelId="{C5A1A947-25C9-473F-8C9B-916C334EED82}" type="presParOf" srcId="{DC019D4D-7808-46A1-8B95-B427DCCC7E20}" destId="{65B348B0-2E48-4663-8FC1-F4167D0EB07C}" srcOrd="1" destOrd="0" presId="urn:microsoft.com/office/officeart/2005/8/layout/orgChart1"/>
+    <dgm:cxn modelId="{A61A348A-BD30-442A-A129-DEBF9FC43C55}" type="presParOf" srcId="{BCB4CD87-2C93-4F48-A7F4-19F06958BF0F}" destId="{36E9BC12-8B0C-49F8-BD40-6732159722E2}" srcOrd="1" destOrd="0" presId="urn:microsoft.com/office/officeart/2005/8/layout/orgChart1"/>
+    <dgm:cxn modelId="{07489A46-C2FC-4ADF-A452-C4AE8601ECDD}" type="presParOf" srcId="{36E9BC12-8B0C-49F8-BD40-6732159722E2}" destId="{75D9ADEC-39A8-489F-872D-5325EDF46F0A}" srcOrd="0" destOrd="0" presId="urn:microsoft.com/office/officeart/2005/8/layout/orgChart1"/>
+    <dgm:cxn modelId="{143B6880-E6DD-4E2E-B602-1C343BD0A96E}" type="presParOf" srcId="{36E9BC12-8B0C-49F8-BD40-6732159722E2}" destId="{2019D08B-1B3B-49CC-BFFF-7F25BFEEF59F}" srcOrd="1" destOrd="0" presId="urn:microsoft.com/office/officeart/2005/8/layout/orgChart1"/>
+    <dgm:cxn modelId="{8AE35129-389D-4E95-A643-BD6F5C106268}" type="presParOf" srcId="{2019D08B-1B3B-49CC-BFFF-7F25BFEEF59F}" destId="{0050A83D-F722-41D4-A8F4-1FFB417CB485}" srcOrd="0" destOrd="0" presId="urn:microsoft.com/office/officeart/2005/8/layout/orgChart1"/>
+    <dgm:cxn modelId="{574F5414-F8B9-4A20-86D8-C7DCD9BA9F0F}" type="presParOf" srcId="{0050A83D-F722-41D4-A8F4-1FFB417CB485}" destId="{C3DDC815-C8BB-4D7D-89D0-7DC8C549287D}" srcOrd="0" destOrd="0" presId="urn:microsoft.com/office/officeart/2005/8/layout/orgChart1"/>
+    <dgm:cxn modelId="{603FB47A-B665-4CF6-B157-A9FDC4BB94FF}" type="presParOf" srcId="{0050A83D-F722-41D4-A8F4-1FFB417CB485}" destId="{6522FE29-9034-440C-834E-AA14265C37FE}" srcOrd="1" destOrd="0" presId="urn:microsoft.com/office/officeart/2005/8/layout/orgChart1"/>
+    <dgm:cxn modelId="{B3254823-502C-44A7-BAD2-C0F691457A42}" type="presParOf" srcId="{2019D08B-1B3B-49CC-BFFF-7F25BFEEF59F}" destId="{73AC967B-765B-4513-856A-A0E6AC93BC6D}" srcOrd="1" destOrd="0" presId="urn:microsoft.com/office/officeart/2005/8/layout/orgChart1"/>
+    <dgm:cxn modelId="{2F754D1A-8D7E-4CF6-83D0-D0FE5315729A}" type="presParOf" srcId="{73AC967B-765B-4513-856A-A0E6AC93BC6D}" destId="{AC4BA57A-9B43-4468-AA02-5265613DEA37}" srcOrd="0" destOrd="0" presId="urn:microsoft.com/office/officeart/2005/8/layout/orgChart1"/>
+    <dgm:cxn modelId="{E263CB63-3B6A-42A9-9736-D082D97B5FA2}" type="presParOf" srcId="{73AC967B-765B-4513-856A-A0E6AC93BC6D}" destId="{898033B9-02A7-4BB9-9ED4-C4541941B2C1}" srcOrd="1" destOrd="0" presId="urn:microsoft.com/office/officeart/2005/8/layout/orgChart1"/>
+    <dgm:cxn modelId="{87CA70EA-445F-43F1-9257-F9D366728E68}" type="presParOf" srcId="{898033B9-02A7-4BB9-9ED4-C4541941B2C1}" destId="{54FB4D90-C6A0-4E53-A995-A1129F17ADEA}" srcOrd="0" destOrd="0" presId="urn:microsoft.com/office/officeart/2005/8/layout/orgChart1"/>
+    <dgm:cxn modelId="{09640EF9-5C5A-4365-9421-DC224820B179}" type="presParOf" srcId="{54FB4D90-C6A0-4E53-A995-A1129F17ADEA}" destId="{EDE79E74-9F4B-4625-956C-530E23E3A4E8}" srcOrd="0" destOrd="0" presId="urn:microsoft.com/office/officeart/2005/8/layout/orgChart1"/>
+    <dgm:cxn modelId="{C9E6397B-73AC-4F78-874F-095239AE0A89}" type="presParOf" srcId="{54FB4D90-C6A0-4E53-A995-A1129F17ADEA}" destId="{81B9836E-3768-476C-B0EB-1C247920FC5E}" srcOrd="1" destOrd="0" presId="urn:microsoft.com/office/officeart/2005/8/layout/orgChart1"/>
+    <dgm:cxn modelId="{5E38850A-6CE7-47AD-A2AF-6225EE064A26}" type="presParOf" srcId="{898033B9-02A7-4BB9-9ED4-C4541941B2C1}" destId="{59704F1A-A3B7-4DFC-8F7B-7D237B98588B}" srcOrd="1" destOrd="0" presId="urn:microsoft.com/office/officeart/2005/8/layout/orgChart1"/>
+    <dgm:cxn modelId="{502FD1EB-AE36-4D1A-BB7E-A8A3F1A44215}" type="presParOf" srcId="{898033B9-02A7-4BB9-9ED4-C4541941B2C1}" destId="{7C7CF11E-5342-4142-8DF4-06AA5391CA2D}" srcOrd="2" destOrd="0" presId="urn:microsoft.com/office/officeart/2005/8/layout/orgChart1"/>
+    <dgm:cxn modelId="{CC4D1EE5-581C-4076-931D-7234D750E0B2}" type="presParOf" srcId="{73AC967B-765B-4513-856A-A0E6AC93BC6D}" destId="{BADF39E2-CE5C-4D19-B86D-C7C543FDACF4}" srcOrd="2" destOrd="0" presId="urn:microsoft.com/office/officeart/2005/8/layout/orgChart1"/>
+    <dgm:cxn modelId="{5536BDB0-A816-44A5-ACDE-10EF612D51CC}" type="presParOf" srcId="{73AC967B-765B-4513-856A-A0E6AC93BC6D}" destId="{70A4FD1E-FF3B-43C6-8045-2062554F03C4}" srcOrd="3" destOrd="0" presId="urn:microsoft.com/office/officeart/2005/8/layout/orgChart1"/>
+    <dgm:cxn modelId="{4DEA9E99-0D6F-440E-BBD0-EB43F6B07FF6}" type="presParOf" srcId="{70A4FD1E-FF3B-43C6-8045-2062554F03C4}" destId="{1A8FAE0B-08F1-49B0-96A9-4D9B7075FF01}" srcOrd="0" destOrd="0" presId="urn:microsoft.com/office/officeart/2005/8/layout/orgChart1"/>
+    <dgm:cxn modelId="{B534933D-0EB5-4B8A-B3AE-4C4120B37AE4}" type="presParOf" srcId="{1A8FAE0B-08F1-49B0-96A9-4D9B7075FF01}" destId="{A3C1E203-895A-4220-A399-92381C518D84}" srcOrd="0" destOrd="0" presId="urn:microsoft.com/office/officeart/2005/8/layout/orgChart1"/>
+    <dgm:cxn modelId="{85A93A81-20EB-471C-83FA-68554497CCD1}" type="presParOf" srcId="{1A8FAE0B-08F1-49B0-96A9-4D9B7075FF01}" destId="{BFEE698E-7D2C-4C9F-B867-9302B7D542B0}" srcOrd="1" destOrd="0" presId="urn:microsoft.com/office/officeart/2005/8/layout/orgChart1"/>
+    <dgm:cxn modelId="{3AB68E01-F82D-4B38-87A8-55D3290DBAF2}" type="presParOf" srcId="{70A4FD1E-FF3B-43C6-8045-2062554F03C4}" destId="{F2BD539B-8434-4304-8D6D-801338C3D8B7}" srcOrd="1" destOrd="0" presId="urn:microsoft.com/office/officeart/2005/8/layout/orgChart1"/>
+    <dgm:cxn modelId="{7D8B3AA4-5E15-47E6-BB90-F653B398E31A}" type="presParOf" srcId="{70A4FD1E-FF3B-43C6-8045-2062554F03C4}" destId="{9F77D071-40C8-47D2-BC21-D93D2D2953E5}" srcOrd="2" destOrd="0" presId="urn:microsoft.com/office/officeart/2005/8/layout/orgChart1"/>
+    <dgm:cxn modelId="{F3424300-FCA1-4437-85E5-EF56F9F4B652}" type="presParOf" srcId="{73AC967B-765B-4513-856A-A0E6AC93BC6D}" destId="{272425EF-174F-4CE5-BD4D-A2CAD1C561DC}" srcOrd="4" destOrd="0" presId="urn:microsoft.com/office/officeart/2005/8/layout/orgChart1"/>
+    <dgm:cxn modelId="{EF5E62D9-A139-406C-9A18-5F106976D7F3}" type="presParOf" srcId="{73AC967B-765B-4513-856A-A0E6AC93BC6D}" destId="{F0AEFC0D-1ED7-4180-85F0-E351246F81CF}" srcOrd="5" destOrd="0" presId="urn:microsoft.com/office/officeart/2005/8/layout/orgChart1"/>
+    <dgm:cxn modelId="{2E834FB1-BF10-4FDF-B4F6-F272C436073E}" type="presParOf" srcId="{F0AEFC0D-1ED7-4180-85F0-E351246F81CF}" destId="{94167461-4D3A-4EFC-976B-242042845158}" srcOrd="0" destOrd="0" presId="urn:microsoft.com/office/officeart/2005/8/layout/orgChart1"/>
+    <dgm:cxn modelId="{35FD285B-C54B-49A6-A0F0-FD04C6C6EC02}" type="presParOf" srcId="{94167461-4D3A-4EFC-976B-242042845158}" destId="{FCECEA86-1960-4665-8F72-083DC2F377DF}" srcOrd="0" destOrd="0" presId="urn:microsoft.com/office/officeart/2005/8/layout/orgChart1"/>
+    <dgm:cxn modelId="{8230E704-B3DA-4AFF-ACCB-4D02A7AFE3B4}" type="presParOf" srcId="{94167461-4D3A-4EFC-976B-242042845158}" destId="{C888F1C9-9111-4918-8F9E-0BBCC5D257E4}" srcOrd="1" destOrd="0" presId="urn:microsoft.com/office/officeart/2005/8/layout/orgChart1"/>
+    <dgm:cxn modelId="{7174B6A0-92A0-4036-A621-CBA2B8E698C1}" type="presParOf" srcId="{F0AEFC0D-1ED7-4180-85F0-E351246F81CF}" destId="{BD06BEE5-7AFC-45E2-B9AA-D151911F38E9}" srcOrd="1" destOrd="0" presId="urn:microsoft.com/office/officeart/2005/8/layout/orgChart1"/>
+    <dgm:cxn modelId="{6F57B9B2-C115-4330-848B-CDBD57F4991C}" type="presParOf" srcId="{F0AEFC0D-1ED7-4180-85F0-E351246F81CF}" destId="{8ED12215-E986-46B3-A0ED-7F2D57C34799}" srcOrd="2" destOrd="0" presId="urn:microsoft.com/office/officeart/2005/8/layout/orgChart1"/>
+    <dgm:cxn modelId="{E230AD08-63B0-4FAA-A3FF-3B2470E066D6}" type="presParOf" srcId="{2019D08B-1B3B-49CC-BFFF-7F25BFEEF59F}" destId="{5672674B-22E0-49BC-8D75-72D50F942077}" srcOrd="2" destOrd="0" presId="urn:microsoft.com/office/officeart/2005/8/layout/orgChart1"/>
+    <dgm:cxn modelId="{06419C91-0CA8-4F82-89E5-DB7D63EE2EDA}" type="presParOf" srcId="{36E9BC12-8B0C-49F8-BD40-6732159722E2}" destId="{44F1060B-A5F4-4844-BC3F-E038F2A821C6}" srcOrd="2" destOrd="0" presId="urn:microsoft.com/office/officeart/2005/8/layout/orgChart1"/>
+    <dgm:cxn modelId="{F5EAD30D-CAF5-402A-962B-0463538E1192}" type="presParOf" srcId="{36E9BC12-8B0C-49F8-BD40-6732159722E2}" destId="{52F0EC78-2825-49D6-852B-11A6E4E4E911}" srcOrd="3" destOrd="0" presId="urn:microsoft.com/office/officeart/2005/8/layout/orgChart1"/>
+    <dgm:cxn modelId="{C01EB2D2-7A09-4FFA-8287-873D8E933DC4}" type="presParOf" srcId="{52F0EC78-2825-49D6-852B-11A6E4E4E911}" destId="{B6B913EA-7E4A-4EB4-A829-5F380904C517}" srcOrd="0" destOrd="0" presId="urn:microsoft.com/office/officeart/2005/8/layout/orgChart1"/>
+    <dgm:cxn modelId="{E20894D6-FD19-4E00-859B-DA6195E97110}" type="presParOf" srcId="{B6B913EA-7E4A-4EB4-A829-5F380904C517}" destId="{E1FBF1C4-018E-4561-AE93-0CB32239B602}" srcOrd="0" destOrd="0" presId="urn:microsoft.com/office/officeart/2005/8/layout/orgChart1"/>
+    <dgm:cxn modelId="{6ACB4685-97B7-4365-B2F2-FC4E2B01BD51}" type="presParOf" srcId="{B6B913EA-7E4A-4EB4-A829-5F380904C517}" destId="{7355BBAC-2FB5-4F89-B15C-4FA38AAD872E}" srcOrd="1" destOrd="0" presId="urn:microsoft.com/office/officeart/2005/8/layout/orgChart1"/>
+    <dgm:cxn modelId="{0F73009C-1A2D-4F3B-8881-BC9AED0FDA7C}" type="presParOf" srcId="{52F0EC78-2825-49D6-852B-11A6E4E4E911}" destId="{987B6EA1-AB63-4E55-925D-E0616973AA4A}" srcOrd="1" destOrd="0" presId="urn:microsoft.com/office/officeart/2005/8/layout/orgChart1"/>
+    <dgm:cxn modelId="{7CA37C23-5316-4F64-99C3-8BD8654A3A94}" type="presParOf" srcId="{52F0EC78-2825-49D6-852B-11A6E4E4E911}" destId="{343D6A1D-2DFB-44CB-B867-F95C2713C9BB}" srcOrd="2" destOrd="0" presId="urn:microsoft.com/office/officeart/2005/8/layout/orgChart1"/>
+    <dgm:cxn modelId="{0367B763-23A4-47E1-80EE-E350A8BB1279}" type="presParOf" srcId="{BCB4CD87-2C93-4F48-A7F4-19F06958BF0F}" destId="{1445795F-15B0-47A0-8CFB-C70AA43D5FB7}" srcOrd="2" destOrd="0" presId="urn:microsoft.com/office/officeart/2005/8/layout/orgChart1"/>
+    <dgm:cxn modelId="{D4C85F8F-5664-46EC-974C-121B33773809}" type="presParOf" srcId="{CAEC3ADE-18BC-40A6-A648-7119A5182310}" destId="{45ADFDE3-C156-47C3-816C-2F4BDCBE8178}" srcOrd="6" destOrd="0" presId="urn:microsoft.com/office/officeart/2005/8/layout/orgChart1"/>
+    <dgm:cxn modelId="{F020CBFE-0544-4776-9FAD-1679310101DC}" type="presParOf" srcId="{CAEC3ADE-18BC-40A6-A648-7119A5182310}" destId="{389C37D4-5231-43B1-BF2F-14BC856F5C4B}" srcOrd="7" destOrd="0" presId="urn:microsoft.com/office/officeart/2005/8/layout/orgChart1"/>
+    <dgm:cxn modelId="{C7AE2714-A605-4455-8E2F-0F854373E26B}" type="presParOf" srcId="{389C37D4-5231-43B1-BF2F-14BC856F5C4B}" destId="{D945C62D-5E6B-4316-BC11-80857938EB25}" srcOrd="0" destOrd="0" presId="urn:microsoft.com/office/officeart/2005/8/layout/orgChart1"/>
+    <dgm:cxn modelId="{11C3A325-6303-4685-A913-95239D008E1B}" type="presParOf" srcId="{D945C62D-5E6B-4316-BC11-80857938EB25}" destId="{70FFA2F2-A1F7-459F-97C6-669BA2546360}" srcOrd="0" destOrd="0" presId="urn:microsoft.com/office/officeart/2005/8/layout/orgChart1"/>
+    <dgm:cxn modelId="{944A6E3D-0AE9-42E1-BEF6-52D4F7C9EE40}" type="presParOf" srcId="{D945C62D-5E6B-4316-BC11-80857938EB25}" destId="{3FFAB367-F4B3-40E7-A5AC-C203FFEFD04C}" srcOrd="1" destOrd="0" presId="urn:microsoft.com/office/officeart/2005/8/layout/orgChart1"/>
+    <dgm:cxn modelId="{8769333C-4EEA-4889-9DD2-28F5D0771FF8}" type="presParOf" srcId="{389C37D4-5231-43B1-BF2F-14BC856F5C4B}" destId="{C4B12EF7-B4D4-4C87-8546-F3699AF72DAF}" srcOrd="1" destOrd="0" presId="urn:microsoft.com/office/officeart/2005/8/layout/orgChart1"/>
+    <dgm:cxn modelId="{001BCBCF-7038-4DF0-98A7-1518A543A798}" type="presParOf" srcId="{C4B12EF7-B4D4-4C87-8546-F3699AF72DAF}" destId="{91DFCD1D-5148-4E05-94F2-8F9B34237EC8}" srcOrd="0" destOrd="0" presId="urn:microsoft.com/office/officeart/2005/8/layout/orgChart1"/>
+    <dgm:cxn modelId="{E01F84FC-515A-400C-8F7A-3FF8D094B25E}" type="presParOf" srcId="{C4B12EF7-B4D4-4C87-8546-F3699AF72DAF}" destId="{502F5311-EBAE-4D44-A5F3-721DC0EE43AA}" srcOrd="1" destOrd="0" presId="urn:microsoft.com/office/officeart/2005/8/layout/orgChart1"/>
+    <dgm:cxn modelId="{76FB42BA-071E-4514-808F-FD8CC30A9239}" type="presParOf" srcId="{502F5311-EBAE-4D44-A5F3-721DC0EE43AA}" destId="{E1B41A0F-8579-45C3-BBE8-A8A4696BCD5C}" srcOrd="0" destOrd="0" presId="urn:microsoft.com/office/officeart/2005/8/layout/orgChart1"/>
+    <dgm:cxn modelId="{587B6F52-2FD6-4812-A951-E64E68F982D1}" type="presParOf" srcId="{E1B41A0F-8579-45C3-BBE8-A8A4696BCD5C}" destId="{2D3D9BA8-0055-434A-AE1D-CE20786DAEB3}" srcOrd="0" destOrd="0" presId="urn:microsoft.com/office/officeart/2005/8/layout/orgChart1"/>
+    <dgm:cxn modelId="{AB63ABFF-8DC6-4EFB-AE9B-A7B37A3EA66E}" type="presParOf" srcId="{E1B41A0F-8579-45C3-BBE8-A8A4696BCD5C}" destId="{DCE0A89B-3AFE-431B-ACDA-AA31DEB6D327}" srcOrd="1" destOrd="0" presId="urn:microsoft.com/office/officeart/2005/8/layout/orgChart1"/>
+    <dgm:cxn modelId="{F8D6E98A-3F2C-414A-B827-5BBB833E323B}" type="presParOf" srcId="{502F5311-EBAE-4D44-A5F3-721DC0EE43AA}" destId="{6B52EE80-CFB9-48B6-98A3-1FDC0036FC6B}" srcOrd="1" destOrd="0" presId="urn:microsoft.com/office/officeart/2005/8/layout/orgChart1"/>
+    <dgm:cxn modelId="{C7BBC6E3-D336-4F76-B925-3A6FD12707BE}" type="presParOf" srcId="{6B52EE80-CFB9-48B6-98A3-1FDC0036FC6B}" destId="{B5A508D8-2FDE-4B65-BB8A-0AE450FA1AED}" srcOrd="0" destOrd="0" presId="urn:microsoft.com/office/officeart/2005/8/layout/orgChart1"/>
+    <dgm:cxn modelId="{6DFF7811-D040-43C3-BFB7-2F4A901BA54D}" type="presParOf" srcId="{6B52EE80-CFB9-48B6-98A3-1FDC0036FC6B}" destId="{AC8231FB-122B-42BE-A412-AB1D0AB96649}" srcOrd="1" destOrd="0" presId="urn:microsoft.com/office/officeart/2005/8/layout/orgChart1"/>
+    <dgm:cxn modelId="{8EC6521C-EC19-41C7-AD86-844A408E57B6}" type="presParOf" srcId="{AC8231FB-122B-42BE-A412-AB1D0AB96649}" destId="{B5E4B725-527B-4539-BEC1-D8FC9DDE9D1F}" srcOrd="0" destOrd="0" presId="urn:microsoft.com/office/officeart/2005/8/layout/orgChart1"/>
+    <dgm:cxn modelId="{FB1A9289-CEC9-468A-B7B1-B9FFF806305F}" type="presParOf" srcId="{B5E4B725-527B-4539-BEC1-D8FC9DDE9D1F}" destId="{3B962598-C32E-44F7-A841-F3124881B351}" srcOrd="0" destOrd="0" presId="urn:microsoft.com/office/officeart/2005/8/layout/orgChart1"/>
+    <dgm:cxn modelId="{DA3F4F14-12FC-4843-806C-3F7AE77E1A79}" type="presParOf" srcId="{B5E4B725-527B-4539-BEC1-D8FC9DDE9D1F}" destId="{E566E285-4A6A-430A-9E9F-5B0E49856899}" srcOrd="1" destOrd="0" presId="urn:microsoft.com/office/officeart/2005/8/layout/orgChart1"/>
+    <dgm:cxn modelId="{0BEB7B0A-2F83-4477-886B-7798DF82E230}" type="presParOf" srcId="{AC8231FB-122B-42BE-A412-AB1D0AB96649}" destId="{51205D89-4F56-409F-951E-B1D6A2FF9286}" srcOrd="1" destOrd="0" presId="urn:microsoft.com/office/officeart/2005/8/layout/orgChart1"/>
+    <dgm:cxn modelId="{F1826340-E080-460C-B4D3-1DBF1D8BD3DB}" type="presParOf" srcId="{AC8231FB-122B-42BE-A412-AB1D0AB96649}" destId="{0A86BBC8-0B2B-4850-9DC2-FC5FC1015C91}" srcOrd="2" destOrd="0" presId="urn:microsoft.com/office/officeart/2005/8/layout/orgChart1"/>
+    <dgm:cxn modelId="{7917A260-A6A2-4E38-985A-C73BB30D4C1F}" type="presParOf" srcId="{502F5311-EBAE-4D44-A5F3-721DC0EE43AA}" destId="{27DC8BFF-159A-4471-A6C1-D4C5A4B4B66D}" srcOrd="2" destOrd="0" presId="urn:microsoft.com/office/officeart/2005/8/layout/orgChart1"/>
+    <dgm:cxn modelId="{367DE62C-CAB7-4E08-B68C-880D2B56E8BE}" type="presParOf" srcId="{C4B12EF7-B4D4-4C87-8546-F3699AF72DAF}" destId="{628F428C-F005-42C7-A687-43FCC40934DA}" srcOrd="2" destOrd="0" presId="urn:microsoft.com/office/officeart/2005/8/layout/orgChart1"/>
+    <dgm:cxn modelId="{32EE275D-1964-466C-A962-3D27F8EC9C4C}" type="presParOf" srcId="{C4B12EF7-B4D4-4C87-8546-F3699AF72DAF}" destId="{9D3E83DB-5C8E-4A18-81C1-CF16D96F0525}" srcOrd="3" destOrd="0" presId="urn:microsoft.com/office/officeart/2005/8/layout/orgChart1"/>
+    <dgm:cxn modelId="{F3E47447-59C0-457F-8349-2F1DF3114A82}" type="presParOf" srcId="{9D3E83DB-5C8E-4A18-81C1-CF16D96F0525}" destId="{D629223B-9A75-4E94-82DC-AED7E06065D9}" srcOrd="0" destOrd="0" presId="urn:microsoft.com/office/officeart/2005/8/layout/orgChart1"/>
+    <dgm:cxn modelId="{71BCCA60-0A49-475E-B242-A39FE53109FF}" type="presParOf" srcId="{D629223B-9A75-4E94-82DC-AED7E06065D9}" destId="{F35CACBA-F92F-42FB-A690-3BC2B8410C99}" srcOrd="0" destOrd="0" presId="urn:microsoft.com/office/officeart/2005/8/layout/orgChart1"/>
+    <dgm:cxn modelId="{1DC70AB2-1C1F-49A3-8FD7-4CE8C13A288A}" type="presParOf" srcId="{D629223B-9A75-4E94-82DC-AED7E06065D9}" destId="{AAEE9CC2-D0B5-40BE-8AC5-713275AC5988}" srcOrd="1" destOrd="0" presId="urn:microsoft.com/office/officeart/2005/8/layout/orgChart1"/>
+    <dgm:cxn modelId="{6AF9FE6C-A44E-453A-A23C-FF9CCE3FD424}" type="presParOf" srcId="{9D3E83DB-5C8E-4A18-81C1-CF16D96F0525}" destId="{D13DD18C-BE82-455F-959F-866B651DBD83}" srcOrd="1" destOrd="0" presId="urn:microsoft.com/office/officeart/2005/8/layout/orgChart1"/>
+    <dgm:cxn modelId="{CC62FEC9-2CD5-4CCD-954B-04FD2B882068}" type="presParOf" srcId="{D13DD18C-BE82-455F-959F-866B651DBD83}" destId="{9AC0F193-ECA7-4728-A214-7D31071402F7}" srcOrd="0" destOrd="0" presId="urn:microsoft.com/office/officeart/2005/8/layout/orgChart1"/>
+    <dgm:cxn modelId="{F12C17A7-95ED-4E0F-B2AE-2EF422850575}" type="presParOf" srcId="{D13DD18C-BE82-455F-959F-866B651DBD83}" destId="{779C204E-719E-47E9-B94E-17680BB3D77A}" srcOrd="1" destOrd="0" presId="urn:microsoft.com/office/officeart/2005/8/layout/orgChart1"/>
+    <dgm:cxn modelId="{C7376561-67BD-4F7C-8069-1D3DB85C053B}" type="presParOf" srcId="{779C204E-719E-47E9-B94E-17680BB3D77A}" destId="{DB975A72-4A83-4E99-9312-C2C2A22D3969}" srcOrd="0" destOrd="0" presId="urn:microsoft.com/office/officeart/2005/8/layout/orgChart1"/>
+    <dgm:cxn modelId="{8CCD7D9C-D389-428F-A866-2ACAAF61E364}" type="presParOf" srcId="{DB975A72-4A83-4E99-9312-C2C2A22D3969}" destId="{DC575631-B4DC-46A0-809B-F4A643E40E00}" srcOrd="0" destOrd="0" presId="urn:microsoft.com/office/officeart/2005/8/layout/orgChart1"/>
+    <dgm:cxn modelId="{65FA6B7B-70E0-4F5D-AEA0-ED4948AF83A7}" type="presParOf" srcId="{DB975A72-4A83-4E99-9312-C2C2A22D3969}" destId="{C4D04144-32D6-4038-903D-B908C7370872}" srcOrd="1" destOrd="0" presId="urn:microsoft.com/office/officeart/2005/8/layout/orgChart1"/>
+    <dgm:cxn modelId="{8EBC673F-FBFE-4395-BD60-B3F715F9F7C4}" type="presParOf" srcId="{779C204E-719E-47E9-B94E-17680BB3D77A}" destId="{EDC1A0AA-7FAD-40E7-8A93-0A2F7B3912DD}" srcOrd="1" destOrd="0" presId="urn:microsoft.com/office/officeart/2005/8/layout/orgChart1"/>
+    <dgm:cxn modelId="{59CE0B62-317A-464E-AC9F-C072E2CC3DC6}" type="presParOf" srcId="{779C204E-719E-47E9-B94E-17680BB3D77A}" destId="{A052676D-69B5-4331-81E5-7D08893A9B17}" srcOrd="2" destOrd="0" presId="urn:microsoft.com/office/officeart/2005/8/layout/orgChart1"/>
+    <dgm:cxn modelId="{51C9A09D-FE4C-476E-B1B9-32890968B468}" type="presParOf" srcId="{9D3E83DB-5C8E-4A18-81C1-CF16D96F0525}" destId="{AF3E1D3B-5BF0-4BA8-8731-10069F07FCB7}" srcOrd="2" destOrd="0" presId="urn:microsoft.com/office/officeart/2005/8/layout/orgChart1"/>
+    <dgm:cxn modelId="{5240839D-5539-4125-8734-39EC8BEC86DA}" type="presParOf" srcId="{389C37D4-5231-43B1-BF2F-14BC856F5C4B}" destId="{FBEC6FE2-79F8-4830-8207-9A1BCEB795FA}" srcOrd="2" destOrd="0" presId="urn:microsoft.com/office/officeart/2005/8/layout/orgChart1"/>
+    <dgm:cxn modelId="{047A0ABD-0C70-4DC6-BD27-1B2D46F85523}" type="presParOf" srcId="{5695D7DE-4264-4AF6-86A7-AD8E434588FC}" destId="{A4445615-8A89-4A2F-8913-E769889108EC}" srcOrd="2" destOrd="0" presId="urn:microsoft.com/office/officeart/2005/8/layout/orgChart1"/>
   </dgm:cxnLst>
   <dgm:bg/>
   <dgm:whole/>
@@ -23919,6 +23233,13 @@
         </dgm:presLayoutVars>
       </dgm:prSet>
       <dgm:spPr/>
+      <dgm:t>
+        <a:bodyPr/>
+        <a:lstStyle/>
+        <a:p>
+          <a:endParaRPr lang="es-PE"/>
+        </a:p>
+      </dgm:t>
     </dgm:pt>
     <dgm:pt modelId="{4890EFC8-8F62-42C0-91DF-0EC6593B4ED4}" type="pres">
       <dgm:prSet presAssocID="{49365939-23E2-45AF-8F91-B0A882FD93D1}" presName="node" presStyleLbl="node1" presStyleIdx="0" presStyleCnt="8">
@@ -23938,10 +23259,24 @@
     <dgm:pt modelId="{EEC6E4B8-7F84-4E6B-98ED-D8F59A993F8A}" type="pres">
       <dgm:prSet presAssocID="{717230D2-ADB0-442F-8CD6-78BD00A243A3}" presName="sibTrans" presStyleLbl="sibTrans2D1" presStyleIdx="0" presStyleCnt="8"/>
       <dgm:spPr/>
+      <dgm:t>
+        <a:bodyPr/>
+        <a:lstStyle/>
+        <a:p>
+          <a:endParaRPr lang="es-PE"/>
+        </a:p>
+      </dgm:t>
     </dgm:pt>
     <dgm:pt modelId="{F268045F-D535-4B51-87AB-D91A1E9F5D47}" type="pres">
       <dgm:prSet presAssocID="{717230D2-ADB0-442F-8CD6-78BD00A243A3}" presName="connectorText" presStyleLbl="sibTrans2D1" presStyleIdx="0" presStyleCnt="8"/>
       <dgm:spPr/>
+      <dgm:t>
+        <a:bodyPr/>
+        <a:lstStyle/>
+        <a:p>
+          <a:endParaRPr lang="es-PE"/>
+        </a:p>
+      </dgm:t>
     </dgm:pt>
     <dgm:pt modelId="{13578A00-03A5-44E0-AACA-AA2690AC8C1D}" type="pres">
       <dgm:prSet presAssocID="{8AFA5EF7-6C87-4DAF-A9E5-4899F905B3AF}" presName="node" presStyleLbl="node1" presStyleIdx="1" presStyleCnt="8">
@@ -23961,10 +23296,24 @@
     <dgm:pt modelId="{00071C14-42CB-43C2-980E-0986DDAA6337}" type="pres">
       <dgm:prSet presAssocID="{89934564-264D-45F4-80C6-0F3FB6A03A1E}" presName="sibTrans" presStyleLbl="sibTrans2D1" presStyleIdx="1" presStyleCnt="8"/>
       <dgm:spPr/>
+      <dgm:t>
+        <a:bodyPr/>
+        <a:lstStyle/>
+        <a:p>
+          <a:endParaRPr lang="es-PE"/>
+        </a:p>
+      </dgm:t>
     </dgm:pt>
     <dgm:pt modelId="{F0024291-29A1-4E85-9F8A-74D8C007E076}" type="pres">
       <dgm:prSet presAssocID="{89934564-264D-45F4-80C6-0F3FB6A03A1E}" presName="connectorText" presStyleLbl="sibTrans2D1" presStyleIdx="1" presStyleCnt="8"/>
       <dgm:spPr/>
+      <dgm:t>
+        <a:bodyPr/>
+        <a:lstStyle/>
+        <a:p>
+          <a:endParaRPr lang="es-PE"/>
+        </a:p>
+      </dgm:t>
     </dgm:pt>
     <dgm:pt modelId="{ABCBBAA8-3DF3-4195-8A6D-28C6A3F7E922}" type="pres">
       <dgm:prSet presAssocID="{DF7F59D6-FE3E-48F1-BA6E-973A7A3E2F67}" presName="node" presStyleLbl="node1" presStyleIdx="2" presStyleCnt="8">
@@ -23984,10 +23333,24 @@
     <dgm:pt modelId="{682F36D9-AE2D-4FD9-9EF4-686BD31679F3}" type="pres">
       <dgm:prSet presAssocID="{7373D5D0-1887-42E8-B77A-BA0AB77E8D52}" presName="sibTrans" presStyleLbl="sibTrans2D1" presStyleIdx="2" presStyleCnt="8"/>
       <dgm:spPr/>
+      <dgm:t>
+        <a:bodyPr/>
+        <a:lstStyle/>
+        <a:p>
+          <a:endParaRPr lang="es-PE"/>
+        </a:p>
+      </dgm:t>
     </dgm:pt>
     <dgm:pt modelId="{722790AC-7F38-4150-B86A-21669C2CA602}" type="pres">
       <dgm:prSet presAssocID="{7373D5D0-1887-42E8-B77A-BA0AB77E8D52}" presName="connectorText" presStyleLbl="sibTrans2D1" presStyleIdx="2" presStyleCnt="8"/>
       <dgm:spPr/>
+      <dgm:t>
+        <a:bodyPr/>
+        <a:lstStyle/>
+        <a:p>
+          <a:endParaRPr lang="es-PE"/>
+        </a:p>
+      </dgm:t>
     </dgm:pt>
     <dgm:pt modelId="{CC85A74C-7718-4C18-B0D8-2D8E051A8430}" type="pres">
       <dgm:prSet presAssocID="{17AF6880-BA56-4CF3-95BA-D1384F0FEE95}" presName="node" presStyleLbl="node1" presStyleIdx="3" presStyleCnt="8">
@@ -24007,10 +23370,24 @@
     <dgm:pt modelId="{89BEE32D-121C-4427-9D6A-DB4778098983}" type="pres">
       <dgm:prSet presAssocID="{92213EBB-5440-4EB9-B0C6-C4E3F366D723}" presName="sibTrans" presStyleLbl="sibTrans2D1" presStyleIdx="3" presStyleCnt="8"/>
       <dgm:spPr/>
+      <dgm:t>
+        <a:bodyPr/>
+        <a:lstStyle/>
+        <a:p>
+          <a:endParaRPr lang="es-PE"/>
+        </a:p>
+      </dgm:t>
     </dgm:pt>
     <dgm:pt modelId="{F17D1AA1-3468-4871-8765-881F76305A2E}" type="pres">
       <dgm:prSet presAssocID="{92213EBB-5440-4EB9-B0C6-C4E3F366D723}" presName="connectorText" presStyleLbl="sibTrans2D1" presStyleIdx="3" presStyleCnt="8"/>
       <dgm:spPr/>
+      <dgm:t>
+        <a:bodyPr/>
+        <a:lstStyle/>
+        <a:p>
+          <a:endParaRPr lang="es-PE"/>
+        </a:p>
+      </dgm:t>
     </dgm:pt>
     <dgm:pt modelId="{7408C53F-A8A7-462C-BF18-4EE69CD77BE2}" type="pres">
       <dgm:prSet presAssocID="{C5F1DFE9-21F7-40F8-BC01-71EE02E4C787}" presName="node" presStyleLbl="node1" presStyleIdx="4" presStyleCnt="8">
@@ -24030,10 +23407,24 @@
     <dgm:pt modelId="{C70A70CF-7573-4033-A6CA-14DF61B83AE3}" type="pres">
       <dgm:prSet presAssocID="{EF4EAEDD-D805-4579-9200-E5E005BE4921}" presName="sibTrans" presStyleLbl="sibTrans2D1" presStyleIdx="4" presStyleCnt="8"/>
       <dgm:spPr/>
+      <dgm:t>
+        <a:bodyPr/>
+        <a:lstStyle/>
+        <a:p>
+          <a:endParaRPr lang="es-PE"/>
+        </a:p>
+      </dgm:t>
     </dgm:pt>
     <dgm:pt modelId="{F51BDDF5-FB37-4A54-A79B-7DAB4B355F8C}" type="pres">
       <dgm:prSet presAssocID="{EF4EAEDD-D805-4579-9200-E5E005BE4921}" presName="connectorText" presStyleLbl="sibTrans2D1" presStyleIdx="4" presStyleCnt="8"/>
       <dgm:spPr/>
+      <dgm:t>
+        <a:bodyPr/>
+        <a:lstStyle/>
+        <a:p>
+          <a:endParaRPr lang="es-PE"/>
+        </a:p>
+      </dgm:t>
     </dgm:pt>
     <dgm:pt modelId="{4E6E0786-8FF5-477C-A7A7-61075F1B87E3}" type="pres">
       <dgm:prSet presAssocID="{F79F4962-107C-42D7-8A30-368A60B124E5}" presName="node" presStyleLbl="node1" presStyleIdx="5" presStyleCnt="8">
@@ -24042,14 +23433,35 @@
         </dgm:presLayoutVars>
       </dgm:prSet>
       <dgm:spPr/>
+      <dgm:t>
+        <a:bodyPr/>
+        <a:lstStyle/>
+        <a:p>
+          <a:endParaRPr lang="es-PE"/>
+        </a:p>
+      </dgm:t>
     </dgm:pt>
     <dgm:pt modelId="{63EF65DD-FC91-415F-A4F8-E83371C93008}" type="pres">
       <dgm:prSet presAssocID="{09ABC4AD-7452-436E-B979-A274A899CA42}" presName="sibTrans" presStyleLbl="sibTrans2D1" presStyleIdx="5" presStyleCnt="8"/>
       <dgm:spPr/>
+      <dgm:t>
+        <a:bodyPr/>
+        <a:lstStyle/>
+        <a:p>
+          <a:endParaRPr lang="es-PE"/>
+        </a:p>
+      </dgm:t>
     </dgm:pt>
     <dgm:pt modelId="{F229D475-7A07-41D9-9860-1DC3314548AD}" type="pres">
       <dgm:prSet presAssocID="{09ABC4AD-7452-436E-B979-A274A899CA42}" presName="connectorText" presStyleLbl="sibTrans2D1" presStyleIdx="5" presStyleCnt="8"/>
       <dgm:spPr/>
+      <dgm:t>
+        <a:bodyPr/>
+        <a:lstStyle/>
+        <a:p>
+          <a:endParaRPr lang="es-PE"/>
+        </a:p>
+      </dgm:t>
     </dgm:pt>
     <dgm:pt modelId="{03145B5A-34B3-4B6D-A7DA-900EC96B8E49}" type="pres">
       <dgm:prSet presAssocID="{DDB30264-E66D-435A-855C-C236CD2356DA}" presName="node" presStyleLbl="node1" presStyleIdx="6" presStyleCnt="8">
@@ -24058,14 +23470,35 @@
         </dgm:presLayoutVars>
       </dgm:prSet>
       <dgm:spPr/>
+      <dgm:t>
+        <a:bodyPr/>
+        <a:lstStyle/>
+        <a:p>
+          <a:endParaRPr lang="es-PE"/>
+        </a:p>
+      </dgm:t>
     </dgm:pt>
     <dgm:pt modelId="{D31E4108-3A4D-491C-9A60-44CC3346209B}" type="pres">
       <dgm:prSet presAssocID="{9E050CDA-B70E-45FD-BF36-4BB5E801F9DF}" presName="sibTrans" presStyleLbl="sibTrans2D1" presStyleIdx="6" presStyleCnt="8"/>
       <dgm:spPr/>
+      <dgm:t>
+        <a:bodyPr/>
+        <a:lstStyle/>
+        <a:p>
+          <a:endParaRPr lang="es-PE"/>
+        </a:p>
+      </dgm:t>
     </dgm:pt>
     <dgm:pt modelId="{85BFDC09-7943-4553-88A9-957DEE06C8C0}" type="pres">
       <dgm:prSet presAssocID="{9E050CDA-B70E-45FD-BF36-4BB5E801F9DF}" presName="connectorText" presStyleLbl="sibTrans2D1" presStyleIdx="6" presStyleCnt="8"/>
       <dgm:spPr/>
+      <dgm:t>
+        <a:bodyPr/>
+        <a:lstStyle/>
+        <a:p>
+          <a:endParaRPr lang="es-PE"/>
+        </a:p>
+      </dgm:t>
     </dgm:pt>
     <dgm:pt modelId="{EFE31AF0-8A8D-4F0C-A244-5F4149FD28A2}" type="pres">
       <dgm:prSet presAssocID="{3F16BFF1-495D-42DD-A119-9C9CC2EBC1AB}" presName="node" presStyleLbl="node1" presStyleIdx="7" presStyleCnt="8">
@@ -24074,74 +23507,95 @@
         </dgm:presLayoutVars>
       </dgm:prSet>
       <dgm:spPr/>
+      <dgm:t>
+        <a:bodyPr/>
+        <a:lstStyle/>
+        <a:p>
+          <a:endParaRPr lang="es-PE"/>
+        </a:p>
+      </dgm:t>
     </dgm:pt>
     <dgm:pt modelId="{167502D6-BD69-417C-872A-F7C0F987998B}" type="pres">
       <dgm:prSet presAssocID="{EC6A45D7-3401-48AB-A82E-1561C5112B70}" presName="sibTrans" presStyleLbl="sibTrans2D1" presStyleIdx="7" presStyleCnt="8"/>
       <dgm:spPr/>
+      <dgm:t>
+        <a:bodyPr/>
+        <a:lstStyle/>
+        <a:p>
+          <a:endParaRPr lang="es-PE"/>
+        </a:p>
+      </dgm:t>
     </dgm:pt>
     <dgm:pt modelId="{6E6ACD3A-C5A2-49B8-A8EF-F395E318A06E}" type="pres">
       <dgm:prSet presAssocID="{EC6A45D7-3401-48AB-A82E-1561C5112B70}" presName="connectorText" presStyleLbl="sibTrans2D1" presStyleIdx="7" presStyleCnt="8"/>
       <dgm:spPr/>
+      <dgm:t>
+        <a:bodyPr/>
+        <a:lstStyle/>
+        <a:p>
+          <a:endParaRPr lang="es-PE"/>
+        </a:p>
+      </dgm:t>
     </dgm:pt>
   </dgm:ptLst>
   <dgm:cxnLst>
-    <dgm:cxn modelId="{88872A36-51DD-42C3-BFB7-5EF495A5746C}" type="presOf" srcId="{7373D5D0-1887-42E8-B77A-BA0AB77E8D52}" destId="{682F36D9-AE2D-4FD9-9EF4-686BD31679F3}" srcOrd="0" destOrd="0" presId="urn:microsoft.com/office/officeart/2005/8/layout/cycle2"/>
-    <dgm:cxn modelId="{85CFA7AF-A474-40DD-AEDC-06260E1F1AB0}" type="presOf" srcId="{EC6A45D7-3401-48AB-A82E-1561C5112B70}" destId="{167502D6-BD69-417C-872A-F7C0F987998B}" srcOrd="0" destOrd="0" presId="urn:microsoft.com/office/officeart/2005/8/layout/cycle2"/>
-    <dgm:cxn modelId="{CEA21A0C-7187-4765-872F-CEC19185F32C}" type="presOf" srcId="{9E050CDA-B70E-45FD-BF36-4BB5E801F9DF}" destId="{85BFDC09-7943-4553-88A9-957DEE06C8C0}" srcOrd="1" destOrd="0" presId="urn:microsoft.com/office/officeart/2005/8/layout/cycle2"/>
+    <dgm:cxn modelId="{721F86F8-8061-4E00-911A-B5AD8A5E8520}" type="presOf" srcId="{92213EBB-5440-4EB9-B0C6-C4E3F366D723}" destId="{F17D1AA1-3468-4871-8765-881F76305A2E}" srcOrd="1" destOrd="0" presId="urn:microsoft.com/office/officeart/2005/8/layout/cycle2"/>
+    <dgm:cxn modelId="{E074E687-AA97-452B-AD85-F3841A110332}" srcId="{9B1F811D-6B4A-410F-B475-AEFEDB3EAE58}" destId="{C5F1DFE9-21F7-40F8-BC01-71EE02E4C787}" srcOrd="4" destOrd="0" parTransId="{0567E6EE-E958-400F-8C09-E224D9386A4D}" sibTransId="{EF4EAEDD-D805-4579-9200-E5E005BE4921}"/>
     <dgm:cxn modelId="{E1B0CDBF-9AAB-49F5-BF4B-D09B8C420334}" srcId="{9B1F811D-6B4A-410F-B475-AEFEDB3EAE58}" destId="{F79F4962-107C-42D7-8A30-368A60B124E5}" srcOrd="5" destOrd="0" parTransId="{D7EF1D8D-ED93-4863-BEAC-7F3F77C30CC6}" sibTransId="{09ABC4AD-7452-436E-B979-A274A899CA42}"/>
-    <dgm:cxn modelId="{3AB2085F-B9DB-45CB-BAF1-5DDEA6B8CABF}" type="presOf" srcId="{717230D2-ADB0-442F-8CD6-78BD00A243A3}" destId="{EEC6E4B8-7F84-4E6B-98ED-D8F59A993F8A}" srcOrd="0" destOrd="0" presId="urn:microsoft.com/office/officeart/2005/8/layout/cycle2"/>
-    <dgm:cxn modelId="{E074E687-AA97-452B-AD85-F3841A110332}" srcId="{9B1F811D-6B4A-410F-B475-AEFEDB3EAE58}" destId="{C5F1DFE9-21F7-40F8-BC01-71EE02E4C787}" srcOrd="4" destOrd="0" parTransId="{0567E6EE-E958-400F-8C09-E224D9386A4D}" sibTransId="{EF4EAEDD-D805-4579-9200-E5E005BE4921}"/>
-    <dgm:cxn modelId="{164A1630-CF81-44FE-B05D-C8EE7EBA9A89}" type="presOf" srcId="{17AF6880-BA56-4CF3-95BA-D1384F0FEE95}" destId="{CC85A74C-7718-4C18-B0D8-2D8E051A8430}" srcOrd="0" destOrd="0" presId="urn:microsoft.com/office/officeart/2005/8/layout/cycle2"/>
     <dgm:cxn modelId="{AF1EA4FD-3FF9-4F78-80AC-ED2C964E5F6A}" srcId="{9B1F811D-6B4A-410F-B475-AEFEDB3EAE58}" destId="{49365939-23E2-45AF-8F91-B0A882FD93D1}" srcOrd="0" destOrd="0" parTransId="{D45AAA4E-ECDA-4CC0-9B90-A793A1382D45}" sibTransId="{717230D2-ADB0-442F-8CD6-78BD00A243A3}"/>
     <dgm:cxn modelId="{7E0B6A28-CF88-4067-A9F3-6095F39FB5B9}" srcId="{9B1F811D-6B4A-410F-B475-AEFEDB3EAE58}" destId="{DF7F59D6-FE3E-48F1-BA6E-973A7A3E2F67}" srcOrd="2" destOrd="0" parTransId="{9C0CCAA1-1A2E-4C61-8AC5-6B03478BA1FC}" sibTransId="{7373D5D0-1887-42E8-B77A-BA0AB77E8D52}"/>
-    <dgm:cxn modelId="{5A8DF633-1773-437B-BEB2-3FFF572EBF69}" type="presOf" srcId="{92213EBB-5440-4EB9-B0C6-C4E3F366D723}" destId="{89BEE32D-121C-4427-9D6A-DB4778098983}" srcOrd="0" destOrd="0" presId="urn:microsoft.com/office/officeart/2005/8/layout/cycle2"/>
-    <dgm:cxn modelId="{8C2DF071-04DA-44CF-AEA2-17572B3AC308}" type="presOf" srcId="{9B1F811D-6B4A-410F-B475-AEFEDB3EAE58}" destId="{D3C9FEAC-7177-4FE0-A67E-AD46892D8BB9}" srcOrd="0" destOrd="0" presId="urn:microsoft.com/office/officeart/2005/8/layout/cycle2"/>
-    <dgm:cxn modelId="{DE3E3129-C682-4DBC-9827-2324F9D1B100}" type="presOf" srcId="{92213EBB-5440-4EB9-B0C6-C4E3F366D723}" destId="{F17D1AA1-3468-4871-8765-881F76305A2E}" srcOrd="1" destOrd="0" presId="urn:microsoft.com/office/officeart/2005/8/layout/cycle2"/>
-    <dgm:cxn modelId="{99F0304D-F1C5-4576-A638-D77D5AE664A2}" type="presOf" srcId="{EF4EAEDD-D805-4579-9200-E5E005BE4921}" destId="{C70A70CF-7573-4033-A6CA-14DF61B83AE3}" srcOrd="0" destOrd="0" presId="urn:microsoft.com/office/officeart/2005/8/layout/cycle2"/>
-    <dgm:cxn modelId="{260ACDC1-C7B8-4DFC-B1D1-D26717E65E07}" type="presOf" srcId="{09ABC4AD-7452-436E-B979-A274A899CA42}" destId="{F229D475-7A07-41D9-9860-1DC3314548AD}" srcOrd="1" destOrd="0" presId="urn:microsoft.com/office/officeart/2005/8/layout/cycle2"/>
+    <dgm:cxn modelId="{558E2060-5E66-40B9-917C-0BD50581E3C5}" type="presOf" srcId="{C5F1DFE9-21F7-40F8-BC01-71EE02E4C787}" destId="{7408C53F-A8A7-462C-BF18-4EE69CD77BE2}" srcOrd="0" destOrd="0" presId="urn:microsoft.com/office/officeart/2005/8/layout/cycle2"/>
+    <dgm:cxn modelId="{E92C7D13-2545-4123-9A3C-66E81BEB798F}" type="presOf" srcId="{8AFA5EF7-6C87-4DAF-A9E5-4899F905B3AF}" destId="{13578A00-03A5-44E0-AACA-AA2690AC8C1D}" srcOrd="0" destOrd="0" presId="urn:microsoft.com/office/officeart/2005/8/layout/cycle2"/>
+    <dgm:cxn modelId="{817E783C-C003-44CB-B3D1-35F11D1BD19A}" type="presOf" srcId="{9E050CDA-B70E-45FD-BF36-4BB5E801F9DF}" destId="{D31E4108-3A4D-491C-9A60-44CC3346209B}" srcOrd="0" destOrd="0" presId="urn:microsoft.com/office/officeart/2005/8/layout/cycle2"/>
+    <dgm:cxn modelId="{140FE836-9116-43E6-8A65-5418249E2EFC}" type="presOf" srcId="{89934564-264D-45F4-80C6-0F3FB6A03A1E}" destId="{F0024291-29A1-4E85-9F8A-74D8C007E076}" srcOrd="1" destOrd="0" presId="urn:microsoft.com/office/officeart/2005/8/layout/cycle2"/>
+    <dgm:cxn modelId="{BAABBF1E-9908-4484-A4B7-362B10EBFF74}" type="presOf" srcId="{717230D2-ADB0-442F-8CD6-78BD00A243A3}" destId="{F268045F-D535-4B51-87AB-D91A1E9F5D47}" srcOrd="1" destOrd="0" presId="urn:microsoft.com/office/officeart/2005/8/layout/cycle2"/>
     <dgm:cxn modelId="{3075354F-3163-4E75-8CEA-1F1EC147BB3A}" srcId="{9B1F811D-6B4A-410F-B475-AEFEDB3EAE58}" destId="{8AFA5EF7-6C87-4DAF-A9E5-4899F905B3AF}" srcOrd="1" destOrd="0" parTransId="{9CD48715-9E03-483F-A6D0-F8EA45F8DF05}" sibTransId="{89934564-264D-45F4-80C6-0F3FB6A03A1E}"/>
-    <dgm:cxn modelId="{D8C25512-B4A4-469E-AB2E-34079BDFCC6E}" type="presOf" srcId="{89934564-264D-45F4-80C6-0F3FB6A03A1E}" destId="{00071C14-42CB-43C2-980E-0986DDAA6337}" srcOrd="0" destOrd="0" presId="urn:microsoft.com/office/officeart/2005/8/layout/cycle2"/>
-    <dgm:cxn modelId="{0D0975FA-4529-4394-AB06-B0A5116685C8}" type="presOf" srcId="{49365939-23E2-45AF-8F91-B0A882FD93D1}" destId="{4890EFC8-8F62-42C0-91DF-0EC6593B4ED4}" srcOrd="0" destOrd="0" presId="urn:microsoft.com/office/officeart/2005/8/layout/cycle2"/>
-    <dgm:cxn modelId="{27D3D602-6254-450D-A5E4-E4F0150BF9DC}" type="presOf" srcId="{DDB30264-E66D-435A-855C-C236CD2356DA}" destId="{03145B5A-34B3-4B6D-A7DA-900EC96B8E49}" srcOrd="0" destOrd="0" presId="urn:microsoft.com/office/officeart/2005/8/layout/cycle2"/>
-    <dgm:cxn modelId="{C0E0FB97-D742-4DB4-8336-C391A6A7975A}" type="presOf" srcId="{8AFA5EF7-6C87-4DAF-A9E5-4899F905B3AF}" destId="{13578A00-03A5-44E0-AACA-AA2690AC8C1D}" srcOrd="0" destOrd="0" presId="urn:microsoft.com/office/officeart/2005/8/layout/cycle2"/>
-    <dgm:cxn modelId="{20E94F2D-76FC-45C8-A34A-AF8F6802B00B}" type="presOf" srcId="{DF7F59D6-FE3E-48F1-BA6E-973A7A3E2F67}" destId="{ABCBBAA8-3DF3-4195-8A6D-28C6A3F7E922}" srcOrd="0" destOrd="0" presId="urn:microsoft.com/office/officeart/2005/8/layout/cycle2"/>
-    <dgm:cxn modelId="{38DA426E-8CA2-471F-A087-E247670C94AC}" type="presOf" srcId="{3F16BFF1-495D-42DD-A119-9C9CC2EBC1AB}" destId="{EFE31AF0-8A8D-4F0C-A244-5F4149FD28A2}" srcOrd="0" destOrd="0" presId="urn:microsoft.com/office/officeart/2005/8/layout/cycle2"/>
-    <dgm:cxn modelId="{AC0CB8D9-CBA7-4D41-A641-7152A141992D}" type="presOf" srcId="{717230D2-ADB0-442F-8CD6-78BD00A243A3}" destId="{F268045F-D535-4B51-87AB-D91A1E9F5D47}" srcOrd="1" destOrd="0" presId="urn:microsoft.com/office/officeart/2005/8/layout/cycle2"/>
-    <dgm:cxn modelId="{DB44248A-67A2-410E-A879-349022E3B362}" type="presOf" srcId="{F79F4962-107C-42D7-8A30-368A60B124E5}" destId="{4E6E0786-8FF5-477C-A7A7-61075F1B87E3}" srcOrd="0" destOrd="0" presId="urn:microsoft.com/office/officeart/2005/8/layout/cycle2"/>
-    <dgm:cxn modelId="{6DD4955C-D55A-431A-B33F-5E0E4EB2FCDE}" type="presOf" srcId="{7373D5D0-1887-42E8-B77A-BA0AB77E8D52}" destId="{722790AC-7F38-4150-B86A-21669C2CA602}" srcOrd="1" destOrd="0" presId="urn:microsoft.com/office/officeart/2005/8/layout/cycle2"/>
-    <dgm:cxn modelId="{2663756E-6C2F-45F0-92ED-FB517A4E9A55}" type="presOf" srcId="{EC6A45D7-3401-48AB-A82E-1561C5112B70}" destId="{6E6ACD3A-C5A2-49B8-A8EF-F395E318A06E}" srcOrd="1" destOrd="0" presId="urn:microsoft.com/office/officeart/2005/8/layout/cycle2"/>
+    <dgm:cxn modelId="{15D3F929-14E3-4FFA-AEE0-7286083C5F91}" type="presOf" srcId="{F79F4962-107C-42D7-8A30-368A60B124E5}" destId="{4E6E0786-8FF5-477C-A7A7-61075F1B87E3}" srcOrd="0" destOrd="0" presId="urn:microsoft.com/office/officeart/2005/8/layout/cycle2"/>
+    <dgm:cxn modelId="{B68EA393-9986-462C-8F4E-4A0F695AEB22}" type="presOf" srcId="{EF4EAEDD-D805-4579-9200-E5E005BE4921}" destId="{F51BDDF5-FB37-4A54-A79B-7DAB4B355F8C}" srcOrd="1" destOrd="0" presId="urn:microsoft.com/office/officeart/2005/8/layout/cycle2"/>
+    <dgm:cxn modelId="{41CC01DF-16C3-4F2C-87A0-D47373D325A0}" type="presOf" srcId="{9B1F811D-6B4A-410F-B475-AEFEDB3EAE58}" destId="{D3C9FEAC-7177-4FE0-A67E-AD46892D8BB9}" srcOrd="0" destOrd="0" presId="urn:microsoft.com/office/officeart/2005/8/layout/cycle2"/>
+    <dgm:cxn modelId="{2D3ED92F-6F45-42AB-8205-ACAE08A56F61}" type="presOf" srcId="{92213EBB-5440-4EB9-B0C6-C4E3F366D723}" destId="{89BEE32D-121C-4427-9D6A-DB4778098983}" srcOrd="0" destOrd="0" presId="urn:microsoft.com/office/officeart/2005/8/layout/cycle2"/>
+    <dgm:cxn modelId="{5163583C-3ED4-41B4-9094-3AE7F1BB484A}" type="presOf" srcId="{89934564-264D-45F4-80C6-0F3FB6A03A1E}" destId="{00071C14-42CB-43C2-980E-0986DDAA6337}" srcOrd="0" destOrd="0" presId="urn:microsoft.com/office/officeart/2005/8/layout/cycle2"/>
+    <dgm:cxn modelId="{91D2C425-AD67-4F17-9B3E-23C8DBA27878}" type="presOf" srcId="{EF4EAEDD-D805-4579-9200-E5E005BE4921}" destId="{C70A70CF-7573-4033-A6CA-14DF61B83AE3}" srcOrd="0" destOrd="0" presId="urn:microsoft.com/office/officeart/2005/8/layout/cycle2"/>
+    <dgm:cxn modelId="{8FB669F5-17EB-4012-B22B-F5C775C713A6}" type="presOf" srcId="{EC6A45D7-3401-48AB-A82E-1561C5112B70}" destId="{167502D6-BD69-417C-872A-F7C0F987998B}" srcOrd="0" destOrd="0" presId="urn:microsoft.com/office/officeart/2005/8/layout/cycle2"/>
+    <dgm:cxn modelId="{DF9A8633-956B-4A54-AAC1-9AEFAF6DBE58}" type="presOf" srcId="{7373D5D0-1887-42E8-B77A-BA0AB77E8D52}" destId="{682F36D9-AE2D-4FD9-9EF4-686BD31679F3}" srcOrd="0" destOrd="0" presId="urn:microsoft.com/office/officeart/2005/8/layout/cycle2"/>
+    <dgm:cxn modelId="{C85B001B-94F4-4968-AD6E-D4FCA74B1188}" type="presOf" srcId="{49365939-23E2-45AF-8F91-B0A882FD93D1}" destId="{4890EFC8-8F62-42C0-91DF-0EC6593B4ED4}" srcOrd="0" destOrd="0" presId="urn:microsoft.com/office/officeart/2005/8/layout/cycle2"/>
+    <dgm:cxn modelId="{DF18B22D-233C-457F-9E2E-C1098A699A0F}" type="presOf" srcId="{09ABC4AD-7452-436E-B979-A274A899CA42}" destId="{F229D475-7A07-41D9-9860-1DC3314548AD}" srcOrd="1" destOrd="0" presId="urn:microsoft.com/office/officeart/2005/8/layout/cycle2"/>
     <dgm:cxn modelId="{F9B5AE56-52E1-4549-8992-988E234CD358}" srcId="{9B1F811D-6B4A-410F-B475-AEFEDB3EAE58}" destId="{3F16BFF1-495D-42DD-A119-9C9CC2EBC1AB}" srcOrd="7" destOrd="0" parTransId="{7F796B65-8573-40DF-9C75-CF17920C970F}" sibTransId="{EC6A45D7-3401-48AB-A82E-1561C5112B70}"/>
+    <dgm:cxn modelId="{876273FF-25DA-4691-AA35-D5AD64C85C59}" type="presOf" srcId="{DDB30264-E66D-435A-855C-C236CD2356DA}" destId="{03145B5A-34B3-4B6D-A7DA-900EC96B8E49}" srcOrd="0" destOrd="0" presId="urn:microsoft.com/office/officeart/2005/8/layout/cycle2"/>
+    <dgm:cxn modelId="{F020F6EA-15C8-4CDE-AA53-2718BCACB997}" type="presOf" srcId="{DF7F59D6-FE3E-48F1-BA6E-973A7A3E2F67}" destId="{ABCBBAA8-3DF3-4195-8A6D-28C6A3F7E922}" srcOrd="0" destOrd="0" presId="urn:microsoft.com/office/officeart/2005/8/layout/cycle2"/>
     <dgm:cxn modelId="{1744D5D8-9B3D-4BC9-8997-21BD78153B80}" srcId="{9B1F811D-6B4A-410F-B475-AEFEDB3EAE58}" destId="{17AF6880-BA56-4CF3-95BA-D1384F0FEE95}" srcOrd="3" destOrd="0" parTransId="{736261DC-ADD4-43A2-8536-345528DF67FD}" sibTransId="{92213EBB-5440-4EB9-B0C6-C4E3F366D723}"/>
+    <dgm:cxn modelId="{ED01A5DF-F375-486B-AA54-80F8DADDE8F1}" type="presOf" srcId="{17AF6880-BA56-4CF3-95BA-D1384F0FEE95}" destId="{CC85A74C-7718-4C18-B0D8-2D8E051A8430}" srcOrd="0" destOrd="0" presId="urn:microsoft.com/office/officeart/2005/8/layout/cycle2"/>
     <dgm:cxn modelId="{B3E1E7DD-1AE7-4C95-AFEB-8600E52BBFE1}" srcId="{9B1F811D-6B4A-410F-B475-AEFEDB3EAE58}" destId="{DDB30264-E66D-435A-855C-C236CD2356DA}" srcOrd="6" destOrd="0" parTransId="{2F6721C4-7390-4770-977B-F27AC6684B29}" sibTransId="{9E050CDA-B70E-45FD-BF36-4BB5E801F9DF}"/>
-    <dgm:cxn modelId="{A5A4DEBA-3899-4353-9CB4-850155AFA3F0}" type="presOf" srcId="{C5F1DFE9-21F7-40F8-BC01-71EE02E4C787}" destId="{7408C53F-A8A7-462C-BF18-4EE69CD77BE2}" srcOrd="0" destOrd="0" presId="urn:microsoft.com/office/officeart/2005/8/layout/cycle2"/>
-    <dgm:cxn modelId="{734397FD-C573-4DF2-ACF3-5384E6D4679F}" type="presOf" srcId="{9E050CDA-B70E-45FD-BF36-4BB5E801F9DF}" destId="{D31E4108-3A4D-491C-9A60-44CC3346209B}" srcOrd="0" destOrd="0" presId="urn:microsoft.com/office/officeart/2005/8/layout/cycle2"/>
-    <dgm:cxn modelId="{07D90EAE-1BE5-4F6E-89C5-130D0F5622D3}" type="presOf" srcId="{EF4EAEDD-D805-4579-9200-E5E005BE4921}" destId="{F51BDDF5-FB37-4A54-A79B-7DAB4B355F8C}" srcOrd="1" destOrd="0" presId="urn:microsoft.com/office/officeart/2005/8/layout/cycle2"/>
-    <dgm:cxn modelId="{185E175D-CBC9-4E8F-99D8-DCC32FA45B4D}" type="presOf" srcId="{89934564-264D-45F4-80C6-0F3FB6A03A1E}" destId="{F0024291-29A1-4E85-9F8A-74D8C007E076}" srcOrd="1" destOrd="0" presId="urn:microsoft.com/office/officeart/2005/8/layout/cycle2"/>
-    <dgm:cxn modelId="{1D30883A-63BA-48F5-8471-C6E29762BF22}" type="presOf" srcId="{09ABC4AD-7452-436E-B979-A274A899CA42}" destId="{63EF65DD-FC91-415F-A4F8-E83371C93008}" srcOrd="0" destOrd="0" presId="urn:microsoft.com/office/officeart/2005/8/layout/cycle2"/>
-    <dgm:cxn modelId="{4FB7440F-3DC4-4E38-976E-5AFD26309227}" type="presParOf" srcId="{D3C9FEAC-7177-4FE0-A67E-AD46892D8BB9}" destId="{4890EFC8-8F62-42C0-91DF-0EC6593B4ED4}" srcOrd="0" destOrd="0" presId="urn:microsoft.com/office/officeart/2005/8/layout/cycle2"/>
-    <dgm:cxn modelId="{A8EEA623-CEC7-476C-BFB2-1FD682A4AD01}" type="presParOf" srcId="{D3C9FEAC-7177-4FE0-A67E-AD46892D8BB9}" destId="{EEC6E4B8-7F84-4E6B-98ED-D8F59A993F8A}" srcOrd="1" destOrd="0" presId="urn:microsoft.com/office/officeart/2005/8/layout/cycle2"/>
-    <dgm:cxn modelId="{DDEC5FBB-0F2C-4550-A6AE-0A6B7B73A9CD}" type="presParOf" srcId="{EEC6E4B8-7F84-4E6B-98ED-D8F59A993F8A}" destId="{F268045F-D535-4B51-87AB-D91A1E9F5D47}" srcOrd="0" destOrd="0" presId="urn:microsoft.com/office/officeart/2005/8/layout/cycle2"/>
-    <dgm:cxn modelId="{A0C79C26-4C94-4443-8AC9-31F8722D7F6D}" type="presParOf" srcId="{D3C9FEAC-7177-4FE0-A67E-AD46892D8BB9}" destId="{13578A00-03A5-44E0-AACA-AA2690AC8C1D}" srcOrd="2" destOrd="0" presId="urn:microsoft.com/office/officeart/2005/8/layout/cycle2"/>
-    <dgm:cxn modelId="{27E2396D-1B6E-4431-A496-A9AFA4B87366}" type="presParOf" srcId="{D3C9FEAC-7177-4FE0-A67E-AD46892D8BB9}" destId="{00071C14-42CB-43C2-980E-0986DDAA6337}" srcOrd="3" destOrd="0" presId="urn:microsoft.com/office/officeart/2005/8/layout/cycle2"/>
-    <dgm:cxn modelId="{16313428-D5B2-4C52-90F6-31330CC9D97C}" type="presParOf" srcId="{00071C14-42CB-43C2-980E-0986DDAA6337}" destId="{F0024291-29A1-4E85-9F8A-74D8C007E076}" srcOrd="0" destOrd="0" presId="urn:microsoft.com/office/officeart/2005/8/layout/cycle2"/>
-    <dgm:cxn modelId="{A4E993CE-04DD-4EB3-A683-6624A9E02758}" type="presParOf" srcId="{D3C9FEAC-7177-4FE0-A67E-AD46892D8BB9}" destId="{ABCBBAA8-3DF3-4195-8A6D-28C6A3F7E922}" srcOrd="4" destOrd="0" presId="urn:microsoft.com/office/officeart/2005/8/layout/cycle2"/>
-    <dgm:cxn modelId="{C399CA3B-49C1-4196-AF29-556A83C6EA98}" type="presParOf" srcId="{D3C9FEAC-7177-4FE0-A67E-AD46892D8BB9}" destId="{682F36D9-AE2D-4FD9-9EF4-686BD31679F3}" srcOrd="5" destOrd="0" presId="urn:microsoft.com/office/officeart/2005/8/layout/cycle2"/>
-    <dgm:cxn modelId="{1CB4AAB8-891B-4372-98ED-96075ACB431E}" type="presParOf" srcId="{682F36D9-AE2D-4FD9-9EF4-686BD31679F3}" destId="{722790AC-7F38-4150-B86A-21669C2CA602}" srcOrd="0" destOrd="0" presId="urn:microsoft.com/office/officeart/2005/8/layout/cycle2"/>
-    <dgm:cxn modelId="{AA480481-7028-49C2-8812-AF5332BD8D10}" type="presParOf" srcId="{D3C9FEAC-7177-4FE0-A67E-AD46892D8BB9}" destId="{CC85A74C-7718-4C18-B0D8-2D8E051A8430}" srcOrd="6" destOrd="0" presId="urn:microsoft.com/office/officeart/2005/8/layout/cycle2"/>
-    <dgm:cxn modelId="{3C261C41-2FD9-4ACC-BBF5-994D5611B5E4}" type="presParOf" srcId="{D3C9FEAC-7177-4FE0-A67E-AD46892D8BB9}" destId="{89BEE32D-121C-4427-9D6A-DB4778098983}" srcOrd="7" destOrd="0" presId="urn:microsoft.com/office/officeart/2005/8/layout/cycle2"/>
-    <dgm:cxn modelId="{1F6C765C-C2E4-425D-970C-DB5195BEE066}" type="presParOf" srcId="{89BEE32D-121C-4427-9D6A-DB4778098983}" destId="{F17D1AA1-3468-4871-8765-881F76305A2E}" srcOrd="0" destOrd="0" presId="urn:microsoft.com/office/officeart/2005/8/layout/cycle2"/>
-    <dgm:cxn modelId="{C885C0EF-5D57-45E5-9E68-A2D281D5FBF8}" type="presParOf" srcId="{D3C9FEAC-7177-4FE0-A67E-AD46892D8BB9}" destId="{7408C53F-A8A7-462C-BF18-4EE69CD77BE2}" srcOrd="8" destOrd="0" presId="urn:microsoft.com/office/officeart/2005/8/layout/cycle2"/>
-    <dgm:cxn modelId="{AB4D0285-1C0F-46E1-AA01-E8CCA7F71753}" type="presParOf" srcId="{D3C9FEAC-7177-4FE0-A67E-AD46892D8BB9}" destId="{C70A70CF-7573-4033-A6CA-14DF61B83AE3}" srcOrd="9" destOrd="0" presId="urn:microsoft.com/office/officeart/2005/8/layout/cycle2"/>
-    <dgm:cxn modelId="{DC27F0E1-5745-41FE-9325-302113DC9C9B}" type="presParOf" srcId="{C70A70CF-7573-4033-A6CA-14DF61B83AE3}" destId="{F51BDDF5-FB37-4A54-A79B-7DAB4B355F8C}" srcOrd="0" destOrd="0" presId="urn:microsoft.com/office/officeart/2005/8/layout/cycle2"/>
-    <dgm:cxn modelId="{23C9958E-83AD-4F2F-AA19-C92D771F21C9}" type="presParOf" srcId="{D3C9FEAC-7177-4FE0-A67E-AD46892D8BB9}" destId="{4E6E0786-8FF5-477C-A7A7-61075F1B87E3}" srcOrd="10" destOrd="0" presId="urn:microsoft.com/office/officeart/2005/8/layout/cycle2"/>
-    <dgm:cxn modelId="{89E872FF-532D-48D1-AB4F-E20BEA0D734A}" type="presParOf" srcId="{D3C9FEAC-7177-4FE0-A67E-AD46892D8BB9}" destId="{63EF65DD-FC91-415F-A4F8-E83371C93008}" srcOrd="11" destOrd="0" presId="urn:microsoft.com/office/officeart/2005/8/layout/cycle2"/>
-    <dgm:cxn modelId="{DB926849-A327-43AD-AC83-424F4A84FE9B}" type="presParOf" srcId="{63EF65DD-FC91-415F-A4F8-E83371C93008}" destId="{F229D475-7A07-41D9-9860-1DC3314548AD}" srcOrd="0" destOrd="0" presId="urn:microsoft.com/office/officeart/2005/8/layout/cycle2"/>
-    <dgm:cxn modelId="{FE6C3AF3-D593-4E15-91A1-25A4599C2315}" type="presParOf" srcId="{D3C9FEAC-7177-4FE0-A67E-AD46892D8BB9}" destId="{03145B5A-34B3-4B6D-A7DA-900EC96B8E49}" srcOrd="12" destOrd="0" presId="urn:microsoft.com/office/officeart/2005/8/layout/cycle2"/>
-    <dgm:cxn modelId="{B3842A57-10F4-41A6-8E2D-2E4EEDC6828A}" type="presParOf" srcId="{D3C9FEAC-7177-4FE0-A67E-AD46892D8BB9}" destId="{D31E4108-3A4D-491C-9A60-44CC3346209B}" srcOrd="13" destOrd="0" presId="urn:microsoft.com/office/officeart/2005/8/layout/cycle2"/>
-    <dgm:cxn modelId="{D8A25F36-1560-46CA-8010-DF39394C09A2}" type="presParOf" srcId="{D31E4108-3A4D-491C-9A60-44CC3346209B}" destId="{85BFDC09-7943-4553-88A9-957DEE06C8C0}" srcOrd="0" destOrd="0" presId="urn:microsoft.com/office/officeart/2005/8/layout/cycle2"/>
-    <dgm:cxn modelId="{7EC51D99-7B87-433F-B7C4-C547CB604D68}" type="presParOf" srcId="{D3C9FEAC-7177-4FE0-A67E-AD46892D8BB9}" destId="{EFE31AF0-8A8D-4F0C-A244-5F4149FD28A2}" srcOrd="14" destOrd="0" presId="urn:microsoft.com/office/officeart/2005/8/layout/cycle2"/>
-    <dgm:cxn modelId="{6E22375E-4525-4BBE-B00A-8D5BF029B7D0}" type="presParOf" srcId="{D3C9FEAC-7177-4FE0-A67E-AD46892D8BB9}" destId="{167502D6-BD69-417C-872A-F7C0F987998B}" srcOrd="15" destOrd="0" presId="urn:microsoft.com/office/officeart/2005/8/layout/cycle2"/>
-    <dgm:cxn modelId="{C35336AA-ABD7-4365-A98C-8EE0923A79E3}" type="presParOf" srcId="{167502D6-BD69-417C-872A-F7C0F987998B}" destId="{6E6ACD3A-C5A2-49B8-A8EF-F395E318A06E}" srcOrd="0" destOrd="0" presId="urn:microsoft.com/office/officeart/2005/8/layout/cycle2"/>
+    <dgm:cxn modelId="{35FC8014-7E81-4AAB-B393-FE4C0B5E834F}" type="presOf" srcId="{7373D5D0-1887-42E8-B77A-BA0AB77E8D52}" destId="{722790AC-7F38-4150-B86A-21669C2CA602}" srcOrd="1" destOrd="0" presId="urn:microsoft.com/office/officeart/2005/8/layout/cycle2"/>
+    <dgm:cxn modelId="{D43AC3D8-CE08-4C30-9D2A-5F0771732FBB}" type="presOf" srcId="{EC6A45D7-3401-48AB-A82E-1561C5112B70}" destId="{6E6ACD3A-C5A2-49B8-A8EF-F395E318A06E}" srcOrd="1" destOrd="0" presId="urn:microsoft.com/office/officeart/2005/8/layout/cycle2"/>
+    <dgm:cxn modelId="{27277AAB-FC4A-4C53-ABA3-D7B3BB8FAE3E}" type="presOf" srcId="{3F16BFF1-495D-42DD-A119-9C9CC2EBC1AB}" destId="{EFE31AF0-8A8D-4F0C-A244-5F4149FD28A2}" srcOrd="0" destOrd="0" presId="urn:microsoft.com/office/officeart/2005/8/layout/cycle2"/>
+    <dgm:cxn modelId="{BEDFF91F-5B7F-4A7F-9427-B271864D31B3}" type="presOf" srcId="{9E050CDA-B70E-45FD-BF36-4BB5E801F9DF}" destId="{85BFDC09-7943-4553-88A9-957DEE06C8C0}" srcOrd="1" destOrd="0" presId="urn:microsoft.com/office/officeart/2005/8/layout/cycle2"/>
+    <dgm:cxn modelId="{E9D00EA3-A39E-4B75-BBC1-3B00038626F7}" type="presOf" srcId="{09ABC4AD-7452-436E-B979-A274A899CA42}" destId="{63EF65DD-FC91-415F-A4F8-E83371C93008}" srcOrd="0" destOrd="0" presId="urn:microsoft.com/office/officeart/2005/8/layout/cycle2"/>
+    <dgm:cxn modelId="{270D0334-3119-421A-95F2-4B3B8C9C97E3}" type="presOf" srcId="{717230D2-ADB0-442F-8CD6-78BD00A243A3}" destId="{EEC6E4B8-7F84-4E6B-98ED-D8F59A993F8A}" srcOrd="0" destOrd="0" presId="urn:microsoft.com/office/officeart/2005/8/layout/cycle2"/>
+    <dgm:cxn modelId="{100C50BB-279A-475D-B837-2CF11F6A59C0}" type="presParOf" srcId="{D3C9FEAC-7177-4FE0-A67E-AD46892D8BB9}" destId="{4890EFC8-8F62-42C0-91DF-0EC6593B4ED4}" srcOrd="0" destOrd="0" presId="urn:microsoft.com/office/officeart/2005/8/layout/cycle2"/>
+    <dgm:cxn modelId="{ED0E4E28-9911-4FD2-8196-5F1906834CD6}" type="presParOf" srcId="{D3C9FEAC-7177-4FE0-A67E-AD46892D8BB9}" destId="{EEC6E4B8-7F84-4E6B-98ED-D8F59A993F8A}" srcOrd="1" destOrd="0" presId="urn:microsoft.com/office/officeart/2005/8/layout/cycle2"/>
+    <dgm:cxn modelId="{EDF7FD48-8B51-4B68-820B-0F068B2922F5}" type="presParOf" srcId="{EEC6E4B8-7F84-4E6B-98ED-D8F59A993F8A}" destId="{F268045F-D535-4B51-87AB-D91A1E9F5D47}" srcOrd="0" destOrd="0" presId="urn:microsoft.com/office/officeart/2005/8/layout/cycle2"/>
+    <dgm:cxn modelId="{8FEE124C-4A9B-4BB7-B053-F71FCE878141}" type="presParOf" srcId="{D3C9FEAC-7177-4FE0-A67E-AD46892D8BB9}" destId="{13578A00-03A5-44E0-AACA-AA2690AC8C1D}" srcOrd="2" destOrd="0" presId="urn:microsoft.com/office/officeart/2005/8/layout/cycle2"/>
+    <dgm:cxn modelId="{C68C951A-3307-4EE6-AB34-0AE93CAA4408}" type="presParOf" srcId="{D3C9FEAC-7177-4FE0-A67E-AD46892D8BB9}" destId="{00071C14-42CB-43C2-980E-0986DDAA6337}" srcOrd="3" destOrd="0" presId="urn:microsoft.com/office/officeart/2005/8/layout/cycle2"/>
+    <dgm:cxn modelId="{3E9C4807-C756-4E24-96C8-9589061D89D2}" type="presParOf" srcId="{00071C14-42CB-43C2-980E-0986DDAA6337}" destId="{F0024291-29A1-4E85-9F8A-74D8C007E076}" srcOrd="0" destOrd="0" presId="urn:microsoft.com/office/officeart/2005/8/layout/cycle2"/>
+    <dgm:cxn modelId="{DB13D72B-7E30-4F6B-AE7A-BEBCDF7C1791}" type="presParOf" srcId="{D3C9FEAC-7177-4FE0-A67E-AD46892D8BB9}" destId="{ABCBBAA8-3DF3-4195-8A6D-28C6A3F7E922}" srcOrd="4" destOrd="0" presId="urn:microsoft.com/office/officeart/2005/8/layout/cycle2"/>
+    <dgm:cxn modelId="{59E30F1C-6F98-416F-946D-776C678701CF}" type="presParOf" srcId="{D3C9FEAC-7177-4FE0-A67E-AD46892D8BB9}" destId="{682F36D9-AE2D-4FD9-9EF4-686BD31679F3}" srcOrd="5" destOrd="0" presId="urn:microsoft.com/office/officeart/2005/8/layout/cycle2"/>
+    <dgm:cxn modelId="{D0155C16-E4B4-476C-9530-E72D9442C7BC}" type="presParOf" srcId="{682F36D9-AE2D-4FD9-9EF4-686BD31679F3}" destId="{722790AC-7F38-4150-B86A-21669C2CA602}" srcOrd="0" destOrd="0" presId="urn:microsoft.com/office/officeart/2005/8/layout/cycle2"/>
+    <dgm:cxn modelId="{20344C2C-4B55-4CEE-B7A9-634581322820}" type="presParOf" srcId="{D3C9FEAC-7177-4FE0-A67E-AD46892D8BB9}" destId="{CC85A74C-7718-4C18-B0D8-2D8E051A8430}" srcOrd="6" destOrd="0" presId="urn:microsoft.com/office/officeart/2005/8/layout/cycle2"/>
+    <dgm:cxn modelId="{6CD58005-EADC-46A2-B023-B18F1F70D424}" type="presParOf" srcId="{D3C9FEAC-7177-4FE0-A67E-AD46892D8BB9}" destId="{89BEE32D-121C-4427-9D6A-DB4778098983}" srcOrd="7" destOrd="0" presId="urn:microsoft.com/office/officeart/2005/8/layout/cycle2"/>
+    <dgm:cxn modelId="{38919E0B-C74E-4987-B63E-108071404AC8}" type="presParOf" srcId="{89BEE32D-121C-4427-9D6A-DB4778098983}" destId="{F17D1AA1-3468-4871-8765-881F76305A2E}" srcOrd="0" destOrd="0" presId="urn:microsoft.com/office/officeart/2005/8/layout/cycle2"/>
+    <dgm:cxn modelId="{323C8F2D-6A63-4C77-AB65-F08E8C731B08}" type="presParOf" srcId="{D3C9FEAC-7177-4FE0-A67E-AD46892D8BB9}" destId="{7408C53F-A8A7-462C-BF18-4EE69CD77BE2}" srcOrd="8" destOrd="0" presId="urn:microsoft.com/office/officeart/2005/8/layout/cycle2"/>
+    <dgm:cxn modelId="{43EF0B35-B3FC-4C00-B958-087E2C821D1C}" type="presParOf" srcId="{D3C9FEAC-7177-4FE0-A67E-AD46892D8BB9}" destId="{C70A70CF-7573-4033-A6CA-14DF61B83AE3}" srcOrd="9" destOrd="0" presId="urn:microsoft.com/office/officeart/2005/8/layout/cycle2"/>
+    <dgm:cxn modelId="{29A95D40-72D4-4D29-BFC0-AA023A42C0F9}" type="presParOf" srcId="{C70A70CF-7573-4033-A6CA-14DF61B83AE3}" destId="{F51BDDF5-FB37-4A54-A79B-7DAB4B355F8C}" srcOrd="0" destOrd="0" presId="urn:microsoft.com/office/officeart/2005/8/layout/cycle2"/>
+    <dgm:cxn modelId="{0445DF44-62F7-442D-9628-DC2BDC440852}" type="presParOf" srcId="{D3C9FEAC-7177-4FE0-A67E-AD46892D8BB9}" destId="{4E6E0786-8FF5-477C-A7A7-61075F1B87E3}" srcOrd="10" destOrd="0" presId="urn:microsoft.com/office/officeart/2005/8/layout/cycle2"/>
+    <dgm:cxn modelId="{629A25F5-AAA8-477E-82E0-9C97ACAE6ADA}" type="presParOf" srcId="{D3C9FEAC-7177-4FE0-A67E-AD46892D8BB9}" destId="{63EF65DD-FC91-415F-A4F8-E83371C93008}" srcOrd="11" destOrd="0" presId="urn:microsoft.com/office/officeart/2005/8/layout/cycle2"/>
+    <dgm:cxn modelId="{4CC30F24-9320-4B7B-9DFA-B0DDC524FC64}" type="presParOf" srcId="{63EF65DD-FC91-415F-A4F8-E83371C93008}" destId="{F229D475-7A07-41D9-9860-1DC3314548AD}" srcOrd="0" destOrd="0" presId="urn:microsoft.com/office/officeart/2005/8/layout/cycle2"/>
+    <dgm:cxn modelId="{1EC7BE48-6ECB-4C60-B7C7-B0736251797D}" type="presParOf" srcId="{D3C9FEAC-7177-4FE0-A67E-AD46892D8BB9}" destId="{03145B5A-34B3-4B6D-A7DA-900EC96B8E49}" srcOrd="12" destOrd="0" presId="urn:microsoft.com/office/officeart/2005/8/layout/cycle2"/>
+    <dgm:cxn modelId="{54032DAA-6B24-42AE-B5F7-57728752175D}" type="presParOf" srcId="{D3C9FEAC-7177-4FE0-A67E-AD46892D8BB9}" destId="{D31E4108-3A4D-491C-9A60-44CC3346209B}" srcOrd="13" destOrd="0" presId="urn:microsoft.com/office/officeart/2005/8/layout/cycle2"/>
+    <dgm:cxn modelId="{A4C168EB-D5B4-4776-B3C6-72001851A76D}" type="presParOf" srcId="{D31E4108-3A4D-491C-9A60-44CC3346209B}" destId="{85BFDC09-7943-4553-88A9-957DEE06C8C0}" srcOrd="0" destOrd="0" presId="urn:microsoft.com/office/officeart/2005/8/layout/cycle2"/>
+    <dgm:cxn modelId="{5E0C643B-9738-437F-9148-689910A6E462}" type="presParOf" srcId="{D3C9FEAC-7177-4FE0-A67E-AD46892D8BB9}" destId="{EFE31AF0-8A8D-4F0C-A244-5F4149FD28A2}" srcOrd="14" destOrd="0" presId="urn:microsoft.com/office/officeart/2005/8/layout/cycle2"/>
+    <dgm:cxn modelId="{E40233A2-9A52-4212-985A-3A885F03AF86}" type="presParOf" srcId="{D3C9FEAC-7177-4FE0-A67E-AD46892D8BB9}" destId="{167502D6-BD69-417C-872A-F7C0F987998B}" srcOrd="15" destOrd="0" presId="urn:microsoft.com/office/officeart/2005/8/layout/cycle2"/>
+    <dgm:cxn modelId="{DD4EAD58-E2FA-4ED3-9E4B-72EE2929AFB3}" type="presParOf" srcId="{167502D6-BD69-417C-872A-F7C0F987998B}" destId="{6E6ACD3A-C5A2-49B8-A8EF-F395E318A06E}" srcOrd="0" destOrd="0" presId="urn:microsoft.com/office/officeart/2005/8/layout/cycle2"/>
   </dgm:cxnLst>
   <dgm:bg/>
   <dgm:whole/>
@@ -31961,7 +31415,7 @@
 </file>
 
 <file path=customXml/itemProps1.xml><?xml version="1.0" encoding="utf-8"?>
-<ds:datastoreItem xmlns:ds="http://schemas.openxmlformats.org/officeDocument/2006/customXml" ds:itemID="{4E5AB4E2-AB55-4B1F-9CC1-F48375F5967C}">
+<ds:datastoreItem xmlns:ds="http://schemas.openxmlformats.org/officeDocument/2006/customXml" ds:itemID="{A38D4DE4-27C2-41C6-9B4D-643268724F96}">
   <ds:schemaRefs>
     <ds:schemaRef ds:uri="http://schemas.openxmlformats.org/officeDocument/2006/bibliography"/>
   </ds:schemaRefs>

</xml_diff>

<commit_message>
reportes de estado de la configuracion en PGC
</commit_message>
<xml_diff>
--- a/Documentos/PGC.docx
+++ b/Documentos/PGC.docx
@@ -12991,13 +12991,7 @@
               <w:rPr>
                 <w:b/>
               </w:rPr>
-              <w:t>el Gestor de Cambio</w:t>
-            </w:r>
-            <w:r>
-              <w:rPr>
-                <w:b/>
-              </w:rPr>
-              <w:t xml:space="preserve">  </w:t>
+              <w:t xml:space="preserve">el Gestor de Cambio  </w:t>
             </w:r>
             <w:r>
               <w:rPr>
@@ -14537,19 +14531,7 @@
         <w:rPr>
           <w:color w:val="000000" w:themeColor="text1"/>
         </w:rPr>
-        <w:t xml:space="preserve">Todas las actividades durante el proceso de registro se deben documentar y subir a la herramienta de gestión de versiones </w:t>
-      </w:r>
-      <w:r>
-        <w:rPr>
-          <w:color w:val="000000" w:themeColor="text1"/>
-        </w:rPr>
-        <w:t>GIT</w:t>
-      </w:r>
-      <w:r>
-        <w:rPr>
-          <w:color w:val="000000" w:themeColor="text1"/>
-        </w:rPr>
-        <w:t>.</w:t>
+        <w:t>Todas las actividades durante el proceso de registro se deben documentar y subir a la herramienta de gestión de versiones GIT.</w:t>
       </w:r>
     </w:p>
     <w:p>
@@ -14971,13 +14953,7 @@
         <w:rPr>
           <w:color w:val="000000" w:themeColor="text1"/>
         </w:rPr>
-        <w:t>RFC</w:t>
-      </w:r>
-      <w:r>
-        <w:rPr>
-          <w:color w:val="000000" w:themeColor="text1"/>
-        </w:rPr>
-        <w:t>.</w:t>
+        <w:t>RFC.</w:t>
       </w:r>
     </w:p>
     <w:p>
@@ -15170,14 +15146,7 @@
           <w:b/>
           <w:color w:val="000000" w:themeColor="text1"/>
         </w:rPr>
-        <w:t>Fase</w:t>
-      </w:r>
-      <w:r>
-        <w:rPr>
-          <w:b/>
-          <w:color w:val="000000" w:themeColor="text1"/>
-        </w:rPr>
-        <w:t>4</w:t>
+        <w:t>Fase4</w:t>
       </w:r>
       <w:r>
         <w:rPr>
@@ -15488,14 +15457,7 @@
           <w:b/>
           <w:color w:val="000000" w:themeColor="text1"/>
         </w:rPr>
-        <w:t>Fase</w:t>
-      </w:r>
-      <w:r>
-        <w:rPr>
-          <w:b/>
-          <w:color w:val="000000" w:themeColor="text1"/>
-        </w:rPr>
-        <w:t>5</w:t>
+        <w:t>Fase5</w:t>
       </w:r>
       <w:r>
         <w:rPr>
@@ -15806,14 +15768,7 @@
           <w:color w:val="000000" w:themeColor="text1"/>
         </w:rPr>
         <w:lastRenderedPageBreak/>
-        <w:t>Fase</w:t>
-      </w:r>
-      <w:r>
-        <w:rPr>
-          <w:b/>
-          <w:color w:val="000000" w:themeColor="text1"/>
-        </w:rPr>
-        <w:t>6</w:t>
+        <w:t>Fase6</w:t>
       </w:r>
       <w:r>
         <w:rPr>
@@ -16119,35 +16074,21 @@
           <w:b/>
           <w:color w:val="000000" w:themeColor="text1"/>
         </w:rPr>
-        <w:t>Fase</w:t>
+        <w:t>Fase7</w:t>
       </w:r>
       <w:r>
         <w:rPr>
           <w:b/>
           <w:color w:val="000000" w:themeColor="text1"/>
         </w:rPr>
-        <w:t>7</w:t>
+        <w:t xml:space="preserve">: </w:t>
       </w:r>
       <w:r>
         <w:rPr>
           <w:b/>
           <w:color w:val="000000" w:themeColor="text1"/>
         </w:rPr>
-        <w:t xml:space="preserve">: </w:t>
-      </w:r>
-      <w:r>
-        <w:rPr>
-          <w:b/>
-          <w:color w:val="000000" w:themeColor="text1"/>
-        </w:rPr>
-        <w:t xml:space="preserve">Verificación </w:t>
-      </w:r>
-      <w:r>
-        <w:rPr>
-          <w:b/>
-          <w:color w:val="000000" w:themeColor="text1"/>
-        </w:rPr>
-        <w:t>Implementación del cambio</w:t>
+        <w:t>Verificación Implementación del cambio</w:t>
       </w:r>
     </w:p>
     <w:p>
@@ -16289,13 +16230,7 @@
         <w:rPr>
           <w:color w:val="000000" w:themeColor="text1"/>
         </w:rPr>
-        <w:t>Calendario</w:t>
-      </w:r>
-      <w:r>
-        <w:rPr>
-          <w:color w:val="000000" w:themeColor="text1"/>
-        </w:rPr>
-        <w:t xml:space="preserve"> del cambio.</w:t>
+        <w:t>Calendario del cambio.</w:t>
       </w:r>
     </w:p>
     <w:p>
@@ -16530,8 +16465,6 @@
           <w:b/>
         </w:rPr>
       </w:pPr>
-      <w:bookmarkStart w:id="16" w:name="_GoBack"/>
-      <w:bookmarkEnd w:id="16"/>
     </w:p>
     <w:p>
       <w:pPr>
@@ -16554,6 +16487,3619 @@
         <w:t>ESTADO DE LA CONFIGURACIÓN</w:t>
       </w:r>
       <w:bookmarkEnd w:id="15"/>
+    </w:p>
+    <w:p>
+      <w:pPr>
+        <w:pStyle w:val="Ttulo3"/>
+        <w:numPr>
+          <w:ilvl w:val="2"/>
+          <w:numId w:val="8"/>
+        </w:numPr>
+        <w:ind w:left="851" w:hanging="851"/>
+        <w:rPr>
+          <w:lang w:eastAsia="es-ES"/>
+        </w:rPr>
+      </w:pPr>
+      <w:r>
+        <w:rPr>
+          <w:lang w:eastAsia="es-ES"/>
+        </w:rPr>
+        <w:t>REPORTES PARA EL GESTOR DE LA CONFIGURACIÓN DEL SOFTWARE</w:t>
+      </w:r>
+    </w:p>
+    <w:tbl>
+      <w:tblPr>
+        <w:tblW w:w="8594" w:type="dxa"/>
+        <w:tblBorders>
+          <w:top w:val="single" w:sz="4" w:space="0" w:color="auto"/>
+          <w:left w:val="single" w:sz="4" w:space="0" w:color="auto"/>
+          <w:bottom w:val="single" w:sz="4" w:space="0" w:color="auto"/>
+          <w:right w:val="single" w:sz="4" w:space="0" w:color="auto"/>
+          <w:insideH w:val="single" w:sz="4" w:space="0" w:color="auto"/>
+          <w:insideV w:val="single" w:sz="4" w:space="0" w:color="auto"/>
+        </w:tblBorders>
+        <w:tblCellMar>
+          <w:left w:w="0" w:type="dxa"/>
+          <w:right w:w="0" w:type="dxa"/>
+        </w:tblCellMar>
+        <w:tblLook w:val="04A0" w:firstRow="1" w:lastRow="0" w:firstColumn="1" w:lastColumn="0" w:noHBand="0" w:noVBand="1"/>
+      </w:tblPr>
+      <w:tblGrid>
+        <w:gridCol w:w="1731"/>
+        <w:gridCol w:w="6863"/>
+      </w:tblGrid>
+      <w:tr>
+        <w:trPr>
+          <w:trHeight w:val="300"/>
+        </w:trPr>
+        <w:tc>
+          <w:tcPr>
+            <w:tcW w:w="0" w:type="auto"/>
+            <w:tcMar>
+              <w:top w:w="0" w:type="dxa"/>
+              <w:left w:w="45" w:type="dxa"/>
+              <w:bottom w:w="0" w:type="dxa"/>
+              <w:right w:w="45" w:type="dxa"/>
+            </w:tcMar>
+            <w:vAlign w:val="center"/>
+            <w:hideMark/>
+          </w:tcPr>
+          <w:p>
+            <w:pPr>
+              <w:spacing w:after="0" w:line="240" w:lineRule="auto"/>
+              <w:rPr>
+                <w:rFonts w:eastAsia="Times New Roman" w:cs="Arial"/>
+                <w:b/>
+                <w:bCs/>
+                <w:lang w:val="es-PE" w:eastAsia="es-PE"/>
+              </w:rPr>
+            </w:pPr>
+            <w:r>
+              <w:rPr>
+                <w:rFonts w:eastAsia="Times New Roman" w:cs="Arial"/>
+                <w:b/>
+                <w:bCs/>
+                <w:lang w:val="es-PE" w:eastAsia="es-PE"/>
+              </w:rPr>
+              <w:t>Nombre del Sistema:</w:t>
+            </w:r>
+          </w:p>
+        </w:tc>
+        <w:tc>
+          <w:tcPr>
+            <w:tcW w:w="0" w:type="auto"/>
+            <w:tcMar>
+              <w:top w:w="0" w:type="dxa"/>
+              <w:left w:w="45" w:type="dxa"/>
+              <w:bottom w:w="0" w:type="dxa"/>
+              <w:right w:w="45" w:type="dxa"/>
+            </w:tcMar>
+            <w:vAlign w:val="center"/>
+            <w:hideMark/>
+          </w:tcPr>
+          <w:p>
+            <w:pPr>
+              <w:spacing w:after="0" w:line="240" w:lineRule="auto"/>
+              <w:rPr>
+                <w:rFonts w:eastAsia="Times New Roman" w:cs="Arial"/>
+                <w:bCs/>
+                <w:lang w:val="es-PE" w:eastAsia="es-PE"/>
+              </w:rPr>
+            </w:pPr>
+            <w:r>
+              <w:rPr>
+                <w:rFonts w:eastAsia="Times New Roman" w:cs="Arial"/>
+                <w:bCs/>
+                <w:lang w:val="es-PE" w:eastAsia="es-PE"/>
+              </w:rPr>
+              <w:t>SISTEMA DE FACTURACIÓN AUTOMATICA</w:t>
+            </w:r>
+          </w:p>
+        </w:tc>
+      </w:tr>
+      <w:tr>
+        <w:trPr>
+          <w:trHeight w:val="300"/>
+        </w:trPr>
+        <w:tc>
+          <w:tcPr>
+            <w:tcW w:w="0" w:type="auto"/>
+            <w:vMerge w:val="restart"/>
+            <w:tcMar>
+              <w:top w:w="0" w:type="dxa"/>
+              <w:left w:w="45" w:type="dxa"/>
+              <w:bottom w:w="0" w:type="dxa"/>
+              <w:right w:w="45" w:type="dxa"/>
+            </w:tcMar>
+            <w:vAlign w:val="center"/>
+            <w:hideMark/>
+          </w:tcPr>
+          <w:p>
+            <w:pPr>
+              <w:spacing w:after="0" w:line="240" w:lineRule="auto"/>
+              <w:rPr>
+                <w:rFonts w:eastAsia="Times New Roman" w:cs="Arial"/>
+                <w:b/>
+                <w:bCs/>
+                <w:lang w:val="es-PE" w:eastAsia="es-PE"/>
+              </w:rPr>
+            </w:pPr>
+            <w:r>
+              <w:rPr>
+                <w:rFonts w:eastAsia="Times New Roman" w:cs="Arial"/>
+                <w:b/>
+                <w:bCs/>
+                <w:lang w:val="es-PE" w:eastAsia="es-PE"/>
+              </w:rPr>
+              <w:t>Titulo:</w:t>
+            </w:r>
+          </w:p>
+        </w:tc>
+        <w:tc>
+          <w:tcPr>
+            <w:tcW w:w="0" w:type="auto"/>
+            <w:vMerge w:val="restart"/>
+            <w:tcMar>
+              <w:top w:w="0" w:type="dxa"/>
+              <w:left w:w="45" w:type="dxa"/>
+              <w:bottom w:w="0" w:type="dxa"/>
+              <w:right w:w="45" w:type="dxa"/>
+            </w:tcMar>
+            <w:vAlign w:val="center"/>
+            <w:hideMark/>
+          </w:tcPr>
+          <w:p>
+            <w:pPr>
+              <w:spacing w:after="0" w:line="240" w:lineRule="auto"/>
+              <w:rPr>
+                <w:rFonts w:eastAsia="Times New Roman" w:cs="Arial"/>
+                <w:bCs/>
+                <w:lang w:val="es-PE" w:eastAsia="es-PE"/>
+              </w:rPr>
+            </w:pPr>
+            <w:r>
+              <w:rPr>
+                <w:rFonts w:eastAsia="Times New Roman" w:cs="Arial"/>
+                <w:bCs/>
+                <w:lang w:val="es-PE" w:eastAsia="es-PE"/>
+              </w:rPr>
+              <w:t xml:space="preserve">Lista de </w:t>
+            </w:r>
+            <w:proofErr w:type="spellStart"/>
+            <w:r>
+              <w:rPr>
+                <w:rFonts w:eastAsia="Times New Roman" w:cs="Arial"/>
+                <w:bCs/>
+                <w:lang w:val="es-PE" w:eastAsia="es-PE"/>
+              </w:rPr>
+              <w:t>items</w:t>
+            </w:r>
+            <w:proofErr w:type="spellEnd"/>
+            <w:r>
+              <w:rPr>
+                <w:rFonts w:eastAsia="Times New Roman" w:cs="Arial"/>
+                <w:bCs/>
+                <w:lang w:val="es-PE" w:eastAsia="es-PE"/>
+              </w:rPr>
+              <w:t xml:space="preserve"> afectados por solicitud de cambio</w:t>
+            </w:r>
+          </w:p>
+        </w:tc>
+      </w:tr>
+      <w:tr>
+        <w:trPr>
+          <w:trHeight w:val="300"/>
+        </w:trPr>
+        <w:tc>
+          <w:tcPr>
+            <w:tcW w:w="0" w:type="auto"/>
+            <w:vMerge/>
+            <w:vAlign w:val="center"/>
+            <w:hideMark/>
+          </w:tcPr>
+          <w:p>
+            <w:pPr>
+              <w:spacing w:after="0" w:line="240" w:lineRule="auto"/>
+              <w:rPr>
+                <w:rFonts w:eastAsia="Times New Roman" w:cs="Arial"/>
+                <w:b/>
+                <w:bCs/>
+                <w:lang w:val="es-PE" w:eastAsia="es-PE"/>
+              </w:rPr>
+            </w:pPr>
+          </w:p>
+        </w:tc>
+        <w:tc>
+          <w:tcPr>
+            <w:tcW w:w="0" w:type="auto"/>
+            <w:vMerge/>
+            <w:vAlign w:val="center"/>
+            <w:hideMark/>
+          </w:tcPr>
+          <w:p>
+            <w:pPr>
+              <w:spacing w:after="0" w:line="240" w:lineRule="auto"/>
+              <w:rPr>
+                <w:rFonts w:eastAsia="Times New Roman" w:cs="Arial"/>
+                <w:bCs/>
+                <w:lang w:val="es-PE" w:eastAsia="es-PE"/>
+              </w:rPr>
+            </w:pPr>
+          </w:p>
+        </w:tc>
+      </w:tr>
+      <w:tr>
+        <w:trPr>
+          <w:trHeight w:val="300"/>
+        </w:trPr>
+        <w:tc>
+          <w:tcPr>
+            <w:tcW w:w="0" w:type="auto"/>
+            <w:vMerge w:val="restart"/>
+            <w:tcMar>
+              <w:top w:w="0" w:type="dxa"/>
+              <w:left w:w="45" w:type="dxa"/>
+              <w:bottom w:w="0" w:type="dxa"/>
+              <w:right w:w="45" w:type="dxa"/>
+            </w:tcMar>
+            <w:vAlign w:val="center"/>
+            <w:hideMark/>
+          </w:tcPr>
+          <w:p>
+            <w:pPr>
+              <w:spacing w:after="0" w:line="240" w:lineRule="auto"/>
+              <w:rPr>
+                <w:rFonts w:eastAsia="Times New Roman" w:cs="Arial"/>
+                <w:b/>
+                <w:bCs/>
+                <w:lang w:val="es-PE" w:eastAsia="es-PE"/>
+              </w:rPr>
+            </w:pPr>
+            <w:r>
+              <w:rPr>
+                <w:rFonts w:eastAsia="Times New Roman" w:cs="Arial"/>
+                <w:b/>
+                <w:bCs/>
+                <w:lang w:val="es-PE" w:eastAsia="es-PE"/>
+              </w:rPr>
+              <w:t>Propósito:</w:t>
+            </w:r>
+          </w:p>
+        </w:tc>
+        <w:tc>
+          <w:tcPr>
+            <w:tcW w:w="0" w:type="auto"/>
+            <w:vMerge w:val="restart"/>
+            <w:tcMar>
+              <w:top w:w="0" w:type="dxa"/>
+              <w:left w:w="45" w:type="dxa"/>
+              <w:bottom w:w="0" w:type="dxa"/>
+              <w:right w:w="45" w:type="dxa"/>
+            </w:tcMar>
+            <w:vAlign w:val="center"/>
+            <w:hideMark/>
+          </w:tcPr>
+          <w:p>
+            <w:pPr>
+              <w:spacing w:after="0" w:line="240" w:lineRule="auto"/>
+              <w:rPr>
+                <w:rFonts w:eastAsia="Times New Roman" w:cs="Arial"/>
+                <w:bCs/>
+                <w:lang w:val="es-PE" w:eastAsia="es-PE"/>
+              </w:rPr>
+            </w:pPr>
+            <w:r>
+              <w:rPr>
+                <w:rFonts w:eastAsia="Times New Roman" w:cs="Arial"/>
+                <w:bCs/>
+                <w:lang w:val="es-PE" w:eastAsia="es-PE"/>
+              </w:rPr>
+              <w:t xml:space="preserve">Permite que el gestor identifique los </w:t>
+            </w:r>
+            <w:proofErr w:type="spellStart"/>
+            <w:r>
+              <w:rPr>
+                <w:rFonts w:eastAsia="Times New Roman" w:cs="Arial"/>
+                <w:bCs/>
+                <w:lang w:val="es-PE" w:eastAsia="es-PE"/>
+              </w:rPr>
+              <w:t>Items</w:t>
+            </w:r>
+            <w:proofErr w:type="spellEnd"/>
+            <w:r>
+              <w:rPr>
+                <w:rFonts w:eastAsia="Times New Roman" w:cs="Arial"/>
+                <w:bCs/>
+                <w:lang w:val="es-PE" w:eastAsia="es-PE"/>
+              </w:rPr>
+              <w:t xml:space="preserve"> afectados por un determinado cambio para medir el impacto del mismo</w:t>
+            </w:r>
+          </w:p>
+        </w:tc>
+      </w:tr>
+      <w:tr>
+        <w:trPr>
+          <w:trHeight w:val="300"/>
+        </w:trPr>
+        <w:tc>
+          <w:tcPr>
+            <w:tcW w:w="0" w:type="auto"/>
+            <w:vMerge/>
+            <w:vAlign w:val="center"/>
+            <w:hideMark/>
+          </w:tcPr>
+          <w:p>
+            <w:pPr>
+              <w:spacing w:after="0" w:line="240" w:lineRule="auto"/>
+              <w:rPr>
+                <w:rFonts w:eastAsia="Times New Roman" w:cs="Arial"/>
+                <w:b/>
+                <w:bCs/>
+                <w:lang w:val="es-PE" w:eastAsia="es-PE"/>
+              </w:rPr>
+            </w:pPr>
+          </w:p>
+        </w:tc>
+        <w:tc>
+          <w:tcPr>
+            <w:tcW w:w="0" w:type="auto"/>
+            <w:vMerge/>
+            <w:vAlign w:val="center"/>
+            <w:hideMark/>
+          </w:tcPr>
+          <w:p>
+            <w:pPr>
+              <w:spacing w:after="0" w:line="240" w:lineRule="auto"/>
+              <w:rPr>
+                <w:rFonts w:eastAsia="Times New Roman" w:cs="Arial"/>
+                <w:bCs/>
+                <w:lang w:val="es-PE" w:eastAsia="es-PE"/>
+              </w:rPr>
+            </w:pPr>
+          </w:p>
+        </w:tc>
+      </w:tr>
+      <w:tr>
+        <w:trPr>
+          <w:trHeight w:val="300"/>
+        </w:trPr>
+        <w:tc>
+          <w:tcPr>
+            <w:tcW w:w="0" w:type="auto"/>
+            <w:vMerge w:val="restart"/>
+            <w:tcMar>
+              <w:top w:w="0" w:type="dxa"/>
+              <w:left w:w="45" w:type="dxa"/>
+              <w:bottom w:w="0" w:type="dxa"/>
+              <w:right w:w="45" w:type="dxa"/>
+            </w:tcMar>
+            <w:vAlign w:val="center"/>
+            <w:hideMark/>
+          </w:tcPr>
+          <w:p>
+            <w:pPr>
+              <w:spacing w:after="0" w:line="240" w:lineRule="auto"/>
+              <w:rPr>
+                <w:rFonts w:eastAsia="Times New Roman" w:cs="Arial"/>
+                <w:b/>
+                <w:bCs/>
+                <w:lang w:val="es-PE" w:eastAsia="es-PE"/>
+              </w:rPr>
+            </w:pPr>
+            <w:r>
+              <w:rPr>
+                <w:rFonts w:eastAsia="Times New Roman" w:cs="Arial"/>
+                <w:b/>
+                <w:bCs/>
+                <w:lang w:val="es-PE" w:eastAsia="es-PE"/>
+              </w:rPr>
+              <w:t>Entradas:</w:t>
+            </w:r>
+          </w:p>
+        </w:tc>
+        <w:tc>
+          <w:tcPr>
+            <w:tcW w:w="0" w:type="auto"/>
+            <w:vMerge w:val="restart"/>
+            <w:tcMar>
+              <w:top w:w="0" w:type="dxa"/>
+              <w:left w:w="45" w:type="dxa"/>
+              <w:bottom w:w="0" w:type="dxa"/>
+              <w:right w:w="45" w:type="dxa"/>
+            </w:tcMar>
+            <w:vAlign w:val="center"/>
+            <w:hideMark/>
+          </w:tcPr>
+          <w:p>
+            <w:pPr>
+              <w:spacing w:after="0" w:line="240" w:lineRule="auto"/>
+              <w:rPr>
+                <w:rFonts w:eastAsia="Times New Roman" w:cs="Arial"/>
+                <w:bCs/>
+                <w:lang w:val="es-PE" w:eastAsia="es-PE"/>
+              </w:rPr>
+            </w:pPr>
+            <w:r>
+              <w:rPr>
+                <w:rFonts w:eastAsia="Times New Roman" w:cs="Arial"/>
+                <w:bCs/>
+                <w:lang w:val="es-PE" w:eastAsia="es-PE"/>
+              </w:rPr>
+              <w:t>ID_SOLICITUD_CAMBIO</w:t>
+            </w:r>
+          </w:p>
+        </w:tc>
+      </w:tr>
+      <w:tr>
+        <w:trPr>
+          <w:trHeight w:val="300"/>
+        </w:trPr>
+        <w:tc>
+          <w:tcPr>
+            <w:tcW w:w="0" w:type="auto"/>
+            <w:vMerge/>
+            <w:vAlign w:val="center"/>
+            <w:hideMark/>
+          </w:tcPr>
+          <w:p>
+            <w:pPr>
+              <w:spacing w:after="0" w:line="240" w:lineRule="auto"/>
+              <w:rPr>
+                <w:rFonts w:eastAsia="Times New Roman" w:cs="Arial"/>
+                <w:b/>
+                <w:bCs/>
+                <w:lang w:val="es-PE" w:eastAsia="es-PE"/>
+              </w:rPr>
+            </w:pPr>
+          </w:p>
+        </w:tc>
+        <w:tc>
+          <w:tcPr>
+            <w:tcW w:w="0" w:type="auto"/>
+            <w:vMerge/>
+            <w:vAlign w:val="center"/>
+            <w:hideMark/>
+          </w:tcPr>
+          <w:p>
+            <w:pPr>
+              <w:spacing w:after="0" w:line="240" w:lineRule="auto"/>
+              <w:rPr>
+                <w:rFonts w:eastAsia="Times New Roman" w:cs="Arial"/>
+                <w:bCs/>
+                <w:lang w:val="es-PE" w:eastAsia="es-PE"/>
+              </w:rPr>
+            </w:pPr>
+          </w:p>
+        </w:tc>
+      </w:tr>
+      <w:tr>
+        <w:trPr>
+          <w:trHeight w:val="253"/>
+        </w:trPr>
+        <w:tc>
+          <w:tcPr>
+            <w:tcW w:w="0" w:type="auto"/>
+            <w:vMerge/>
+            <w:vAlign w:val="center"/>
+            <w:hideMark/>
+          </w:tcPr>
+          <w:p>
+            <w:pPr>
+              <w:spacing w:after="0" w:line="240" w:lineRule="auto"/>
+              <w:rPr>
+                <w:rFonts w:eastAsia="Times New Roman" w:cs="Arial"/>
+                <w:b/>
+                <w:bCs/>
+                <w:lang w:val="es-PE" w:eastAsia="es-PE"/>
+              </w:rPr>
+            </w:pPr>
+          </w:p>
+        </w:tc>
+        <w:tc>
+          <w:tcPr>
+            <w:tcW w:w="0" w:type="auto"/>
+            <w:vMerge/>
+            <w:vAlign w:val="center"/>
+            <w:hideMark/>
+          </w:tcPr>
+          <w:p>
+            <w:pPr>
+              <w:spacing w:after="0" w:line="240" w:lineRule="auto"/>
+              <w:rPr>
+                <w:rFonts w:eastAsia="Times New Roman" w:cs="Arial"/>
+                <w:bCs/>
+                <w:lang w:val="es-PE" w:eastAsia="es-PE"/>
+              </w:rPr>
+            </w:pPr>
+          </w:p>
+        </w:tc>
+      </w:tr>
+      <w:tr>
+        <w:trPr>
+          <w:trHeight w:val="253"/>
+        </w:trPr>
+        <w:tc>
+          <w:tcPr>
+            <w:tcW w:w="0" w:type="auto"/>
+            <w:vMerge/>
+            <w:vAlign w:val="center"/>
+            <w:hideMark/>
+          </w:tcPr>
+          <w:p>
+            <w:pPr>
+              <w:spacing w:after="0" w:line="240" w:lineRule="auto"/>
+              <w:rPr>
+                <w:rFonts w:eastAsia="Times New Roman" w:cs="Arial"/>
+                <w:b/>
+                <w:bCs/>
+                <w:lang w:val="es-PE" w:eastAsia="es-PE"/>
+              </w:rPr>
+            </w:pPr>
+          </w:p>
+        </w:tc>
+        <w:tc>
+          <w:tcPr>
+            <w:tcW w:w="0" w:type="auto"/>
+            <w:vMerge/>
+            <w:vAlign w:val="center"/>
+            <w:hideMark/>
+          </w:tcPr>
+          <w:p>
+            <w:pPr>
+              <w:spacing w:after="0" w:line="240" w:lineRule="auto"/>
+              <w:rPr>
+                <w:rFonts w:eastAsia="Times New Roman" w:cs="Arial"/>
+                <w:bCs/>
+                <w:lang w:val="es-PE" w:eastAsia="es-PE"/>
+              </w:rPr>
+            </w:pPr>
+          </w:p>
+        </w:tc>
+      </w:tr>
+      <w:tr>
+        <w:trPr>
+          <w:trHeight w:val="300"/>
+        </w:trPr>
+        <w:tc>
+          <w:tcPr>
+            <w:tcW w:w="0" w:type="auto"/>
+            <w:vMerge w:val="restart"/>
+            <w:tcMar>
+              <w:top w:w="0" w:type="dxa"/>
+              <w:left w:w="45" w:type="dxa"/>
+              <w:bottom w:w="0" w:type="dxa"/>
+              <w:right w:w="45" w:type="dxa"/>
+            </w:tcMar>
+            <w:vAlign w:val="center"/>
+            <w:hideMark/>
+          </w:tcPr>
+          <w:p>
+            <w:pPr>
+              <w:spacing w:after="0" w:line="240" w:lineRule="auto"/>
+              <w:rPr>
+                <w:rFonts w:eastAsia="Times New Roman" w:cs="Arial"/>
+                <w:b/>
+                <w:bCs/>
+                <w:lang w:val="es-PE" w:eastAsia="es-PE"/>
+              </w:rPr>
+            </w:pPr>
+            <w:r>
+              <w:rPr>
+                <w:rFonts w:eastAsia="Times New Roman" w:cs="Arial"/>
+                <w:b/>
+                <w:bCs/>
+                <w:lang w:val="es-PE" w:eastAsia="es-PE"/>
+              </w:rPr>
+              <w:t>Salidas:</w:t>
+            </w:r>
+          </w:p>
+        </w:tc>
+        <w:tc>
+          <w:tcPr>
+            <w:tcW w:w="0" w:type="auto"/>
+            <w:vMerge w:val="restart"/>
+            <w:tcMar>
+              <w:top w:w="0" w:type="dxa"/>
+              <w:left w:w="45" w:type="dxa"/>
+              <w:bottom w:w="0" w:type="dxa"/>
+              <w:right w:w="45" w:type="dxa"/>
+            </w:tcMar>
+            <w:vAlign w:val="center"/>
+            <w:hideMark/>
+          </w:tcPr>
+          <w:p>
+            <w:pPr>
+              <w:spacing w:after="0" w:line="240" w:lineRule="auto"/>
+              <w:rPr>
+                <w:rFonts w:eastAsia="Times New Roman" w:cs="Arial"/>
+                <w:bCs/>
+                <w:lang w:val="es-PE" w:eastAsia="es-PE"/>
+              </w:rPr>
+            </w:pPr>
+            <w:r>
+              <w:rPr>
+                <w:rFonts w:eastAsia="Times New Roman" w:cs="Arial"/>
+                <w:bCs/>
+                <w:lang w:val="es-PE" w:eastAsia="es-PE"/>
+              </w:rPr>
+              <w:t>ITEM</w:t>
+            </w:r>
+            <w:r>
+              <w:rPr>
+                <w:rFonts w:eastAsia="Times New Roman" w:cs="Arial"/>
+                <w:bCs/>
+                <w:lang w:val="es-PE" w:eastAsia="es-PE"/>
+              </w:rPr>
+              <w:br/>
+              <w:t>DESCRIPCION</w:t>
+            </w:r>
+            <w:r>
+              <w:rPr>
+                <w:rFonts w:eastAsia="Times New Roman" w:cs="Arial"/>
+                <w:bCs/>
+                <w:lang w:val="es-PE" w:eastAsia="es-PE"/>
+              </w:rPr>
+              <w:br/>
+              <w:t>VERSION</w:t>
+            </w:r>
+            <w:r>
+              <w:rPr>
+                <w:rFonts w:eastAsia="Times New Roman" w:cs="Arial"/>
+                <w:bCs/>
+                <w:lang w:val="es-PE" w:eastAsia="es-PE"/>
+              </w:rPr>
+              <w:br/>
+              <w:t>FECHA ULTIMA MODIFICACION</w:t>
+            </w:r>
+          </w:p>
+        </w:tc>
+      </w:tr>
+      <w:tr>
+        <w:trPr>
+          <w:trHeight w:val="300"/>
+        </w:trPr>
+        <w:tc>
+          <w:tcPr>
+            <w:tcW w:w="0" w:type="auto"/>
+            <w:vMerge/>
+            <w:vAlign w:val="center"/>
+            <w:hideMark/>
+          </w:tcPr>
+          <w:p>
+            <w:pPr>
+              <w:spacing w:after="0" w:line="240" w:lineRule="auto"/>
+              <w:rPr>
+                <w:rFonts w:eastAsia="Times New Roman" w:cs="Arial"/>
+                <w:b/>
+                <w:bCs/>
+                <w:lang w:val="es-PE" w:eastAsia="es-PE"/>
+              </w:rPr>
+            </w:pPr>
+          </w:p>
+        </w:tc>
+        <w:tc>
+          <w:tcPr>
+            <w:tcW w:w="0" w:type="auto"/>
+            <w:vMerge/>
+            <w:vAlign w:val="center"/>
+            <w:hideMark/>
+          </w:tcPr>
+          <w:p>
+            <w:pPr>
+              <w:spacing w:after="0" w:line="240" w:lineRule="auto"/>
+              <w:rPr>
+                <w:rFonts w:eastAsia="Times New Roman" w:cs="Arial"/>
+                <w:b/>
+                <w:bCs/>
+                <w:lang w:val="es-PE" w:eastAsia="es-PE"/>
+              </w:rPr>
+            </w:pPr>
+          </w:p>
+        </w:tc>
+      </w:tr>
+      <w:tr>
+        <w:trPr>
+          <w:trHeight w:val="300"/>
+        </w:trPr>
+        <w:tc>
+          <w:tcPr>
+            <w:tcW w:w="0" w:type="auto"/>
+            <w:vMerge/>
+            <w:vAlign w:val="center"/>
+            <w:hideMark/>
+          </w:tcPr>
+          <w:p>
+            <w:pPr>
+              <w:spacing w:after="0" w:line="240" w:lineRule="auto"/>
+              <w:rPr>
+                <w:rFonts w:eastAsia="Times New Roman" w:cs="Arial"/>
+                <w:b/>
+                <w:bCs/>
+                <w:lang w:val="es-PE" w:eastAsia="es-PE"/>
+              </w:rPr>
+            </w:pPr>
+          </w:p>
+        </w:tc>
+        <w:tc>
+          <w:tcPr>
+            <w:tcW w:w="0" w:type="auto"/>
+            <w:vMerge/>
+            <w:vAlign w:val="center"/>
+            <w:hideMark/>
+          </w:tcPr>
+          <w:p>
+            <w:pPr>
+              <w:spacing w:after="0" w:line="240" w:lineRule="auto"/>
+              <w:rPr>
+                <w:rFonts w:eastAsia="Times New Roman" w:cs="Arial"/>
+                <w:b/>
+                <w:bCs/>
+                <w:lang w:val="es-PE" w:eastAsia="es-PE"/>
+              </w:rPr>
+            </w:pPr>
+          </w:p>
+        </w:tc>
+      </w:tr>
+      <w:tr>
+        <w:trPr>
+          <w:trHeight w:val="300"/>
+        </w:trPr>
+        <w:tc>
+          <w:tcPr>
+            <w:tcW w:w="0" w:type="auto"/>
+            <w:vMerge/>
+            <w:vAlign w:val="center"/>
+            <w:hideMark/>
+          </w:tcPr>
+          <w:p>
+            <w:pPr>
+              <w:spacing w:after="0" w:line="240" w:lineRule="auto"/>
+              <w:rPr>
+                <w:rFonts w:eastAsia="Times New Roman" w:cs="Arial"/>
+                <w:b/>
+                <w:bCs/>
+                <w:lang w:val="es-PE" w:eastAsia="es-PE"/>
+              </w:rPr>
+            </w:pPr>
+          </w:p>
+        </w:tc>
+        <w:tc>
+          <w:tcPr>
+            <w:tcW w:w="0" w:type="auto"/>
+            <w:vMerge/>
+            <w:vAlign w:val="center"/>
+            <w:hideMark/>
+          </w:tcPr>
+          <w:p>
+            <w:pPr>
+              <w:spacing w:after="0" w:line="240" w:lineRule="auto"/>
+              <w:rPr>
+                <w:rFonts w:eastAsia="Times New Roman" w:cs="Arial"/>
+                <w:b/>
+                <w:bCs/>
+                <w:lang w:val="es-PE" w:eastAsia="es-PE"/>
+              </w:rPr>
+            </w:pPr>
+          </w:p>
+        </w:tc>
+      </w:tr>
+      <w:tr>
+        <w:trPr>
+          <w:trHeight w:val="300"/>
+        </w:trPr>
+        <w:tc>
+          <w:tcPr>
+            <w:tcW w:w="0" w:type="auto"/>
+            <w:vMerge/>
+            <w:vAlign w:val="center"/>
+            <w:hideMark/>
+          </w:tcPr>
+          <w:p>
+            <w:pPr>
+              <w:spacing w:after="0" w:line="240" w:lineRule="auto"/>
+              <w:rPr>
+                <w:rFonts w:eastAsia="Times New Roman" w:cs="Arial"/>
+                <w:b/>
+                <w:bCs/>
+                <w:lang w:val="es-PE" w:eastAsia="es-PE"/>
+              </w:rPr>
+            </w:pPr>
+          </w:p>
+        </w:tc>
+        <w:tc>
+          <w:tcPr>
+            <w:tcW w:w="0" w:type="auto"/>
+            <w:vMerge/>
+            <w:vAlign w:val="center"/>
+            <w:hideMark/>
+          </w:tcPr>
+          <w:p>
+            <w:pPr>
+              <w:spacing w:after="0" w:line="240" w:lineRule="auto"/>
+              <w:rPr>
+                <w:rFonts w:eastAsia="Times New Roman" w:cs="Arial"/>
+                <w:b/>
+                <w:bCs/>
+                <w:lang w:val="es-PE" w:eastAsia="es-PE"/>
+              </w:rPr>
+            </w:pPr>
+          </w:p>
+        </w:tc>
+      </w:tr>
+    </w:tbl>
+    <w:p>
+      <w:pPr>
+        <w:rPr>
+          <w:lang w:eastAsia="es-ES"/>
+        </w:rPr>
+      </w:pPr>
+    </w:p>
+    <w:tbl>
+      <w:tblPr>
+        <w:tblW w:w="0" w:type="dxa"/>
+        <w:tblCellMar>
+          <w:left w:w="0" w:type="dxa"/>
+          <w:right w:w="0" w:type="dxa"/>
+        </w:tblCellMar>
+        <w:tblLook w:val="04A0" w:firstRow="1" w:lastRow="0" w:firstColumn="1" w:lastColumn="0" w:noHBand="0" w:noVBand="1"/>
+      </w:tblPr>
+      <w:tblGrid>
+        <w:gridCol w:w="1640"/>
+        <w:gridCol w:w="6954"/>
+      </w:tblGrid>
+      <w:tr>
+        <w:trPr>
+          <w:trHeight w:val="315"/>
+        </w:trPr>
+        <w:tc>
+          <w:tcPr>
+            <w:tcW w:w="0" w:type="auto"/>
+            <w:tcBorders>
+              <w:top w:val="single" w:sz="4" w:space="0" w:color="auto"/>
+              <w:left w:val="single" w:sz="4" w:space="0" w:color="auto"/>
+              <w:bottom w:val="single" w:sz="4" w:space="0" w:color="auto"/>
+              <w:right w:val="single" w:sz="4" w:space="0" w:color="auto"/>
+            </w:tcBorders>
+            <w:tcMar>
+              <w:top w:w="0" w:type="dxa"/>
+              <w:left w:w="45" w:type="dxa"/>
+              <w:bottom w:w="0" w:type="dxa"/>
+              <w:right w:w="45" w:type="dxa"/>
+            </w:tcMar>
+            <w:vAlign w:val="center"/>
+            <w:hideMark/>
+          </w:tcPr>
+          <w:p>
+            <w:pPr>
+              <w:spacing w:after="0" w:line="240" w:lineRule="auto"/>
+              <w:rPr>
+                <w:rFonts w:eastAsia="Times New Roman" w:cs="Arial"/>
+                <w:b/>
+                <w:bCs/>
+                <w:lang w:val="es-PE" w:eastAsia="es-PE"/>
+              </w:rPr>
+            </w:pPr>
+            <w:r>
+              <w:rPr>
+                <w:rFonts w:eastAsia="Times New Roman" w:cs="Arial"/>
+                <w:b/>
+                <w:bCs/>
+                <w:lang w:val="es-PE" w:eastAsia="es-PE"/>
+              </w:rPr>
+              <w:t>Nombre del Sistema:</w:t>
+            </w:r>
+          </w:p>
+        </w:tc>
+        <w:tc>
+          <w:tcPr>
+            <w:tcW w:w="0" w:type="auto"/>
+            <w:tcBorders>
+              <w:top w:val="single" w:sz="4" w:space="0" w:color="auto"/>
+              <w:left w:val="single" w:sz="4" w:space="0" w:color="auto"/>
+              <w:bottom w:val="single" w:sz="4" w:space="0" w:color="auto"/>
+              <w:right w:val="single" w:sz="4" w:space="0" w:color="auto"/>
+            </w:tcBorders>
+            <w:tcMar>
+              <w:top w:w="0" w:type="dxa"/>
+              <w:left w:w="45" w:type="dxa"/>
+              <w:bottom w:w="0" w:type="dxa"/>
+              <w:right w:w="45" w:type="dxa"/>
+            </w:tcMar>
+            <w:vAlign w:val="center"/>
+            <w:hideMark/>
+          </w:tcPr>
+          <w:p>
+            <w:pPr>
+              <w:spacing w:after="0" w:line="240" w:lineRule="auto"/>
+              <w:rPr>
+                <w:rFonts w:eastAsia="Times New Roman" w:cs="Arial"/>
+                <w:bCs/>
+                <w:lang w:val="es-PE" w:eastAsia="es-PE"/>
+              </w:rPr>
+            </w:pPr>
+            <w:r>
+              <w:rPr>
+                <w:rFonts w:eastAsia="Times New Roman" w:cs="Arial"/>
+                <w:bCs/>
+                <w:lang w:val="es-PE" w:eastAsia="es-PE"/>
+              </w:rPr>
+              <w:t>SISTEMA DE FACTURACIÓN AUTOMATICA</w:t>
+            </w:r>
+          </w:p>
+        </w:tc>
+      </w:tr>
+      <w:tr>
+        <w:trPr>
+          <w:trHeight w:val="315"/>
+        </w:trPr>
+        <w:tc>
+          <w:tcPr>
+            <w:tcW w:w="0" w:type="auto"/>
+            <w:vMerge w:val="restart"/>
+            <w:tcBorders>
+              <w:top w:val="single" w:sz="4" w:space="0" w:color="auto"/>
+              <w:left w:val="single" w:sz="4" w:space="0" w:color="auto"/>
+              <w:bottom w:val="single" w:sz="4" w:space="0" w:color="auto"/>
+              <w:right w:val="single" w:sz="4" w:space="0" w:color="auto"/>
+            </w:tcBorders>
+            <w:tcMar>
+              <w:top w:w="0" w:type="dxa"/>
+              <w:left w:w="45" w:type="dxa"/>
+              <w:bottom w:w="0" w:type="dxa"/>
+              <w:right w:w="45" w:type="dxa"/>
+            </w:tcMar>
+            <w:vAlign w:val="center"/>
+            <w:hideMark/>
+          </w:tcPr>
+          <w:p>
+            <w:pPr>
+              <w:spacing w:after="0" w:line="240" w:lineRule="auto"/>
+              <w:rPr>
+                <w:rFonts w:eastAsia="Times New Roman" w:cs="Arial"/>
+                <w:b/>
+                <w:bCs/>
+                <w:lang w:val="es-PE" w:eastAsia="es-PE"/>
+              </w:rPr>
+            </w:pPr>
+            <w:r>
+              <w:rPr>
+                <w:rFonts w:eastAsia="Times New Roman" w:cs="Arial"/>
+                <w:b/>
+                <w:bCs/>
+                <w:lang w:val="es-PE" w:eastAsia="es-PE"/>
+              </w:rPr>
+              <w:t>Titulo:</w:t>
+            </w:r>
+          </w:p>
+        </w:tc>
+        <w:tc>
+          <w:tcPr>
+            <w:tcW w:w="0" w:type="auto"/>
+            <w:vMerge w:val="restart"/>
+            <w:tcBorders>
+              <w:top w:val="single" w:sz="4" w:space="0" w:color="auto"/>
+              <w:left w:val="single" w:sz="4" w:space="0" w:color="auto"/>
+              <w:bottom w:val="single" w:sz="4" w:space="0" w:color="auto"/>
+              <w:right w:val="single" w:sz="4" w:space="0" w:color="auto"/>
+            </w:tcBorders>
+            <w:tcMar>
+              <w:top w:w="0" w:type="dxa"/>
+              <w:left w:w="45" w:type="dxa"/>
+              <w:bottom w:w="0" w:type="dxa"/>
+              <w:right w:w="45" w:type="dxa"/>
+            </w:tcMar>
+            <w:vAlign w:val="center"/>
+            <w:hideMark/>
+          </w:tcPr>
+          <w:p>
+            <w:pPr>
+              <w:spacing w:after="0" w:line="240" w:lineRule="auto"/>
+              <w:rPr>
+                <w:rFonts w:eastAsia="Times New Roman" w:cs="Arial"/>
+                <w:bCs/>
+                <w:lang w:val="es-PE" w:eastAsia="es-PE"/>
+              </w:rPr>
+            </w:pPr>
+            <w:r>
+              <w:rPr>
+                <w:rFonts w:eastAsia="Times New Roman" w:cs="Arial"/>
+                <w:bCs/>
+                <w:lang w:val="es-PE" w:eastAsia="es-PE"/>
+              </w:rPr>
+              <w:t xml:space="preserve">Lista de </w:t>
+            </w:r>
+            <w:proofErr w:type="spellStart"/>
+            <w:r>
+              <w:rPr>
+                <w:rFonts w:eastAsia="Times New Roman" w:cs="Arial"/>
+                <w:bCs/>
+                <w:lang w:val="es-PE" w:eastAsia="es-PE"/>
+              </w:rPr>
+              <w:t>items</w:t>
+            </w:r>
+            <w:proofErr w:type="spellEnd"/>
+            <w:r>
+              <w:rPr>
+                <w:rFonts w:eastAsia="Times New Roman" w:cs="Arial"/>
+                <w:bCs/>
+                <w:lang w:val="es-PE" w:eastAsia="es-PE"/>
+              </w:rPr>
+              <w:t xml:space="preserve"> desarrollados por colaborador por requerimiento de cambio</w:t>
+            </w:r>
+          </w:p>
+        </w:tc>
+      </w:tr>
+      <w:tr>
+        <w:trPr>
+          <w:trHeight w:val="315"/>
+        </w:trPr>
+        <w:tc>
+          <w:tcPr>
+            <w:tcW w:w="0" w:type="auto"/>
+            <w:vMerge/>
+            <w:tcBorders>
+              <w:top w:val="single" w:sz="4" w:space="0" w:color="auto"/>
+              <w:left w:val="single" w:sz="4" w:space="0" w:color="auto"/>
+              <w:bottom w:val="single" w:sz="4" w:space="0" w:color="auto"/>
+              <w:right w:val="single" w:sz="4" w:space="0" w:color="auto"/>
+            </w:tcBorders>
+            <w:vAlign w:val="center"/>
+            <w:hideMark/>
+          </w:tcPr>
+          <w:p>
+            <w:pPr>
+              <w:spacing w:after="0" w:line="240" w:lineRule="auto"/>
+              <w:rPr>
+                <w:rFonts w:eastAsia="Times New Roman" w:cs="Arial"/>
+                <w:b/>
+                <w:bCs/>
+                <w:lang w:val="es-PE" w:eastAsia="es-PE"/>
+              </w:rPr>
+            </w:pPr>
+          </w:p>
+        </w:tc>
+        <w:tc>
+          <w:tcPr>
+            <w:tcW w:w="0" w:type="auto"/>
+            <w:vMerge/>
+            <w:tcBorders>
+              <w:top w:val="single" w:sz="4" w:space="0" w:color="auto"/>
+              <w:left w:val="single" w:sz="4" w:space="0" w:color="auto"/>
+              <w:bottom w:val="single" w:sz="4" w:space="0" w:color="auto"/>
+              <w:right w:val="single" w:sz="4" w:space="0" w:color="auto"/>
+            </w:tcBorders>
+            <w:vAlign w:val="center"/>
+            <w:hideMark/>
+          </w:tcPr>
+          <w:p>
+            <w:pPr>
+              <w:spacing w:after="0" w:line="240" w:lineRule="auto"/>
+              <w:rPr>
+                <w:rFonts w:eastAsia="Times New Roman" w:cs="Arial"/>
+                <w:bCs/>
+                <w:lang w:val="es-PE" w:eastAsia="es-PE"/>
+              </w:rPr>
+            </w:pPr>
+          </w:p>
+        </w:tc>
+      </w:tr>
+      <w:tr>
+        <w:trPr>
+          <w:trHeight w:val="315"/>
+        </w:trPr>
+        <w:tc>
+          <w:tcPr>
+            <w:tcW w:w="0" w:type="auto"/>
+            <w:vMerge w:val="restart"/>
+            <w:tcBorders>
+              <w:top w:val="single" w:sz="4" w:space="0" w:color="auto"/>
+              <w:left w:val="single" w:sz="4" w:space="0" w:color="auto"/>
+              <w:bottom w:val="single" w:sz="4" w:space="0" w:color="auto"/>
+              <w:right w:val="single" w:sz="4" w:space="0" w:color="auto"/>
+            </w:tcBorders>
+            <w:tcMar>
+              <w:top w:w="0" w:type="dxa"/>
+              <w:left w:w="45" w:type="dxa"/>
+              <w:bottom w:w="0" w:type="dxa"/>
+              <w:right w:w="45" w:type="dxa"/>
+            </w:tcMar>
+            <w:vAlign w:val="center"/>
+            <w:hideMark/>
+          </w:tcPr>
+          <w:p>
+            <w:pPr>
+              <w:spacing w:after="0" w:line="240" w:lineRule="auto"/>
+              <w:rPr>
+                <w:rFonts w:eastAsia="Times New Roman" w:cs="Arial"/>
+                <w:b/>
+                <w:bCs/>
+                <w:lang w:val="es-PE" w:eastAsia="es-PE"/>
+              </w:rPr>
+            </w:pPr>
+            <w:r>
+              <w:rPr>
+                <w:rFonts w:eastAsia="Times New Roman" w:cs="Arial"/>
+                <w:b/>
+                <w:bCs/>
+                <w:lang w:val="es-PE" w:eastAsia="es-PE"/>
+              </w:rPr>
+              <w:t>Propósito:</w:t>
+            </w:r>
+          </w:p>
+        </w:tc>
+        <w:tc>
+          <w:tcPr>
+            <w:tcW w:w="0" w:type="auto"/>
+            <w:vMerge w:val="restart"/>
+            <w:tcBorders>
+              <w:top w:val="single" w:sz="4" w:space="0" w:color="auto"/>
+              <w:left w:val="single" w:sz="4" w:space="0" w:color="auto"/>
+              <w:bottom w:val="single" w:sz="4" w:space="0" w:color="auto"/>
+              <w:right w:val="single" w:sz="4" w:space="0" w:color="auto"/>
+            </w:tcBorders>
+            <w:tcMar>
+              <w:top w:w="0" w:type="dxa"/>
+              <w:left w:w="45" w:type="dxa"/>
+              <w:bottom w:w="0" w:type="dxa"/>
+              <w:right w:w="45" w:type="dxa"/>
+            </w:tcMar>
+            <w:vAlign w:val="center"/>
+            <w:hideMark/>
+          </w:tcPr>
+          <w:p>
+            <w:pPr>
+              <w:spacing w:after="0" w:line="240" w:lineRule="auto"/>
+              <w:rPr>
+                <w:rFonts w:eastAsia="Times New Roman" w:cs="Arial"/>
+                <w:bCs/>
+                <w:lang w:val="es-PE" w:eastAsia="es-PE"/>
+              </w:rPr>
+            </w:pPr>
+            <w:r>
+              <w:rPr>
+                <w:rFonts w:eastAsia="Times New Roman" w:cs="Arial"/>
+                <w:bCs/>
+                <w:lang w:val="es-PE" w:eastAsia="es-PE"/>
+              </w:rPr>
+              <w:t xml:space="preserve">Permite que el gestor identifique los </w:t>
+            </w:r>
+            <w:proofErr w:type="spellStart"/>
+            <w:r>
+              <w:rPr>
+                <w:rFonts w:eastAsia="Times New Roman" w:cs="Arial"/>
+                <w:bCs/>
+                <w:lang w:val="es-PE" w:eastAsia="es-PE"/>
+              </w:rPr>
+              <w:t>items</w:t>
+            </w:r>
+            <w:proofErr w:type="spellEnd"/>
+            <w:r>
+              <w:rPr>
+                <w:rFonts w:eastAsia="Times New Roman" w:cs="Arial"/>
+                <w:bCs/>
+                <w:lang w:val="es-PE" w:eastAsia="es-PE"/>
+              </w:rPr>
+              <w:t xml:space="preserve"> afectados y desarrollados por colaborador para medir su desempeño en el desarrollo del proyecto</w:t>
+            </w:r>
+          </w:p>
+        </w:tc>
+      </w:tr>
+      <w:tr>
+        <w:trPr>
+          <w:trHeight w:val="525"/>
+        </w:trPr>
+        <w:tc>
+          <w:tcPr>
+            <w:tcW w:w="0" w:type="auto"/>
+            <w:vMerge/>
+            <w:tcBorders>
+              <w:top w:val="single" w:sz="4" w:space="0" w:color="auto"/>
+              <w:left w:val="single" w:sz="4" w:space="0" w:color="auto"/>
+              <w:bottom w:val="single" w:sz="4" w:space="0" w:color="auto"/>
+              <w:right w:val="single" w:sz="4" w:space="0" w:color="auto"/>
+            </w:tcBorders>
+            <w:vAlign w:val="center"/>
+            <w:hideMark/>
+          </w:tcPr>
+          <w:p>
+            <w:pPr>
+              <w:spacing w:after="0" w:line="240" w:lineRule="auto"/>
+              <w:rPr>
+                <w:rFonts w:eastAsia="Times New Roman" w:cs="Arial"/>
+                <w:b/>
+                <w:bCs/>
+                <w:lang w:val="es-PE" w:eastAsia="es-PE"/>
+              </w:rPr>
+            </w:pPr>
+          </w:p>
+        </w:tc>
+        <w:tc>
+          <w:tcPr>
+            <w:tcW w:w="0" w:type="auto"/>
+            <w:vMerge/>
+            <w:tcBorders>
+              <w:top w:val="single" w:sz="4" w:space="0" w:color="auto"/>
+              <w:left w:val="single" w:sz="4" w:space="0" w:color="auto"/>
+              <w:bottom w:val="single" w:sz="4" w:space="0" w:color="auto"/>
+              <w:right w:val="single" w:sz="4" w:space="0" w:color="auto"/>
+            </w:tcBorders>
+            <w:vAlign w:val="center"/>
+            <w:hideMark/>
+          </w:tcPr>
+          <w:p>
+            <w:pPr>
+              <w:spacing w:after="0" w:line="240" w:lineRule="auto"/>
+              <w:rPr>
+                <w:rFonts w:eastAsia="Times New Roman" w:cs="Arial"/>
+                <w:bCs/>
+                <w:lang w:val="es-PE" w:eastAsia="es-PE"/>
+              </w:rPr>
+            </w:pPr>
+          </w:p>
+        </w:tc>
+      </w:tr>
+      <w:tr>
+        <w:trPr>
+          <w:trHeight w:val="315"/>
+        </w:trPr>
+        <w:tc>
+          <w:tcPr>
+            <w:tcW w:w="0" w:type="auto"/>
+            <w:vMerge w:val="restart"/>
+            <w:tcBorders>
+              <w:top w:val="single" w:sz="4" w:space="0" w:color="auto"/>
+              <w:left w:val="single" w:sz="4" w:space="0" w:color="auto"/>
+              <w:bottom w:val="single" w:sz="4" w:space="0" w:color="auto"/>
+              <w:right w:val="single" w:sz="4" w:space="0" w:color="auto"/>
+            </w:tcBorders>
+            <w:tcMar>
+              <w:top w:w="0" w:type="dxa"/>
+              <w:left w:w="45" w:type="dxa"/>
+              <w:bottom w:w="0" w:type="dxa"/>
+              <w:right w:w="45" w:type="dxa"/>
+            </w:tcMar>
+            <w:vAlign w:val="center"/>
+            <w:hideMark/>
+          </w:tcPr>
+          <w:p>
+            <w:pPr>
+              <w:spacing w:after="0" w:line="240" w:lineRule="auto"/>
+              <w:rPr>
+                <w:rFonts w:eastAsia="Times New Roman" w:cs="Arial"/>
+                <w:b/>
+                <w:bCs/>
+                <w:lang w:val="es-PE" w:eastAsia="es-PE"/>
+              </w:rPr>
+            </w:pPr>
+            <w:r>
+              <w:rPr>
+                <w:rFonts w:eastAsia="Times New Roman" w:cs="Arial"/>
+                <w:b/>
+                <w:bCs/>
+                <w:lang w:val="es-PE" w:eastAsia="es-PE"/>
+              </w:rPr>
+              <w:t>Entradas:</w:t>
+            </w:r>
+          </w:p>
+        </w:tc>
+        <w:tc>
+          <w:tcPr>
+            <w:tcW w:w="0" w:type="auto"/>
+            <w:vMerge w:val="restart"/>
+            <w:tcBorders>
+              <w:top w:val="single" w:sz="4" w:space="0" w:color="auto"/>
+              <w:left w:val="single" w:sz="4" w:space="0" w:color="auto"/>
+              <w:bottom w:val="single" w:sz="4" w:space="0" w:color="auto"/>
+              <w:right w:val="single" w:sz="4" w:space="0" w:color="auto"/>
+            </w:tcBorders>
+            <w:tcMar>
+              <w:top w:w="0" w:type="dxa"/>
+              <w:left w:w="45" w:type="dxa"/>
+              <w:bottom w:w="0" w:type="dxa"/>
+              <w:right w:w="45" w:type="dxa"/>
+            </w:tcMar>
+            <w:vAlign w:val="center"/>
+            <w:hideMark/>
+          </w:tcPr>
+          <w:p>
+            <w:pPr>
+              <w:spacing w:after="0" w:line="240" w:lineRule="auto"/>
+              <w:rPr>
+                <w:rFonts w:eastAsia="Times New Roman" w:cs="Arial"/>
+                <w:bCs/>
+                <w:lang w:val="es-PE" w:eastAsia="es-PE"/>
+              </w:rPr>
+            </w:pPr>
+            <w:r>
+              <w:rPr>
+                <w:rFonts w:eastAsia="Times New Roman" w:cs="Arial"/>
+                <w:bCs/>
+                <w:lang w:val="es-PE" w:eastAsia="es-PE"/>
+              </w:rPr>
+              <w:t>- ID_COLABORADOR</w:t>
+            </w:r>
+            <w:r>
+              <w:rPr>
+                <w:rFonts w:eastAsia="Times New Roman" w:cs="Arial"/>
+                <w:bCs/>
+                <w:lang w:val="es-PE" w:eastAsia="es-PE"/>
+              </w:rPr>
+              <w:br/>
+              <w:t>- RANGO_FECHAS</w:t>
+            </w:r>
+          </w:p>
+        </w:tc>
+      </w:tr>
+      <w:tr>
+        <w:trPr>
+          <w:trHeight w:val="315"/>
+        </w:trPr>
+        <w:tc>
+          <w:tcPr>
+            <w:tcW w:w="0" w:type="auto"/>
+            <w:vMerge/>
+            <w:tcBorders>
+              <w:top w:val="single" w:sz="4" w:space="0" w:color="auto"/>
+              <w:left w:val="single" w:sz="4" w:space="0" w:color="auto"/>
+              <w:bottom w:val="single" w:sz="4" w:space="0" w:color="auto"/>
+              <w:right w:val="single" w:sz="4" w:space="0" w:color="auto"/>
+            </w:tcBorders>
+            <w:vAlign w:val="center"/>
+            <w:hideMark/>
+          </w:tcPr>
+          <w:p>
+            <w:pPr>
+              <w:spacing w:after="0" w:line="240" w:lineRule="auto"/>
+              <w:rPr>
+                <w:rFonts w:eastAsia="Times New Roman" w:cs="Arial"/>
+                <w:b/>
+                <w:bCs/>
+                <w:lang w:val="es-PE" w:eastAsia="es-PE"/>
+              </w:rPr>
+            </w:pPr>
+          </w:p>
+        </w:tc>
+        <w:tc>
+          <w:tcPr>
+            <w:tcW w:w="0" w:type="auto"/>
+            <w:vMerge/>
+            <w:tcBorders>
+              <w:top w:val="single" w:sz="4" w:space="0" w:color="auto"/>
+              <w:left w:val="single" w:sz="4" w:space="0" w:color="auto"/>
+              <w:bottom w:val="single" w:sz="4" w:space="0" w:color="auto"/>
+              <w:right w:val="single" w:sz="4" w:space="0" w:color="auto"/>
+            </w:tcBorders>
+            <w:vAlign w:val="center"/>
+            <w:hideMark/>
+          </w:tcPr>
+          <w:p>
+            <w:pPr>
+              <w:spacing w:after="0" w:line="240" w:lineRule="auto"/>
+              <w:rPr>
+                <w:rFonts w:eastAsia="Times New Roman" w:cs="Arial"/>
+                <w:bCs/>
+                <w:lang w:val="es-PE" w:eastAsia="es-PE"/>
+              </w:rPr>
+            </w:pPr>
+          </w:p>
+        </w:tc>
+      </w:tr>
+      <w:tr>
+        <w:trPr>
+          <w:trHeight w:val="315"/>
+        </w:trPr>
+        <w:tc>
+          <w:tcPr>
+            <w:tcW w:w="0" w:type="auto"/>
+            <w:vMerge/>
+            <w:tcBorders>
+              <w:top w:val="single" w:sz="4" w:space="0" w:color="auto"/>
+              <w:left w:val="single" w:sz="4" w:space="0" w:color="auto"/>
+              <w:bottom w:val="single" w:sz="4" w:space="0" w:color="auto"/>
+              <w:right w:val="single" w:sz="4" w:space="0" w:color="auto"/>
+            </w:tcBorders>
+            <w:vAlign w:val="center"/>
+            <w:hideMark/>
+          </w:tcPr>
+          <w:p>
+            <w:pPr>
+              <w:spacing w:after="0" w:line="240" w:lineRule="auto"/>
+              <w:rPr>
+                <w:rFonts w:eastAsia="Times New Roman" w:cs="Arial"/>
+                <w:b/>
+                <w:bCs/>
+                <w:lang w:val="es-PE" w:eastAsia="es-PE"/>
+              </w:rPr>
+            </w:pPr>
+          </w:p>
+        </w:tc>
+        <w:tc>
+          <w:tcPr>
+            <w:tcW w:w="0" w:type="auto"/>
+            <w:vMerge/>
+            <w:tcBorders>
+              <w:top w:val="single" w:sz="4" w:space="0" w:color="auto"/>
+              <w:left w:val="single" w:sz="4" w:space="0" w:color="auto"/>
+              <w:bottom w:val="single" w:sz="4" w:space="0" w:color="auto"/>
+              <w:right w:val="single" w:sz="4" w:space="0" w:color="auto"/>
+            </w:tcBorders>
+            <w:vAlign w:val="center"/>
+            <w:hideMark/>
+          </w:tcPr>
+          <w:p>
+            <w:pPr>
+              <w:spacing w:after="0" w:line="240" w:lineRule="auto"/>
+              <w:rPr>
+                <w:rFonts w:eastAsia="Times New Roman" w:cs="Arial"/>
+                <w:bCs/>
+                <w:lang w:val="es-PE" w:eastAsia="es-PE"/>
+              </w:rPr>
+            </w:pPr>
+          </w:p>
+        </w:tc>
+      </w:tr>
+      <w:tr>
+        <w:trPr>
+          <w:trHeight w:val="315"/>
+        </w:trPr>
+        <w:tc>
+          <w:tcPr>
+            <w:tcW w:w="0" w:type="auto"/>
+            <w:vMerge/>
+            <w:tcBorders>
+              <w:top w:val="single" w:sz="4" w:space="0" w:color="auto"/>
+              <w:left w:val="single" w:sz="4" w:space="0" w:color="auto"/>
+              <w:bottom w:val="single" w:sz="4" w:space="0" w:color="auto"/>
+              <w:right w:val="single" w:sz="4" w:space="0" w:color="auto"/>
+            </w:tcBorders>
+            <w:vAlign w:val="center"/>
+            <w:hideMark/>
+          </w:tcPr>
+          <w:p>
+            <w:pPr>
+              <w:spacing w:after="0" w:line="240" w:lineRule="auto"/>
+              <w:rPr>
+                <w:rFonts w:eastAsia="Times New Roman" w:cs="Arial"/>
+                <w:b/>
+                <w:bCs/>
+                <w:lang w:val="es-PE" w:eastAsia="es-PE"/>
+              </w:rPr>
+            </w:pPr>
+          </w:p>
+        </w:tc>
+        <w:tc>
+          <w:tcPr>
+            <w:tcW w:w="0" w:type="auto"/>
+            <w:vMerge/>
+            <w:tcBorders>
+              <w:top w:val="single" w:sz="4" w:space="0" w:color="auto"/>
+              <w:left w:val="single" w:sz="4" w:space="0" w:color="auto"/>
+              <w:bottom w:val="single" w:sz="4" w:space="0" w:color="auto"/>
+              <w:right w:val="single" w:sz="4" w:space="0" w:color="auto"/>
+            </w:tcBorders>
+            <w:vAlign w:val="center"/>
+            <w:hideMark/>
+          </w:tcPr>
+          <w:p>
+            <w:pPr>
+              <w:spacing w:after="0" w:line="240" w:lineRule="auto"/>
+              <w:rPr>
+                <w:rFonts w:eastAsia="Times New Roman" w:cs="Arial"/>
+                <w:bCs/>
+                <w:lang w:val="es-PE" w:eastAsia="es-PE"/>
+              </w:rPr>
+            </w:pPr>
+          </w:p>
+        </w:tc>
+      </w:tr>
+      <w:tr>
+        <w:trPr>
+          <w:trHeight w:val="315"/>
+        </w:trPr>
+        <w:tc>
+          <w:tcPr>
+            <w:tcW w:w="0" w:type="auto"/>
+            <w:vMerge w:val="restart"/>
+            <w:tcBorders>
+              <w:top w:val="single" w:sz="4" w:space="0" w:color="auto"/>
+              <w:left w:val="single" w:sz="4" w:space="0" w:color="auto"/>
+              <w:bottom w:val="single" w:sz="4" w:space="0" w:color="auto"/>
+              <w:right w:val="single" w:sz="4" w:space="0" w:color="auto"/>
+            </w:tcBorders>
+            <w:tcMar>
+              <w:top w:w="0" w:type="dxa"/>
+              <w:left w:w="45" w:type="dxa"/>
+              <w:bottom w:w="0" w:type="dxa"/>
+              <w:right w:w="45" w:type="dxa"/>
+            </w:tcMar>
+            <w:vAlign w:val="center"/>
+            <w:hideMark/>
+          </w:tcPr>
+          <w:p>
+            <w:pPr>
+              <w:spacing w:after="0" w:line="240" w:lineRule="auto"/>
+              <w:rPr>
+                <w:rFonts w:eastAsia="Times New Roman" w:cs="Arial"/>
+                <w:b/>
+                <w:bCs/>
+                <w:lang w:val="es-PE" w:eastAsia="es-PE"/>
+              </w:rPr>
+            </w:pPr>
+            <w:r>
+              <w:rPr>
+                <w:rFonts w:eastAsia="Times New Roman" w:cs="Arial"/>
+                <w:b/>
+                <w:bCs/>
+                <w:lang w:val="es-PE" w:eastAsia="es-PE"/>
+              </w:rPr>
+              <w:t>Salidas:</w:t>
+            </w:r>
+          </w:p>
+        </w:tc>
+        <w:tc>
+          <w:tcPr>
+            <w:tcW w:w="0" w:type="auto"/>
+            <w:vMerge w:val="restart"/>
+            <w:tcBorders>
+              <w:top w:val="single" w:sz="4" w:space="0" w:color="auto"/>
+              <w:left w:val="single" w:sz="4" w:space="0" w:color="auto"/>
+              <w:bottom w:val="single" w:sz="4" w:space="0" w:color="auto"/>
+              <w:right w:val="single" w:sz="4" w:space="0" w:color="auto"/>
+            </w:tcBorders>
+            <w:tcMar>
+              <w:top w:w="0" w:type="dxa"/>
+              <w:left w:w="45" w:type="dxa"/>
+              <w:bottom w:w="0" w:type="dxa"/>
+              <w:right w:w="45" w:type="dxa"/>
+            </w:tcMar>
+            <w:vAlign w:val="center"/>
+            <w:hideMark/>
+          </w:tcPr>
+          <w:p>
+            <w:pPr>
+              <w:spacing w:after="0" w:line="240" w:lineRule="auto"/>
+              <w:rPr>
+                <w:rFonts w:eastAsia="Times New Roman" w:cs="Arial"/>
+                <w:bCs/>
+                <w:lang w:val="es-PE" w:eastAsia="es-PE"/>
+              </w:rPr>
+            </w:pPr>
+            <w:r>
+              <w:rPr>
+                <w:rFonts w:eastAsia="Times New Roman" w:cs="Arial"/>
+                <w:bCs/>
+                <w:lang w:val="es-PE" w:eastAsia="es-PE"/>
+              </w:rPr>
+              <w:t>- ITEM</w:t>
+            </w:r>
+            <w:r>
+              <w:rPr>
+                <w:rFonts w:eastAsia="Times New Roman" w:cs="Arial"/>
+                <w:bCs/>
+                <w:lang w:val="es-PE" w:eastAsia="es-PE"/>
+              </w:rPr>
+              <w:br/>
+              <w:t>- VERSION</w:t>
+            </w:r>
+            <w:r>
+              <w:rPr>
+                <w:rFonts w:eastAsia="Times New Roman" w:cs="Arial"/>
+                <w:bCs/>
+                <w:lang w:val="es-PE" w:eastAsia="es-PE"/>
+              </w:rPr>
+              <w:br/>
+              <w:t>- FECHA</w:t>
+            </w:r>
+          </w:p>
+        </w:tc>
+      </w:tr>
+      <w:tr>
+        <w:trPr>
+          <w:trHeight w:val="315"/>
+        </w:trPr>
+        <w:tc>
+          <w:tcPr>
+            <w:tcW w:w="0" w:type="auto"/>
+            <w:vMerge/>
+            <w:tcBorders>
+              <w:top w:val="single" w:sz="4" w:space="0" w:color="auto"/>
+              <w:left w:val="single" w:sz="4" w:space="0" w:color="auto"/>
+              <w:bottom w:val="single" w:sz="4" w:space="0" w:color="auto"/>
+              <w:right w:val="single" w:sz="4" w:space="0" w:color="auto"/>
+            </w:tcBorders>
+            <w:vAlign w:val="center"/>
+            <w:hideMark/>
+          </w:tcPr>
+          <w:p>
+            <w:pPr>
+              <w:spacing w:after="0" w:line="240" w:lineRule="auto"/>
+              <w:rPr>
+                <w:rFonts w:ascii="Calibri" w:eastAsia="Times New Roman" w:hAnsi="Calibri" w:cs="Calibri"/>
+                <w:b/>
+                <w:bCs/>
+                <w:lang w:val="es-PE" w:eastAsia="es-PE"/>
+              </w:rPr>
+            </w:pPr>
+          </w:p>
+        </w:tc>
+        <w:tc>
+          <w:tcPr>
+            <w:tcW w:w="0" w:type="auto"/>
+            <w:vMerge/>
+            <w:tcBorders>
+              <w:top w:val="single" w:sz="4" w:space="0" w:color="auto"/>
+              <w:left w:val="single" w:sz="4" w:space="0" w:color="auto"/>
+              <w:bottom w:val="single" w:sz="4" w:space="0" w:color="auto"/>
+              <w:right w:val="single" w:sz="4" w:space="0" w:color="auto"/>
+            </w:tcBorders>
+            <w:vAlign w:val="center"/>
+            <w:hideMark/>
+          </w:tcPr>
+          <w:p>
+            <w:pPr>
+              <w:spacing w:after="0" w:line="240" w:lineRule="auto"/>
+              <w:rPr>
+                <w:rFonts w:ascii="Calibri" w:eastAsia="Times New Roman" w:hAnsi="Calibri" w:cs="Calibri"/>
+                <w:b/>
+                <w:bCs/>
+                <w:color w:val="000000"/>
+                <w:lang w:val="es-PE" w:eastAsia="es-PE"/>
+              </w:rPr>
+            </w:pPr>
+          </w:p>
+        </w:tc>
+      </w:tr>
+      <w:tr>
+        <w:trPr>
+          <w:trHeight w:val="315"/>
+        </w:trPr>
+        <w:tc>
+          <w:tcPr>
+            <w:tcW w:w="0" w:type="auto"/>
+            <w:vMerge/>
+            <w:tcBorders>
+              <w:top w:val="single" w:sz="4" w:space="0" w:color="auto"/>
+              <w:left w:val="single" w:sz="4" w:space="0" w:color="auto"/>
+              <w:bottom w:val="single" w:sz="4" w:space="0" w:color="auto"/>
+              <w:right w:val="single" w:sz="4" w:space="0" w:color="auto"/>
+            </w:tcBorders>
+            <w:vAlign w:val="center"/>
+            <w:hideMark/>
+          </w:tcPr>
+          <w:p>
+            <w:pPr>
+              <w:spacing w:after="0" w:line="240" w:lineRule="auto"/>
+              <w:rPr>
+                <w:rFonts w:ascii="Calibri" w:eastAsia="Times New Roman" w:hAnsi="Calibri" w:cs="Calibri"/>
+                <w:b/>
+                <w:bCs/>
+                <w:lang w:val="es-PE" w:eastAsia="es-PE"/>
+              </w:rPr>
+            </w:pPr>
+          </w:p>
+        </w:tc>
+        <w:tc>
+          <w:tcPr>
+            <w:tcW w:w="0" w:type="auto"/>
+            <w:vMerge/>
+            <w:tcBorders>
+              <w:top w:val="single" w:sz="4" w:space="0" w:color="auto"/>
+              <w:left w:val="single" w:sz="4" w:space="0" w:color="auto"/>
+              <w:bottom w:val="single" w:sz="4" w:space="0" w:color="auto"/>
+              <w:right w:val="single" w:sz="4" w:space="0" w:color="auto"/>
+            </w:tcBorders>
+            <w:vAlign w:val="center"/>
+            <w:hideMark/>
+          </w:tcPr>
+          <w:p>
+            <w:pPr>
+              <w:spacing w:after="0" w:line="240" w:lineRule="auto"/>
+              <w:rPr>
+                <w:rFonts w:ascii="Calibri" w:eastAsia="Times New Roman" w:hAnsi="Calibri" w:cs="Calibri"/>
+                <w:b/>
+                <w:bCs/>
+                <w:color w:val="000000"/>
+                <w:lang w:val="es-PE" w:eastAsia="es-PE"/>
+              </w:rPr>
+            </w:pPr>
+          </w:p>
+        </w:tc>
+      </w:tr>
+      <w:tr>
+        <w:trPr>
+          <w:trHeight w:val="315"/>
+        </w:trPr>
+        <w:tc>
+          <w:tcPr>
+            <w:tcW w:w="0" w:type="auto"/>
+            <w:vMerge/>
+            <w:tcBorders>
+              <w:top w:val="single" w:sz="4" w:space="0" w:color="auto"/>
+              <w:left w:val="single" w:sz="4" w:space="0" w:color="auto"/>
+              <w:bottom w:val="single" w:sz="4" w:space="0" w:color="auto"/>
+              <w:right w:val="single" w:sz="4" w:space="0" w:color="auto"/>
+            </w:tcBorders>
+            <w:vAlign w:val="center"/>
+            <w:hideMark/>
+          </w:tcPr>
+          <w:p>
+            <w:pPr>
+              <w:spacing w:after="0" w:line="240" w:lineRule="auto"/>
+              <w:rPr>
+                <w:rFonts w:ascii="Calibri" w:eastAsia="Times New Roman" w:hAnsi="Calibri" w:cs="Calibri"/>
+                <w:b/>
+                <w:bCs/>
+                <w:lang w:val="es-PE" w:eastAsia="es-PE"/>
+              </w:rPr>
+            </w:pPr>
+          </w:p>
+        </w:tc>
+        <w:tc>
+          <w:tcPr>
+            <w:tcW w:w="0" w:type="auto"/>
+            <w:vMerge/>
+            <w:tcBorders>
+              <w:top w:val="single" w:sz="4" w:space="0" w:color="auto"/>
+              <w:left w:val="single" w:sz="4" w:space="0" w:color="auto"/>
+              <w:bottom w:val="single" w:sz="4" w:space="0" w:color="auto"/>
+              <w:right w:val="single" w:sz="4" w:space="0" w:color="auto"/>
+            </w:tcBorders>
+            <w:vAlign w:val="center"/>
+            <w:hideMark/>
+          </w:tcPr>
+          <w:p>
+            <w:pPr>
+              <w:spacing w:after="0" w:line="240" w:lineRule="auto"/>
+              <w:rPr>
+                <w:rFonts w:ascii="Calibri" w:eastAsia="Times New Roman" w:hAnsi="Calibri" w:cs="Calibri"/>
+                <w:b/>
+                <w:bCs/>
+                <w:color w:val="000000"/>
+                <w:lang w:val="es-PE" w:eastAsia="es-PE"/>
+              </w:rPr>
+            </w:pPr>
+          </w:p>
+        </w:tc>
+      </w:tr>
+      <w:tr>
+        <w:trPr>
+          <w:trHeight w:val="315"/>
+        </w:trPr>
+        <w:tc>
+          <w:tcPr>
+            <w:tcW w:w="0" w:type="auto"/>
+            <w:vMerge/>
+            <w:tcBorders>
+              <w:top w:val="single" w:sz="4" w:space="0" w:color="auto"/>
+              <w:left w:val="single" w:sz="4" w:space="0" w:color="auto"/>
+              <w:bottom w:val="single" w:sz="4" w:space="0" w:color="auto"/>
+              <w:right w:val="single" w:sz="4" w:space="0" w:color="auto"/>
+            </w:tcBorders>
+            <w:vAlign w:val="center"/>
+            <w:hideMark/>
+          </w:tcPr>
+          <w:p>
+            <w:pPr>
+              <w:spacing w:after="0" w:line="240" w:lineRule="auto"/>
+              <w:rPr>
+                <w:rFonts w:ascii="Calibri" w:eastAsia="Times New Roman" w:hAnsi="Calibri" w:cs="Calibri"/>
+                <w:b/>
+                <w:bCs/>
+                <w:lang w:val="es-PE" w:eastAsia="es-PE"/>
+              </w:rPr>
+            </w:pPr>
+          </w:p>
+        </w:tc>
+        <w:tc>
+          <w:tcPr>
+            <w:tcW w:w="0" w:type="auto"/>
+            <w:vMerge/>
+            <w:tcBorders>
+              <w:top w:val="single" w:sz="4" w:space="0" w:color="auto"/>
+              <w:left w:val="single" w:sz="4" w:space="0" w:color="auto"/>
+              <w:bottom w:val="single" w:sz="4" w:space="0" w:color="auto"/>
+              <w:right w:val="single" w:sz="4" w:space="0" w:color="auto"/>
+            </w:tcBorders>
+            <w:vAlign w:val="center"/>
+            <w:hideMark/>
+          </w:tcPr>
+          <w:p>
+            <w:pPr>
+              <w:spacing w:after="0" w:line="240" w:lineRule="auto"/>
+              <w:rPr>
+                <w:rFonts w:ascii="Calibri" w:eastAsia="Times New Roman" w:hAnsi="Calibri" w:cs="Calibri"/>
+                <w:b/>
+                <w:bCs/>
+                <w:color w:val="000000"/>
+                <w:lang w:val="es-PE" w:eastAsia="es-PE"/>
+              </w:rPr>
+            </w:pPr>
+          </w:p>
+        </w:tc>
+      </w:tr>
+    </w:tbl>
+    <w:p>
+      <w:pPr>
+        <w:rPr>
+          <w:lang w:eastAsia="es-ES"/>
+        </w:rPr>
+      </w:pPr>
+    </w:p>
+    <w:p>
+      <w:pPr>
+        <w:pStyle w:val="Ttulo3"/>
+        <w:numPr>
+          <w:ilvl w:val="2"/>
+          <w:numId w:val="8"/>
+        </w:numPr>
+        <w:ind w:left="851" w:hanging="851"/>
+        <w:rPr>
+          <w:lang w:eastAsia="es-ES"/>
+        </w:rPr>
+      </w:pPr>
+      <w:r>
+        <w:rPr>
+          <w:lang w:eastAsia="es-ES"/>
+        </w:rPr>
+        <w:t>REPORTES PARA EL JEFE DEL PROYECTO</w:t>
+      </w:r>
+    </w:p>
+    <w:tbl>
+      <w:tblPr>
+        <w:tblW w:w="0" w:type="dxa"/>
+        <w:tblBorders>
+          <w:top w:val="single" w:sz="4" w:space="0" w:color="auto"/>
+          <w:left w:val="single" w:sz="4" w:space="0" w:color="auto"/>
+          <w:bottom w:val="single" w:sz="4" w:space="0" w:color="auto"/>
+          <w:right w:val="single" w:sz="4" w:space="0" w:color="auto"/>
+          <w:insideH w:val="single" w:sz="4" w:space="0" w:color="auto"/>
+          <w:insideV w:val="single" w:sz="4" w:space="0" w:color="auto"/>
+        </w:tblBorders>
+        <w:tblCellMar>
+          <w:left w:w="0" w:type="dxa"/>
+          <w:right w:w="0" w:type="dxa"/>
+        </w:tblCellMar>
+        <w:tblLook w:val="04A0" w:firstRow="1" w:lastRow="0" w:firstColumn="1" w:lastColumn="0" w:noHBand="0" w:noVBand="1"/>
+      </w:tblPr>
+      <w:tblGrid>
+        <w:gridCol w:w="1620"/>
+        <w:gridCol w:w="6974"/>
+      </w:tblGrid>
+      <w:tr>
+        <w:trPr>
+          <w:trHeight w:val="315"/>
+        </w:trPr>
+        <w:tc>
+          <w:tcPr>
+            <w:tcW w:w="0" w:type="auto"/>
+            <w:tcMar>
+              <w:top w:w="0" w:type="dxa"/>
+              <w:left w:w="45" w:type="dxa"/>
+              <w:bottom w:w="0" w:type="dxa"/>
+              <w:right w:w="45" w:type="dxa"/>
+            </w:tcMar>
+            <w:vAlign w:val="center"/>
+            <w:hideMark/>
+          </w:tcPr>
+          <w:p>
+            <w:pPr>
+              <w:spacing w:after="0" w:line="240" w:lineRule="auto"/>
+              <w:rPr>
+                <w:rFonts w:eastAsia="Times New Roman" w:cs="Arial"/>
+                <w:b/>
+                <w:bCs/>
+                <w:lang w:val="es-PE" w:eastAsia="es-PE"/>
+              </w:rPr>
+            </w:pPr>
+            <w:r>
+              <w:rPr>
+                <w:rFonts w:eastAsia="Times New Roman" w:cs="Arial"/>
+                <w:b/>
+                <w:bCs/>
+                <w:lang w:val="es-PE" w:eastAsia="es-PE"/>
+              </w:rPr>
+              <w:t>Nombre del Sistema:</w:t>
+            </w:r>
+          </w:p>
+        </w:tc>
+        <w:tc>
+          <w:tcPr>
+            <w:tcW w:w="0" w:type="auto"/>
+            <w:tcMar>
+              <w:top w:w="0" w:type="dxa"/>
+              <w:left w:w="45" w:type="dxa"/>
+              <w:bottom w:w="0" w:type="dxa"/>
+              <w:right w:w="45" w:type="dxa"/>
+            </w:tcMar>
+            <w:vAlign w:val="center"/>
+            <w:hideMark/>
+          </w:tcPr>
+          <w:p>
+            <w:pPr>
+              <w:spacing w:after="0" w:line="240" w:lineRule="auto"/>
+              <w:rPr>
+                <w:rFonts w:eastAsia="Times New Roman" w:cs="Arial"/>
+                <w:bCs/>
+                <w:lang w:val="es-PE" w:eastAsia="es-PE"/>
+              </w:rPr>
+            </w:pPr>
+            <w:r>
+              <w:rPr>
+                <w:rFonts w:eastAsia="Times New Roman" w:cs="Arial"/>
+                <w:bCs/>
+                <w:lang w:val="es-PE" w:eastAsia="es-PE"/>
+              </w:rPr>
+              <w:t>SISTEMA DE FACTURACIÓN AUTOMATICA</w:t>
+            </w:r>
+          </w:p>
+        </w:tc>
+      </w:tr>
+      <w:tr>
+        <w:trPr>
+          <w:trHeight w:val="315"/>
+        </w:trPr>
+        <w:tc>
+          <w:tcPr>
+            <w:tcW w:w="0" w:type="auto"/>
+            <w:vMerge w:val="restart"/>
+            <w:tcMar>
+              <w:top w:w="0" w:type="dxa"/>
+              <w:left w:w="45" w:type="dxa"/>
+              <w:bottom w:w="0" w:type="dxa"/>
+              <w:right w:w="45" w:type="dxa"/>
+            </w:tcMar>
+            <w:vAlign w:val="center"/>
+            <w:hideMark/>
+          </w:tcPr>
+          <w:p>
+            <w:pPr>
+              <w:spacing w:after="0" w:line="240" w:lineRule="auto"/>
+              <w:rPr>
+                <w:rFonts w:eastAsia="Times New Roman" w:cs="Arial"/>
+                <w:b/>
+                <w:bCs/>
+                <w:lang w:val="es-PE" w:eastAsia="es-PE"/>
+              </w:rPr>
+            </w:pPr>
+            <w:r>
+              <w:rPr>
+                <w:rFonts w:eastAsia="Times New Roman" w:cs="Arial"/>
+                <w:b/>
+                <w:bCs/>
+                <w:lang w:val="es-PE" w:eastAsia="es-PE"/>
+              </w:rPr>
+              <w:t>Titulo:</w:t>
+            </w:r>
+          </w:p>
+        </w:tc>
+        <w:tc>
+          <w:tcPr>
+            <w:tcW w:w="0" w:type="auto"/>
+            <w:vMerge w:val="restart"/>
+            <w:tcMar>
+              <w:top w:w="0" w:type="dxa"/>
+              <w:left w:w="45" w:type="dxa"/>
+              <w:bottom w:w="0" w:type="dxa"/>
+              <w:right w:w="45" w:type="dxa"/>
+            </w:tcMar>
+            <w:vAlign w:val="center"/>
+            <w:hideMark/>
+          </w:tcPr>
+          <w:p>
+            <w:pPr>
+              <w:spacing w:after="0" w:line="240" w:lineRule="auto"/>
+              <w:rPr>
+                <w:rFonts w:eastAsia="Times New Roman" w:cs="Arial"/>
+                <w:bCs/>
+                <w:lang w:val="es-PE" w:eastAsia="es-PE"/>
+              </w:rPr>
+            </w:pPr>
+            <w:r>
+              <w:rPr>
+                <w:rFonts w:eastAsia="Times New Roman" w:cs="Arial"/>
+                <w:bCs/>
+                <w:lang w:val="es-PE" w:eastAsia="es-PE"/>
+              </w:rPr>
+              <w:t xml:space="preserve">Lista de estados de </w:t>
+            </w:r>
+            <w:proofErr w:type="spellStart"/>
+            <w:r>
+              <w:rPr>
+                <w:rFonts w:eastAsia="Times New Roman" w:cs="Arial"/>
+                <w:bCs/>
+                <w:lang w:val="es-PE" w:eastAsia="es-PE"/>
+              </w:rPr>
+              <w:t>lineas</w:t>
+            </w:r>
+            <w:proofErr w:type="spellEnd"/>
+            <w:r>
+              <w:rPr>
+                <w:rFonts w:eastAsia="Times New Roman" w:cs="Arial"/>
+                <w:bCs/>
+                <w:lang w:val="es-PE" w:eastAsia="es-PE"/>
+              </w:rPr>
+              <w:t xml:space="preserve"> base en un corte de fecha</w:t>
+            </w:r>
+          </w:p>
+        </w:tc>
+      </w:tr>
+      <w:tr>
+        <w:trPr>
+          <w:trHeight w:val="315"/>
+        </w:trPr>
+        <w:tc>
+          <w:tcPr>
+            <w:tcW w:w="0" w:type="auto"/>
+            <w:vMerge/>
+            <w:vAlign w:val="center"/>
+            <w:hideMark/>
+          </w:tcPr>
+          <w:p>
+            <w:pPr>
+              <w:spacing w:after="0" w:line="240" w:lineRule="auto"/>
+              <w:rPr>
+                <w:rFonts w:eastAsia="Times New Roman" w:cs="Arial"/>
+                <w:b/>
+                <w:bCs/>
+                <w:lang w:val="es-PE" w:eastAsia="es-PE"/>
+              </w:rPr>
+            </w:pPr>
+          </w:p>
+        </w:tc>
+        <w:tc>
+          <w:tcPr>
+            <w:tcW w:w="0" w:type="auto"/>
+            <w:vMerge/>
+            <w:vAlign w:val="center"/>
+            <w:hideMark/>
+          </w:tcPr>
+          <w:p>
+            <w:pPr>
+              <w:spacing w:after="0" w:line="240" w:lineRule="auto"/>
+              <w:rPr>
+                <w:rFonts w:eastAsia="Times New Roman" w:cs="Arial"/>
+                <w:bCs/>
+                <w:lang w:val="es-PE" w:eastAsia="es-PE"/>
+              </w:rPr>
+            </w:pPr>
+          </w:p>
+        </w:tc>
+      </w:tr>
+      <w:tr>
+        <w:trPr>
+          <w:trHeight w:val="315"/>
+        </w:trPr>
+        <w:tc>
+          <w:tcPr>
+            <w:tcW w:w="0" w:type="auto"/>
+            <w:vMerge w:val="restart"/>
+            <w:tcMar>
+              <w:top w:w="0" w:type="dxa"/>
+              <w:left w:w="45" w:type="dxa"/>
+              <w:bottom w:w="0" w:type="dxa"/>
+              <w:right w:w="45" w:type="dxa"/>
+            </w:tcMar>
+            <w:vAlign w:val="center"/>
+            <w:hideMark/>
+          </w:tcPr>
+          <w:p>
+            <w:pPr>
+              <w:spacing w:after="0" w:line="240" w:lineRule="auto"/>
+              <w:rPr>
+                <w:rFonts w:eastAsia="Times New Roman" w:cs="Arial"/>
+                <w:b/>
+                <w:bCs/>
+                <w:lang w:val="es-PE" w:eastAsia="es-PE"/>
+              </w:rPr>
+            </w:pPr>
+            <w:r>
+              <w:rPr>
+                <w:rFonts w:eastAsia="Times New Roman" w:cs="Arial"/>
+                <w:b/>
+                <w:bCs/>
+                <w:lang w:val="es-PE" w:eastAsia="es-PE"/>
+              </w:rPr>
+              <w:t>Propósito:</w:t>
+            </w:r>
+          </w:p>
+        </w:tc>
+        <w:tc>
+          <w:tcPr>
+            <w:tcW w:w="0" w:type="auto"/>
+            <w:vMerge w:val="restart"/>
+            <w:tcMar>
+              <w:top w:w="0" w:type="dxa"/>
+              <w:left w:w="45" w:type="dxa"/>
+              <w:bottom w:w="0" w:type="dxa"/>
+              <w:right w:w="45" w:type="dxa"/>
+            </w:tcMar>
+            <w:vAlign w:val="center"/>
+            <w:hideMark/>
+          </w:tcPr>
+          <w:p>
+            <w:pPr>
+              <w:spacing w:after="0" w:line="240" w:lineRule="auto"/>
+              <w:rPr>
+                <w:rFonts w:eastAsia="Times New Roman" w:cs="Arial"/>
+                <w:bCs/>
+                <w:lang w:val="es-PE" w:eastAsia="es-PE"/>
+              </w:rPr>
+            </w:pPr>
+            <w:r>
+              <w:rPr>
+                <w:rFonts w:eastAsia="Times New Roman" w:cs="Arial"/>
+                <w:bCs/>
+                <w:lang w:val="es-PE" w:eastAsia="es-PE"/>
+              </w:rPr>
+              <w:t xml:space="preserve">Permite que el jefe de proyecto controle el avance de las versiones del proyecto y verificar el cumplimiento de fechas según las </w:t>
+            </w:r>
+            <w:proofErr w:type="spellStart"/>
+            <w:r>
+              <w:rPr>
+                <w:rFonts w:eastAsia="Times New Roman" w:cs="Arial"/>
+                <w:bCs/>
+                <w:lang w:val="es-PE" w:eastAsia="es-PE"/>
+              </w:rPr>
+              <w:t>lineas</w:t>
+            </w:r>
+            <w:proofErr w:type="spellEnd"/>
+            <w:r>
+              <w:rPr>
+                <w:rFonts w:eastAsia="Times New Roman" w:cs="Arial"/>
+                <w:bCs/>
+                <w:lang w:val="es-PE" w:eastAsia="es-PE"/>
+              </w:rPr>
+              <w:t xml:space="preserve"> base planificados</w:t>
+            </w:r>
+          </w:p>
+        </w:tc>
+      </w:tr>
+      <w:tr>
+        <w:trPr>
+          <w:trHeight w:val="645"/>
+        </w:trPr>
+        <w:tc>
+          <w:tcPr>
+            <w:tcW w:w="0" w:type="auto"/>
+            <w:vMerge/>
+            <w:vAlign w:val="center"/>
+            <w:hideMark/>
+          </w:tcPr>
+          <w:p>
+            <w:pPr>
+              <w:spacing w:after="0" w:line="240" w:lineRule="auto"/>
+              <w:rPr>
+                <w:rFonts w:eastAsia="Times New Roman" w:cs="Arial"/>
+                <w:b/>
+                <w:bCs/>
+                <w:lang w:val="es-PE" w:eastAsia="es-PE"/>
+              </w:rPr>
+            </w:pPr>
+          </w:p>
+        </w:tc>
+        <w:tc>
+          <w:tcPr>
+            <w:tcW w:w="0" w:type="auto"/>
+            <w:vMerge/>
+            <w:vAlign w:val="center"/>
+            <w:hideMark/>
+          </w:tcPr>
+          <w:p>
+            <w:pPr>
+              <w:spacing w:after="0" w:line="240" w:lineRule="auto"/>
+              <w:rPr>
+                <w:rFonts w:eastAsia="Times New Roman" w:cs="Arial"/>
+                <w:bCs/>
+                <w:lang w:val="es-PE" w:eastAsia="es-PE"/>
+              </w:rPr>
+            </w:pPr>
+          </w:p>
+        </w:tc>
+      </w:tr>
+      <w:tr>
+        <w:trPr>
+          <w:trHeight w:val="315"/>
+        </w:trPr>
+        <w:tc>
+          <w:tcPr>
+            <w:tcW w:w="0" w:type="auto"/>
+            <w:vMerge w:val="restart"/>
+            <w:tcMar>
+              <w:top w:w="0" w:type="dxa"/>
+              <w:left w:w="45" w:type="dxa"/>
+              <w:bottom w:w="0" w:type="dxa"/>
+              <w:right w:w="45" w:type="dxa"/>
+            </w:tcMar>
+            <w:vAlign w:val="center"/>
+            <w:hideMark/>
+          </w:tcPr>
+          <w:p>
+            <w:pPr>
+              <w:spacing w:after="0" w:line="240" w:lineRule="auto"/>
+              <w:rPr>
+                <w:rFonts w:eastAsia="Times New Roman" w:cs="Arial"/>
+                <w:b/>
+                <w:bCs/>
+                <w:lang w:val="es-PE" w:eastAsia="es-PE"/>
+              </w:rPr>
+            </w:pPr>
+            <w:r>
+              <w:rPr>
+                <w:rFonts w:eastAsia="Times New Roman" w:cs="Arial"/>
+                <w:b/>
+                <w:bCs/>
+                <w:lang w:val="es-PE" w:eastAsia="es-PE"/>
+              </w:rPr>
+              <w:t>Entradas:</w:t>
+            </w:r>
+          </w:p>
+        </w:tc>
+        <w:tc>
+          <w:tcPr>
+            <w:tcW w:w="0" w:type="auto"/>
+            <w:vMerge w:val="restart"/>
+            <w:tcMar>
+              <w:top w:w="0" w:type="dxa"/>
+              <w:left w:w="45" w:type="dxa"/>
+              <w:bottom w:w="0" w:type="dxa"/>
+              <w:right w:w="45" w:type="dxa"/>
+            </w:tcMar>
+            <w:vAlign w:val="center"/>
+            <w:hideMark/>
+          </w:tcPr>
+          <w:p>
+            <w:pPr>
+              <w:spacing w:after="0" w:line="240" w:lineRule="auto"/>
+              <w:rPr>
+                <w:rFonts w:eastAsia="Times New Roman" w:cs="Arial"/>
+                <w:bCs/>
+                <w:lang w:val="es-PE" w:eastAsia="es-PE"/>
+              </w:rPr>
+            </w:pPr>
+            <w:r>
+              <w:rPr>
+                <w:rFonts w:eastAsia="Times New Roman" w:cs="Arial"/>
+                <w:bCs/>
+                <w:lang w:val="es-PE" w:eastAsia="es-PE"/>
+              </w:rPr>
+              <w:t>- RANGO DE FECHAS</w:t>
+            </w:r>
+          </w:p>
+        </w:tc>
+      </w:tr>
+      <w:tr>
+        <w:trPr>
+          <w:trHeight w:val="315"/>
+        </w:trPr>
+        <w:tc>
+          <w:tcPr>
+            <w:tcW w:w="0" w:type="auto"/>
+            <w:vMerge/>
+            <w:vAlign w:val="center"/>
+            <w:hideMark/>
+          </w:tcPr>
+          <w:p>
+            <w:pPr>
+              <w:spacing w:after="0" w:line="240" w:lineRule="auto"/>
+              <w:rPr>
+                <w:rFonts w:eastAsia="Times New Roman" w:cs="Arial"/>
+                <w:b/>
+                <w:bCs/>
+                <w:lang w:val="es-PE" w:eastAsia="es-PE"/>
+              </w:rPr>
+            </w:pPr>
+          </w:p>
+        </w:tc>
+        <w:tc>
+          <w:tcPr>
+            <w:tcW w:w="0" w:type="auto"/>
+            <w:vMerge/>
+            <w:vAlign w:val="center"/>
+            <w:hideMark/>
+          </w:tcPr>
+          <w:p>
+            <w:pPr>
+              <w:spacing w:after="0" w:line="240" w:lineRule="auto"/>
+              <w:rPr>
+                <w:rFonts w:eastAsia="Times New Roman" w:cs="Arial"/>
+                <w:bCs/>
+                <w:lang w:val="es-PE" w:eastAsia="es-PE"/>
+              </w:rPr>
+            </w:pPr>
+          </w:p>
+        </w:tc>
+      </w:tr>
+      <w:tr>
+        <w:trPr>
+          <w:trHeight w:val="315"/>
+        </w:trPr>
+        <w:tc>
+          <w:tcPr>
+            <w:tcW w:w="0" w:type="auto"/>
+            <w:vMerge/>
+            <w:vAlign w:val="center"/>
+            <w:hideMark/>
+          </w:tcPr>
+          <w:p>
+            <w:pPr>
+              <w:spacing w:after="0" w:line="240" w:lineRule="auto"/>
+              <w:rPr>
+                <w:rFonts w:eastAsia="Times New Roman" w:cs="Arial"/>
+                <w:b/>
+                <w:bCs/>
+                <w:lang w:val="es-PE" w:eastAsia="es-PE"/>
+              </w:rPr>
+            </w:pPr>
+          </w:p>
+        </w:tc>
+        <w:tc>
+          <w:tcPr>
+            <w:tcW w:w="0" w:type="auto"/>
+            <w:vMerge/>
+            <w:vAlign w:val="center"/>
+            <w:hideMark/>
+          </w:tcPr>
+          <w:p>
+            <w:pPr>
+              <w:spacing w:after="0" w:line="240" w:lineRule="auto"/>
+              <w:rPr>
+                <w:rFonts w:eastAsia="Times New Roman" w:cs="Arial"/>
+                <w:bCs/>
+                <w:lang w:val="es-PE" w:eastAsia="es-PE"/>
+              </w:rPr>
+            </w:pPr>
+          </w:p>
+        </w:tc>
+      </w:tr>
+      <w:tr>
+        <w:trPr>
+          <w:trHeight w:val="315"/>
+        </w:trPr>
+        <w:tc>
+          <w:tcPr>
+            <w:tcW w:w="0" w:type="auto"/>
+            <w:vMerge/>
+            <w:vAlign w:val="center"/>
+            <w:hideMark/>
+          </w:tcPr>
+          <w:p>
+            <w:pPr>
+              <w:spacing w:after="0" w:line="240" w:lineRule="auto"/>
+              <w:rPr>
+                <w:rFonts w:eastAsia="Times New Roman" w:cs="Arial"/>
+                <w:b/>
+                <w:bCs/>
+                <w:lang w:val="es-PE" w:eastAsia="es-PE"/>
+              </w:rPr>
+            </w:pPr>
+          </w:p>
+        </w:tc>
+        <w:tc>
+          <w:tcPr>
+            <w:tcW w:w="0" w:type="auto"/>
+            <w:vMerge/>
+            <w:vAlign w:val="center"/>
+            <w:hideMark/>
+          </w:tcPr>
+          <w:p>
+            <w:pPr>
+              <w:spacing w:after="0" w:line="240" w:lineRule="auto"/>
+              <w:rPr>
+                <w:rFonts w:eastAsia="Times New Roman" w:cs="Arial"/>
+                <w:bCs/>
+                <w:lang w:val="es-PE" w:eastAsia="es-PE"/>
+              </w:rPr>
+            </w:pPr>
+          </w:p>
+        </w:tc>
+      </w:tr>
+      <w:tr>
+        <w:trPr>
+          <w:trHeight w:val="315"/>
+        </w:trPr>
+        <w:tc>
+          <w:tcPr>
+            <w:tcW w:w="0" w:type="auto"/>
+            <w:vMerge w:val="restart"/>
+            <w:tcMar>
+              <w:top w:w="0" w:type="dxa"/>
+              <w:left w:w="45" w:type="dxa"/>
+              <w:bottom w:w="0" w:type="dxa"/>
+              <w:right w:w="45" w:type="dxa"/>
+            </w:tcMar>
+            <w:vAlign w:val="center"/>
+            <w:hideMark/>
+          </w:tcPr>
+          <w:p>
+            <w:pPr>
+              <w:spacing w:after="0" w:line="240" w:lineRule="auto"/>
+              <w:rPr>
+                <w:rFonts w:eastAsia="Times New Roman" w:cs="Arial"/>
+                <w:b/>
+                <w:bCs/>
+                <w:lang w:val="es-PE" w:eastAsia="es-PE"/>
+              </w:rPr>
+            </w:pPr>
+            <w:r>
+              <w:rPr>
+                <w:rFonts w:eastAsia="Times New Roman" w:cs="Arial"/>
+                <w:b/>
+                <w:bCs/>
+                <w:lang w:val="es-PE" w:eastAsia="es-PE"/>
+              </w:rPr>
+              <w:t>Salidas:</w:t>
+            </w:r>
+          </w:p>
+        </w:tc>
+        <w:tc>
+          <w:tcPr>
+            <w:tcW w:w="0" w:type="auto"/>
+            <w:vMerge w:val="restart"/>
+            <w:tcMar>
+              <w:top w:w="0" w:type="dxa"/>
+              <w:left w:w="45" w:type="dxa"/>
+              <w:bottom w:w="0" w:type="dxa"/>
+              <w:right w:w="45" w:type="dxa"/>
+            </w:tcMar>
+            <w:vAlign w:val="center"/>
+            <w:hideMark/>
+          </w:tcPr>
+          <w:p>
+            <w:pPr>
+              <w:spacing w:after="0" w:line="240" w:lineRule="auto"/>
+              <w:rPr>
+                <w:rFonts w:eastAsia="Times New Roman" w:cs="Arial"/>
+                <w:bCs/>
+                <w:lang w:val="es-PE" w:eastAsia="es-PE"/>
+              </w:rPr>
+            </w:pPr>
+            <w:r>
+              <w:rPr>
+                <w:rFonts w:eastAsia="Times New Roman" w:cs="Arial"/>
+                <w:bCs/>
+                <w:lang w:val="es-PE" w:eastAsia="es-PE"/>
+              </w:rPr>
+              <w:t>- LINEA BASE</w:t>
+            </w:r>
+            <w:r>
+              <w:rPr>
+                <w:rFonts w:eastAsia="Times New Roman" w:cs="Arial"/>
+                <w:bCs/>
+                <w:lang w:val="es-PE" w:eastAsia="es-PE"/>
+              </w:rPr>
+              <w:br/>
+              <w:t>- ITEMS</w:t>
+            </w:r>
+            <w:r>
+              <w:rPr>
+                <w:rFonts w:eastAsia="Times New Roman" w:cs="Arial"/>
+                <w:bCs/>
+                <w:lang w:val="es-PE" w:eastAsia="es-PE"/>
+              </w:rPr>
+              <w:br/>
+              <w:t>- FECHA PROGRAMADA</w:t>
+            </w:r>
+            <w:r>
+              <w:rPr>
+                <w:rFonts w:eastAsia="Times New Roman" w:cs="Arial"/>
+                <w:bCs/>
+                <w:lang w:val="es-PE" w:eastAsia="es-PE"/>
+              </w:rPr>
+              <w:br/>
+              <w:t>- FECHA PUBLICACION</w:t>
+            </w:r>
+            <w:r>
+              <w:rPr>
+                <w:rFonts w:eastAsia="Times New Roman" w:cs="Arial"/>
+                <w:bCs/>
+                <w:lang w:val="es-PE" w:eastAsia="es-PE"/>
+              </w:rPr>
+              <w:br/>
+              <w:t>- VERSION</w:t>
+            </w:r>
+            <w:r>
+              <w:rPr>
+                <w:rFonts w:eastAsia="Times New Roman" w:cs="Arial"/>
+                <w:bCs/>
+                <w:lang w:val="es-PE" w:eastAsia="es-PE"/>
+              </w:rPr>
+              <w:br/>
+              <w:t>- COLABORADOR</w:t>
+            </w:r>
+          </w:p>
+        </w:tc>
+      </w:tr>
+      <w:tr>
+        <w:trPr>
+          <w:trHeight w:val="315"/>
+        </w:trPr>
+        <w:tc>
+          <w:tcPr>
+            <w:tcW w:w="0" w:type="auto"/>
+            <w:vMerge/>
+            <w:vAlign w:val="center"/>
+            <w:hideMark/>
+          </w:tcPr>
+          <w:p>
+            <w:pPr>
+              <w:spacing w:after="0" w:line="240" w:lineRule="auto"/>
+              <w:rPr>
+                <w:rFonts w:ascii="Calibri" w:eastAsia="Times New Roman" w:hAnsi="Calibri" w:cs="Calibri"/>
+                <w:b/>
+                <w:bCs/>
+                <w:lang w:val="es-PE" w:eastAsia="es-PE"/>
+              </w:rPr>
+            </w:pPr>
+          </w:p>
+        </w:tc>
+        <w:tc>
+          <w:tcPr>
+            <w:tcW w:w="0" w:type="auto"/>
+            <w:vMerge/>
+            <w:vAlign w:val="center"/>
+            <w:hideMark/>
+          </w:tcPr>
+          <w:p>
+            <w:pPr>
+              <w:spacing w:after="0" w:line="240" w:lineRule="auto"/>
+              <w:rPr>
+                <w:rFonts w:ascii="Calibri" w:eastAsia="Times New Roman" w:hAnsi="Calibri" w:cs="Calibri"/>
+                <w:b/>
+                <w:bCs/>
+                <w:color w:val="000000"/>
+                <w:lang w:val="es-PE" w:eastAsia="es-PE"/>
+              </w:rPr>
+            </w:pPr>
+          </w:p>
+        </w:tc>
+      </w:tr>
+      <w:tr>
+        <w:trPr>
+          <w:trHeight w:val="315"/>
+        </w:trPr>
+        <w:tc>
+          <w:tcPr>
+            <w:tcW w:w="0" w:type="auto"/>
+            <w:vMerge/>
+            <w:vAlign w:val="center"/>
+            <w:hideMark/>
+          </w:tcPr>
+          <w:p>
+            <w:pPr>
+              <w:spacing w:after="0" w:line="240" w:lineRule="auto"/>
+              <w:rPr>
+                <w:rFonts w:ascii="Calibri" w:eastAsia="Times New Roman" w:hAnsi="Calibri" w:cs="Calibri"/>
+                <w:b/>
+                <w:bCs/>
+                <w:lang w:val="es-PE" w:eastAsia="es-PE"/>
+              </w:rPr>
+            </w:pPr>
+          </w:p>
+        </w:tc>
+        <w:tc>
+          <w:tcPr>
+            <w:tcW w:w="0" w:type="auto"/>
+            <w:vMerge/>
+            <w:vAlign w:val="center"/>
+            <w:hideMark/>
+          </w:tcPr>
+          <w:p>
+            <w:pPr>
+              <w:spacing w:after="0" w:line="240" w:lineRule="auto"/>
+              <w:rPr>
+                <w:rFonts w:ascii="Calibri" w:eastAsia="Times New Roman" w:hAnsi="Calibri" w:cs="Calibri"/>
+                <w:b/>
+                <w:bCs/>
+                <w:color w:val="000000"/>
+                <w:lang w:val="es-PE" w:eastAsia="es-PE"/>
+              </w:rPr>
+            </w:pPr>
+          </w:p>
+        </w:tc>
+      </w:tr>
+      <w:tr>
+        <w:trPr>
+          <w:trHeight w:val="315"/>
+        </w:trPr>
+        <w:tc>
+          <w:tcPr>
+            <w:tcW w:w="0" w:type="auto"/>
+            <w:vMerge/>
+            <w:vAlign w:val="center"/>
+            <w:hideMark/>
+          </w:tcPr>
+          <w:p>
+            <w:pPr>
+              <w:spacing w:after="0" w:line="240" w:lineRule="auto"/>
+              <w:rPr>
+                <w:rFonts w:ascii="Calibri" w:eastAsia="Times New Roman" w:hAnsi="Calibri" w:cs="Calibri"/>
+                <w:b/>
+                <w:bCs/>
+                <w:lang w:val="es-PE" w:eastAsia="es-PE"/>
+              </w:rPr>
+            </w:pPr>
+          </w:p>
+        </w:tc>
+        <w:tc>
+          <w:tcPr>
+            <w:tcW w:w="0" w:type="auto"/>
+            <w:vMerge/>
+            <w:vAlign w:val="center"/>
+            <w:hideMark/>
+          </w:tcPr>
+          <w:p>
+            <w:pPr>
+              <w:spacing w:after="0" w:line="240" w:lineRule="auto"/>
+              <w:rPr>
+                <w:rFonts w:ascii="Calibri" w:eastAsia="Times New Roman" w:hAnsi="Calibri" w:cs="Calibri"/>
+                <w:b/>
+                <w:bCs/>
+                <w:color w:val="000000"/>
+                <w:lang w:val="es-PE" w:eastAsia="es-PE"/>
+              </w:rPr>
+            </w:pPr>
+          </w:p>
+        </w:tc>
+      </w:tr>
+      <w:tr>
+        <w:trPr>
+          <w:trHeight w:val="315"/>
+        </w:trPr>
+        <w:tc>
+          <w:tcPr>
+            <w:tcW w:w="0" w:type="auto"/>
+            <w:vMerge/>
+            <w:vAlign w:val="center"/>
+            <w:hideMark/>
+          </w:tcPr>
+          <w:p>
+            <w:pPr>
+              <w:spacing w:after="0" w:line="240" w:lineRule="auto"/>
+              <w:rPr>
+                <w:rFonts w:ascii="Calibri" w:eastAsia="Times New Roman" w:hAnsi="Calibri" w:cs="Calibri"/>
+                <w:b/>
+                <w:bCs/>
+                <w:lang w:val="es-PE" w:eastAsia="es-PE"/>
+              </w:rPr>
+            </w:pPr>
+          </w:p>
+        </w:tc>
+        <w:tc>
+          <w:tcPr>
+            <w:tcW w:w="0" w:type="auto"/>
+            <w:vMerge/>
+            <w:vAlign w:val="center"/>
+            <w:hideMark/>
+          </w:tcPr>
+          <w:p>
+            <w:pPr>
+              <w:spacing w:after="0" w:line="240" w:lineRule="auto"/>
+              <w:rPr>
+                <w:rFonts w:ascii="Calibri" w:eastAsia="Times New Roman" w:hAnsi="Calibri" w:cs="Calibri"/>
+                <w:b/>
+                <w:bCs/>
+                <w:color w:val="000000"/>
+                <w:lang w:val="es-PE" w:eastAsia="es-PE"/>
+              </w:rPr>
+            </w:pPr>
+          </w:p>
+        </w:tc>
+      </w:tr>
+    </w:tbl>
+    <w:p>
+      <w:pPr>
+        <w:rPr>
+          <w:lang w:eastAsia="es-ES"/>
+        </w:rPr>
+      </w:pPr>
+    </w:p>
+    <w:p>
+      <w:pPr>
+        <w:pStyle w:val="Ttulo3"/>
+        <w:numPr>
+          <w:ilvl w:val="2"/>
+          <w:numId w:val="8"/>
+        </w:numPr>
+        <w:ind w:left="851" w:hanging="851"/>
+        <w:rPr>
+          <w:lang w:eastAsia="es-ES"/>
+        </w:rPr>
+      </w:pPr>
+      <w:bookmarkStart w:id="16" w:name="_GoBack"/>
+      <w:r>
+        <w:rPr>
+          <w:lang w:eastAsia="es-ES"/>
+        </w:rPr>
+        <w:lastRenderedPageBreak/>
+        <w:t>REPORTES PARA EL DESARROLLADOR</w:t>
+      </w:r>
+    </w:p>
+    <w:tbl>
+      <w:tblPr>
+        <w:tblW w:w="0" w:type="dxa"/>
+        <w:tblBorders>
+          <w:top w:val="single" w:sz="4" w:space="0" w:color="auto"/>
+          <w:left w:val="single" w:sz="4" w:space="0" w:color="auto"/>
+          <w:bottom w:val="single" w:sz="4" w:space="0" w:color="auto"/>
+          <w:right w:val="single" w:sz="4" w:space="0" w:color="auto"/>
+          <w:insideH w:val="single" w:sz="4" w:space="0" w:color="auto"/>
+          <w:insideV w:val="single" w:sz="4" w:space="0" w:color="auto"/>
+        </w:tblBorders>
+        <w:tblCellMar>
+          <w:left w:w="0" w:type="dxa"/>
+          <w:right w:w="0" w:type="dxa"/>
+        </w:tblCellMar>
+        <w:tblLook w:val="04A0" w:firstRow="1" w:lastRow="0" w:firstColumn="1" w:lastColumn="0" w:noHBand="0" w:noVBand="1"/>
+      </w:tblPr>
+      <w:tblGrid>
+        <w:gridCol w:w="1973"/>
+        <w:gridCol w:w="6621"/>
+      </w:tblGrid>
+      <w:tr>
+        <w:trPr>
+          <w:trHeight w:val="315"/>
+        </w:trPr>
+        <w:tc>
+          <w:tcPr>
+            <w:tcW w:w="0" w:type="auto"/>
+            <w:shd w:val="clear" w:color="auto" w:fill="auto"/>
+            <w:tcMar>
+              <w:top w:w="0" w:type="dxa"/>
+              <w:left w:w="45" w:type="dxa"/>
+              <w:bottom w:w="0" w:type="dxa"/>
+              <w:right w:w="45" w:type="dxa"/>
+            </w:tcMar>
+            <w:vAlign w:val="center"/>
+            <w:hideMark/>
+          </w:tcPr>
+          <w:bookmarkEnd w:id="16"/>
+          <w:p>
+            <w:pPr>
+              <w:spacing w:after="0" w:line="240" w:lineRule="auto"/>
+              <w:rPr>
+                <w:rFonts w:eastAsia="Times New Roman" w:cs="Arial"/>
+                <w:b/>
+                <w:bCs/>
+                <w:lang w:val="es-PE" w:eastAsia="es-PE"/>
+              </w:rPr>
+            </w:pPr>
+            <w:r>
+              <w:rPr>
+                <w:rFonts w:eastAsia="Times New Roman" w:cs="Arial"/>
+                <w:b/>
+                <w:bCs/>
+                <w:lang w:val="es-PE" w:eastAsia="es-PE"/>
+              </w:rPr>
+              <w:t>Nombre del Sistema:</w:t>
+            </w:r>
+          </w:p>
+        </w:tc>
+        <w:tc>
+          <w:tcPr>
+            <w:tcW w:w="0" w:type="auto"/>
+            <w:shd w:val="clear" w:color="auto" w:fill="auto"/>
+            <w:tcMar>
+              <w:top w:w="0" w:type="dxa"/>
+              <w:left w:w="45" w:type="dxa"/>
+              <w:bottom w:w="0" w:type="dxa"/>
+              <w:right w:w="45" w:type="dxa"/>
+            </w:tcMar>
+            <w:vAlign w:val="center"/>
+            <w:hideMark/>
+          </w:tcPr>
+          <w:p>
+            <w:pPr>
+              <w:spacing w:after="0" w:line="240" w:lineRule="auto"/>
+              <w:rPr>
+                <w:rFonts w:eastAsia="Times New Roman" w:cs="Arial"/>
+                <w:bCs/>
+                <w:lang w:val="es-PE" w:eastAsia="es-PE"/>
+              </w:rPr>
+            </w:pPr>
+            <w:r>
+              <w:rPr>
+                <w:rFonts w:eastAsia="Times New Roman" w:cs="Arial"/>
+                <w:bCs/>
+                <w:lang w:val="es-PE" w:eastAsia="es-PE"/>
+              </w:rPr>
+              <w:t>SISTEMA DE FACTURACION AUTOMATICA</w:t>
+            </w:r>
+          </w:p>
+        </w:tc>
+      </w:tr>
+      <w:tr>
+        <w:trPr>
+          <w:trHeight w:val="315"/>
+        </w:trPr>
+        <w:tc>
+          <w:tcPr>
+            <w:tcW w:w="0" w:type="auto"/>
+            <w:vMerge w:val="restart"/>
+            <w:shd w:val="clear" w:color="auto" w:fill="auto"/>
+            <w:tcMar>
+              <w:top w:w="0" w:type="dxa"/>
+              <w:left w:w="45" w:type="dxa"/>
+              <w:bottom w:w="0" w:type="dxa"/>
+              <w:right w:w="45" w:type="dxa"/>
+            </w:tcMar>
+            <w:vAlign w:val="center"/>
+            <w:hideMark/>
+          </w:tcPr>
+          <w:p>
+            <w:pPr>
+              <w:spacing w:after="0" w:line="240" w:lineRule="auto"/>
+              <w:rPr>
+                <w:rFonts w:eastAsia="Times New Roman" w:cs="Arial"/>
+                <w:b/>
+                <w:bCs/>
+                <w:lang w:val="es-PE" w:eastAsia="es-PE"/>
+              </w:rPr>
+            </w:pPr>
+            <w:r>
+              <w:rPr>
+                <w:rFonts w:eastAsia="Times New Roman" w:cs="Arial"/>
+                <w:b/>
+                <w:bCs/>
+                <w:lang w:val="es-PE" w:eastAsia="es-PE"/>
+              </w:rPr>
+              <w:t>Titulo:</w:t>
+            </w:r>
+          </w:p>
+        </w:tc>
+        <w:tc>
+          <w:tcPr>
+            <w:tcW w:w="0" w:type="auto"/>
+            <w:vMerge w:val="restart"/>
+            <w:shd w:val="clear" w:color="auto" w:fill="auto"/>
+            <w:tcMar>
+              <w:top w:w="0" w:type="dxa"/>
+              <w:left w:w="45" w:type="dxa"/>
+              <w:bottom w:w="0" w:type="dxa"/>
+              <w:right w:w="45" w:type="dxa"/>
+            </w:tcMar>
+            <w:vAlign w:val="center"/>
+            <w:hideMark/>
+          </w:tcPr>
+          <w:p>
+            <w:pPr>
+              <w:spacing w:after="0" w:line="240" w:lineRule="auto"/>
+              <w:rPr>
+                <w:rFonts w:eastAsia="Times New Roman" w:cs="Arial"/>
+                <w:bCs/>
+                <w:lang w:val="es-PE" w:eastAsia="es-PE"/>
+              </w:rPr>
+            </w:pPr>
+            <w:r>
+              <w:rPr>
+                <w:rFonts w:eastAsia="Times New Roman" w:cs="Arial"/>
+                <w:bCs/>
+                <w:lang w:val="es-PE" w:eastAsia="es-PE"/>
+              </w:rPr>
+              <w:t xml:space="preserve">Lista de </w:t>
+            </w:r>
+            <w:proofErr w:type="spellStart"/>
+            <w:r>
+              <w:rPr>
+                <w:rFonts w:eastAsia="Times New Roman" w:cs="Arial"/>
+                <w:bCs/>
+                <w:lang w:val="es-PE" w:eastAsia="es-PE"/>
+              </w:rPr>
+              <w:t>Items</w:t>
+            </w:r>
+            <w:proofErr w:type="spellEnd"/>
+            <w:r>
+              <w:rPr>
+                <w:rFonts w:eastAsia="Times New Roman" w:cs="Arial"/>
+                <w:bCs/>
+                <w:lang w:val="es-PE" w:eastAsia="es-PE"/>
+              </w:rPr>
+              <w:t xml:space="preserve"> afectados por </w:t>
+            </w:r>
+            <w:proofErr w:type="spellStart"/>
+            <w:r>
+              <w:rPr>
+                <w:rFonts w:eastAsia="Times New Roman" w:cs="Arial"/>
+                <w:bCs/>
+                <w:lang w:val="es-PE" w:eastAsia="es-PE"/>
+              </w:rPr>
+              <w:t>commit</w:t>
+            </w:r>
+            <w:proofErr w:type="spellEnd"/>
+            <w:r>
+              <w:rPr>
+                <w:rFonts w:eastAsia="Times New Roman" w:cs="Arial"/>
+                <w:bCs/>
+                <w:lang w:val="es-PE" w:eastAsia="es-PE"/>
+              </w:rPr>
+              <w:t>.</w:t>
+            </w:r>
+          </w:p>
+        </w:tc>
+      </w:tr>
+      <w:tr>
+        <w:trPr>
+          <w:trHeight w:val="315"/>
+        </w:trPr>
+        <w:tc>
+          <w:tcPr>
+            <w:tcW w:w="0" w:type="auto"/>
+            <w:vMerge/>
+            <w:shd w:val="clear" w:color="auto" w:fill="auto"/>
+            <w:vAlign w:val="center"/>
+            <w:hideMark/>
+          </w:tcPr>
+          <w:p>
+            <w:pPr>
+              <w:spacing w:after="0" w:line="240" w:lineRule="auto"/>
+              <w:rPr>
+                <w:rFonts w:eastAsia="Times New Roman" w:cs="Arial"/>
+                <w:b/>
+                <w:bCs/>
+                <w:lang w:val="es-PE" w:eastAsia="es-PE"/>
+              </w:rPr>
+            </w:pPr>
+          </w:p>
+        </w:tc>
+        <w:tc>
+          <w:tcPr>
+            <w:tcW w:w="0" w:type="auto"/>
+            <w:vMerge/>
+            <w:shd w:val="clear" w:color="auto" w:fill="auto"/>
+            <w:vAlign w:val="center"/>
+            <w:hideMark/>
+          </w:tcPr>
+          <w:p>
+            <w:pPr>
+              <w:spacing w:after="0" w:line="240" w:lineRule="auto"/>
+              <w:rPr>
+                <w:rFonts w:eastAsia="Times New Roman" w:cs="Arial"/>
+                <w:bCs/>
+                <w:lang w:val="es-PE" w:eastAsia="es-PE"/>
+              </w:rPr>
+            </w:pPr>
+          </w:p>
+        </w:tc>
+      </w:tr>
+      <w:tr>
+        <w:trPr>
+          <w:trHeight w:val="315"/>
+        </w:trPr>
+        <w:tc>
+          <w:tcPr>
+            <w:tcW w:w="0" w:type="auto"/>
+            <w:vMerge w:val="restart"/>
+            <w:shd w:val="clear" w:color="auto" w:fill="auto"/>
+            <w:tcMar>
+              <w:top w:w="0" w:type="dxa"/>
+              <w:left w:w="45" w:type="dxa"/>
+              <w:bottom w:w="0" w:type="dxa"/>
+              <w:right w:w="45" w:type="dxa"/>
+            </w:tcMar>
+            <w:vAlign w:val="center"/>
+            <w:hideMark/>
+          </w:tcPr>
+          <w:p>
+            <w:pPr>
+              <w:spacing w:after="0" w:line="240" w:lineRule="auto"/>
+              <w:rPr>
+                <w:rFonts w:eastAsia="Times New Roman" w:cs="Arial"/>
+                <w:b/>
+                <w:bCs/>
+                <w:lang w:val="es-PE" w:eastAsia="es-PE"/>
+              </w:rPr>
+            </w:pPr>
+            <w:r>
+              <w:rPr>
+                <w:rFonts w:eastAsia="Times New Roman" w:cs="Arial"/>
+                <w:b/>
+                <w:bCs/>
+                <w:lang w:val="es-PE" w:eastAsia="es-PE"/>
+              </w:rPr>
+              <w:t>Propósito:</w:t>
+            </w:r>
+          </w:p>
+        </w:tc>
+        <w:tc>
+          <w:tcPr>
+            <w:tcW w:w="0" w:type="auto"/>
+            <w:vMerge w:val="restart"/>
+            <w:shd w:val="clear" w:color="auto" w:fill="auto"/>
+            <w:tcMar>
+              <w:top w:w="0" w:type="dxa"/>
+              <w:left w:w="45" w:type="dxa"/>
+              <w:bottom w:w="0" w:type="dxa"/>
+              <w:right w:w="45" w:type="dxa"/>
+            </w:tcMar>
+            <w:vAlign w:val="center"/>
+            <w:hideMark/>
+          </w:tcPr>
+          <w:p>
+            <w:pPr>
+              <w:spacing w:after="0" w:line="240" w:lineRule="auto"/>
+              <w:rPr>
+                <w:rFonts w:eastAsia="Times New Roman" w:cs="Arial"/>
+                <w:bCs/>
+                <w:lang w:val="es-PE" w:eastAsia="es-PE"/>
+              </w:rPr>
+            </w:pPr>
+            <w:r>
+              <w:rPr>
+                <w:rFonts w:eastAsia="Times New Roman" w:cs="Arial"/>
+                <w:bCs/>
+                <w:lang w:val="es-PE" w:eastAsia="es-PE"/>
+              </w:rPr>
+              <w:t xml:space="preserve">Permitir conocer la lista de </w:t>
+            </w:r>
+            <w:proofErr w:type="spellStart"/>
+            <w:r>
+              <w:rPr>
+                <w:rFonts w:eastAsia="Times New Roman" w:cs="Arial"/>
+                <w:bCs/>
+                <w:lang w:val="es-PE" w:eastAsia="es-PE"/>
+              </w:rPr>
+              <w:t>item</w:t>
+            </w:r>
+            <w:proofErr w:type="spellEnd"/>
+            <w:r>
+              <w:rPr>
+                <w:rFonts w:eastAsia="Times New Roman" w:cs="Arial"/>
+                <w:bCs/>
+                <w:lang w:val="es-PE" w:eastAsia="es-PE"/>
+              </w:rPr>
+              <w:t xml:space="preserve"> modificados de los </w:t>
+            </w:r>
+            <w:proofErr w:type="spellStart"/>
+            <w:r>
+              <w:rPr>
+                <w:rFonts w:eastAsia="Times New Roman" w:cs="Arial"/>
+                <w:bCs/>
+                <w:lang w:val="es-PE" w:eastAsia="es-PE"/>
+              </w:rPr>
+              <w:t>commit</w:t>
+            </w:r>
+            <w:proofErr w:type="spellEnd"/>
+            <w:r>
+              <w:rPr>
+                <w:rFonts w:eastAsia="Times New Roman" w:cs="Arial"/>
+                <w:bCs/>
+                <w:lang w:val="es-PE" w:eastAsia="es-PE"/>
+              </w:rPr>
+              <w:t xml:space="preserve"> por cualquier desarrollador. </w:t>
+            </w:r>
+          </w:p>
+        </w:tc>
+      </w:tr>
+      <w:tr>
+        <w:trPr>
+          <w:trHeight w:val="315"/>
+        </w:trPr>
+        <w:tc>
+          <w:tcPr>
+            <w:tcW w:w="0" w:type="auto"/>
+            <w:vMerge/>
+            <w:shd w:val="clear" w:color="auto" w:fill="auto"/>
+            <w:vAlign w:val="center"/>
+            <w:hideMark/>
+          </w:tcPr>
+          <w:p>
+            <w:pPr>
+              <w:spacing w:after="0" w:line="240" w:lineRule="auto"/>
+              <w:rPr>
+                <w:rFonts w:eastAsia="Times New Roman" w:cs="Arial"/>
+                <w:b/>
+                <w:bCs/>
+                <w:lang w:val="es-PE" w:eastAsia="es-PE"/>
+              </w:rPr>
+            </w:pPr>
+          </w:p>
+        </w:tc>
+        <w:tc>
+          <w:tcPr>
+            <w:tcW w:w="0" w:type="auto"/>
+            <w:vMerge/>
+            <w:shd w:val="clear" w:color="auto" w:fill="auto"/>
+            <w:vAlign w:val="center"/>
+            <w:hideMark/>
+          </w:tcPr>
+          <w:p>
+            <w:pPr>
+              <w:spacing w:after="0" w:line="240" w:lineRule="auto"/>
+              <w:rPr>
+                <w:rFonts w:eastAsia="Times New Roman" w:cs="Arial"/>
+                <w:bCs/>
+                <w:lang w:val="es-PE" w:eastAsia="es-PE"/>
+              </w:rPr>
+            </w:pPr>
+          </w:p>
+        </w:tc>
+      </w:tr>
+      <w:tr>
+        <w:trPr>
+          <w:trHeight w:val="315"/>
+        </w:trPr>
+        <w:tc>
+          <w:tcPr>
+            <w:tcW w:w="0" w:type="auto"/>
+            <w:vMerge w:val="restart"/>
+            <w:shd w:val="clear" w:color="auto" w:fill="auto"/>
+            <w:tcMar>
+              <w:top w:w="0" w:type="dxa"/>
+              <w:left w:w="45" w:type="dxa"/>
+              <w:bottom w:w="0" w:type="dxa"/>
+              <w:right w:w="45" w:type="dxa"/>
+            </w:tcMar>
+            <w:vAlign w:val="center"/>
+            <w:hideMark/>
+          </w:tcPr>
+          <w:p>
+            <w:pPr>
+              <w:spacing w:after="0" w:line="240" w:lineRule="auto"/>
+              <w:rPr>
+                <w:rFonts w:eastAsia="Times New Roman" w:cs="Arial"/>
+                <w:b/>
+                <w:bCs/>
+                <w:lang w:val="es-PE" w:eastAsia="es-PE"/>
+              </w:rPr>
+            </w:pPr>
+            <w:r>
+              <w:rPr>
+                <w:rFonts w:eastAsia="Times New Roman" w:cs="Arial"/>
+                <w:b/>
+                <w:bCs/>
+                <w:lang w:val="es-PE" w:eastAsia="es-PE"/>
+              </w:rPr>
+              <w:t>Entradas:</w:t>
+            </w:r>
+          </w:p>
+        </w:tc>
+        <w:tc>
+          <w:tcPr>
+            <w:tcW w:w="0" w:type="auto"/>
+            <w:vMerge w:val="restart"/>
+            <w:shd w:val="clear" w:color="auto" w:fill="auto"/>
+            <w:tcMar>
+              <w:top w:w="0" w:type="dxa"/>
+              <w:left w:w="45" w:type="dxa"/>
+              <w:bottom w:w="0" w:type="dxa"/>
+              <w:right w:w="45" w:type="dxa"/>
+            </w:tcMar>
+            <w:vAlign w:val="center"/>
+            <w:hideMark/>
+          </w:tcPr>
+          <w:p>
+            <w:pPr>
+              <w:spacing w:after="0" w:line="240" w:lineRule="auto"/>
+              <w:rPr>
+                <w:rFonts w:eastAsia="Times New Roman" w:cs="Arial"/>
+                <w:bCs/>
+                <w:lang w:val="es-PE" w:eastAsia="es-PE"/>
+              </w:rPr>
+            </w:pPr>
+            <w:r>
+              <w:rPr>
+                <w:rFonts w:eastAsia="Times New Roman" w:cs="Arial"/>
+                <w:bCs/>
+                <w:lang w:val="es-PE" w:eastAsia="es-PE"/>
+              </w:rPr>
+              <w:t>ID_COMIT</w:t>
+            </w:r>
+          </w:p>
+        </w:tc>
+      </w:tr>
+      <w:tr>
+        <w:trPr>
+          <w:trHeight w:val="315"/>
+        </w:trPr>
+        <w:tc>
+          <w:tcPr>
+            <w:tcW w:w="0" w:type="auto"/>
+            <w:vMerge/>
+            <w:shd w:val="clear" w:color="auto" w:fill="auto"/>
+            <w:vAlign w:val="center"/>
+            <w:hideMark/>
+          </w:tcPr>
+          <w:p>
+            <w:pPr>
+              <w:spacing w:after="0" w:line="240" w:lineRule="auto"/>
+              <w:rPr>
+                <w:rFonts w:eastAsia="Times New Roman" w:cs="Arial"/>
+                <w:b/>
+                <w:bCs/>
+                <w:lang w:val="es-PE" w:eastAsia="es-PE"/>
+              </w:rPr>
+            </w:pPr>
+          </w:p>
+        </w:tc>
+        <w:tc>
+          <w:tcPr>
+            <w:tcW w:w="0" w:type="auto"/>
+            <w:vMerge/>
+            <w:shd w:val="clear" w:color="auto" w:fill="auto"/>
+            <w:vAlign w:val="center"/>
+            <w:hideMark/>
+          </w:tcPr>
+          <w:p>
+            <w:pPr>
+              <w:spacing w:after="0" w:line="240" w:lineRule="auto"/>
+              <w:rPr>
+                <w:rFonts w:eastAsia="Times New Roman" w:cs="Arial"/>
+                <w:bCs/>
+                <w:lang w:val="es-PE" w:eastAsia="es-PE"/>
+              </w:rPr>
+            </w:pPr>
+          </w:p>
+        </w:tc>
+      </w:tr>
+      <w:tr>
+        <w:trPr>
+          <w:trHeight w:val="315"/>
+        </w:trPr>
+        <w:tc>
+          <w:tcPr>
+            <w:tcW w:w="0" w:type="auto"/>
+            <w:vMerge/>
+            <w:shd w:val="clear" w:color="auto" w:fill="auto"/>
+            <w:vAlign w:val="center"/>
+            <w:hideMark/>
+          </w:tcPr>
+          <w:p>
+            <w:pPr>
+              <w:spacing w:after="0" w:line="240" w:lineRule="auto"/>
+              <w:rPr>
+                <w:rFonts w:eastAsia="Times New Roman" w:cs="Arial"/>
+                <w:b/>
+                <w:bCs/>
+                <w:lang w:val="es-PE" w:eastAsia="es-PE"/>
+              </w:rPr>
+            </w:pPr>
+          </w:p>
+        </w:tc>
+        <w:tc>
+          <w:tcPr>
+            <w:tcW w:w="0" w:type="auto"/>
+            <w:vMerge/>
+            <w:shd w:val="clear" w:color="auto" w:fill="auto"/>
+            <w:vAlign w:val="center"/>
+            <w:hideMark/>
+          </w:tcPr>
+          <w:p>
+            <w:pPr>
+              <w:spacing w:after="0" w:line="240" w:lineRule="auto"/>
+              <w:rPr>
+                <w:rFonts w:eastAsia="Times New Roman" w:cs="Arial"/>
+                <w:bCs/>
+                <w:lang w:val="es-PE" w:eastAsia="es-PE"/>
+              </w:rPr>
+            </w:pPr>
+          </w:p>
+        </w:tc>
+      </w:tr>
+      <w:tr>
+        <w:trPr>
+          <w:trHeight w:val="315"/>
+        </w:trPr>
+        <w:tc>
+          <w:tcPr>
+            <w:tcW w:w="0" w:type="auto"/>
+            <w:vMerge/>
+            <w:shd w:val="clear" w:color="auto" w:fill="auto"/>
+            <w:vAlign w:val="center"/>
+            <w:hideMark/>
+          </w:tcPr>
+          <w:p>
+            <w:pPr>
+              <w:spacing w:after="0" w:line="240" w:lineRule="auto"/>
+              <w:rPr>
+                <w:rFonts w:eastAsia="Times New Roman" w:cs="Arial"/>
+                <w:b/>
+                <w:bCs/>
+                <w:lang w:val="es-PE" w:eastAsia="es-PE"/>
+              </w:rPr>
+            </w:pPr>
+          </w:p>
+        </w:tc>
+        <w:tc>
+          <w:tcPr>
+            <w:tcW w:w="0" w:type="auto"/>
+            <w:vMerge/>
+            <w:shd w:val="clear" w:color="auto" w:fill="auto"/>
+            <w:vAlign w:val="center"/>
+            <w:hideMark/>
+          </w:tcPr>
+          <w:p>
+            <w:pPr>
+              <w:spacing w:after="0" w:line="240" w:lineRule="auto"/>
+              <w:rPr>
+                <w:rFonts w:eastAsia="Times New Roman" w:cs="Arial"/>
+                <w:bCs/>
+                <w:lang w:val="es-PE" w:eastAsia="es-PE"/>
+              </w:rPr>
+            </w:pPr>
+          </w:p>
+        </w:tc>
+      </w:tr>
+      <w:tr>
+        <w:trPr>
+          <w:trHeight w:val="315"/>
+        </w:trPr>
+        <w:tc>
+          <w:tcPr>
+            <w:tcW w:w="0" w:type="auto"/>
+            <w:vMerge w:val="restart"/>
+            <w:shd w:val="clear" w:color="auto" w:fill="auto"/>
+            <w:tcMar>
+              <w:top w:w="0" w:type="dxa"/>
+              <w:left w:w="45" w:type="dxa"/>
+              <w:bottom w:w="0" w:type="dxa"/>
+              <w:right w:w="45" w:type="dxa"/>
+            </w:tcMar>
+            <w:vAlign w:val="center"/>
+            <w:hideMark/>
+          </w:tcPr>
+          <w:p>
+            <w:pPr>
+              <w:spacing w:after="0" w:line="240" w:lineRule="auto"/>
+              <w:rPr>
+                <w:rFonts w:eastAsia="Times New Roman" w:cs="Arial"/>
+                <w:b/>
+                <w:bCs/>
+                <w:lang w:val="es-PE" w:eastAsia="es-PE"/>
+              </w:rPr>
+            </w:pPr>
+            <w:r>
+              <w:rPr>
+                <w:rFonts w:eastAsia="Times New Roman" w:cs="Arial"/>
+                <w:b/>
+                <w:bCs/>
+                <w:lang w:val="es-PE" w:eastAsia="es-PE"/>
+              </w:rPr>
+              <w:t>Salidas:</w:t>
+            </w:r>
+          </w:p>
+        </w:tc>
+        <w:tc>
+          <w:tcPr>
+            <w:tcW w:w="0" w:type="auto"/>
+            <w:vMerge w:val="restart"/>
+            <w:shd w:val="clear" w:color="auto" w:fill="auto"/>
+            <w:tcMar>
+              <w:top w:w="0" w:type="dxa"/>
+              <w:left w:w="45" w:type="dxa"/>
+              <w:bottom w:w="0" w:type="dxa"/>
+              <w:right w:w="45" w:type="dxa"/>
+            </w:tcMar>
+            <w:vAlign w:val="center"/>
+            <w:hideMark/>
+          </w:tcPr>
+          <w:p>
+            <w:pPr>
+              <w:spacing w:after="0" w:line="240" w:lineRule="auto"/>
+              <w:rPr>
+                <w:rFonts w:eastAsia="Times New Roman" w:cs="Arial"/>
+                <w:bCs/>
+                <w:lang w:val="es-PE" w:eastAsia="es-PE"/>
+              </w:rPr>
+            </w:pPr>
+            <w:r>
+              <w:rPr>
+                <w:rFonts w:eastAsia="Times New Roman" w:cs="Arial"/>
+                <w:bCs/>
+                <w:lang w:val="es-PE" w:eastAsia="es-PE"/>
+              </w:rPr>
+              <w:t>ITEM</w:t>
+            </w:r>
+            <w:r>
+              <w:rPr>
+                <w:rFonts w:eastAsia="Times New Roman" w:cs="Arial"/>
+                <w:bCs/>
+                <w:lang w:val="es-PE" w:eastAsia="es-PE"/>
+              </w:rPr>
+              <w:br/>
+              <w:t>LINEAS AFECTADAS</w:t>
+            </w:r>
+            <w:r>
+              <w:rPr>
+                <w:rFonts w:eastAsia="Times New Roman" w:cs="Arial"/>
+                <w:bCs/>
+                <w:lang w:val="es-PE" w:eastAsia="es-PE"/>
+              </w:rPr>
+              <w:br/>
+              <w:t>FECHA</w:t>
+            </w:r>
+          </w:p>
+        </w:tc>
+      </w:tr>
+      <w:tr>
+        <w:trPr>
+          <w:trHeight w:val="315"/>
+        </w:trPr>
+        <w:tc>
+          <w:tcPr>
+            <w:tcW w:w="0" w:type="auto"/>
+            <w:vMerge/>
+            <w:shd w:val="clear" w:color="auto" w:fill="auto"/>
+            <w:vAlign w:val="center"/>
+            <w:hideMark/>
+          </w:tcPr>
+          <w:p>
+            <w:pPr>
+              <w:spacing w:after="0" w:line="240" w:lineRule="auto"/>
+              <w:rPr>
+                <w:rFonts w:ascii="Calibri" w:eastAsia="Times New Roman" w:hAnsi="Calibri" w:cs="Calibri"/>
+                <w:b/>
+                <w:bCs/>
+                <w:lang w:val="es-PE" w:eastAsia="es-PE"/>
+              </w:rPr>
+            </w:pPr>
+          </w:p>
+        </w:tc>
+        <w:tc>
+          <w:tcPr>
+            <w:tcW w:w="0" w:type="auto"/>
+            <w:vMerge/>
+            <w:shd w:val="clear" w:color="auto" w:fill="auto"/>
+            <w:vAlign w:val="center"/>
+            <w:hideMark/>
+          </w:tcPr>
+          <w:p>
+            <w:pPr>
+              <w:spacing w:after="0" w:line="240" w:lineRule="auto"/>
+              <w:rPr>
+                <w:rFonts w:ascii="Calibri" w:eastAsia="Times New Roman" w:hAnsi="Calibri" w:cs="Calibri"/>
+                <w:b/>
+                <w:bCs/>
+                <w:color w:val="000000"/>
+                <w:lang w:val="es-PE" w:eastAsia="es-PE"/>
+              </w:rPr>
+            </w:pPr>
+          </w:p>
+        </w:tc>
+      </w:tr>
+      <w:tr>
+        <w:trPr>
+          <w:trHeight w:val="315"/>
+        </w:trPr>
+        <w:tc>
+          <w:tcPr>
+            <w:tcW w:w="0" w:type="auto"/>
+            <w:vMerge/>
+            <w:shd w:val="clear" w:color="auto" w:fill="auto"/>
+            <w:vAlign w:val="center"/>
+            <w:hideMark/>
+          </w:tcPr>
+          <w:p>
+            <w:pPr>
+              <w:spacing w:after="0" w:line="240" w:lineRule="auto"/>
+              <w:rPr>
+                <w:rFonts w:ascii="Calibri" w:eastAsia="Times New Roman" w:hAnsi="Calibri" w:cs="Calibri"/>
+                <w:b/>
+                <w:bCs/>
+                <w:lang w:val="es-PE" w:eastAsia="es-PE"/>
+              </w:rPr>
+            </w:pPr>
+          </w:p>
+        </w:tc>
+        <w:tc>
+          <w:tcPr>
+            <w:tcW w:w="0" w:type="auto"/>
+            <w:vMerge/>
+            <w:shd w:val="clear" w:color="auto" w:fill="auto"/>
+            <w:vAlign w:val="center"/>
+            <w:hideMark/>
+          </w:tcPr>
+          <w:p>
+            <w:pPr>
+              <w:spacing w:after="0" w:line="240" w:lineRule="auto"/>
+              <w:rPr>
+                <w:rFonts w:ascii="Calibri" w:eastAsia="Times New Roman" w:hAnsi="Calibri" w:cs="Calibri"/>
+                <w:b/>
+                <w:bCs/>
+                <w:color w:val="000000"/>
+                <w:lang w:val="es-PE" w:eastAsia="es-PE"/>
+              </w:rPr>
+            </w:pPr>
+          </w:p>
+        </w:tc>
+      </w:tr>
+      <w:tr>
+        <w:trPr>
+          <w:trHeight w:val="315"/>
+        </w:trPr>
+        <w:tc>
+          <w:tcPr>
+            <w:tcW w:w="0" w:type="auto"/>
+            <w:vMerge/>
+            <w:shd w:val="clear" w:color="auto" w:fill="auto"/>
+            <w:vAlign w:val="center"/>
+            <w:hideMark/>
+          </w:tcPr>
+          <w:p>
+            <w:pPr>
+              <w:spacing w:after="0" w:line="240" w:lineRule="auto"/>
+              <w:rPr>
+                <w:rFonts w:ascii="Calibri" w:eastAsia="Times New Roman" w:hAnsi="Calibri" w:cs="Calibri"/>
+                <w:b/>
+                <w:bCs/>
+                <w:lang w:val="es-PE" w:eastAsia="es-PE"/>
+              </w:rPr>
+            </w:pPr>
+          </w:p>
+        </w:tc>
+        <w:tc>
+          <w:tcPr>
+            <w:tcW w:w="0" w:type="auto"/>
+            <w:vMerge/>
+            <w:shd w:val="clear" w:color="auto" w:fill="auto"/>
+            <w:vAlign w:val="center"/>
+            <w:hideMark/>
+          </w:tcPr>
+          <w:p>
+            <w:pPr>
+              <w:spacing w:after="0" w:line="240" w:lineRule="auto"/>
+              <w:rPr>
+                <w:rFonts w:ascii="Calibri" w:eastAsia="Times New Roman" w:hAnsi="Calibri" w:cs="Calibri"/>
+                <w:b/>
+                <w:bCs/>
+                <w:color w:val="000000"/>
+                <w:lang w:val="es-PE" w:eastAsia="es-PE"/>
+              </w:rPr>
+            </w:pPr>
+          </w:p>
+        </w:tc>
+      </w:tr>
+      <w:tr>
+        <w:trPr>
+          <w:trHeight w:val="315"/>
+        </w:trPr>
+        <w:tc>
+          <w:tcPr>
+            <w:tcW w:w="0" w:type="auto"/>
+            <w:vMerge/>
+            <w:shd w:val="clear" w:color="auto" w:fill="auto"/>
+            <w:vAlign w:val="center"/>
+            <w:hideMark/>
+          </w:tcPr>
+          <w:p>
+            <w:pPr>
+              <w:spacing w:after="0" w:line="240" w:lineRule="auto"/>
+              <w:rPr>
+                <w:rFonts w:ascii="Calibri" w:eastAsia="Times New Roman" w:hAnsi="Calibri" w:cs="Calibri"/>
+                <w:b/>
+                <w:bCs/>
+                <w:lang w:val="es-PE" w:eastAsia="es-PE"/>
+              </w:rPr>
+            </w:pPr>
+          </w:p>
+        </w:tc>
+        <w:tc>
+          <w:tcPr>
+            <w:tcW w:w="0" w:type="auto"/>
+            <w:vMerge/>
+            <w:shd w:val="clear" w:color="auto" w:fill="auto"/>
+            <w:vAlign w:val="center"/>
+            <w:hideMark/>
+          </w:tcPr>
+          <w:p>
+            <w:pPr>
+              <w:spacing w:after="0" w:line="240" w:lineRule="auto"/>
+              <w:rPr>
+                <w:rFonts w:ascii="Calibri" w:eastAsia="Times New Roman" w:hAnsi="Calibri" w:cs="Calibri"/>
+                <w:b/>
+                <w:bCs/>
+                <w:color w:val="000000"/>
+                <w:lang w:val="es-PE" w:eastAsia="es-PE"/>
+              </w:rPr>
+            </w:pPr>
+          </w:p>
+        </w:tc>
+      </w:tr>
+    </w:tbl>
+    <w:p>
+      <w:pPr>
+        <w:rPr>
+          <w:lang w:eastAsia="es-ES"/>
+        </w:rPr>
+      </w:pPr>
     </w:p>
     <w:p>
       <w:pPr>
@@ -16672,6 +20218,7 @@
         <w:docPartUnique/>
       </w:docPartObj>
     </w:sdtPr>
+    <w:sdtEndPr/>
     <w:sdtContent>
       <w:p>
         <w:pPr>
@@ -16691,7 +20238,7 @@
           <w:rPr>
             <w:noProof/>
           </w:rPr>
-          <w:t>17</w:t>
+          <w:t>19</w:t>
         </w:r>
         <w:r>
           <w:fldChar w:fldCharType="end"/>
@@ -23357,247 +26904,247 @@
     </dgm:pt>
   </dgm:ptLst>
   <dgm:cxnLst>
-    <dgm:cxn modelId="{B8CBDA9F-D36F-480E-B536-0AF25B4EE8B0}" type="presOf" srcId="{04298549-4AA0-48A8-BC01-E4748394BD41}" destId="{D2D63F7B-749C-47CF-A5A0-C76A4AFF33C3}" srcOrd="0" destOrd="0" presId="urn:microsoft.com/office/officeart/2005/8/layout/orgChart1"/>
-    <dgm:cxn modelId="{5628F30D-9930-4931-B86D-2B56F39BE6BE}" type="presOf" srcId="{F6CDFC36-2AEB-4DA5-916B-D5852E319441}" destId="{C3DDC815-C8BB-4D7D-89D0-7DC8C549287D}" srcOrd="0" destOrd="0" presId="urn:microsoft.com/office/officeart/2005/8/layout/orgChart1"/>
-    <dgm:cxn modelId="{006F30A9-4BB0-4F90-B7BE-55F692F9D00D}" type="presOf" srcId="{1F7FA6D6-EB52-4B11-ABE1-7258DEE669A4}" destId="{B5A508D8-2FDE-4B65-BB8A-0AE450FA1AED}" srcOrd="0" destOrd="0" presId="urn:microsoft.com/office/officeart/2005/8/layout/orgChart1"/>
-    <dgm:cxn modelId="{575C3B02-E274-4025-BFAF-C70761C8CB81}" type="presOf" srcId="{A36C0FDA-3FFE-4CA7-A279-CA3EEBBFA2A5}" destId="{FCECEA86-1960-4665-8F72-083DC2F377DF}" srcOrd="0" destOrd="0" presId="urn:microsoft.com/office/officeart/2005/8/layout/orgChart1"/>
+    <dgm:cxn modelId="{1EA63041-709B-42BA-9626-BD8440536B1D}" type="presOf" srcId="{04298549-4AA0-48A8-BC01-E4748394BD41}" destId="{D2D63F7B-749C-47CF-A5A0-C76A4AFF33C3}" srcOrd="0" destOrd="0" presId="urn:microsoft.com/office/officeart/2005/8/layout/orgChart1"/>
+    <dgm:cxn modelId="{A5BDC3C6-365A-45F9-B38B-FE007F344C2E}" type="presOf" srcId="{5DD7631C-DC5E-4FEA-8082-A1A7E5BA885F}" destId="{8D11B44B-2639-4B4B-B802-8609B78527F7}" srcOrd="0" destOrd="0" presId="urn:microsoft.com/office/officeart/2005/8/layout/orgChart1"/>
     <dgm:cxn modelId="{9609F961-E7A4-41A0-B170-4A2B71B9C10E}" srcId="{51E9AFDF-64C1-4ACF-BCB5-3EDC5B4282CE}" destId="{84C35F8B-FA2E-41D8-95D5-224EC15ED29C}" srcOrd="0" destOrd="0" parTransId="{1F7FA6D6-EB52-4B11-ABE1-7258DEE669A4}" sibTransId="{67C31F24-01F2-4C17-A296-076BD76A73C1}"/>
-    <dgm:cxn modelId="{C0DD788F-E956-4513-8201-470612633DC7}" type="presOf" srcId="{B3DCA083-7D9B-4C7C-B108-33F283501730}" destId="{28D1BA79-6F27-47C6-86E5-74CBC4AA64ED}" srcOrd="1" destOrd="0" presId="urn:microsoft.com/office/officeart/2005/8/layout/orgChart1"/>
-    <dgm:cxn modelId="{73B23C12-45BF-46A7-B6CD-336D097E244C}" type="presOf" srcId="{F6CDFC36-2AEB-4DA5-916B-D5852E319441}" destId="{6522FE29-9034-440C-834E-AA14265C37FE}" srcOrd="1" destOrd="0" presId="urn:microsoft.com/office/officeart/2005/8/layout/orgChart1"/>
-    <dgm:cxn modelId="{282545AB-CD01-431E-95FC-37AE529E5B17}" type="presOf" srcId="{E6041D7E-2115-4725-8BE0-17942CCB554D}" destId="{9F3A4358-089E-44C3-8B96-9FCCC593D58A}" srcOrd="0" destOrd="0" presId="urn:microsoft.com/office/officeart/2005/8/layout/orgChart1"/>
-    <dgm:cxn modelId="{EE12F409-0C73-41B0-944D-90B29269033C}" type="presOf" srcId="{62E1145B-8035-4C91-9622-9B2B00928C91}" destId="{BADF39E2-CE5C-4D19-B86D-C7C543FDACF4}" srcOrd="0" destOrd="0" presId="urn:microsoft.com/office/officeart/2005/8/layout/orgChart1"/>
     <dgm:cxn modelId="{56E47442-64B6-4276-95A5-92C1CBB89005}" srcId="{9551066F-888C-41CB-969D-D4E929A510D0}" destId="{51E9AFDF-64C1-4ACF-BCB5-3EDC5B4282CE}" srcOrd="0" destOrd="0" parTransId="{6D2D67FA-AC2C-4844-95F2-A1BAB3775329}" sibTransId="{B92832FE-F63C-49FC-9368-31608BE81ED0}"/>
     <dgm:cxn modelId="{4FADF9D0-58C3-45BE-8CC6-27EF53955F14}" srcId="{5DD7631C-DC5E-4FEA-8082-A1A7E5BA885F}" destId="{897BFA01-E7DB-4512-B500-FD53A3A9CDAD}" srcOrd="1" destOrd="0" parTransId="{97EB9EF3-3193-4ECA-B928-9D7F6453DD4C}" sibTransId="{7C748FD9-2CFF-4F3F-AA89-1F5929F4ACD5}"/>
+    <dgm:cxn modelId="{34B4AC41-9DD5-4670-BDC2-BE495D08FE01}" type="presOf" srcId="{A0AD0996-2072-4EC9-947D-C33504DF125A}" destId="{A3C1E203-895A-4220-A399-92381C518D84}" srcOrd="0" destOrd="0" presId="urn:microsoft.com/office/officeart/2005/8/layout/orgChart1"/>
+    <dgm:cxn modelId="{C1559967-DF17-4264-8F22-E16E91678842}" type="presOf" srcId="{3B8EF83C-16E1-417D-BC68-CACAD109607C}" destId="{272425EF-174F-4CE5-BD4D-A2CAD1C561DC}" srcOrd="0" destOrd="0" presId="urn:microsoft.com/office/officeart/2005/8/layout/orgChart1"/>
     <dgm:cxn modelId="{A527EC79-EAD7-48BA-94D2-F5DAE8F86B64}" srcId="{F6CDFC36-2AEB-4DA5-916B-D5852E319441}" destId="{A36C0FDA-3FFE-4CA7-A279-CA3EEBBFA2A5}" srcOrd="2" destOrd="0" parTransId="{3B8EF83C-16E1-417D-BC68-CACAD109607C}" sibTransId="{E0097E6F-A797-4A5B-B46A-D23E8D06C6DF}"/>
-    <dgm:cxn modelId="{3BF19B45-4649-406E-BD5D-5CC25BFCDF0D}" type="presOf" srcId="{897BFA01-E7DB-4512-B500-FD53A3A9CDAD}" destId="{E1FBF1C4-018E-4561-AE93-0CB32239B602}" srcOrd="0" destOrd="0" presId="urn:microsoft.com/office/officeart/2005/8/layout/orgChart1"/>
-    <dgm:cxn modelId="{81C1EF06-5883-4DFB-B618-E81A5695214D}" type="presOf" srcId="{84C35F8B-FA2E-41D8-95D5-224EC15ED29C}" destId="{3B962598-C32E-44F7-A841-F3124881B351}" srcOrd="0" destOrd="0" presId="urn:microsoft.com/office/officeart/2005/8/layout/orgChart1"/>
-    <dgm:cxn modelId="{A11A89EB-61D4-4A12-91EA-04A16AF299CB}" type="presOf" srcId="{0796A054-D75B-4B13-AB0A-448EAA8B2D6C}" destId="{2B441707-6BA5-42A3-A69C-DE2A977609C3}" srcOrd="1" destOrd="0" presId="urn:microsoft.com/office/officeart/2005/8/layout/orgChart1"/>
-    <dgm:cxn modelId="{5F01372D-4C7A-4316-95B2-FA01CF557880}" type="presOf" srcId="{5DD7631C-DC5E-4FEA-8082-A1A7E5BA885F}" destId="{65B348B0-2E48-4663-8FC1-F4167D0EB07C}" srcOrd="1" destOrd="0" presId="urn:microsoft.com/office/officeart/2005/8/layout/orgChart1"/>
-    <dgm:cxn modelId="{AA46013B-387A-4E5C-96F7-F4928F1730D1}" type="presOf" srcId="{C9F80C9B-BCE3-483F-918B-1C5098BC5D33}" destId="{DFA3A216-5A92-4F5A-A3B1-F43D0CE2A84E}" srcOrd="0" destOrd="0" presId="urn:microsoft.com/office/officeart/2005/8/layout/orgChart1"/>
-    <dgm:cxn modelId="{991B1A3D-B7C1-4945-9F11-9BB27529B09F}" type="presOf" srcId="{9551066F-888C-41CB-969D-D4E929A510D0}" destId="{3FFAB367-F4B3-40E7-A5AC-C203FFEFD04C}" srcOrd="1" destOrd="0" presId="urn:microsoft.com/office/officeart/2005/8/layout/orgChart1"/>
-    <dgm:cxn modelId="{1E51AC2D-0D3B-4401-9B85-E0F583B4663B}" type="presOf" srcId="{FC0FA91C-B3D9-42FE-B01C-2800C718895E}" destId="{220B24AE-9CA2-47B4-85BB-E0AFE3A16A06}" srcOrd="1" destOrd="0" presId="urn:microsoft.com/office/officeart/2005/8/layout/orgChart1"/>
-    <dgm:cxn modelId="{7189CC61-D872-418F-A0B3-ECD9BBCFDDD4}" type="presOf" srcId="{29FD54C6-1DB8-4340-8A60-10F3B08C20AD}" destId="{82A9860A-5C5B-4C0A-B7B0-4A9778843DDA}" srcOrd="1" destOrd="0" presId="urn:microsoft.com/office/officeart/2005/8/layout/orgChart1"/>
-    <dgm:cxn modelId="{92E53BD3-A8B9-4521-BFDB-FA8D21ED9F88}" type="presOf" srcId="{223BFFCB-0AAA-46DD-9CD1-B637F4049372}" destId="{5A61F713-F50C-4E13-BF3E-8D4CA5A2C5F4}" srcOrd="0" destOrd="0" presId="urn:microsoft.com/office/officeart/2005/8/layout/orgChart1"/>
+    <dgm:cxn modelId="{7F32AB16-F1E4-4B20-BA39-767409D0A810}" type="presOf" srcId="{84C35F8B-FA2E-41D8-95D5-224EC15ED29C}" destId="{E566E285-4A6A-430A-9E9F-5B0E49856899}" srcOrd="1" destOrd="0" presId="urn:microsoft.com/office/officeart/2005/8/layout/orgChart1"/>
+    <dgm:cxn modelId="{7695F5FF-6763-42AE-A282-350E047471A4}" type="presOf" srcId="{22EF9895-3B0A-40E7-AFFE-D63639A0FC6E}" destId="{AA471A32-DE21-41B5-A081-1DC37FF81B09}" srcOrd="0" destOrd="0" presId="urn:microsoft.com/office/officeart/2005/8/layout/orgChart1"/>
+    <dgm:cxn modelId="{6CCF289F-5374-42B1-8606-FE411C80055B}" type="presOf" srcId="{897BFA01-E7DB-4512-B500-FD53A3A9CDAD}" destId="{E1FBF1C4-018E-4561-AE93-0CB32239B602}" srcOrd="0" destOrd="0" presId="urn:microsoft.com/office/officeart/2005/8/layout/orgChart1"/>
+    <dgm:cxn modelId="{AECA27A1-2660-456D-B265-D6F1E5752548}" type="presOf" srcId="{223BFFCB-0AAA-46DD-9CD1-B637F4049372}" destId="{EB65C991-3EEC-4250-9D3E-9ABC52E519D5}" srcOrd="1" destOrd="0" presId="urn:microsoft.com/office/officeart/2005/8/layout/orgChart1"/>
+    <dgm:cxn modelId="{25BD781C-D413-40FE-AD52-BA9687624475}" type="presOf" srcId="{90D67D38-52CE-4E35-AB5C-2F3E553169D3}" destId="{AAEE9CC2-D0B5-40BE-8AC5-713275AC5988}" srcOrd="1" destOrd="0" presId="urn:microsoft.com/office/officeart/2005/8/layout/orgChart1"/>
+    <dgm:cxn modelId="{A7CB6ABA-0E3F-4642-9F29-B5C027D7D06E}" type="presOf" srcId="{29FD54C6-1DB8-4340-8A60-10F3B08C20AD}" destId="{82A9860A-5C5B-4C0A-B7B0-4A9778843DDA}" srcOrd="1" destOrd="0" presId="urn:microsoft.com/office/officeart/2005/8/layout/orgChart1"/>
+    <dgm:cxn modelId="{A01F1C57-8449-4A7E-B663-0679C6006CD6}" type="presOf" srcId="{CEF2EA7E-6A06-4F97-99DC-6C948C63D9AF}" destId="{F9915E6A-767C-408F-84FB-4E1E6AFCC993}" srcOrd="0" destOrd="0" presId="urn:microsoft.com/office/officeart/2005/8/layout/orgChart1"/>
+    <dgm:cxn modelId="{49092807-4C08-46DC-9D3A-A8C3679C7E0A}" type="presOf" srcId="{FC0FA91C-B3D9-42FE-B01C-2800C718895E}" destId="{220B24AE-9CA2-47B4-85BB-E0AFE3A16A06}" srcOrd="1" destOrd="0" presId="urn:microsoft.com/office/officeart/2005/8/layout/orgChart1"/>
     <dgm:cxn modelId="{D3687EB4-7E20-4FC7-B905-23BE67107699}" srcId="{7FDDBB9C-0E51-4232-A2FD-FD30AB08D70B}" destId="{223BFFCB-0AAA-46DD-9CD1-B637F4049372}" srcOrd="0" destOrd="0" parTransId="{A3EF2B7F-B13C-4749-8F47-E021243EFD14}" sibTransId="{E9BA59C8-A563-4328-9718-6E46CBB42C2E}"/>
-    <dgm:cxn modelId="{12BD3C9C-7A71-4D40-9B12-DAC9E7498BB3}" type="presOf" srcId="{C28C88A0-AC4B-4409-8916-87F0D4A248CD}" destId="{DC575631-B4DC-46A0-809B-F4A643E40E00}" srcOrd="0" destOrd="0" presId="urn:microsoft.com/office/officeart/2005/8/layout/orgChart1"/>
+    <dgm:cxn modelId="{F2C24902-AF0A-4C44-A15A-6A8E9F8FA80F}" type="presOf" srcId="{A36C0FDA-3FFE-4CA7-A279-CA3EEBBFA2A5}" destId="{FCECEA86-1960-4665-8F72-083DC2F377DF}" srcOrd="0" destOrd="0" presId="urn:microsoft.com/office/officeart/2005/8/layout/orgChart1"/>
+    <dgm:cxn modelId="{FB604582-DEB1-40C4-878D-43FEE46ED654}" type="presOf" srcId="{E6041D7E-2115-4725-8BE0-17942CCB554D}" destId="{9F3A4358-089E-44C3-8B96-9FCCC593D58A}" srcOrd="0" destOrd="0" presId="urn:microsoft.com/office/officeart/2005/8/layout/orgChart1"/>
     <dgm:cxn modelId="{8438E1ED-D868-432A-B0F6-60CDBEC9B5CC}" srcId="{5DD7631C-DC5E-4FEA-8082-A1A7E5BA885F}" destId="{F6CDFC36-2AEB-4DA5-916B-D5852E319441}" srcOrd="0" destOrd="0" parTransId="{9AE5BB8B-308F-4357-9F6F-9B29F95C95A5}" sibTransId="{E0881BB8-9BD7-48B9-A055-4FD230A2D9FA}"/>
-    <dgm:cxn modelId="{546CDC36-AB98-472C-ADD1-6D0B3764F633}" type="presOf" srcId="{35AA0369-5C8B-4542-9EA8-506C72067E97}" destId="{5922A151-FF75-4782-AC98-B34E0A8E0673}" srcOrd="1" destOrd="0" presId="urn:microsoft.com/office/officeart/2005/8/layout/orgChart1"/>
-    <dgm:cxn modelId="{7E2B612A-C570-404D-8730-4547962E52EC}" type="presOf" srcId="{A6254284-1864-4060-8C86-A716E488F9FB}" destId="{228B133C-4703-42BD-AD97-00A480EA8E0A}" srcOrd="0" destOrd="0" presId="urn:microsoft.com/office/officeart/2005/8/layout/orgChart1"/>
-    <dgm:cxn modelId="{884905AF-36BD-4072-B39D-46B14765F5E0}" type="presOf" srcId="{A61B4F3D-6752-4BC4-9619-112126ECC840}" destId="{E9B1065C-2D9F-4255-9AA8-518D6EA2B917}" srcOrd="1" destOrd="0" presId="urn:microsoft.com/office/officeart/2005/8/layout/orgChart1"/>
-    <dgm:cxn modelId="{FDF20C42-5044-44B0-BA93-C76FB0E35F10}" type="presOf" srcId="{223BFFCB-0AAA-46DD-9CD1-B637F4049372}" destId="{EB65C991-3EEC-4250-9D3E-9ABC52E519D5}" srcOrd="1" destOrd="0" presId="urn:microsoft.com/office/officeart/2005/8/layout/orgChart1"/>
+    <dgm:cxn modelId="{B5D173A9-63EA-44DC-9318-642DF225F76A}" type="presOf" srcId="{FC0FA91C-B3D9-42FE-B01C-2800C718895E}" destId="{83C1E9E9-6967-46E3-9BCD-8B3D23540C52}" srcOrd="0" destOrd="0" presId="urn:microsoft.com/office/officeart/2005/8/layout/orgChart1"/>
+    <dgm:cxn modelId="{DCFD8A0A-6FC2-4480-AC70-56AF8491F1A9}" type="presOf" srcId="{9AE5BB8B-308F-4357-9F6F-9B29F95C95A5}" destId="{75D9ADEC-39A8-489F-872D-5325EDF46F0A}" srcOrd="0" destOrd="0" presId="urn:microsoft.com/office/officeart/2005/8/layout/orgChart1"/>
+    <dgm:cxn modelId="{42CC5133-81D2-4AD5-AA94-74A84DDECA99}" type="presOf" srcId="{0DCCBB27-B762-4127-B4A9-E3EEFC18FFA9}" destId="{CE7445EF-C806-494A-B4B8-86CC19BA1072}" srcOrd="1" destOrd="0" presId="urn:microsoft.com/office/officeart/2005/8/layout/orgChart1"/>
+    <dgm:cxn modelId="{1474E7BE-C6A8-49CC-9444-8A9C1DE8601B}" type="presOf" srcId="{51E9AFDF-64C1-4ACF-BCB5-3EDC5B4282CE}" destId="{DCE0A89B-3AFE-431B-ACDA-AA31DEB6D327}" srcOrd="1" destOrd="0" presId="urn:microsoft.com/office/officeart/2005/8/layout/orgChart1"/>
+    <dgm:cxn modelId="{7FA92BEC-C08E-497E-A74E-0FF6E59841F5}" type="presOf" srcId="{6D2D67FA-AC2C-4844-95F2-A1BAB3775329}" destId="{91DFCD1D-5148-4E05-94F2-8F9B34237EC8}" srcOrd="0" destOrd="0" presId="urn:microsoft.com/office/officeart/2005/8/layout/orgChart1"/>
     <dgm:cxn modelId="{F3AD8D73-9733-4997-8F92-EACAFB7C7898}" srcId="{223BFFCB-0AAA-46DD-9CD1-B637F4049372}" destId="{B3DCA083-7D9B-4C7C-B108-33F283501730}" srcOrd="0" destOrd="0" parTransId="{CEF2EA7E-6A06-4F97-99DC-6C948C63D9AF}" sibTransId="{B5E12480-DB54-47F5-9356-5AE0A237917D}"/>
-    <dgm:cxn modelId="{51909199-E94D-406B-BB16-EAFDAE936FC0}" type="presOf" srcId="{29FD54C6-1DB8-4340-8A60-10F3B08C20AD}" destId="{1CADD8C4-E759-489F-A91F-D248CD13D969}" srcOrd="0" destOrd="0" presId="urn:microsoft.com/office/officeart/2005/8/layout/orgChart1"/>
+    <dgm:cxn modelId="{03CCBA21-E844-4D50-9DA4-52955C9CC640}" type="presOf" srcId="{7EB77180-E9F3-4E2F-B409-D6A24AE7FD2E}" destId="{45ADFDE3-C156-47C3-816C-2F4BDCBE8178}" srcOrd="0" destOrd="0" presId="urn:microsoft.com/office/officeart/2005/8/layout/orgChart1"/>
     <dgm:cxn modelId="{279B67C2-F941-4650-A12D-39BFB91FCA69}" srcId="{223BFFCB-0AAA-46DD-9CD1-B637F4049372}" destId="{5DD7631C-DC5E-4FEA-8082-A1A7E5BA885F}" srcOrd="2" destOrd="0" parTransId="{04298549-4AA0-48A8-BC01-E4748394BD41}" sibTransId="{B6247FFC-1993-4863-918E-6CAFB9EA4F06}"/>
-    <dgm:cxn modelId="{49E18CDD-41A8-436F-8D86-3C295CBBDB1B}" type="presOf" srcId="{FC0FA91C-B3D9-42FE-B01C-2800C718895E}" destId="{83C1E9E9-6967-46E3-9BCD-8B3D23540C52}" srcOrd="0" destOrd="0" presId="urn:microsoft.com/office/officeart/2005/8/layout/orgChart1"/>
-    <dgm:cxn modelId="{6F6DBF65-0A7B-45E3-B67C-126283C3FCD1}" type="presOf" srcId="{FE231732-F068-450E-8241-ED8CA6DAF282}" destId="{E90F4E0E-A935-4DA4-9082-58B344F1F7E8}" srcOrd="0" destOrd="0" presId="urn:microsoft.com/office/officeart/2005/8/layout/orgChart1"/>
-    <dgm:cxn modelId="{5C6246E8-3379-4D9D-AA50-CEE66152033B}" type="presOf" srcId="{51E9AFDF-64C1-4ACF-BCB5-3EDC5B4282CE}" destId="{2D3D9BA8-0055-434A-AE1D-CE20786DAEB3}" srcOrd="0" destOrd="0" presId="urn:microsoft.com/office/officeart/2005/8/layout/orgChart1"/>
-    <dgm:cxn modelId="{F3F63300-A6C4-491A-99F1-32EE29BF456B}" type="presOf" srcId="{CAFD72E6-55E8-4D79-A4EA-C875987F27CD}" destId="{7759D4D3-6CD7-4E66-A1B6-9771D2F4A7F8}" srcOrd="0" destOrd="0" presId="urn:microsoft.com/office/officeart/2005/8/layout/orgChart1"/>
-    <dgm:cxn modelId="{B2350860-F958-4FE6-BB2F-1E21F8D774E3}" type="presOf" srcId="{A0AD0996-2072-4EC9-947D-C33504DF125A}" destId="{BFEE698E-7D2C-4C9F-B867-9302B7D542B0}" srcOrd="1" destOrd="0" presId="urn:microsoft.com/office/officeart/2005/8/layout/orgChart1"/>
-    <dgm:cxn modelId="{39884357-60F6-41DD-9559-DF7606DCF73E}" type="presOf" srcId="{0DCCBB27-B762-4127-B4A9-E3EEFC18FFA9}" destId="{CE7445EF-C806-494A-B4B8-86CC19BA1072}" srcOrd="1" destOrd="0" presId="urn:microsoft.com/office/officeart/2005/8/layout/orgChart1"/>
+    <dgm:cxn modelId="{FDD426E1-D225-4B88-BAB0-E807EFBDEACF}" type="presOf" srcId="{84C35F8B-FA2E-41D8-95D5-224EC15ED29C}" destId="{3B962598-C32E-44F7-A841-F3124881B351}" srcOrd="0" destOrd="0" presId="urn:microsoft.com/office/officeart/2005/8/layout/orgChart1"/>
+    <dgm:cxn modelId="{B30C8595-588B-49CA-98DC-AB84BFB46B5B}" type="presOf" srcId="{05003D7D-71F2-48B7-AF29-66C429226674}" destId="{2061E0FC-B94B-4B78-AE35-0221A77BAC78}" srcOrd="0" destOrd="0" presId="urn:microsoft.com/office/officeart/2005/8/layout/orgChart1"/>
+    <dgm:cxn modelId="{717EA3FE-2437-4220-812B-9A83F923614A}" type="presOf" srcId="{517447E1-BE27-446F-99AD-F9CDD6522F2D}" destId="{AC4BA57A-9B43-4468-AA02-5265613DEA37}" srcOrd="0" destOrd="0" presId="urn:microsoft.com/office/officeart/2005/8/layout/orgChart1"/>
+    <dgm:cxn modelId="{D1F97472-AF33-4826-BE22-2709F043F493}" type="presOf" srcId="{2833D4A1-939B-4131-917F-D090A3D2942B}" destId="{628F428C-F005-42C7-A687-43FCC40934DA}" srcOrd="0" destOrd="0" presId="urn:microsoft.com/office/officeart/2005/8/layout/orgChart1"/>
+    <dgm:cxn modelId="{11687FF7-AFA1-4F0D-90CD-613021854DF5}" type="presOf" srcId="{A36C0FDA-3FFE-4CA7-A279-CA3EEBBFA2A5}" destId="{C888F1C9-9111-4918-8F9E-0BBCC5D257E4}" srcOrd="1" destOrd="0" presId="urn:microsoft.com/office/officeart/2005/8/layout/orgChart1"/>
+    <dgm:cxn modelId="{02B1084A-0E62-4B46-91D3-A7EECD06F39F}" type="presOf" srcId="{CAFD72E6-55E8-4D79-A4EA-C875987F27CD}" destId="{7759D4D3-6CD7-4E66-A1B6-9771D2F4A7F8}" srcOrd="0" destOrd="0" presId="urn:microsoft.com/office/officeart/2005/8/layout/orgChart1"/>
+    <dgm:cxn modelId="{8812C46E-083E-4F71-8D68-4A870871E78F}" type="presOf" srcId="{F6CDFC36-2AEB-4DA5-916B-D5852E319441}" destId="{6522FE29-9034-440C-834E-AA14265C37FE}" srcOrd="1" destOrd="0" presId="urn:microsoft.com/office/officeart/2005/8/layout/orgChart1"/>
+    <dgm:cxn modelId="{83BC9399-0206-4243-A41C-A880D9E1B9A9}" type="presOf" srcId="{223BFFCB-0AAA-46DD-9CD1-B637F4049372}" destId="{5A61F713-F50C-4E13-BF3E-8D4CA5A2C5F4}" srcOrd="0" destOrd="0" presId="urn:microsoft.com/office/officeart/2005/8/layout/orgChart1"/>
+    <dgm:cxn modelId="{F44A3239-7007-4B31-9171-DA4DAC9C9311}" type="presOf" srcId="{400DCA68-BD7F-4CC7-B11F-EAD72A695D80}" destId="{860F3FCF-F0E1-4F8D-BDF8-2ED63B9B5849}" srcOrd="1" destOrd="0" presId="urn:microsoft.com/office/officeart/2005/8/layout/orgChart1"/>
+    <dgm:cxn modelId="{7F277478-27A1-4A3B-B655-9B46220CD9C1}" type="presOf" srcId="{2BF419E8-6746-45EE-8BFA-67C87B431F6C}" destId="{EDE79E74-9F4B-4625-956C-530E23E3A4E8}" srcOrd="0" destOrd="0" presId="urn:microsoft.com/office/officeart/2005/8/layout/orgChart1"/>
     <dgm:cxn modelId="{F680D288-E82F-49CA-BD5B-A627D55F648C}" srcId="{223BFFCB-0AAA-46DD-9CD1-B637F4049372}" destId="{9551066F-888C-41CB-969D-D4E929A510D0}" srcOrd="3" destOrd="0" parTransId="{7EB77180-E9F3-4E2F-B409-D6A24AE7FD2E}" sibTransId="{CAEE5205-7CE7-4001-8316-7091D4BFC32E}"/>
-    <dgm:cxn modelId="{326261BD-A8BE-4633-ACEF-6D2555CED047}" type="presOf" srcId="{05003D7D-71F2-48B7-AF29-66C429226674}" destId="{2061E0FC-B94B-4B78-AE35-0221A77BAC78}" srcOrd="0" destOrd="0" presId="urn:microsoft.com/office/officeart/2005/8/layout/orgChart1"/>
-    <dgm:cxn modelId="{7BBD5180-0D49-45EB-9CD6-9F57AC9E5871}" type="presOf" srcId="{CEF2EA7E-6A06-4F97-99DC-6C948C63D9AF}" destId="{F9915E6A-767C-408F-84FB-4E1E6AFCC993}" srcOrd="0" destOrd="0" presId="urn:microsoft.com/office/officeart/2005/8/layout/orgChart1"/>
+    <dgm:cxn modelId="{9B66D679-45C1-47D4-BD0F-0B4F9B994345}" type="presOf" srcId="{C28C88A0-AC4B-4409-8916-87F0D4A248CD}" destId="{DC575631-B4DC-46A0-809B-F4A643E40E00}" srcOrd="0" destOrd="0" presId="urn:microsoft.com/office/officeart/2005/8/layout/orgChart1"/>
+    <dgm:cxn modelId="{2BE7939E-0A62-443F-A0E9-D3950BDA9CF3}" type="presOf" srcId="{51E9AFDF-64C1-4ACF-BCB5-3EDC5B4282CE}" destId="{2D3D9BA8-0055-434A-AE1D-CE20786DAEB3}" srcOrd="0" destOrd="0" presId="urn:microsoft.com/office/officeart/2005/8/layout/orgChart1"/>
     <dgm:cxn modelId="{2A7EBBD1-F4E9-4186-B0AF-2FB70D3BAFDC}" srcId="{223BFFCB-0AAA-46DD-9CD1-B637F4049372}" destId="{CAFD72E6-55E8-4D79-A4EA-C875987F27CD}" srcOrd="1" destOrd="0" parTransId="{22EF9895-3B0A-40E7-AFFE-D63639A0FC6E}" sibTransId="{73411A6A-1ED0-4FC1-AAAD-C1568615B195}"/>
-    <dgm:cxn modelId="{B8812134-B604-43E5-B3C6-D6D0DA0B6BD0}" type="presOf" srcId="{2833D4A1-939B-4131-917F-D090A3D2942B}" destId="{628F428C-F005-42C7-A687-43FCC40934DA}" srcOrd="0" destOrd="0" presId="urn:microsoft.com/office/officeart/2005/8/layout/orgChart1"/>
+    <dgm:cxn modelId="{CF809C1E-DDA1-4791-B3B5-569DC6D4BF24}" type="presOf" srcId="{A61B4F3D-6752-4BC4-9619-112126ECC840}" destId="{E9B1065C-2D9F-4255-9AA8-518D6EA2B917}" srcOrd="1" destOrd="0" presId="urn:microsoft.com/office/officeart/2005/8/layout/orgChart1"/>
     <dgm:cxn modelId="{DB61F21A-A508-4737-904A-31AC5D00B272}" srcId="{29FD54C6-1DB8-4340-8A60-10F3B08C20AD}" destId="{400DCA68-BD7F-4CC7-B11F-EAD72A695D80}" srcOrd="4" destOrd="0" parTransId="{4D1F4D2D-256B-4945-A52D-1691667BBD24}" sibTransId="{0231921F-C6CE-4BC6-9850-D0C7A272D057}"/>
-    <dgm:cxn modelId="{02126885-599C-4758-9A60-0C3046806982}" type="presOf" srcId="{897BFA01-E7DB-4512-B500-FD53A3A9CDAD}" destId="{7355BBAC-2FB5-4F89-B15C-4FA38AAD872E}" srcOrd="1" destOrd="0" presId="urn:microsoft.com/office/officeart/2005/8/layout/orgChart1"/>
-    <dgm:cxn modelId="{F7B5BE64-02D3-4CEB-93EF-0AD4D171815C}" type="presOf" srcId="{90D67D38-52CE-4E35-AB5C-2F3E553169D3}" destId="{F35CACBA-F92F-42FB-A690-3BC2B8410C99}" srcOrd="0" destOrd="0" presId="urn:microsoft.com/office/officeart/2005/8/layout/orgChart1"/>
-    <dgm:cxn modelId="{647976EF-F3D2-477F-B2C5-F1591BA8544A}" type="presOf" srcId="{0DCCBB27-B762-4127-B4A9-E3EEFC18FFA9}" destId="{B93D6EEB-0F0C-4739-A351-4A9B247663BF}" srcOrd="0" destOrd="0" presId="urn:microsoft.com/office/officeart/2005/8/layout/orgChart1"/>
-    <dgm:cxn modelId="{43D52291-48B8-4E5B-BCE2-5BF2643E71ED}" type="presOf" srcId="{A61B4F3D-6752-4BC4-9619-112126ECC840}" destId="{93FD2708-B773-421B-AF52-FDF062D88CFD}" srcOrd="0" destOrd="0" presId="urn:microsoft.com/office/officeart/2005/8/layout/orgChart1"/>
-    <dgm:cxn modelId="{726F3AEC-5A78-4A29-9A67-B7D6A913666D}" type="presOf" srcId="{97EB9EF3-3193-4ECA-B928-9D7F6453DD4C}" destId="{44F1060B-A5F4-4844-BC3F-E038F2A821C6}" srcOrd="0" destOrd="0" presId="urn:microsoft.com/office/officeart/2005/8/layout/orgChart1"/>
-    <dgm:cxn modelId="{1DAD62CB-2830-496D-8A4B-6078F363B143}" type="presOf" srcId="{817EAAD6-02F7-4020-A19F-5745EE9E2C94}" destId="{9AC0F193-ECA7-4728-A214-7D31071402F7}" srcOrd="0" destOrd="0" presId="urn:microsoft.com/office/officeart/2005/8/layout/orgChart1"/>
+    <dgm:cxn modelId="{111A19F7-8229-4911-9F3B-1C4AC94E0091}" type="presOf" srcId="{FE231732-F068-450E-8241-ED8CA6DAF282}" destId="{6D378D83-7625-4586-B0AD-C4550F7DBB5F}" srcOrd="1" destOrd="0" presId="urn:microsoft.com/office/officeart/2005/8/layout/orgChart1"/>
+    <dgm:cxn modelId="{76C60FF2-C6BA-412E-84EE-9390DE9A2010}" type="presOf" srcId="{29FD54C6-1DB8-4340-8A60-10F3B08C20AD}" destId="{1CADD8C4-E759-489F-A91F-D248CD13D969}" srcOrd="0" destOrd="0" presId="urn:microsoft.com/office/officeart/2005/8/layout/orgChart1"/>
+    <dgm:cxn modelId="{1B3CAD43-B402-45D8-8861-B20D767AB05B}" type="presOf" srcId="{9551066F-888C-41CB-969D-D4E929A510D0}" destId="{3FFAB367-F4B3-40E7-A5AC-C203FFEFD04C}" srcOrd="1" destOrd="0" presId="urn:microsoft.com/office/officeart/2005/8/layout/orgChart1"/>
+    <dgm:cxn modelId="{B4C7CD73-93A9-4B99-BF8F-C1F73133E956}" type="presOf" srcId="{A61B4F3D-6752-4BC4-9619-112126ECC840}" destId="{93FD2708-B773-421B-AF52-FDF062D88CFD}" srcOrd="0" destOrd="0" presId="urn:microsoft.com/office/officeart/2005/8/layout/orgChart1"/>
+    <dgm:cxn modelId="{ADADF96F-B544-4E6C-97F8-4631A7DA74CF}" type="presOf" srcId="{7FDDBB9C-0E51-4232-A2FD-FD30AB08D70B}" destId="{AEB913A5-9A1E-4333-A5AA-7E5DD67D7ACF}" srcOrd="0" destOrd="0" presId="urn:microsoft.com/office/officeart/2005/8/layout/orgChart1"/>
+    <dgm:cxn modelId="{80B7B44C-5CD4-47AD-A9F4-FB210FC615AA}" type="presOf" srcId="{0DCCBB27-B762-4127-B4A9-E3EEFC18FFA9}" destId="{B93D6EEB-0F0C-4739-A351-4A9B247663BF}" srcOrd="0" destOrd="0" presId="urn:microsoft.com/office/officeart/2005/8/layout/orgChart1"/>
+    <dgm:cxn modelId="{67384A86-43ED-4E16-A0F0-592CA15101D0}" type="presOf" srcId="{F6CDFC36-2AEB-4DA5-916B-D5852E319441}" destId="{C3DDC815-C8BB-4D7D-89D0-7DC8C549287D}" srcOrd="0" destOrd="0" presId="urn:microsoft.com/office/officeart/2005/8/layout/orgChart1"/>
     <dgm:cxn modelId="{615A656F-91C8-42EE-A94F-B33D16AE4390}" srcId="{CAFD72E6-55E8-4D79-A4EA-C875987F27CD}" destId="{29FD54C6-1DB8-4340-8A60-10F3B08C20AD}" srcOrd="0" destOrd="0" parTransId="{D674ABF9-B636-4FC3-ABD0-0C30F2F9C523}" sibTransId="{B9642429-F225-40EE-836A-7A82AEE60CAF}"/>
-    <dgm:cxn modelId="{F767A642-962D-43A2-90DF-342A06B128C8}" type="presOf" srcId="{90D67D38-52CE-4E35-AB5C-2F3E553169D3}" destId="{AAEE9CC2-D0B5-40BE-8AC5-713275AC5988}" srcOrd="1" destOrd="0" presId="urn:microsoft.com/office/officeart/2005/8/layout/orgChart1"/>
-    <dgm:cxn modelId="{D1DD18AB-8446-4CE9-8A1A-472F54911C90}" type="presOf" srcId="{517447E1-BE27-446F-99AD-F9CDD6522F2D}" destId="{AC4BA57A-9B43-4468-AA02-5265613DEA37}" srcOrd="0" destOrd="0" presId="urn:microsoft.com/office/officeart/2005/8/layout/orgChart1"/>
-    <dgm:cxn modelId="{100B707F-2CC3-4DD5-AEC9-994165752F0E}" type="presOf" srcId="{2BF419E8-6746-45EE-8BFA-67C87B431F6C}" destId="{81B9836E-3768-476C-B0EB-1C247920FC5E}" srcOrd="1" destOrd="0" presId="urn:microsoft.com/office/officeart/2005/8/layout/orgChart1"/>
-    <dgm:cxn modelId="{30E7E4B6-0D64-49E3-AEE8-6208E3875EDD}" type="presOf" srcId="{FE231732-F068-450E-8241-ED8CA6DAF282}" destId="{6D378D83-7625-4586-B0AD-C4550F7DBB5F}" srcOrd="1" destOrd="0" presId="urn:microsoft.com/office/officeart/2005/8/layout/orgChart1"/>
+    <dgm:cxn modelId="{9A81A482-9976-4B6C-82B4-EDBD72C81058}" type="presOf" srcId="{0796A054-D75B-4B13-AB0A-448EAA8B2D6C}" destId="{E7545771-9375-41F9-921A-7138F55B8BB8}" srcOrd="0" destOrd="0" presId="urn:microsoft.com/office/officeart/2005/8/layout/orgChart1"/>
+    <dgm:cxn modelId="{A1279C4E-383F-4DAB-9E7A-7D195033D31A}" type="presOf" srcId="{343154EF-2A41-4EFA-B355-A98E28FEA52A}" destId="{E1A237CB-70A2-4A33-9BA0-50E637F5FE1D}" srcOrd="0" destOrd="0" presId="urn:microsoft.com/office/officeart/2005/8/layout/orgChart1"/>
+    <dgm:cxn modelId="{145FAE79-6E46-489D-9C63-7F78EBC9D435}" type="presOf" srcId="{CAFD72E6-55E8-4D79-A4EA-C875987F27CD}" destId="{7D8DA492-99E3-411E-934C-F93996356533}" srcOrd="1" destOrd="0" presId="urn:microsoft.com/office/officeart/2005/8/layout/orgChart1"/>
     <dgm:cxn modelId="{D40B6135-BB5F-4064-93EC-D06CE4D5BCA2}" srcId="{29FD54C6-1DB8-4340-8A60-10F3B08C20AD}" destId="{0DCCBB27-B762-4127-B4A9-E3EEFC18FFA9}" srcOrd="3" destOrd="0" parTransId="{A202E6E6-633F-42BB-B88A-1A18AA70D206}" sibTransId="{2C2BDB0A-E09F-4A66-B73A-9A60BDB80EBF}"/>
     <dgm:cxn modelId="{5AD2C048-792D-447C-86B7-6567D463A34B}" srcId="{B3DCA083-7D9B-4C7C-B108-33F283501730}" destId="{0796A054-D75B-4B13-AB0A-448EAA8B2D6C}" srcOrd="0" destOrd="0" parTransId="{E6041D7E-2115-4725-8BE0-17942CCB554D}" sibTransId="{957B8B1F-E525-4506-8751-9AE975C94A5B}"/>
-    <dgm:cxn modelId="{186CE722-1817-4EB5-8353-18490D52AC11}" type="presOf" srcId="{A0AD0996-2072-4EC9-947D-C33504DF125A}" destId="{A3C1E203-895A-4220-A399-92381C518D84}" srcOrd="0" destOrd="0" presId="urn:microsoft.com/office/officeart/2005/8/layout/orgChart1"/>
-    <dgm:cxn modelId="{D6BBE19D-7E1A-48EB-89DD-7041895E99AD}" type="presOf" srcId="{6D2D67FA-AC2C-4844-95F2-A1BAB3775329}" destId="{91DFCD1D-5148-4E05-94F2-8F9B34237EC8}" srcOrd="0" destOrd="0" presId="urn:microsoft.com/office/officeart/2005/8/layout/orgChart1"/>
-    <dgm:cxn modelId="{E49C7A56-3C88-45A0-BFB9-483CE98CD09B}" type="presOf" srcId="{3B8EF83C-16E1-417D-BC68-CACAD109607C}" destId="{272425EF-174F-4CE5-BD4D-A2CAD1C561DC}" srcOrd="0" destOrd="0" presId="urn:microsoft.com/office/officeart/2005/8/layout/orgChart1"/>
-    <dgm:cxn modelId="{23700F61-432C-462A-BBBD-596A957F7B23}" type="presOf" srcId="{51E9AFDF-64C1-4ACF-BCB5-3EDC5B4282CE}" destId="{DCE0A89B-3AFE-431B-ACDA-AA31DEB6D327}" srcOrd="1" destOrd="0" presId="urn:microsoft.com/office/officeart/2005/8/layout/orgChart1"/>
+    <dgm:cxn modelId="{6D4192F6-5171-4270-8EFE-82BBA9F97BAF}" type="presOf" srcId="{62E1145B-8035-4C91-9622-9B2B00928C91}" destId="{BADF39E2-CE5C-4D19-B86D-C7C543FDACF4}" srcOrd="0" destOrd="0" presId="urn:microsoft.com/office/officeart/2005/8/layout/orgChart1"/>
     <dgm:cxn modelId="{9DB371D8-E884-4C83-972A-04598589BD3C}" srcId="{90D67D38-52CE-4E35-AB5C-2F3E553169D3}" destId="{C28C88A0-AC4B-4409-8916-87F0D4A248CD}" srcOrd="0" destOrd="0" parTransId="{817EAAD6-02F7-4020-A19F-5745EE9E2C94}" sibTransId="{C538EA35-F538-41E2-A1A3-3EB6D3BF4348}"/>
-    <dgm:cxn modelId="{578FC205-2FE4-4005-8408-3FB14F457ECE}" type="presOf" srcId="{B3DCA083-7D9B-4C7C-B108-33F283501730}" destId="{841052B3-1B3C-4242-BFCF-02D7D82E7620}" srcOrd="0" destOrd="0" presId="urn:microsoft.com/office/officeart/2005/8/layout/orgChart1"/>
-    <dgm:cxn modelId="{471EC596-3B98-483D-B144-E2B2454667E2}" type="presOf" srcId="{C28C88A0-AC4B-4409-8916-87F0D4A248CD}" destId="{C4D04144-32D6-4038-903D-B908C7370872}" srcOrd="1" destOrd="0" presId="urn:microsoft.com/office/officeart/2005/8/layout/orgChart1"/>
-    <dgm:cxn modelId="{AC363FF2-6EAD-4DE3-83C7-1CCEEFFC948E}" type="presOf" srcId="{0796A054-D75B-4B13-AB0A-448EAA8B2D6C}" destId="{E7545771-9375-41F9-921A-7138F55B8BB8}" srcOrd="0" destOrd="0" presId="urn:microsoft.com/office/officeart/2005/8/layout/orgChart1"/>
-    <dgm:cxn modelId="{F8889EA2-E71E-4BF6-ACE0-13FB0E8D117A}" type="presOf" srcId="{84C35F8B-FA2E-41D8-95D5-224EC15ED29C}" destId="{E566E285-4A6A-430A-9E9F-5B0E49856899}" srcOrd="1" destOrd="0" presId="urn:microsoft.com/office/officeart/2005/8/layout/orgChart1"/>
+    <dgm:cxn modelId="{2B047D67-06E1-49E8-B3D3-AEDD689C84AE}" type="presOf" srcId="{35AA0369-5C8B-4542-9EA8-506C72067E97}" destId="{F675F182-60AC-48D6-9DDD-01FF83B3036D}" srcOrd="0" destOrd="0" presId="urn:microsoft.com/office/officeart/2005/8/layout/orgChart1"/>
+    <dgm:cxn modelId="{EC9C35B3-4446-4FA1-86FC-630346582533}" type="presOf" srcId="{35AA0369-5C8B-4542-9EA8-506C72067E97}" destId="{5922A151-FF75-4782-AC98-B34E0A8E0673}" srcOrd="1" destOrd="0" presId="urn:microsoft.com/office/officeart/2005/8/layout/orgChart1"/>
     <dgm:cxn modelId="{D383533D-8538-4774-BF71-809E46E7B5A4}" srcId="{29FD54C6-1DB8-4340-8A60-10F3B08C20AD}" destId="{FE231732-F068-450E-8241-ED8CA6DAF282}" srcOrd="2" destOrd="0" parTransId="{05003D7D-71F2-48B7-AF29-66C429226674}" sibTransId="{E260028B-FD65-4AB6-80A1-B4180DB31237}"/>
+    <dgm:cxn modelId="{39F54F2E-F5B2-43F0-9758-6116BB4D0A0E}" type="presOf" srcId="{A0AD0996-2072-4EC9-947D-C33504DF125A}" destId="{BFEE698E-7D2C-4C9F-B867-9302B7D542B0}" srcOrd="1" destOrd="0" presId="urn:microsoft.com/office/officeart/2005/8/layout/orgChart1"/>
     <dgm:cxn modelId="{8248CD44-DC80-4B97-AC87-2CEA64B42A1F}" srcId="{29FD54C6-1DB8-4340-8A60-10F3B08C20AD}" destId="{A61B4F3D-6752-4BC4-9619-112126ECC840}" srcOrd="0" destOrd="0" parTransId="{A6254284-1864-4060-8C86-A716E488F9FB}" sibTransId="{0659242F-69BB-4165-90D7-1CB64209B8F5}"/>
+    <dgm:cxn modelId="{9532E556-9066-4506-AA31-C618931CCCEF}" type="presOf" srcId="{A6254284-1864-4060-8C86-A716E488F9FB}" destId="{228B133C-4703-42BD-AD97-00A480EA8E0A}" srcOrd="0" destOrd="0" presId="urn:microsoft.com/office/officeart/2005/8/layout/orgChart1"/>
     <dgm:cxn modelId="{B1F6DB9D-7989-4B2A-AA66-BD3760E5C39E}" srcId="{29FD54C6-1DB8-4340-8A60-10F3B08C20AD}" destId="{FC0FA91C-B3D9-42FE-B01C-2800C718895E}" srcOrd="5" destOrd="0" parTransId="{343154EF-2A41-4EFA-B355-A98E28FEA52A}" sibTransId="{5CE3AF59-35B7-443C-87B4-6347D469028D}"/>
-    <dgm:cxn modelId="{B036DC56-F567-45D6-9B92-D01CADC64A5D}" type="presOf" srcId="{35AA0369-5C8B-4542-9EA8-506C72067E97}" destId="{F675F182-60AC-48D6-9DDD-01FF83B3036D}" srcOrd="0" destOrd="0" presId="urn:microsoft.com/office/officeart/2005/8/layout/orgChart1"/>
-    <dgm:cxn modelId="{8CB36097-68BA-49F9-937C-C50FB4765927}" type="presOf" srcId="{400DCA68-BD7F-4CC7-B11F-EAD72A695D80}" destId="{860F3FCF-F0E1-4F8D-BDF8-2ED63B9B5849}" srcOrd="1" destOrd="0" presId="urn:microsoft.com/office/officeart/2005/8/layout/orgChart1"/>
+    <dgm:cxn modelId="{14B4D4DD-1738-41E1-8DD8-F2FC5D43D6D9}" type="presOf" srcId="{A202E6E6-633F-42BB-B88A-1A18AA70D206}" destId="{F70185E9-0B55-43C7-9B29-EED2AA715C29}" srcOrd="0" destOrd="0" presId="urn:microsoft.com/office/officeart/2005/8/layout/orgChart1"/>
+    <dgm:cxn modelId="{9CAF4EF2-A53F-4C72-BDD0-48DF34C8875E}" type="presOf" srcId="{817EAAD6-02F7-4020-A19F-5745EE9E2C94}" destId="{9AC0F193-ECA7-4728-A214-7D31071402F7}" srcOrd="0" destOrd="0" presId="urn:microsoft.com/office/officeart/2005/8/layout/orgChart1"/>
+    <dgm:cxn modelId="{06E4D633-E71D-479E-9520-2AE33852A4BE}" type="presOf" srcId="{1F7FA6D6-EB52-4B11-ABE1-7258DEE669A4}" destId="{B5A508D8-2FDE-4B65-BB8A-0AE450FA1AED}" srcOrd="0" destOrd="0" presId="urn:microsoft.com/office/officeart/2005/8/layout/orgChart1"/>
+    <dgm:cxn modelId="{7CF897C5-644B-4987-B537-3E53DFEEF2F9}" type="presOf" srcId="{0796A054-D75B-4B13-AB0A-448EAA8B2D6C}" destId="{2B441707-6BA5-42A3-A69C-DE2A977609C3}" srcOrd="1" destOrd="0" presId="urn:microsoft.com/office/officeart/2005/8/layout/orgChart1"/>
     <dgm:cxn modelId="{A63823E7-664A-4A3B-8294-6E6C9D4B89B8}" srcId="{F6CDFC36-2AEB-4DA5-916B-D5852E319441}" destId="{2BF419E8-6746-45EE-8BFA-67C87B431F6C}" srcOrd="0" destOrd="0" parTransId="{517447E1-BE27-446F-99AD-F9CDD6522F2D}" sibTransId="{E49FA5D4-EE79-48E2-A583-98BEB9984CAB}"/>
-    <dgm:cxn modelId="{CD0A2A1B-309D-4B54-B744-64709E378CAF}" type="presOf" srcId="{400DCA68-BD7F-4CC7-B11F-EAD72A695D80}" destId="{19E80D28-8F94-442F-B228-811CC7C97169}" srcOrd="0" destOrd="0" presId="urn:microsoft.com/office/officeart/2005/8/layout/orgChart1"/>
-    <dgm:cxn modelId="{D539CF03-81BD-4DD9-AC88-B2755C65C3FB}" type="presOf" srcId="{A36C0FDA-3FFE-4CA7-A279-CA3EEBBFA2A5}" destId="{C888F1C9-9111-4918-8F9E-0BBCC5D257E4}" srcOrd="1" destOrd="0" presId="urn:microsoft.com/office/officeart/2005/8/layout/orgChart1"/>
-    <dgm:cxn modelId="{51F1DDFD-4405-4071-AAAB-4E74AD18F86C}" type="presOf" srcId="{9AE5BB8B-308F-4357-9F6F-9B29F95C95A5}" destId="{75D9ADEC-39A8-489F-872D-5325EDF46F0A}" srcOrd="0" destOrd="0" presId="urn:microsoft.com/office/officeart/2005/8/layout/orgChart1"/>
-    <dgm:cxn modelId="{42D3671A-4C93-47AC-AC15-505478D64363}" type="presOf" srcId="{22EF9895-3B0A-40E7-AFFE-D63639A0FC6E}" destId="{AA471A32-DE21-41B5-A081-1DC37FF81B09}" srcOrd="0" destOrd="0" presId="urn:microsoft.com/office/officeart/2005/8/layout/orgChart1"/>
+    <dgm:cxn modelId="{BB5B03EC-109F-41B6-A0A1-8C87C36DEE57}" type="presOf" srcId="{9551066F-888C-41CB-969D-D4E929A510D0}" destId="{70FFA2F2-A1F7-459F-97C6-669BA2546360}" srcOrd="0" destOrd="0" presId="urn:microsoft.com/office/officeart/2005/8/layout/orgChart1"/>
+    <dgm:cxn modelId="{83E9EDC8-BF9F-4FDE-B461-9C59686F5B09}" type="presOf" srcId="{400DCA68-BD7F-4CC7-B11F-EAD72A695D80}" destId="{19E80D28-8F94-442F-B228-811CC7C97169}" srcOrd="0" destOrd="0" presId="urn:microsoft.com/office/officeart/2005/8/layout/orgChart1"/>
+    <dgm:cxn modelId="{C542C4A1-90D4-44D5-BA27-F8FA699CC926}" type="presOf" srcId="{4D1F4D2D-256B-4945-A52D-1691667BBD24}" destId="{494818F8-1CAD-4965-9866-41B2C1608F7C}" srcOrd="0" destOrd="0" presId="urn:microsoft.com/office/officeart/2005/8/layout/orgChart1"/>
+    <dgm:cxn modelId="{F917EE76-4C26-4D53-95BA-65E2B9FC94BF}" type="presOf" srcId="{C28C88A0-AC4B-4409-8916-87F0D4A248CD}" destId="{C4D04144-32D6-4038-903D-B908C7370872}" srcOrd="1" destOrd="0" presId="urn:microsoft.com/office/officeart/2005/8/layout/orgChart1"/>
+    <dgm:cxn modelId="{3E9EAFDB-2230-4ED2-B77B-91D0D459AFA5}" type="presOf" srcId="{C9F80C9B-BCE3-483F-918B-1C5098BC5D33}" destId="{DFA3A216-5A92-4F5A-A3B1-F43D0CE2A84E}" srcOrd="0" destOrd="0" presId="urn:microsoft.com/office/officeart/2005/8/layout/orgChart1"/>
+    <dgm:cxn modelId="{448D3E9A-9E22-40F3-9436-D497799E42BD}" type="presOf" srcId="{D674ABF9-B636-4FC3-ABD0-0C30F2F9C523}" destId="{30B0B430-63A4-4CD5-8917-9127D799E35E}" srcOrd="0" destOrd="0" presId="urn:microsoft.com/office/officeart/2005/8/layout/orgChart1"/>
     <dgm:cxn modelId="{EA9F977C-A622-4218-BC01-A360168C96AB}" srcId="{9551066F-888C-41CB-969D-D4E929A510D0}" destId="{90D67D38-52CE-4E35-AB5C-2F3E553169D3}" srcOrd="1" destOrd="0" parTransId="{2833D4A1-939B-4131-917F-D090A3D2942B}" sibTransId="{5B12C917-3799-45ED-A584-6567BD20B408}"/>
-    <dgm:cxn modelId="{595D7ED4-140D-4E0C-AEEA-1A4FB4899C35}" type="presOf" srcId="{2BF419E8-6746-45EE-8BFA-67C87B431F6C}" destId="{EDE79E74-9F4B-4625-956C-530E23E3A4E8}" srcOrd="0" destOrd="0" presId="urn:microsoft.com/office/officeart/2005/8/layout/orgChart1"/>
-    <dgm:cxn modelId="{3DB4A6F0-ED4D-4D6A-9896-B2EBD2D3BE27}" type="presOf" srcId="{4D1F4D2D-256B-4945-A52D-1691667BBD24}" destId="{494818F8-1CAD-4965-9866-41B2C1608F7C}" srcOrd="0" destOrd="0" presId="urn:microsoft.com/office/officeart/2005/8/layout/orgChart1"/>
+    <dgm:cxn modelId="{88D67D9A-47B8-4630-BA70-E32D8D9BA7A2}" type="presOf" srcId="{90D67D38-52CE-4E35-AB5C-2F3E553169D3}" destId="{F35CACBA-F92F-42FB-A690-3BC2B8410C99}" srcOrd="0" destOrd="0" presId="urn:microsoft.com/office/officeart/2005/8/layout/orgChart1"/>
+    <dgm:cxn modelId="{C21F5F18-E484-4989-BC59-4647821CD880}" type="presOf" srcId="{FE231732-F068-450E-8241-ED8CA6DAF282}" destId="{E90F4E0E-A935-4DA4-9082-58B344F1F7E8}" srcOrd="0" destOrd="0" presId="urn:microsoft.com/office/officeart/2005/8/layout/orgChart1"/>
     <dgm:cxn modelId="{D8D860F9-3894-49AE-8DB9-4631FB7A4CD6}" srcId="{29FD54C6-1DB8-4340-8A60-10F3B08C20AD}" destId="{35AA0369-5C8B-4542-9EA8-506C72067E97}" srcOrd="1" destOrd="0" parTransId="{C9F80C9B-BCE3-483F-918B-1C5098BC5D33}" sibTransId="{4C19FE7B-86DC-4FEC-8F08-18E06A094EFD}"/>
-    <dgm:cxn modelId="{934EC241-3E23-4927-B7DC-8AE90F5FF0EE}" type="presOf" srcId="{A202E6E6-633F-42BB-B88A-1A18AA70D206}" destId="{F70185E9-0B55-43C7-9B29-EED2AA715C29}" srcOrd="0" destOrd="0" presId="urn:microsoft.com/office/officeart/2005/8/layout/orgChart1"/>
-    <dgm:cxn modelId="{CE3F21E4-4825-4E6D-847C-A831A1A24773}" type="presOf" srcId="{7EB77180-E9F3-4E2F-B409-D6A24AE7FD2E}" destId="{45ADFDE3-C156-47C3-816C-2F4BDCBE8178}" srcOrd="0" destOrd="0" presId="urn:microsoft.com/office/officeart/2005/8/layout/orgChart1"/>
-    <dgm:cxn modelId="{116FD907-278F-443F-A07B-A9682EC5B670}" type="presOf" srcId="{D674ABF9-B636-4FC3-ABD0-0C30F2F9C523}" destId="{30B0B430-63A4-4CD5-8917-9127D799E35E}" srcOrd="0" destOrd="0" presId="urn:microsoft.com/office/officeart/2005/8/layout/orgChart1"/>
-    <dgm:cxn modelId="{3194C3DB-87A3-4B7C-8FD7-BC307E94DA83}" type="presOf" srcId="{CAFD72E6-55E8-4D79-A4EA-C875987F27CD}" destId="{7D8DA492-99E3-411E-934C-F93996356533}" srcOrd="1" destOrd="0" presId="urn:microsoft.com/office/officeart/2005/8/layout/orgChart1"/>
-    <dgm:cxn modelId="{0080FC69-779E-41B3-A8DD-C3B440460831}" type="presOf" srcId="{343154EF-2A41-4EFA-B355-A98E28FEA52A}" destId="{E1A237CB-70A2-4A33-9BA0-50E637F5FE1D}" srcOrd="0" destOrd="0" presId="urn:microsoft.com/office/officeart/2005/8/layout/orgChart1"/>
-    <dgm:cxn modelId="{7E205C3A-F7F5-4598-8DA0-E65B8AC39B3A}" type="presOf" srcId="{5DD7631C-DC5E-4FEA-8082-A1A7E5BA885F}" destId="{8D11B44B-2639-4B4B-B802-8609B78527F7}" srcOrd="0" destOrd="0" presId="urn:microsoft.com/office/officeart/2005/8/layout/orgChart1"/>
+    <dgm:cxn modelId="{AEFE1376-D200-4A34-8FDB-4047DF9923A4}" type="presOf" srcId="{2BF419E8-6746-45EE-8BFA-67C87B431F6C}" destId="{81B9836E-3768-476C-B0EB-1C247920FC5E}" srcOrd="1" destOrd="0" presId="urn:microsoft.com/office/officeart/2005/8/layout/orgChart1"/>
+    <dgm:cxn modelId="{D6614314-22DD-495E-BCD0-3EA9CB3996D4}" type="presOf" srcId="{97EB9EF3-3193-4ECA-B928-9D7F6453DD4C}" destId="{44F1060B-A5F4-4844-BC3F-E038F2A821C6}" srcOrd="0" destOrd="0" presId="urn:microsoft.com/office/officeart/2005/8/layout/orgChart1"/>
+    <dgm:cxn modelId="{0C659773-3272-4D85-9CAB-3278EF63D8E6}" type="presOf" srcId="{897BFA01-E7DB-4512-B500-FD53A3A9CDAD}" destId="{7355BBAC-2FB5-4F89-B15C-4FA38AAD872E}" srcOrd="1" destOrd="0" presId="urn:microsoft.com/office/officeart/2005/8/layout/orgChart1"/>
     <dgm:cxn modelId="{2B907194-3930-4EB6-B3B3-2C0140FCA400}" srcId="{F6CDFC36-2AEB-4DA5-916B-D5852E319441}" destId="{A0AD0996-2072-4EC9-947D-C33504DF125A}" srcOrd="1" destOrd="0" parTransId="{62E1145B-8035-4C91-9622-9B2B00928C91}" sibTransId="{A4D13D84-E735-4815-AA96-5A904AEF092D}"/>
-    <dgm:cxn modelId="{D916DD6B-CDB2-4229-85D9-E1D13FB237C7}" type="presOf" srcId="{7FDDBB9C-0E51-4232-A2FD-FD30AB08D70B}" destId="{AEB913A5-9A1E-4333-A5AA-7E5DD67D7ACF}" srcOrd="0" destOrd="0" presId="urn:microsoft.com/office/officeart/2005/8/layout/orgChart1"/>
-    <dgm:cxn modelId="{09DBEDD9-41FD-4633-9916-B2065078E8AF}" type="presOf" srcId="{9551066F-888C-41CB-969D-D4E929A510D0}" destId="{70FFA2F2-A1F7-459F-97C6-669BA2546360}" srcOrd="0" destOrd="0" presId="urn:microsoft.com/office/officeart/2005/8/layout/orgChart1"/>
-    <dgm:cxn modelId="{19C6232B-6B88-427A-A97B-5EC18F13E81B}" type="presParOf" srcId="{AEB913A5-9A1E-4333-A5AA-7E5DD67D7ACF}" destId="{5695D7DE-4264-4AF6-86A7-AD8E434588FC}" srcOrd="0" destOrd="0" presId="urn:microsoft.com/office/officeart/2005/8/layout/orgChart1"/>
-    <dgm:cxn modelId="{26364099-8C17-4082-B30E-0EE6FAD25FB8}" type="presParOf" srcId="{5695D7DE-4264-4AF6-86A7-AD8E434588FC}" destId="{C9C28003-34CC-4218-92AD-339E101EF213}" srcOrd="0" destOrd="0" presId="urn:microsoft.com/office/officeart/2005/8/layout/orgChart1"/>
-    <dgm:cxn modelId="{1F834A13-580A-455E-BBC3-F61E73B040E1}" type="presParOf" srcId="{C9C28003-34CC-4218-92AD-339E101EF213}" destId="{5A61F713-F50C-4E13-BF3E-8D4CA5A2C5F4}" srcOrd="0" destOrd="0" presId="urn:microsoft.com/office/officeart/2005/8/layout/orgChart1"/>
-    <dgm:cxn modelId="{F4898C2B-B320-4B9E-8C9C-8482BA279CD8}" type="presParOf" srcId="{C9C28003-34CC-4218-92AD-339E101EF213}" destId="{EB65C991-3EEC-4250-9D3E-9ABC52E519D5}" srcOrd="1" destOrd="0" presId="urn:microsoft.com/office/officeart/2005/8/layout/orgChart1"/>
-    <dgm:cxn modelId="{AFDE150A-1DD0-4471-8E7E-18AF7DE9D02D}" type="presParOf" srcId="{5695D7DE-4264-4AF6-86A7-AD8E434588FC}" destId="{CAEC3ADE-18BC-40A6-A648-7119A5182310}" srcOrd="1" destOrd="0" presId="urn:microsoft.com/office/officeart/2005/8/layout/orgChart1"/>
-    <dgm:cxn modelId="{60A05648-A534-44FA-8804-D1431158617A}" type="presParOf" srcId="{CAEC3ADE-18BC-40A6-A648-7119A5182310}" destId="{F9915E6A-767C-408F-84FB-4E1E6AFCC993}" srcOrd="0" destOrd="0" presId="urn:microsoft.com/office/officeart/2005/8/layout/orgChart1"/>
-    <dgm:cxn modelId="{2460A90A-C6EA-4982-B1AF-5F97FC0A8478}" type="presParOf" srcId="{CAEC3ADE-18BC-40A6-A648-7119A5182310}" destId="{886EFBD4-ED6D-43E9-8DA7-071F81DC82BA}" srcOrd="1" destOrd="0" presId="urn:microsoft.com/office/officeart/2005/8/layout/orgChart1"/>
-    <dgm:cxn modelId="{CB5743CD-BC8D-4328-B0EB-80D8D6F668E1}" type="presParOf" srcId="{886EFBD4-ED6D-43E9-8DA7-071F81DC82BA}" destId="{0D803E86-0215-43A9-98CF-0B5C1C5BDBF8}" srcOrd="0" destOrd="0" presId="urn:microsoft.com/office/officeart/2005/8/layout/orgChart1"/>
-    <dgm:cxn modelId="{41310A08-628E-45F0-82E7-78AC0E968DD8}" type="presParOf" srcId="{0D803E86-0215-43A9-98CF-0B5C1C5BDBF8}" destId="{841052B3-1B3C-4242-BFCF-02D7D82E7620}" srcOrd="0" destOrd="0" presId="urn:microsoft.com/office/officeart/2005/8/layout/orgChart1"/>
-    <dgm:cxn modelId="{C620138A-A7A7-4083-B896-008301D712B6}" type="presParOf" srcId="{0D803E86-0215-43A9-98CF-0B5C1C5BDBF8}" destId="{28D1BA79-6F27-47C6-86E5-74CBC4AA64ED}" srcOrd="1" destOrd="0" presId="urn:microsoft.com/office/officeart/2005/8/layout/orgChart1"/>
-    <dgm:cxn modelId="{C610566C-4067-4687-9C55-3D5176785386}" type="presParOf" srcId="{886EFBD4-ED6D-43E9-8DA7-071F81DC82BA}" destId="{64F262DC-2E11-4291-8150-AEA5742258CC}" srcOrd="1" destOrd="0" presId="urn:microsoft.com/office/officeart/2005/8/layout/orgChart1"/>
-    <dgm:cxn modelId="{262501DA-412A-4477-BD56-3E8A562EA6FA}" type="presParOf" srcId="{64F262DC-2E11-4291-8150-AEA5742258CC}" destId="{9F3A4358-089E-44C3-8B96-9FCCC593D58A}" srcOrd="0" destOrd="0" presId="urn:microsoft.com/office/officeart/2005/8/layout/orgChart1"/>
-    <dgm:cxn modelId="{FAC162F9-1F43-48C9-831F-976D38C04194}" type="presParOf" srcId="{64F262DC-2E11-4291-8150-AEA5742258CC}" destId="{CF39138F-F35E-4442-80B8-DED7EF0CD74F}" srcOrd="1" destOrd="0" presId="urn:microsoft.com/office/officeart/2005/8/layout/orgChart1"/>
-    <dgm:cxn modelId="{6ADE1657-1A98-49EC-9EC9-8B30F6363F15}" type="presParOf" srcId="{CF39138F-F35E-4442-80B8-DED7EF0CD74F}" destId="{CF7A141E-2505-4E80-AE0E-3FD7DA733259}" srcOrd="0" destOrd="0" presId="urn:microsoft.com/office/officeart/2005/8/layout/orgChart1"/>
-    <dgm:cxn modelId="{49BD1118-C46A-4499-96E4-FB9DE81188EF}" type="presParOf" srcId="{CF7A141E-2505-4E80-AE0E-3FD7DA733259}" destId="{E7545771-9375-41F9-921A-7138F55B8BB8}" srcOrd="0" destOrd="0" presId="urn:microsoft.com/office/officeart/2005/8/layout/orgChart1"/>
-    <dgm:cxn modelId="{BF009228-A2BC-4400-894D-F30F9D8B532F}" type="presParOf" srcId="{CF7A141E-2505-4E80-AE0E-3FD7DA733259}" destId="{2B441707-6BA5-42A3-A69C-DE2A977609C3}" srcOrd="1" destOrd="0" presId="urn:microsoft.com/office/officeart/2005/8/layout/orgChart1"/>
-    <dgm:cxn modelId="{8360B30C-3EDB-449E-8DF2-954F6BD768BB}" type="presParOf" srcId="{CF39138F-F35E-4442-80B8-DED7EF0CD74F}" destId="{55D815D5-10BB-46C4-B134-6AF85362BC68}" srcOrd="1" destOrd="0" presId="urn:microsoft.com/office/officeart/2005/8/layout/orgChart1"/>
-    <dgm:cxn modelId="{E31D761A-298D-4E1D-AFB6-45F9C9A56E9A}" type="presParOf" srcId="{CF39138F-F35E-4442-80B8-DED7EF0CD74F}" destId="{82F16DEA-B5F5-4DE9-9689-7F9EE3F1429D}" srcOrd="2" destOrd="0" presId="urn:microsoft.com/office/officeart/2005/8/layout/orgChart1"/>
-    <dgm:cxn modelId="{FBFD1A81-3CD6-4A43-8040-AEB5B909D7D4}" type="presParOf" srcId="{886EFBD4-ED6D-43E9-8DA7-071F81DC82BA}" destId="{C38153BE-CD30-4E6F-8D54-218DBD5CC1C3}" srcOrd="2" destOrd="0" presId="urn:microsoft.com/office/officeart/2005/8/layout/orgChart1"/>
-    <dgm:cxn modelId="{7CF7FBBD-345F-4BD8-AE74-F7DC43A96FBE}" type="presParOf" srcId="{CAEC3ADE-18BC-40A6-A648-7119A5182310}" destId="{AA471A32-DE21-41B5-A081-1DC37FF81B09}" srcOrd="2" destOrd="0" presId="urn:microsoft.com/office/officeart/2005/8/layout/orgChart1"/>
-    <dgm:cxn modelId="{23E4D384-D0E1-47C5-990D-A5D3247380C2}" type="presParOf" srcId="{CAEC3ADE-18BC-40A6-A648-7119A5182310}" destId="{2CFEDBF3-7403-4AEF-B309-784FE1EE46F4}" srcOrd="3" destOrd="0" presId="urn:microsoft.com/office/officeart/2005/8/layout/orgChart1"/>
-    <dgm:cxn modelId="{58D0D819-C1D7-499B-B46B-E9D924139FA7}" type="presParOf" srcId="{2CFEDBF3-7403-4AEF-B309-784FE1EE46F4}" destId="{B0E6185F-9676-41DB-B03C-EF2877D6676F}" srcOrd="0" destOrd="0" presId="urn:microsoft.com/office/officeart/2005/8/layout/orgChart1"/>
-    <dgm:cxn modelId="{44A07D93-950A-45F7-AE93-42796B618813}" type="presParOf" srcId="{B0E6185F-9676-41DB-B03C-EF2877D6676F}" destId="{7759D4D3-6CD7-4E66-A1B6-9771D2F4A7F8}" srcOrd="0" destOrd="0" presId="urn:microsoft.com/office/officeart/2005/8/layout/orgChart1"/>
-    <dgm:cxn modelId="{6F9ECCDC-BE35-4FC2-94B9-C3785D35B279}" type="presParOf" srcId="{B0E6185F-9676-41DB-B03C-EF2877D6676F}" destId="{7D8DA492-99E3-411E-934C-F93996356533}" srcOrd="1" destOrd="0" presId="urn:microsoft.com/office/officeart/2005/8/layout/orgChart1"/>
-    <dgm:cxn modelId="{03F20954-1DBE-46EA-B228-064E3869418F}" type="presParOf" srcId="{2CFEDBF3-7403-4AEF-B309-784FE1EE46F4}" destId="{EB6C3722-2783-4C18-BF73-C1FE10DCA257}" srcOrd="1" destOrd="0" presId="urn:microsoft.com/office/officeart/2005/8/layout/orgChart1"/>
-    <dgm:cxn modelId="{E2713029-201C-4011-B1B6-CF7447333592}" type="presParOf" srcId="{EB6C3722-2783-4C18-BF73-C1FE10DCA257}" destId="{30B0B430-63A4-4CD5-8917-9127D799E35E}" srcOrd="0" destOrd="0" presId="urn:microsoft.com/office/officeart/2005/8/layout/orgChart1"/>
-    <dgm:cxn modelId="{7C376EF7-079A-4EFF-AFA9-55B3CFC9B8E5}" type="presParOf" srcId="{EB6C3722-2783-4C18-BF73-C1FE10DCA257}" destId="{25AA5F86-D5C4-4E82-8EE2-B7D61010CC2C}" srcOrd="1" destOrd="0" presId="urn:microsoft.com/office/officeart/2005/8/layout/orgChart1"/>
-    <dgm:cxn modelId="{D043C330-F677-4F35-84DA-B52AB601B30A}" type="presParOf" srcId="{25AA5F86-D5C4-4E82-8EE2-B7D61010CC2C}" destId="{E7F1CDF6-7747-49C9-A4E1-0E1D966E1720}" srcOrd="0" destOrd="0" presId="urn:microsoft.com/office/officeart/2005/8/layout/orgChart1"/>
-    <dgm:cxn modelId="{B74C13D7-484D-4B9A-93E1-59A7214304AA}" type="presParOf" srcId="{E7F1CDF6-7747-49C9-A4E1-0E1D966E1720}" destId="{1CADD8C4-E759-489F-A91F-D248CD13D969}" srcOrd="0" destOrd="0" presId="urn:microsoft.com/office/officeart/2005/8/layout/orgChart1"/>
-    <dgm:cxn modelId="{4B8557C4-F206-43D1-97ED-78005554A2D5}" type="presParOf" srcId="{E7F1CDF6-7747-49C9-A4E1-0E1D966E1720}" destId="{82A9860A-5C5B-4C0A-B7B0-4A9778843DDA}" srcOrd="1" destOrd="0" presId="urn:microsoft.com/office/officeart/2005/8/layout/orgChart1"/>
-    <dgm:cxn modelId="{AE316AD9-8A35-4D0B-92CA-019EED2DF5DE}" type="presParOf" srcId="{25AA5F86-D5C4-4E82-8EE2-B7D61010CC2C}" destId="{1E9A029F-558A-4763-B1D9-2F20EBFEFFD3}" srcOrd="1" destOrd="0" presId="urn:microsoft.com/office/officeart/2005/8/layout/orgChart1"/>
-    <dgm:cxn modelId="{C21A4193-4CCC-490F-9C53-63C6D58583BB}" type="presParOf" srcId="{1E9A029F-558A-4763-B1D9-2F20EBFEFFD3}" destId="{228B133C-4703-42BD-AD97-00A480EA8E0A}" srcOrd="0" destOrd="0" presId="urn:microsoft.com/office/officeart/2005/8/layout/orgChart1"/>
-    <dgm:cxn modelId="{91B86455-D5A3-474D-A578-68E4D51335EB}" type="presParOf" srcId="{1E9A029F-558A-4763-B1D9-2F20EBFEFFD3}" destId="{64171C59-BA34-4A80-9B0A-E9265994D6E2}" srcOrd="1" destOrd="0" presId="urn:microsoft.com/office/officeart/2005/8/layout/orgChart1"/>
-    <dgm:cxn modelId="{A58A55E4-7370-4DC1-93D8-3B840DCA12FC}" type="presParOf" srcId="{64171C59-BA34-4A80-9B0A-E9265994D6E2}" destId="{2F0BB302-48DA-47AF-8B6D-AC82840233DE}" srcOrd="0" destOrd="0" presId="urn:microsoft.com/office/officeart/2005/8/layout/orgChart1"/>
-    <dgm:cxn modelId="{DED8FEBE-D397-4A08-8052-A7EE791547C6}" type="presParOf" srcId="{2F0BB302-48DA-47AF-8B6D-AC82840233DE}" destId="{93FD2708-B773-421B-AF52-FDF062D88CFD}" srcOrd="0" destOrd="0" presId="urn:microsoft.com/office/officeart/2005/8/layout/orgChart1"/>
-    <dgm:cxn modelId="{AD3AAAA4-A4FC-4E49-B30E-A5C79E550A49}" type="presParOf" srcId="{2F0BB302-48DA-47AF-8B6D-AC82840233DE}" destId="{E9B1065C-2D9F-4255-9AA8-518D6EA2B917}" srcOrd="1" destOrd="0" presId="urn:microsoft.com/office/officeart/2005/8/layout/orgChart1"/>
-    <dgm:cxn modelId="{7CEA8A4C-CAD0-4E55-96B5-0258AC9F5A30}" type="presParOf" srcId="{64171C59-BA34-4A80-9B0A-E9265994D6E2}" destId="{782841BE-ADE6-445E-A1B7-E51B2CC82786}" srcOrd="1" destOrd="0" presId="urn:microsoft.com/office/officeart/2005/8/layout/orgChart1"/>
-    <dgm:cxn modelId="{46AE73F0-48B1-4783-8AE1-07FC3DC3793D}" type="presParOf" srcId="{64171C59-BA34-4A80-9B0A-E9265994D6E2}" destId="{E2B178A0-8AF3-4E50-BF50-0BE8E224A370}" srcOrd="2" destOrd="0" presId="urn:microsoft.com/office/officeart/2005/8/layout/orgChart1"/>
-    <dgm:cxn modelId="{57E5F3A1-1428-4D1D-8D11-3236FCF0AAD1}" type="presParOf" srcId="{1E9A029F-558A-4763-B1D9-2F20EBFEFFD3}" destId="{DFA3A216-5A92-4F5A-A3B1-F43D0CE2A84E}" srcOrd="2" destOrd="0" presId="urn:microsoft.com/office/officeart/2005/8/layout/orgChart1"/>
-    <dgm:cxn modelId="{C905E215-632B-4579-9566-8CA76EF405D6}" type="presParOf" srcId="{1E9A029F-558A-4763-B1D9-2F20EBFEFFD3}" destId="{E010143C-E8F6-4F8E-A141-7E7D29628DDC}" srcOrd="3" destOrd="0" presId="urn:microsoft.com/office/officeart/2005/8/layout/orgChart1"/>
-    <dgm:cxn modelId="{EBEAF857-0203-4AB2-AFD2-2E3FA6757F15}" type="presParOf" srcId="{E010143C-E8F6-4F8E-A141-7E7D29628DDC}" destId="{DAE67145-46D0-4836-80A8-2BDBA8392105}" srcOrd="0" destOrd="0" presId="urn:microsoft.com/office/officeart/2005/8/layout/orgChart1"/>
-    <dgm:cxn modelId="{0F1BC018-30DF-427B-9027-B7684B6B1479}" type="presParOf" srcId="{DAE67145-46D0-4836-80A8-2BDBA8392105}" destId="{F675F182-60AC-48D6-9DDD-01FF83B3036D}" srcOrd="0" destOrd="0" presId="urn:microsoft.com/office/officeart/2005/8/layout/orgChart1"/>
-    <dgm:cxn modelId="{896984B7-F3F4-4F79-8AD8-BAB24BF03835}" type="presParOf" srcId="{DAE67145-46D0-4836-80A8-2BDBA8392105}" destId="{5922A151-FF75-4782-AC98-B34E0A8E0673}" srcOrd="1" destOrd="0" presId="urn:microsoft.com/office/officeart/2005/8/layout/orgChart1"/>
-    <dgm:cxn modelId="{78841B24-EDB6-4E70-9A59-E383ADBF7B1D}" type="presParOf" srcId="{E010143C-E8F6-4F8E-A141-7E7D29628DDC}" destId="{407E22B6-0023-481C-BD9B-09D4A3078CE2}" srcOrd="1" destOrd="0" presId="urn:microsoft.com/office/officeart/2005/8/layout/orgChart1"/>
-    <dgm:cxn modelId="{B7E17681-E539-4CE5-938A-06515E89FF1A}" type="presParOf" srcId="{E010143C-E8F6-4F8E-A141-7E7D29628DDC}" destId="{E768C5F1-6B2B-448F-BFEC-C46DC52C550E}" srcOrd="2" destOrd="0" presId="urn:microsoft.com/office/officeart/2005/8/layout/orgChart1"/>
-    <dgm:cxn modelId="{06CA7973-44CE-46D3-8E7D-61C438853771}" type="presParOf" srcId="{1E9A029F-558A-4763-B1D9-2F20EBFEFFD3}" destId="{2061E0FC-B94B-4B78-AE35-0221A77BAC78}" srcOrd="4" destOrd="0" presId="urn:microsoft.com/office/officeart/2005/8/layout/orgChart1"/>
-    <dgm:cxn modelId="{9A9F66F6-16DE-47FD-A47E-0194F520E6A6}" type="presParOf" srcId="{1E9A029F-558A-4763-B1D9-2F20EBFEFFD3}" destId="{42404F10-D323-4BB9-9633-C91FAC22FEEF}" srcOrd="5" destOrd="0" presId="urn:microsoft.com/office/officeart/2005/8/layout/orgChart1"/>
-    <dgm:cxn modelId="{2C83951A-ABE8-4CD2-9C57-196B48EA041B}" type="presParOf" srcId="{42404F10-D323-4BB9-9633-C91FAC22FEEF}" destId="{4B63F91B-2EB2-40BE-955C-D927CE5235FE}" srcOrd="0" destOrd="0" presId="urn:microsoft.com/office/officeart/2005/8/layout/orgChart1"/>
-    <dgm:cxn modelId="{4009E685-34A4-4EDF-B4D7-7E1E2C149F67}" type="presParOf" srcId="{4B63F91B-2EB2-40BE-955C-D927CE5235FE}" destId="{E90F4E0E-A935-4DA4-9082-58B344F1F7E8}" srcOrd="0" destOrd="0" presId="urn:microsoft.com/office/officeart/2005/8/layout/orgChart1"/>
-    <dgm:cxn modelId="{A3E7F9AF-DE95-4BF6-A0F4-6638F441CCE2}" type="presParOf" srcId="{4B63F91B-2EB2-40BE-955C-D927CE5235FE}" destId="{6D378D83-7625-4586-B0AD-C4550F7DBB5F}" srcOrd="1" destOrd="0" presId="urn:microsoft.com/office/officeart/2005/8/layout/orgChart1"/>
-    <dgm:cxn modelId="{3CDBB02E-1E26-42C4-A6A3-96A86A83C927}" type="presParOf" srcId="{42404F10-D323-4BB9-9633-C91FAC22FEEF}" destId="{DC855862-6D2C-4EAC-9DFA-9132FE94DF12}" srcOrd="1" destOrd="0" presId="urn:microsoft.com/office/officeart/2005/8/layout/orgChart1"/>
-    <dgm:cxn modelId="{8A077E58-A057-4760-A8AA-8BB51E9E4F00}" type="presParOf" srcId="{42404F10-D323-4BB9-9633-C91FAC22FEEF}" destId="{1DB28690-ACEF-4CEB-989E-EE73944C6018}" srcOrd="2" destOrd="0" presId="urn:microsoft.com/office/officeart/2005/8/layout/orgChart1"/>
-    <dgm:cxn modelId="{363F9980-145B-4463-A29F-7558DE0436F9}" type="presParOf" srcId="{1E9A029F-558A-4763-B1D9-2F20EBFEFFD3}" destId="{F70185E9-0B55-43C7-9B29-EED2AA715C29}" srcOrd="6" destOrd="0" presId="urn:microsoft.com/office/officeart/2005/8/layout/orgChart1"/>
-    <dgm:cxn modelId="{F4CD0C52-6933-4BFC-BBDE-8EF9429F853E}" type="presParOf" srcId="{1E9A029F-558A-4763-B1D9-2F20EBFEFFD3}" destId="{FC0FB6FC-7AEE-42B0-A9B9-8FCED7DB4AC9}" srcOrd="7" destOrd="0" presId="urn:microsoft.com/office/officeart/2005/8/layout/orgChart1"/>
-    <dgm:cxn modelId="{37AD9A11-C40E-4F5D-A449-1F64DE6CAD39}" type="presParOf" srcId="{FC0FB6FC-7AEE-42B0-A9B9-8FCED7DB4AC9}" destId="{A0B76BEB-8CD8-4DF9-85CE-86C1FC516C0D}" srcOrd="0" destOrd="0" presId="urn:microsoft.com/office/officeart/2005/8/layout/orgChart1"/>
-    <dgm:cxn modelId="{9C24A2AA-DC0E-4FE5-9A3C-BE49CB393483}" type="presParOf" srcId="{A0B76BEB-8CD8-4DF9-85CE-86C1FC516C0D}" destId="{B93D6EEB-0F0C-4739-A351-4A9B247663BF}" srcOrd="0" destOrd="0" presId="urn:microsoft.com/office/officeart/2005/8/layout/orgChart1"/>
-    <dgm:cxn modelId="{6FFF5DDE-05DB-447F-81EB-B17FEF219919}" type="presParOf" srcId="{A0B76BEB-8CD8-4DF9-85CE-86C1FC516C0D}" destId="{CE7445EF-C806-494A-B4B8-86CC19BA1072}" srcOrd="1" destOrd="0" presId="urn:microsoft.com/office/officeart/2005/8/layout/orgChart1"/>
-    <dgm:cxn modelId="{8A70A8EF-8FAC-412D-B6F2-AA5595F46667}" type="presParOf" srcId="{FC0FB6FC-7AEE-42B0-A9B9-8FCED7DB4AC9}" destId="{E35681B9-CDF6-42B6-A9B5-129E9CF2455D}" srcOrd="1" destOrd="0" presId="urn:microsoft.com/office/officeart/2005/8/layout/orgChart1"/>
-    <dgm:cxn modelId="{369895C6-C175-45F0-B5B7-493FC9BF1351}" type="presParOf" srcId="{FC0FB6FC-7AEE-42B0-A9B9-8FCED7DB4AC9}" destId="{BA1CD723-C0E0-41BF-9BE2-13B0C023F546}" srcOrd="2" destOrd="0" presId="urn:microsoft.com/office/officeart/2005/8/layout/orgChart1"/>
-    <dgm:cxn modelId="{6838B0EF-5192-4B6D-A719-96438C0B7890}" type="presParOf" srcId="{1E9A029F-558A-4763-B1D9-2F20EBFEFFD3}" destId="{494818F8-1CAD-4965-9866-41B2C1608F7C}" srcOrd="8" destOrd="0" presId="urn:microsoft.com/office/officeart/2005/8/layout/orgChart1"/>
-    <dgm:cxn modelId="{7C7EED59-5453-493D-9667-2B45859B9EAA}" type="presParOf" srcId="{1E9A029F-558A-4763-B1D9-2F20EBFEFFD3}" destId="{1BE53254-FA85-4820-8F9C-217F894D8FBB}" srcOrd="9" destOrd="0" presId="urn:microsoft.com/office/officeart/2005/8/layout/orgChart1"/>
-    <dgm:cxn modelId="{F2E1315A-649D-4449-A7A1-65F85FF687DD}" type="presParOf" srcId="{1BE53254-FA85-4820-8F9C-217F894D8FBB}" destId="{0963DF43-8254-4DD7-B03E-4C171241C608}" srcOrd="0" destOrd="0" presId="urn:microsoft.com/office/officeart/2005/8/layout/orgChart1"/>
-    <dgm:cxn modelId="{46896CB7-47F6-4F87-824F-E33D12AD1899}" type="presParOf" srcId="{0963DF43-8254-4DD7-B03E-4C171241C608}" destId="{19E80D28-8F94-442F-B228-811CC7C97169}" srcOrd="0" destOrd="0" presId="urn:microsoft.com/office/officeart/2005/8/layout/orgChart1"/>
-    <dgm:cxn modelId="{C8112E51-A857-4BDF-B633-72A140214C26}" type="presParOf" srcId="{0963DF43-8254-4DD7-B03E-4C171241C608}" destId="{860F3FCF-F0E1-4F8D-BDF8-2ED63B9B5849}" srcOrd="1" destOrd="0" presId="urn:microsoft.com/office/officeart/2005/8/layout/orgChart1"/>
-    <dgm:cxn modelId="{D5956271-DBF9-4CFE-9CB5-9F4A1BE31440}" type="presParOf" srcId="{1BE53254-FA85-4820-8F9C-217F894D8FBB}" destId="{D9C340C2-2A27-43B3-AE82-9A4D4C97AFBF}" srcOrd="1" destOrd="0" presId="urn:microsoft.com/office/officeart/2005/8/layout/orgChart1"/>
-    <dgm:cxn modelId="{253A9451-0791-4CBE-9B1C-BC39BD537689}" type="presParOf" srcId="{1BE53254-FA85-4820-8F9C-217F894D8FBB}" destId="{CFFB5D3E-FD05-4D84-90E6-E1A6471EDF02}" srcOrd="2" destOrd="0" presId="urn:microsoft.com/office/officeart/2005/8/layout/orgChart1"/>
-    <dgm:cxn modelId="{73B49913-C17D-4AA4-B65A-F3F077EFBDC2}" type="presParOf" srcId="{1E9A029F-558A-4763-B1D9-2F20EBFEFFD3}" destId="{E1A237CB-70A2-4A33-9BA0-50E637F5FE1D}" srcOrd="10" destOrd="0" presId="urn:microsoft.com/office/officeart/2005/8/layout/orgChart1"/>
-    <dgm:cxn modelId="{0CF5FA79-D8A2-44A4-A66B-6AF365C3B822}" type="presParOf" srcId="{1E9A029F-558A-4763-B1D9-2F20EBFEFFD3}" destId="{E7A312F1-C4A1-48B3-9D59-AD7A3C0011D6}" srcOrd="11" destOrd="0" presId="urn:microsoft.com/office/officeart/2005/8/layout/orgChart1"/>
-    <dgm:cxn modelId="{9F253699-140D-431B-B616-006FA6F54067}" type="presParOf" srcId="{E7A312F1-C4A1-48B3-9D59-AD7A3C0011D6}" destId="{2FA7E97A-9711-49EC-A9E6-D149DB06DB84}" srcOrd="0" destOrd="0" presId="urn:microsoft.com/office/officeart/2005/8/layout/orgChart1"/>
-    <dgm:cxn modelId="{5F3D2C11-D7E9-4E65-9014-246A88FDFEE4}" type="presParOf" srcId="{2FA7E97A-9711-49EC-A9E6-D149DB06DB84}" destId="{83C1E9E9-6967-46E3-9BCD-8B3D23540C52}" srcOrd="0" destOrd="0" presId="urn:microsoft.com/office/officeart/2005/8/layout/orgChart1"/>
-    <dgm:cxn modelId="{0BB5EB8B-5B93-4EFA-9A84-D5C46B53903E}" type="presParOf" srcId="{2FA7E97A-9711-49EC-A9E6-D149DB06DB84}" destId="{220B24AE-9CA2-47B4-85BB-E0AFE3A16A06}" srcOrd="1" destOrd="0" presId="urn:microsoft.com/office/officeart/2005/8/layout/orgChart1"/>
-    <dgm:cxn modelId="{7C85FD7C-7749-44D1-9D08-F8164265B406}" type="presParOf" srcId="{E7A312F1-C4A1-48B3-9D59-AD7A3C0011D6}" destId="{ED57E2AD-67B4-45E8-9060-B4B4E97B8C78}" srcOrd="1" destOrd="0" presId="urn:microsoft.com/office/officeart/2005/8/layout/orgChart1"/>
-    <dgm:cxn modelId="{DA750CB8-EE66-4DA9-96FD-728FE3702F2C}" type="presParOf" srcId="{E7A312F1-C4A1-48B3-9D59-AD7A3C0011D6}" destId="{E80283DF-7392-4B94-88F4-6DE37CA7FC16}" srcOrd="2" destOrd="0" presId="urn:microsoft.com/office/officeart/2005/8/layout/orgChart1"/>
-    <dgm:cxn modelId="{B4402815-2296-4274-BACD-C225FDEBD9A5}" type="presParOf" srcId="{25AA5F86-D5C4-4E82-8EE2-B7D61010CC2C}" destId="{5D195B97-9DA3-4FB7-82CC-784735E9C402}" srcOrd="2" destOrd="0" presId="urn:microsoft.com/office/officeart/2005/8/layout/orgChart1"/>
-    <dgm:cxn modelId="{0B38F822-77B5-47F9-9DCB-9265CA6C5FD1}" type="presParOf" srcId="{2CFEDBF3-7403-4AEF-B309-784FE1EE46F4}" destId="{DBA7EE85-3328-42D6-81A0-98B9BB26D706}" srcOrd="2" destOrd="0" presId="urn:microsoft.com/office/officeart/2005/8/layout/orgChart1"/>
-    <dgm:cxn modelId="{1F36D858-8E0E-4F1D-917D-5574390B529F}" type="presParOf" srcId="{CAEC3ADE-18BC-40A6-A648-7119A5182310}" destId="{D2D63F7B-749C-47CF-A5A0-C76A4AFF33C3}" srcOrd="4" destOrd="0" presId="urn:microsoft.com/office/officeart/2005/8/layout/orgChart1"/>
-    <dgm:cxn modelId="{5B20FF6F-B7F4-4AD3-B629-4E128169E0F8}" type="presParOf" srcId="{CAEC3ADE-18BC-40A6-A648-7119A5182310}" destId="{BCB4CD87-2C93-4F48-A7F4-19F06958BF0F}" srcOrd="5" destOrd="0" presId="urn:microsoft.com/office/officeart/2005/8/layout/orgChart1"/>
-    <dgm:cxn modelId="{636C567A-C9D8-42F5-AE12-499D0374F6D9}" type="presParOf" srcId="{BCB4CD87-2C93-4F48-A7F4-19F06958BF0F}" destId="{DC019D4D-7808-46A1-8B95-B427DCCC7E20}" srcOrd="0" destOrd="0" presId="urn:microsoft.com/office/officeart/2005/8/layout/orgChart1"/>
-    <dgm:cxn modelId="{6ABA2B41-EA08-413E-B645-7F63FAD34961}" type="presParOf" srcId="{DC019D4D-7808-46A1-8B95-B427DCCC7E20}" destId="{8D11B44B-2639-4B4B-B802-8609B78527F7}" srcOrd="0" destOrd="0" presId="urn:microsoft.com/office/officeart/2005/8/layout/orgChart1"/>
-    <dgm:cxn modelId="{C3B0A491-2A5C-4B89-B093-220318A8AA98}" type="presParOf" srcId="{DC019D4D-7808-46A1-8B95-B427DCCC7E20}" destId="{65B348B0-2E48-4663-8FC1-F4167D0EB07C}" srcOrd="1" destOrd="0" presId="urn:microsoft.com/office/officeart/2005/8/layout/orgChart1"/>
-    <dgm:cxn modelId="{05428384-42AA-496A-8717-08ADF911D0CA}" type="presParOf" srcId="{BCB4CD87-2C93-4F48-A7F4-19F06958BF0F}" destId="{36E9BC12-8B0C-49F8-BD40-6732159722E2}" srcOrd="1" destOrd="0" presId="urn:microsoft.com/office/officeart/2005/8/layout/orgChart1"/>
-    <dgm:cxn modelId="{CC0F319E-A810-4579-A71A-D6FB80319395}" type="presParOf" srcId="{36E9BC12-8B0C-49F8-BD40-6732159722E2}" destId="{75D9ADEC-39A8-489F-872D-5325EDF46F0A}" srcOrd="0" destOrd="0" presId="urn:microsoft.com/office/officeart/2005/8/layout/orgChart1"/>
-    <dgm:cxn modelId="{AEB93FEC-9603-4841-849A-43834FA6838F}" type="presParOf" srcId="{36E9BC12-8B0C-49F8-BD40-6732159722E2}" destId="{2019D08B-1B3B-49CC-BFFF-7F25BFEEF59F}" srcOrd="1" destOrd="0" presId="urn:microsoft.com/office/officeart/2005/8/layout/orgChart1"/>
-    <dgm:cxn modelId="{4ED9BAC0-4AE9-45CA-AAC5-895724ED7D75}" type="presParOf" srcId="{2019D08B-1B3B-49CC-BFFF-7F25BFEEF59F}" destId="{0050A83D-F722-41D4-A8F4-1FFB417CB485}" srcOrd="0" destOrd="0" presId="urn:microsoft.com/office/officeart/2005/8/layout/orgChart1"/>
-    <dgm:cxn modelId="{0E80D7B0-348A-49EC-B8D7-EB9BF530E6F5}" type="presParOf" srcId="{0050A83D-F722-41D4-A8F4-1FFB417CB485}" destId="{C3DDC815-C8BB-4D7D-89D0-7DC8C549287D}" srcOrd="0" destOrd="0" presId="urn:microsoft.com/office/officeart/2005/8/layout/orgChart1"/>
-    <dgm:cxn modelId="{8AAAC705-3072-4AD5-9CE4-C337028B632E}" type="presParOf" srcId="{0050A83D-F722-41D4-A8F4-1FFB417CB485}" destId="{6522FE29-9034-440C-834E-AA14265C37FE}" srcOrd="1" destOrd="0" presId="urn:microsoft.com/office/officeart/2005/8/layout/orgChart1"/>
-    <dgm:cxn modelId="{9DCD4341-FCB0-4A41-AEA3-337FD214E4D3}" type="presParOf" srcId="{2019D08B-1B3B-49CC-BFFF-7F25BFEEF59F}" destId="{73AC967B-765B-4513-856A-A0E6AC93BC6D}" srcOrd="1" destOrd="0" presId="urn:microsoft.com/office/officeart/2005/8/layout/orgChart1"/>
-    <dgm:cxn modelId="{413A8155-5310-4C08-AFBB-5B03FCF20271}" type="presParOf" srcId="{73AC967B-765B-4513-856A-A0E6AC93BC6D}" destId="{AC4BA57A-9B43-4468-AA02-5265613DEA37}" srcOrd="0" destOrd="0" presId="urn:microsoft.com/office/officeart/2005/8/layout/orgChart1"/>
-    <dgm:cxn modelId="{CE42DA27-EF91-4D74-AA4F-99A34881D8F8}" type="presParOf" srcId="{73AC967B-765B-4513-856A-A0E6AC93BC6D}" destId="{898033B9-02A7-4BB9-9ED4-C4541941B2C1}" srcOrd="1" destOrd="0" presId="urn:microsoft.com/office/officeart/2005/8/layout/orgChart1"/>
-    <dgm:cxn modelId="{F8F8C0D7-7E20-40E4-84D3-4E3106E35F04}" type="presParOf" srcId="{898033B9-02A7-4BB9-9ED4-C4541941B2C1}" destId="{54FB4D90-C6A0-4E53-A995-A1129F17ADEA}" srcOrd="0" destOrd="0" presId="urn:microsoft.com/office/officeart/2005/8/layout/orgChart1"/>
-    <dgm:cxn modelId="{C35932D2-5EE4-40A5-BA6C-6DDA51375394}" type="presParOf" srcId="{54FB4D90-C6A0-4E53-A995-A1129F17ADEA}" destId="{EDE79E74-9F4B-4625-956C-530E23E3A4E8}" srcOrd="0" destOrd="0" presId="urn:microsoft.com/office/officeart/2005/8/layout/orgChart1"/>
-    <dgm:cxn modelId="{A9E330FC-333D-4052-BAC0-C6FD68AE69E7}" type="presParOf" srcId="{54FB4D90-C6A0-4E53-A995-A1129F17ADEA}" destId="{81B9836E-3768-476C-B0EB-1C247920FC5E}" srcOrd="1" destOrd="0" presId="urn:microsoft.com/office/officeart/2005/8/layout/orgChart1"/>
-    <dgm:cxn modelId="{131E2701-8C96-44ED-B30C-7564F228BB40}" type="presParOf" srcId="{898033B9-02A7-4BB9-9ED4-C4541941B2C1}" destId="{59704F1A-A3B7-4DFC-8F7B-7D237B98588B}" srcOrd="1" destOrd="0" presId="urn:microsoft.com/office/officeart/2005/8/layout/orgChart1"/>
-    <dgm:cxn modelId="{2254B119-F3B0-41FA-89A2-3986539B9AFF}" type="presParOf" srcId="{898033B9-02A7-4BB9-9ED4-C4541941B2C1}" destId="{7C7CF11E-5342-4142-8DF4-06AA5391CA2D}" srcOrd="2" destOrd="0" presId="urn:microsoft.com/office/officeart/2005/8/layout/orgChart1"/>
-    <dgm:cxn modelId="{DDCE22FF-3BE8-4296-A05E-D9C56283E650}" type="presParOf" srcId="{73AC967B-765B-4513-856A-A0E6AC93BC6D}" destId="{BADF39E2-CE5C-4D19-B86D-C7C543FDACF4}" srcOrd="2" destOrd="0" presId="urn:microsoft.com/office/officeart/2005/8/layout/orgChart1"/>
-    <dgm:cxn modelId="{72852D0E-EC63-4343-975E-585912D53B63}" type="presParOf" srcId="{73AC967B-765B-4513-856A-A0E6AC93BC6D}" destId="{70A4FD1E-FF3B-43C6-8045-2062554F03C4}" srcOrd="3" destOrd="0" presId="urn:microsoft.com/office/officeart/2005/8/layout/orgChart1"/>
-    <dgm:cxn modelId="{DD273940-14A6-4FC4-AE73-510E3135AEC0}" type="presParOf" srcId="{70A4FD1E-FF3B-43C6-8045-2062554F03C4}" destId="{1A8FAE0B-08F1-49B0-96A9-4D9B7075FF01}" srcOrd="0" destOrd="0" presId="urn:microsoft.com/office/officeart/2005/8/layout/orgChart1"/>
-    <dgm:cxn modelId="{61B8B14B-A1D3-4CF7-9149-79449E0ACDC5}" type="presParOf" srcId="{1A8FAE0B-08F1-49B0-96A9-4D9B7075FF01}" destId="{A3C1E203-895A-4220-A399-92381C518D84}" srcOrd="0" destOrd="0" presId="urn:microsoft.com/office/officeart/2005/8/layout/orgChart1"/>
-    <dgm:cxn modelId="{86C26A80-7F92-4F33-B482-DD80B0A702D3}" type="presParOf" srcId="{1A8FAE0B-08F1-49B0-96A9-4D9B7075FF01}" destId="{BFEE698E-7D2C-4C9F-B867-9302B7D542B0}" srcOrd="1" destOrd="0" presId="urn:microsoft.com/office/officeart/2005/8/layout/orgChart1"/>
-    <dgm:cxn modelId="{D3DA9381-D78C-470B-A47F-D029F4C70150}" type="presParOf" srcId="{70A4FD1E-FF3B-43C6-8045-2062554F03C4}" destId="{F2BD539B-8434-4304-8D6D-801338C3D8B7}" srcOrd="1" destOrd="0" presId="urn:microsoft.com/office/officeart/2005/8/layout/orgChart1"/>
-    <dgm:cxn modelId="{2D2E7B28-D725-40A4-ABFD-E59FF5F50E36}" type="presParOf" srcId="{70A4FD1E-FF3B-43C6-8045-2062554F03C4}" destId="{9F77D071-40C8-47D2-BC21-D93D2D2953E5}" srcOrd="2" destOrd="0" presId="urn:microsoft.com/office/officeart/2005/8/layout/orgChart1"/>
-    <dgm:cxn modelId="{D3909C0A-5B21-4934-B67F-097B82526662}" type="presParOf" srcId="{73AC967B-765B-4513-856A-A0E6AC93BC6D}" destId="{272425EF-174F-4CE5-BD4D-A2CAD1C561DC}" srcOrd="4" destOrd="0" presId="urn:microsoft.com/office/officeart/2005/8/layout/orgChart1"/>
-    <dgm:cxn modelId="{C5845F3D-75CB-4F88-B1BF-3E3473CAE79B}" type="presParOf" srcId="{73AC967B-765B-4513-856A-A0E6AC93BC6D}" destId="{F0AEFC0D-1ED7-4180-85F0-E351246F81CF}" srcOrd="5" destOrd="0" presId="urn:microsoft.com/office/officeart/2005/8/layout/orgChart1"/>
-    <dgm:cxn modelId="{6575226A-B765-4611-8649-B69D96B942EC}" type="presParOf" srcId="{F0AEFC0D-1ED7-4180-85F0-E351246F81CF}" destId="{94167461-4D3A-4EFC-976B-242042845158}" srcOrd="0" destOrd="0" presId="urn:microsoft.com/office/officeart/2005/8/layout/orgChart1"/>
-    <dgm:cxn modelId="{66E25DF5-BC3D-4F9C-87A9-57733FD5616F}" type="presParOf" srcId="{94167461-4D3A-4EFC-976B-242042845158}" destId="{FCECEA86-1960-4665-8F72-083DC2F377DF}" srcOrd="0" destOrd="0" presId="urn:microsoft.com/office/officeart/2005/8/layout/orgChart1"/>
-    <dgm:cxn modelId="{4C3AF08C-496E-48A2-BA41-573474810A74}" type="presParOf" srcId="{94167461-4D3A-4EFC-976B-242042845158}" destId="{C888F1C9-9111-4918-8F9E-0BBCC5D257E4}" srcOrd="1" destOrd="0" presId="urn:microsoft.com/office/officeart/2005/8/layout/orgChart1"/>
-    <dgm:cxn modelId="{9956A86D-BE3C-444D-8109-71F6A7AC9E1C}" type="presParOf" srcId="{F0AEFC0D-1ED7-4180-85F0-E351246F81CF}" destId="{BD06BEE5-7AFC-45E2-B9AA-D151911F38E9}" srcOrd="1" destOrd="0" presId="urn:microsoft.com/office/officeart/2005/8/layout/orgChart1"/>
-    <dgm:cxn modelId="{F83FF5CD-91A9-4F44-A281-B2442661EE91}" type="presParOf" srcId="{F0AEFC0D-1ED7-4180-85F0-E351246F81CF}" destId="{8ED12215-E986-46B3-A0ED-7F2D57C34799}" srcOrd="2" destOrd="0" presId="urn:microsoft.com/office/officeart/2005/8/layout/orgChart1"/>
-    <dgm:cxn modelId="{7078084C-EAEA-46F6-B2CA-10E4A37A1EF7}" type="presParOf" srcId="{2019D08B-1B3B-49CC-BFFF-7F25BFEEF59F}" destId="{5672674B-22E0-49BC-8D75-72D50F942077}" srcOrd="2" destOrd="0" presId="urn:microsoft.com/office/officeart/2005/8/layout/orgChart1"/>
-    <dgm:cxn modelId="{9C50E5F3-4D02-4D50-AFEC-755B963770C1}" type="presParOf" srcId="{36E9BC12-8B0C-49F8-BD40-6732159722E2}" destId="{44F1060B-A5F4-4844-BC3F-E038F2A821C6}" srcOrd="2" destOrd="0" presId="urn:microsoft.com/office/officeart/2005/8/layout/orgChart1"/>
-    <dgm:cxn modelId="{8DB04963-B8FF-4A75-972D-BD1A53CAC996}" type="presParOf" srcId="{36E9BC12-8B0C-49F8-BD40-6732159722E2}" destId="{52F0EC78-2825-49D6-852B-11A6E4E4E911}" srcOrd="3" destOrd="0" presId="urn:microsoft.com/office/officeart/2005/8/layout/orgChart1"/>
-    <dgm:cxn modelId="{35B964E2-3445-464C-80E6-060170E9839C}" type="presParOf" srcId="{52F0EC78-2825-49D6-852B-11A6E4E4E911}" destId="{B6B913EA-7E4A-4EB4-A829-5F380904C517}" srcOrd="0" destOrd="0" presId="urn:microsoft.com/office/officeart/2005/8/layout/orgChart1"/>
-    <dgm:cxn modelId="{3CD4A98A-463E-4B46-8B60-0C41689D896A}" type="presParOf" srcId="{B6B913EA-7E4A-4EB4-A829-5F380904C517}" destId="{E1FBF1C4-018E-4561-AE93-0CB32239B602}" srcOrd="0" destOrd="0" presId="urn:microsoft.com/office/officeart/2005/8/layout/orgChart1"/>
-    <dgm:cxn modelId="{F0201095-FD3B-47CA-B42E-95B87AE79897}" type="presParOf" srcId="{B6B913EA-7E4A-4EB4-A829-5F380904C517}" destId="{7355BBAC-2FB5-4F89-B15C-4FA38AAD872E}" srcOrd="1" destOrd="0" presId="urn:microsoft.com/office/officeart/2005/8/layout/orgChart1"/>
-    <dgm:cxn modelId="{714D0161-1740-4B62-9D1A-2806E007A544}" type="presParOf" srcId="{52F0EC78-2825-49D6-852B-11A6E4E4E911}" destId="{987B6EA1-AB63-4E55-925D-E0616973AA4A}" srcOrd="1" destOrd="0" presId="urn:microsoft.com/office/officeart/2005/8/layout/orgChart1"/>
-    <dgm:cxn modelId="{B05527BD-BE51-4481-A8EE-BA083395200A}" type="presParOf" srcId="{52F0EC78-2825-49D6-852B-11A6E4E4E911}" destId="{343D6A1D-2DFB-44CB-B867-F95C2713C9BB}" srcOrd="2" destOrd="0" presId="urn:microsoft.com/office/officeart/2005/8/layout/orgChart1"/>
-    <dgm:cxn modelId="{4B158CD5-719B-49DF-B98F-FD56867B00B3}" type="presParOf" srcId="{BCB4CD87-2C93-4F48-A7F4-19F06958BF0F}" destId="{1445795F-15B0-47A0-8CFB-C70AA43D5FB7}" srcOrd="2" destOrd="0" presId="urn:microsoft.com/office/officeart/2005/8/layout/orgChart1"/>
-    <dgm:cxn modelId="{64B3EB43-0EFA-497C-932B-C3082E0C5797}" type="presParOf" srcId="{CAEC3ADE-18BC-40A6-A648-7119A5182310}" destId="{45ADFDE3-C156-47C3-816C-2F4BDCBE8178}" srcOrd="6" destOrd="0" presId="urn:microsoft.com/office/officeart/2005/8/layout/orgChart1"/>
-    <dgm:cxn modelId="{85DB5324-5B6C-4F0E-B778-1D01845563E1}" type="presParOf" srcId="{CAEC3ADE-18BC-40A6-A648-7119A5182310}" destId="{389C37D4-5231-43B1-BF2F-14BC856F5C4B}" srcOrd="7" destOrd="0" presId="urn:microsoft.com/office/officeart/2005/8/layout/orgChart1"/>
-    <dgm:cxn modelId="{145B834C-B291-4EB4-9B61-9B2D7101DC4E}" type="presParOf" srcId="{389C37D4-5231-43B1-BF2F-14BC856F5C4B}" destId="{D945C62D-5E6B-4316-BC11-80857938EB25}" srcOrd="0" destOrd="0" presId="urn:microsoft.com/office/officeart/2005/8/layout/orgChart1"/>
-    <dgm:cxn modelId="{46ED9344-16E8-42A0-9B06-444E3088AF88}" type="presParOf" srcId="{D945C62D-5E6B-4316-BC11-80857938EB25}" destId="{70FFA2F2-A1F7-459F-97C6-669BA2546360}" srcOrd="0" destOrd="0" presId="urn:microsoft.com/office/officeart/2005/8/layout/orgChart1"/>
-    <dgm:cxn modelId="{5DD4EA70-158A-4B0B-AB3B-0BF9CE5F1FF1}" type="presParOf" srcId="{D945C62D-5E6B-4316-BC11-80857938EB25}" destId="{3FFAB367-F4B3-40E7-A5AC-C203FFEFD04C}" srcOrd="1" destOrd="0" presId="urn:microsoft.com/office/officeart/2005/8/layout/orgChart1"/>
-    <dgm:cxn modelId="{6F592B7F-AA95-49F4-A6A2-0553368C4262}" type="presParOf" srcId="{389C37D4-5231-43B1-BF2F-14BC856F5C4B}" destId="{C4B12EF7-B4D4-4C87-8546-F3699AF72DAF}" srcOrd="1" destOrd="0" presId="urn:microsoft.com/office/officeart/2005/8/layout/orgChart1"/>
-    <dgm:cxn modelId="{456BDF8B-F459-4BD6-A2B1-91A9F74E5A4B}" type="presParOf" srcId="{C4B12EF7-B4D4-4C87-8546-F3699AF72DAF}" destId="{91DFCD1D-5148-4E05-94F2-8F9B34237EC8}" srcOrd="0" destOrd="0" presId="urn:microsoft.com/office/officeart/2005/8/layout/orgChart1"/>
-    <dgm:cxn modelId="{6858C455-07EA-4316-B03F-4D92BEB75AA4}" type="presParOf" srcId="{C4B12EF7-B4D4-4C87-8546-F3699AF72DAF}" destId="{502F5311-EBAE-4D44-A5F3-721DC0EE43AA}" srcOrd="1" destOrd="0" presId="urn:microsoft.com/office/officeart/2005/8/layout/orgChart1"/>
-    <dgm:cxn modelId="{65411DBD-B6CB-4F91-98C5-A43464B3424C}" type="presParOf" srcId="{502F5311-EBAE-4D44-A5F3-721DC0EE43AA}" destId="{E1B41A0F-8579-45C3-BBE8-A8A4696BCD5C}" srcOrd="0" destOrd="0" presId="urn:microsoft.com/office/officeart/2005/8/layout/orgChart1"/>
-    <dgm:cxn modelId="{BEC683DA-F8C8-4481-B77B-4193B45A785D}" type="presParOf" srcId="{E1B41A0F-8579-45C3-BBE8-A8A4696BCD5C}" destId="{2D3D9BA8-0055-434A-AE1D-CE20786DAEB3}" srcOrd="0" destOrd="0" presId="urn:microsoft.com/office/officeart/2005/8/layout/orgChart1"/>
-    <dgm:cxn modelId="{26CB9FF2-474B-4629-BB47-020814CCD88D}" type="presParOf" srcId="{E1B41A0F-8579-45C3-BBE8-A8A4696BCD5C}" destId="{DCE0A89B-3AFE-431B-ACDA-AA31DEB6D327}" srcOrd="1" destOrd="0" presId="urn:microsoft.com/office/officeart/2005/8/layout/orgChart1"/>
-    <dgm:cxn modelId="{91DF76F7-5E72-43D6-8AAF-BD278EE05422}" type="presParOf" srcId="{502F5311-EBAE-4D44-A5F3-721DC0EE43AA}" destId="{6B52EE80-CFB9-48B6-98A3-1FDC0036FC6B}" srcOrd="1" destOrd="0" presId="urn:microsoft.com/office/officeart/2005/8/layout/orgChart1"/>
-    <dgm:cxn modelId="{AAB510DF-C8AA-4D87-95B4-0ABF5E2ECE4F}" type="presParOf" srcId="{6B52EE80-CFB9-48B6-98A3-1FDC0036FC6B}" destId="{B5A508D8-2FDE-4B65-BB8A-0AE450FA1AED}" srcOrd="0" destOrd="0" presId="urn:microsoft.com/office/officeart/2005/8/layout/orgChart1"/>
-    <dgm:cxn modelId="{139041B8-89D8-47AA-A77F-493722CE6440}" type="presParOf" srcId="{6B52EE80-CFB9-48B6-98A3-1FDC0036FC6B}" destId="{AC8231FB-122B-42BE-A412-AB1D0AB96649}" srcOrd="1" destOrd="0" presId="urn:microsoft.com/office/officeart/2005/8/layout/orgChart1"/>
-    <dgm:cxn modelId="{58B74D8D-F6B4-4936-8960-4722457F24C0}" type="presParOf" srcId="{AC8231FB-122B-42BE-A412-AB1D0AB96649}" destId="{B5E4B725-527B-4539-BEC1-D8FC9DDE9D1F}" srcOrd="0" destOrd="0" presId="urn:microsoft.com/office/officeart/2005/8/layout/orgChart1"/>
-    <dgm:cxn modelId="{F2DDB5A7-98EE-4F56-8F6C-5C7A5A005640}" type="presParOf" srcId="{B5E4B725-527B-4539-BEC1-D8FC9DDE9D1F}" destId="{3B962598-C32E-44F7-A841-F3124881B351}" srcOrd="0" destOrd="0" presId="urn:microsoft.com/office/officeart/2005/8/layout/orgChart1"/>
-    <dgm:cxn modelId="{8588BAF2-EA39-4613-94A1-FD95D0DB5A9B}" type="presParOf" srcId="{B5E4B725-527B-4539-BEC1-D8FC9DDE9D1F}" destId="{E566E285-4A6A-430A-9E9F-5B0E49856899}" srcOrd="1" destOrd="0" presId="urn:microsoft.com/office/officeart/2005/8/layout/orgChart1"/>
-    <dgm:cxn modelId="{9F2FEB87-A2F4-438D-803E-3F1943C141D7}" type="presParOf" srcId="{AC8231FB-122B-42BE-A412-AB1D0AB96649}" destId="{51205D89-4F56-409F-951E-B1D6A2FF9286}" srcOrd="1" destOrd="0" presId="urn:microsoft.com/office/officeart/2005/8/layout/orgChart1"/>
-    <dgm:cxn modelId="{DFD09780-2464-4E2E-9E21-073DBF46209E}" type="presParOf" srcId="{AC8231FB-122B-42BE-A412-AB1D0AB96649}" destId="{0A86BBC8-0B2B-4850-9DC2-FC5FC1015C91}" srcOrd="2" destOrd="0" presId="urn:microsoft.com/office/officeart/2005/8/layout/orgChart1"/>
-    <dgm:cxn modelId="{394D2B5C-B390-4D72-9787-07E0386EFF1D}" type="presParOf" srcId="{502F5311-EBAE-4D44-A5F3-721DC0EE43AA}" destId="{27DC8BFF-159A-4471-A6C1-D4C5A4B4B66D}" srcOrd="2" destOrd="0" presId="urn:microsoft.com/office/officeart/2005/8/layout/orgChart1"/>
-    <dgm:cxn modelId="{0A94DD89-F94D-42D9-A817-C5E4F21E163B}" type="presParOf" srcId="{C4B12EF7-B4D4-4C87-8546-F3699AF72DAF}" destId="{628F428C-F005-42C7-A687-43FCC40934DA}" srcOrd="2" destOrd="0" presId="urn:microsoft.com/office/officeart/2005/8/layout/orgChart1"/>
-    <dgm:cxn modelId="{9D452BA9-801A-499A-A9E1-8B5146BA9606}" type="presParOf" srcId="{C4B12EF7-B4D4-4C87-8546-F3699AF72DAF}" destId="{9D3E83DB-5C8E-4A18-81C1-CF16D96F0525}" srcOrd="3" destOrd="0" presId="urn:microsoft.com/office/officeart/2005/8/layout/orgChart1"/>
-    <dgm:cxn modelId="{3A0D4315-1CD6-42C6-A954-D3DF39329A2E}" type="presParOf" srcId="{9D3E83DB-5C8E-4A18-81C1-CF16D96F0525}" destId="{D629223B-9A75-4E94-82DC-AED7E06065D9}" srcOrd="0" destOrd="0" presId="urn:microsoft.com/office/officeart/2005/8/layout/orgChart1"/>
-    <dgm:cxn modelId="{63C4AF41-EBFD-4AB0-8797-A87FC002EC1A}" type="presParOf" srcId="{D629223B-9A75-4E94-82DC-AED7E06065D9}" destId="{F35CACBA-F92F-42FB-A690-3BC2B8410C99}" srcOrd="0" destOrd="0" presId="urn:microsoft.com/office/officeart/2005/8/layout/orgChart1"/>
-    <dgm:cxn modelId="{F1E3F04D-A8E2-48A5-A78A-099164F0AC19}" type="presParOf" srcId="{D629223B-9A75-4E94-82DC-AED7E06065D9}" destId="{AAEE9CC2-D0B5-40BE-8AC5-713275AC5988}" srcOrd="1" destOrd="0" presId="urn:microsoft.com/office/officeart/2005/8/layout/orgChart1"/>
-    <dgm:cxn modelId="{A853BBBD-FD0F-499D-BD20-FBCF4D2C75BD}" type="presParOf" srcId="{9D3E83DB-5C8E-4A18-81C1-CF16D96F0525}" destId="{D13DD18C-BE82-455F-959F-866B651DBD83}" srcOrd="1" destOrd="0" presId="urn:microsoft.com/office/officeart/2005/8/layout/orgChart1"/>
-    <dgm:cxn modelId="{18B00076-A678-400F-913F-E449DDA0F07A}" type="presParOf" srcId="{D13DD18C-BE82-455F-959F-866B651DBD83}" destId="{9AC0F193-ECA7-4728-A214-7D31071402F7}" srcOrd="0" destOrd="0" presId="urn:microsoft.com/office/officeart/2005/8/layout/orgChart1"/>
-    <dgm:cxn modelId="{1CE95DFB-AE3A-4680-A6A4-6E3F16E32292}" type="presParOf" srcId="{D13DD18C-BE82-455F-959F-866B651DBD83}" destId="{779C204E-719E-47E9-B94E-17680BB3D77A}" srcOrd="1" destOrd="0" presId="urn:microsoft.com/office/officeart/2005/8/layout/orgChart1"/>
-    <dgm:cxn modelId="{BE095FE6-6287-4BB0-8224-E3B1EEAF9261}" type="presParOf" srcId="{779C204E-719E-47E9-B94E-17680BB3D77A}" destId="{DB975A72-4A83-4E99-9312-C2C2A22D3969}" srcOrd="0" destOrd="0" presId="urn:microsoft.com/office/officeart/2005/8/layout/orgChart1"/>
-    <dgm:cxn modelId="{0BB2F78B-CD88-4B0D-A676-A896FE628DE3}" type="presParOf" srcId="{DB975A72-4A83-4E99-9312-C2C2A22D3969}" destId="{DC575631-B4DC-46A0-809B-F4A643E40E00}" srcOrd="0" destOrd="0" presId="urn:microsoft.com/office/officeart/2005/8/layout/orgChart1"/>
-    <dgm:cxn modelId="{5AAA551E-AD86-4418-AEF8-CB1035DE7E70}" type="presParOf" srcId="{DB975A72-4A83-4E99-9312-C2C2A22D3969}" destId="{C4D04144-32D6-4038-903D-B908C7370872}" srcOrd="1" destOrd="0" presId="urn:microsoft.com/office/officeart/2005/8/layout/orgChart1"/>
-    <dgm:cxn modelId="{4C4A1AAB-9034-4C7D-A592-7C46CF5341A7}" type="presParOf" srcId="{779C204E-719E-47E9-B94E-17680BB3D77A}" destId="{EDC1A0AA-7FAD-40E7-8A93-0A2F7B3912DD}" srcOrd="1" destOrd="0" presId="urn:microsoft.com/office/officeart/2005/8/layout/orgChart1"/>
-    <dgm:cxn modelId="{5846E207-2D7F-4589-A987-5C9E86B88A8F}" type="presParOf" srcId="{779C204E-719E-47E9-B94E-17680BB3D77A}" destId="{A052676D-69B5-4331-81E5-7D08893A9B17}" srcOrd="2" destOrd="0" presId="urn:microsoft.com/office/officeart/2005/8/layout/orgChart1"/>
-    <dgm:cxn modelId="{FA69122F-5EBC-4137-B43B-73BFFD345F07}" type="presParOf" srcId="{9D3E83DB-5C8E-4A18-81C1-CF16D96F0525}" destId="{AF3E1D3B-5BF0-4BA8-8731-10069F07FCB7}" srcOrd="2" destOrd="0" presId="urn:microsoft.com/office/officeart/2005/8/layout/orgChart1"/>
-    <dgm:cxn modelId="{502061D1-85DA-4340-A607-B77114978380}" type="presParOf" srcId="{389C37D4-5231-43B1-BF2F-14BC856F5C4B}" destId="{FBEC6FE2-79F8-4830-8207-9A1BCEB795FA}" srcOrd="2" destOrd="0" presId="urn:microsoft.com/office/officeart/2005/8/layout/orgChart1"/>
-    <dgm:cxn modelId="{64379AA3-A6F3-4282-AD0A-8F897F36AF1B}" type="presParOf" srcId="{5695D7DE-4264-4AF6-86A7-AD8E434588FC}" destId="{A4445615-8A89-4A2F-8913-E769889108EC}" srcOrd="2" destOrd="0" presId="urn:microsoft.com/office/officeart/2005/8/layout/orgChart1"/>
+    <dgm:cxn modelId="{4AF1D502-CDA9-4877-8E91-EAC55DC33CDF}" type="presOf" srcId="{5DD7631C-DC5E-4FEA-8082-A1A7E5BA885F}" destId="{65B348B0-2E48-4663-8FC1-F4167D0EB07C}" srcOrd="1" destOrd="0" presId="urn:microsoft.com/office/officeart/2005/8/layout/orgChart1"/>
+    <dgm:cxn modelId="{B6240D26-C675-43D6-BCD5-62AE8FF97C83}" type="presOf" srcId="{B3DCA083-7D9B-4C7C-B108-33F283501730}" destId="{28D1BA79-6F27-47C6-86E5-74CBC4AA64ED}" srcOrd="1" destOrd="0" presId="urn:microsoft.com/office/officeart/2005/8/layout/orgChart1"/>
+    <dgm:cxn modelId="{A1595679-0A74-4021-AE8D-E6BC02E7F624}" type="presOf" srcId="{B3DCA083-7D9B-4C7C-B108-33F283501730}" destId="{841052B3-1B3C-4242-BFCF-02D7D82E7620}" srcOrd="0" destOrd="0" presId="urn:microsoft.com/office/officeart/2005/8/layout/orgChart1"/>
+    <dgm:cxn modelId="{19411865-8630-40A8-9CE2-6332451CBBF2}" type="presParOf" srcId="{AEB913A5-9A1E-4333-A5AA-7E5DD67D7ACF}" destId="{5695D7DE-4264-4AF6-86A7-AD8E434588FC}" srcOrd="0" destOrd="0" presId="urn:microsoft.com/office/officeart/2005/8/layout/orgChart1"/>
+    <dgm:cxn modelId="{51F241B1-6EF1-44C8-AE3B-99216289F5FD}" type="presParOf" srcId="{5695D7DE-4264-4AF6-86A7-AD8E434588FC}" destId="{C9C28003-34CC-4218-92AD-339E101EF213}" srcOrd="0" destOrd="0" presId="urn:microsoft.com/office/officeart/2005/8/layout/orgChart1"/>
+    <dgm:cxn modelId="{A9B9627D-0FED-47B5-9133-5EFEAAF6F85C}" type="presParOf" srcId="{C9C28003-34CC-4218-92AD-339E101EF213}" destId="{5A61F713-F50C-4E13-BF3E-8D4CA5A2C5F4}" srcOrd="0" destOrd="0" presId="urn:microsoft.com/office/officeart/2005/8/layout/orgChart1"/>
+    <dgm:cxn modelId="{8B6EAA86-E369-4362-A08C-CCC8073DD7F0}" type="presParOf" srcId="{C9C28003-34CC-4218-92AD-339E101EF213}" destId="{EB65C991-3EEC-4250-9D3E-9ABC52E519D5}" srcOrd="1" destOrd="0" presId="urn:microsoft.com/office/officeart/2005/8/layout/orgChart1"/>
+    <dgm:cxn modelId="{0C9AF4F9-4BDD-4721-8A1E-9620BBD94995}" type="presParOf" srcId="{5695D7DE-4264-4AF6-86A7-AD8E434588FC}" destId="{CAEC3ADE-18BC-40A6-A648-7119A5182310}" srcOrd="1" destOrd="0" presId="urn:microsoft.com/office/officeart/2005/8/layout/orgChart1"/>
+    <dgm:cxn modelId="{FC76279C-3771-4A53-985E-A6524A312BE0}" type="presParOf" srcId="{CAEC3ADE-18BC-40A6-A648-7119A5182310}" destId="{F9915E6A-767C-408F-84FB-4E1E6AFCC993}" srcOrd="0" destOrd="0" presId="urn:microsoft.com/office/officeart/2005/8/layout/orgChart1"/>
+    <dgm:cxn modelId="{6366D5B4-A60D-4038-97AF-ADD55106C230}" type="presParOf" srcId="{CAEC3ADE-18BC-40A6-A648-7119A5182310}" destId="{886EFBD4-ED6D-43E9-8DA7-071F81DC82BA}" srcOrd="1" destOrd="0" presId="urn:microsoft.com/office/officeart/2005/8/layout/orgChart1"/>
+    <dgm:cxn modelId="{906F1A7A-F6A3-4662-A595-D3E912DC02C8}" type="presParOf" srcId="{886EFBD4-ED6D-43E9-8DA7-071F81DC82BA}" destId="{0D803E86-0215-43A9-98CF-0B5C1C5BDBF8}" srcOrd="0" destOrd="0" presId="urn:microsoft.com/office/officeart/2005/8/layout/orgChart1"/>
+    <dgm:cxn modelId="{7F6B04B5-5A0D-4BC9-8BA8-9000CA730911}" type="presParOf" srcId="{0D803E86-0215-43A9-98CF-0B5C1C5BDBF8}" destId="{841052B3-1B3C-4242-BFCF-02D7D82E7620}" srcOrd="0" destOrd="0" presId="urn:microsoft.com/office/officeart/2005/8/layout/orgChart1"/>
+    <dgm:cxn modelId="{477B8138-A0C0-4EE3-BDD6-43EBAEE4B91B}" type="presParOf" srcId="{0D803E86-0215-43A9-98CF-0B5C1C5BDBF8}" destId="{28D1BA79-6F27-47C6-86E5-74CBC4AA64ED}" srcOrd="1" destOrd="0" presId="urn:microsoft.com/office/officeart/2005/8/layout/orgChart1"/>
+    <dgm:cxn modelId="{00A0652B-6E26-491A-A3A7-EDB61FB311A9}" type="presParOf" srcId="{886EFBD4-ED6D-43E9-8DA7-071F81DC82BA}" destId="{64F262DC-2E11-4291-8150-AEA5742258CC}" srcOrd="1" destOrd="0" presId="urn:microsoft.com/office/officeart/2005/8/layout/orgChart1"/>
+    <dgm:cxn modelId="{BAED3721-6840-44AD-AB64-D3F91265CAC8}" type="presParOf" srcId="{64F262DC-2E11-4291-8150-AEA5742258CC}" destId="{9F3A4358-089E-44C3-8B96-9FCCC593D58A}" srcOrd="0" destOrd="0" presId="urn:microsoft.com/office/officeart/2005/8/layout/orgChart1"/>
+    <dgm:cxn modelId="{F7F99CB5-451A-4851-B55A-AAF65C2AE912}" type="presParOf" srcId="{64F262DC-2E11-4291-8150-AEA5742258CC}" destId="{CF39138F-F35E-4442-80B8-DED7EF0CD74F}" srcOrd="1" destOrd="0" presId="urn:microsoft.com/office/officeart/2005/8/layout/orgChart1"/>
+    <dgm:cxn modelId="{0BBD81BB-A646-4F8D-9D56-B2B432D24D18}" type="presParOf" srcId="{CF39138F-F35E-4442-80B8-DED7EF0CD74F}" destId="{CF7A141E-2505-4E80-AE0E-3FD7DA733259}" srcOrd="0" destOrd="0" presId="urn:microsoft.com/office/officeart/2005/8/layout/orgChart1"/>
+    <dgm:cxn modelId="{52E4A24A-331A-4A34-81FD-70F834901D36}" type="presParOf" srcId="{CF7A141E-2505-4E80-AE0E-3FD7DA733259}" destId="{E7545771-9375-41F9-921A-7138F55B8BB8}" srcOrd="0" destOrd="0" presId="urn:microsoft.com/office/officeart/2005/8/layout/orgChart1"/>
+    <dgm:cxn modelId="{CE9F6D67-6B51-4889-89DF-E000F246F15E}" type="presParOf" srcId="{CF7A141E-2505-4E80-AE0E-3FD7DA733259}" destId="{2B441707-6BA5-42A3-A69C-DE2A977609C3}" srcOrd="1" destOrd="0" presId="urn:microsoft.com/office/officeart/2005/8/layout/orgChart1"/>
+    <dgm:cxn modelId="{72E9A3C1-0AFB-485F-BDB7-2BDF0E917C23}" type="presParOf" srcId="{CF39138F-F35E-4442-80B8-DED7EF0CD74F}" destId="{55D815D5-10BB-46C4-B134-6AF85362BC68}" srcOrd="1" destOrd="0" presId="urn:microsoft.com/office/officeart/2005/8/layout/orgChart1"/>
+    <dgm:cxn modelId="{28A7CF08-0D59-48A6-9B7E-6FE7A5F836B9}" type="presParOf" srcId="{CF39138F-F35E-4442-80B8-DED7EF0CD74F}" destId="{82F16DEA-B5F5-4DE9-9689-7F9EE3F1429D}" srcOrd="2" destOrd="0" presId="urn:microsoft.com/office/officeart/2005/8/layout/orgChart1"/>
+    <dgm:cxn modelId="{8ED321F3-9A74-4C9C-A318-B8949A1ED9E4}" type="presParOf" srcId="{886EFBD4-ED6D-43E9-8DA7-071F81DC82BA}" destId="{C38153BE-CD30-4E6F-8D54-218DBD5CC1C3}" srcOrd="2" destOrd="0" presId="urn:microsoft.com/office/officeart/2005/8/layout/orgChart1"/>
+    <dgm:cxn modelId="{431BFA24-9EA1-4A6C-BF5F-B28B7746A5A0}" type="presParOf" srcId="{CAEC3ADE-18BC-40A6-A648-7119A5182310}" destId="{AA471A32-DE21-41B5-A081-1DC37FF81B09}" srcOrd="2" destOrd="0" presId="urn:microsoft.com/office/officeart/2005/8/layout/orgChart1"/>
+    <dgm:cxn modelId="{35A68B5F-7665-4A07-9260-D9018D5EF2BC}" type="presParOf" srcId="{CAEC3ADE-18BC-40A6-A648-7119A5182310}" destId="{2CFEDBF3-7403-4AEF-B309-784FE1EE46F4}" srcOrd="3" destOrd="0" presId="urn:microsoft.com/office/officeart/2005/8/layout/orgChart1"/>
+    <dgm:cxn modelId="{C8580423-14DF-4713-814F-0EE3186B4603}" type="presParOf" srcId="{2CFEDBF3-7403-4AEF-B309-784FE1EE46F4}" destId="{B0E6185F-9676-41DB-B03C-EF2877D6676F}" srcOrd="0" destOrd="0" presId="urn:microsoft.com/office/officeart/2005/8/layout/orgChart1"/>
+    <dgm:cxn modelId="{855A1317-686E-4A25-A4DE-34B5CF92D586}" type="presParOf" srcId="{B0E6185F-9676-41DB-B03C-EF2877D6676F}" destId="{7759D4D3-6CD7-4E66-A1B6-9771D2F4A7F8}" srcOrd="0" destOrd="0" presId="urn:microsoft.com/office/officeart/2005/8/layout/orgChart1"/>
+    <dgm:cxn modelId="{0ADF5D28-C44A-444C-85B8-C5C7E37EAFA0}" type="presParOf" srcId="{B0E6185F-9676-41DB-B03C-EF2877D6676F}" destId="{7D8DA492-99E3-411E-934C-F93996356533}" srcOrd="1" destOrd="0" presId="urn:microsoft.com/office/officeart/2005/8/layout/orgChart1"/>
+    <dgm:cxn modelId="{EAFEA63B-6E78-41A0-99B2-743C1A579929}" type="presParOf" srcId="{2CFEDBF3-7403-4AEF-B309-784FE1EE46F4}" destId="{EB6C3722-2783-4C18-BF73-C1FE10DCA257}" srcOrd="1" destOrd="0" presId="urn:microsoft.com/office/officeart/2005/8/layout/orgChart1"/>
+    <dgm:cxn modelId="{AD5C3438-5F95-44D3-A50F-0C8BB96484BC}" type="presParOf" srcId="{EB6C3722-2783-4C18-BF73-C1FE10DCA257}" destId="{30B0B430-63A4-4CD5-8917-9127D799E35E}" srcOrd="0" destOrd="0" presId="urn:microsoft.com/office/officeart/2005/8/layout/orgChart1"/>
+    <dgm:cxn modelId="{0B52BEEE-C5A8-40E2-85C8-2EADAAA75BB9}" type="presParOf" srcId="{EB6C3722-2783-4C18-BF73-C1FE10DCA257}" destId="{25AA5F86-D5C4-4E82-8EE2-B7D61010CC2C}" srcOrd="1" destOrd="0" presId="urn:microsoft.com/office/officeart/2005/8/layout/orgChart1"/>
+    <dgm:cxn modelId="{0A0A4DB5-367F-4A92-A4B8-8B4F66DAAE80}" type="presParOf" srcId="{25AA5F86-D5C4-4E82-8EE2-B7D61010CC2C}" destId="{E7F1CDF6-7747-49C9-A4E1-0E1D966E1720}" srcOrd="0" destOrd="0" presId="urn:microsoft.com/office/officeart/2005/8/layout/orgChart1"/>
+    <dgm:cxn modelId="{C6415510-444A-4DAE-966F-2F4D963B400F}" type="presParOf" srcId="{E7F1CDF6-7747-49C9-A4E1-0E1D966E1720}" destId="{1CADD8C4-E759-489F-A91F-D248CD13D969}" srcOrd="0" destOrd="0" presId="urn:microsoft.com/office/officeart/2005/8/layout/orgChart1"/>
+    <dgm:cxn modelId="{59D915DC-373E-4951-A09A-3D7D3A6F2127}" type="presParOf" srcId="{E7F1CDF6-7747-49C9-A4E1-0E1D966E1720}" destId="{82A9860A-5C5B-4C0A-B7B0-4A9778843DDA}" srcOrd="1" destOrd="0" presId="urn:microsoft.com/office/officeart/2005/8/layout/orgChart1"/>
+    <dgm:cxn modelId="{B8E90139-F94F-48CD-9582-476415B70112}" type="presParOf" srcId="{25AA5F86-D5C4-4E82-8EE2-B7D61010CC2C}" destId="{1E9A029F-558A-4763-B1D9-2F20EBFEFFD3}" srcOrd="1" destOrd="0" presId="urn:microsoft.com/office/officeart/2005/8/layout/orgChart1"/>
+    <dgm:cxn modelId="{09733BAA-59FA-4C6C-8764-1654836A1E39}" type="presParOf" srcId="{1E9A029F-558A-4763-B1D9-2F20EBFEFFD3}" destId="{228B133C-4703-42BD-AD97-00A480EA8E0A}" srcOrd="0" destOrd="0" presId="urn:microsoft.com/office/officeart/2005/8/layout/orgChart1"/>
+    <dgm:cxn modelId="{3D22316E-288E-426F-88BA-930DA0736B3E}" type="presParOf" srcId="{1E9A029F-558A-4763-B1D9-2F20EBFEFFD3}" destId="{64171C59-BA34-4A80-9B0A-E9265994D6E2}" srcOrd="1" destOrd="0" presId="urn:microsoft.com/office/officeart/2005/8/layout/orgChart1"/>
+    <dgm:cxn modelId="{D913B520-8DCB-4946-B577-44EA51A70A75}" type="presParOf" srcId="{64171C59-BA34-4A80-9B0A-E9265994D6E2}" destId="{2F0BB302-48DA-47AF-8B6D-AC82840233DE}" srcOrd="0" destOrd="0" presId="urn:microsoft.com/office/officeart/2005/8/layout/orgChart1"/>
+    <dgm:cxn modelId="{1349EC69-57A1-4EC7-9E4D-8464128220DB}" type="presParOf" srcId="{2F0BB302-48DA-47AF-8B6D-AC82840233DE}" destId="{93FD2708-B773-421B-AF52-FDF062D88CFD}" srcOrd="0" destOrd="0" presId="urn:microsoft.com/office/officeart/2005/8/layout/orgChart1"/>
+    <dgm:cxn modelId="{8D7BDBFA-9757-477C-B2AE-66ACC3E99AE8}" type="presParOf" srcId="{2F0BB302-48DA-47AF-8B6D-AC82840233DE}" destId="{E9B1065C-2D9F-4255-9AA8-518D6EA2B917}" srcOrd="1" destOrd="0" presId="urn:microsoft.com/office/officeart/2005/8/layout/orgChart1"/>
+    <dgm:cxn modelId="{BF61EB74-1D86-4436-9CDF-156AF2701F14}" type="presParOf" srcId="{64171C59-BA34-4A80-9B0A-E9265994D6E2}" destId="{782841BE-ADE6-445E-A1B7-E51B2CC82786}" srcOrd="1" destOrd="0" presId="urn:microsoft.com/office/officeart/2005/8/layout/orgChart1"/>
+    <dgm:cxn modelId="{29788E5B-F537-4EFF-B5ED-317042851CC5}" type="presParOf" srcId="{64171C59-BA34-4A80-9B0A-E9265994D6E2}" destId="{E2B178A0-8AF3-4E50-BF50-0BE8E224A370}" srcOrd="2" destOrd="0" presId="urn:microsoft.com/office/officeart/2005/8/layout/orgChart1"/>
+    <dgm:cxn modelId="{CACDB6BE-F372-4AA7-83E4-BE7F1706EC82}" type="presParOf" srcId="{1E9A029F-558A-4763-B1D9-2F20EBFEFFD3}" destId="{DFA3A216-5A92-4F5A-A3B1-F43D0CE2A84E}" srcOrd="2" destOrd="0" presId="urn:microsoft.com/office/officeart/2005/8/layout/orgChart1"/>
+    <dgm:cxn modelId="{D65014BA-FB87-4C54-A8E5-9B0606C96E2D}" type="presParOf" srcId="{1E9A029F-558A-4763-B1D9-2F20EBFEFFD3}" destId="{E010143C-E8F6-4F8E-A141-7E7D29628DDC}" srcOrd="3" destOrd="0" presId="urn:microsoft.com/office/officeart/2005/8/layout/orgChart1"/>
+    <dgm:cxn modelId="{46E3A00D-5747-4745-AC67-581F6177C10C}" type="presParOf" srcId="{E010143C-E8F6-4F8E-A141-7E7D29628DDC}" destId="{DAE67145-46D0-4836-80A8-2BDBA8392105}" srcOrd="0" destOrd="0" presId="urn:microsoft.com/office/officeart/2005/8/layout/orgChart1"/>
+    <dgm:cxn modelId="{3010E5D5-51D5-40FC-93D0-407D6D14092F}" type="presParOf" srcId="{DAE67145-46D0-4836-80A8-2BDBA8392105}" destId="{F675F182-60AC-48D6-9DDD-01FF83B3036D}" srcOrd="0" destOrd="0" presId="urn:microsoft.com/office/officeart/2005/8/layout/orgChart1"/>
+    <dgm:cxn modelId="{6A389207-2929-496C-AB5E-63A99A5C5906}" type="presParOf" srcId="{DAE67145-46D0-4836-80A8-2BDBA8392105}" destId="{5922A151-FF75-4782-AC98-B34E0A8E0673}" srcOrd="1" destOrd="0" presId="urn:microsoft.com/office/officeart/2005/8/layout/orgChart1"/>
+    <dgm:cxn modelId="{5CC60731-C887-4048-A7CC-BFA915F22DCB}" type="presParOf" srcId="{E010143C-E8F6-4F8E-A141-7E7D29628DDC}" destId="{407E22B6-0023-481C-BD9B-09D4A3078CE2}" srcOrd="1" destOrd="0" presId="urn:microsoft.com/office/officeart/2005/8/layout/orgChart1"/>
+    <dgm:cxn modelId="{473A6CA8-4E4F-4DB7-9D9E-451767B0F49D}" type="presParOf" srcId="{E010143C-E8F6-4F8E-A141-7E7D29628DDC}" destId="{E768C5F1-6B2B-448F-BFEC-C46DC52C550E}" srcOrd="2" destOrd="0" presId="urn:microsoft.com/office/officeart/2005/8/layout/orgChart1"/>
+    <dgm:cxn modelId="{1186332A-51A1-4DF8-9E16-EF39AB3DF108}" type="presParOf" srcId="{1E9A029F-558A-4763-B1D9-2F20EBFEFFD3}" destId="{2061E0FC-B94B-4B78-AE35-0221A77BAC78}" srcOrd="4" destOrd="0" presId="urn:microsoft.com/office/officeart/2005/8/layout/orgChart1"/>
+    <dgm:cxn modelId="{60219939-479E-4CAE-AA8A-1ACC59547BB6}" type="presParOf" srcId="{1E9A029F-558A-4763-B1D9-2F20EBFEFFD3}" destId="{42404F10-D323-4BB9-9633-C91FAC22FEEF}" srcOrd="5" destOrd="0" presId="urn:microsoft.com/office/officeart/2005/8/layout/orgChart1"/>
+    <dgm:cxn modelId="{27027028-D832-4783-BEE5-4E34AA03BB38}" type="presParOf" srcId="{42404F10-D323-4BB9-9633-C91FAC22FEEF}" destId="{4B63F91B-2EB2-40BE-955C-D927CE5235FE}" srcOrd="0" destOrd="0" presId="urn:microsoft.com/office/officeart/2005/8/layout/orgChart1"/>
+    <dgm:cxn modelId="{383DC51E-DEA1-4E9F-A8A5-1833FAFED708}" type="presParOf" srcId="{4B63F91B-2EB2-40BE-955C-D927CE5235FE}" destId="{E90F4E0E-A935-4DA4-9082-58B344F1F7E8}" srcOrd="0" destOrd="0" presId="urn:microsoft.com/office/officeart/2005/8/layout/orgChart1"/>
+    <dgm:cxn modelId="{D87B856C-5A1B-42A4-AE55-F0E7C6FB7CFD}" type="presParOf" srcId="{4B63F91B-2EB2-40BE-955C-D927CE5235FE}" destId="{6D378D83-7625-4586-B0AD-C4550F7DBB5F}" srcOrd="1" destOrd="0" presId="urn:microsoft.com/office/officeart/2005/8/layout/orgChart1"/>
+    <dgm:cxn modelId="{EE605EAD-1480-4AA8-9B39-FB696042FC3B}" type="presParOf" srcId="{42404F10-D323-4BB9-9633-C91FAC22FEEF}" destId="{DC855862-6D2C-4EAC-9DFA-9132FE94DF12}" srcOrd="1" destOrd="0" presId="urn:microsoft.com/office/officeart/2005/8/layout/orgChart1"/>
+    <dgm:cxn modelId="{5ECDB899-2DD0-4D07-8CC5-AC14BAAF7B17}" type="presParOf" srcId="{42404F10-D323-4BB9-9633-C91FAC22FEEF}" destId="{1DB28690-ACEF-4CEB-989E-EE73944C6018}" srcOrd="2" destOrd="0" presId="urn:microsoft.com/office/officeart/2005/8/layout/orgChart1"/>
+    <dgm:cxn modelId="{87092224-779E-4198-83C4-3A8AC18CCE83}" type="presParOf" srcId="{1E9A029F-558A-4763-B1D9-2F20EBFEFFD3}" destId="{F70185E9-0B55-43C7-9B29-EED2AA715C29}" srcOrd="6" destOrd="0" presId="urn:microsoft.com/office/officeart/2005/8/layout/orgChart1"/>
+    <dgm:cxn modelId="{3BD3D178-AB0C-479E-AEA9-1F395DEB5ECD}" type="presParOf" srcId="{1E9A029F-558A-4763-B1D9-2F20EBFEFFD3}" destId="{FC0FB6FC-7AEE-42B0-A9B9-8FCED7DB4AC9}" srcOrd="7" destOrd="0" presId="urn:microsoft.com/office/officeart/2005/8/layout/orgChart1"/>
+    <dgm:cxn modelId="{C4A7C3D7-A709-4D44-814A-53488F87DAE1}" type="presParOf" srcId="{FC0FB6FC-7AEE-42B0-A9B9-8FCED7DB4AC9}" destId="{A0B76BEB-8CD8-4DF9-85CE-86C1FC516C0D}" srcOrd="0" destOrd="0" presId="urn:microsoft.com/office/officeart/2005/8/layout/orgChart1"/>
+    <dgm:cxn modelId="{3FC302FD-BF51-41FD-AFD1-5B32BE814A16}" type="presParOf" srcId="{A0B76BEB-8CD8-4DF9-85CE-86C1FC516C0D}" destId="{B93D6EEB-0F0C-4739-A351-4A9B247663BF}" srcOrd="0" destOrd="0" presId="urn:microsoft.com/office/officeart/2005/8/layout/orgChart1"/>
+    <dgm:cxn modelId="{B0F748F3-EC2F-4B2A-B742-47E97C36249E}" type="presParOf" srcId="{A0B76BEB-8CD8-4DF9-85CE-86C1FC516C0D}" destId="{CE7445EF-C806-494A-B4B8-86CC19BA1072}" srcOrd="1" destOrd="0" presId="urn:microsoft.com/office/officeart/2005/8/layout/orgChart1"/>
+    <dgm:cxn modelId="{7C40C315-F038-47B3-BD56-FCA4714012A2}" type="presParOf" srcId="{FC0FB6FC-7AEE-42B0-A9B9-8FCED7DB4AC9}" destId="{E35681B9-CDF6-42B6-A9B5-129E9CF2455D}" srcOrd="1" destOrd="0" presId="urn:microsoft.com/office/officeart/2005/8/layout/orgChart1"/>
+    <dgm:cxn modelId="{6A744636-D1B7-4340-B305-88C55CB93995}" type="presParOf" srcId="{FC0FB6FC-7AEE-42B0-A9B9-8FCED7DB4AC9}" destId="{BA1CD723-C0E0-41BF-9BE2-13B0C023F546}" srcOrd="2" destOrd="0" presId="urn:microsoft.com/office/officeart/2005/8/layout/orgChart1"/>
+    <dgm:cxn modelId="{7AA43E6E-47DE-4D10-9D28-BC70EEEF6BA4}" type="presParOf" srcId="{1E9A029F-558A-4763-B1D9-2F20EBFEFFD3}" destId="{494818F8-1CAD-4965-9866-41B2C1608F7C}" srcOrd="8" destOrd="0" presId="urn:microsoft.com/office/officeart/2005/8/layout/orgChart1"/>
+    <dgm:cxn modelId="{52B0BA22-687B-4A1E-942B-82A7C23EE792}" type="presParOf" srcId="{1E9A029F-558A-4763-B1D9-2F20EBFEFFD3}" destId="{1BE53254-FA85-4820-8F9C-217F894D8FBB}" srcOrd="9" destOrd="0" presId="urn:microsoft.com/office/officeart/2005/8/layout/orgChart1"/>
+    <dgm:cxn modelId="{31F020FC-1309-4A77-8B8F-F1F51E7CA38B}" type="presParOf" srcId="{1BE53254-FA85-4820-8F9C-217F894D8FBB}" destId="{0963DF43-8254-4DD7-B03E-4C171241C608}" srcOrd="0" destOrd="0" presId="urn:microsoft.com/office/officeart/2005/8/layout/orgChart1"/>
+    <dgm:cxn modelId="{26D27416-C069-4D3D-B51C-8A355F232F57}" type="presParOf" srcId="{0963DF43-8254-4DD7-B03E-4C171241C608}" destId="{19E80D28-8F94-442F-B228-811CC7C97169}" srcOrd="0" destOrd="0" presId="urn:microsoft.com/office/officeart/2005/8/layout/orgChart1"/>
+    <dgm:cxn modelId="{8B67EC31-808C-4A8B-B7EA-5FB3BCFB9A62}" type="presParOf" srcId="{0963DF43-8254-4DD7-B03E-4C171241C608}" destId="{860F3FCF-F0E1-4F8D-BDF8-2ED63B9B5849}" srcOrd="1" destOrd="0" presId="urn:microsoft.com/office/officeart/2005/8/layout/orgChart1"/>
+    <dgm:cxn modelId="{B08D5374-2B49-4467-BAA3-C20EC48F3B7F}" type="presParOf" srcId="{1BE53254-FA85-4820-8F9C-217F894D8FBB}" destId="{D9C340C2-2A27-43B3-AE82-9A4D4C97AFBF}" srcOrd="1" destOrd="0" presId="urn:microsoft.com/office/officeart/2005/8/layout/orgChart1"/>
+    <dgm:cxn modelId="{BD02AAED-86F6-4522-BD3A-3A7997EF1C0A}" type="presParOf" srcId="{1BE53254-FA85-4820-8F9C-217F894D8FBB}" destId="{CFFB5D3E-FD05-4D84-90E6-E1A6471EDF02}" srcOrd="2" destOrd="0" presId="urn:microsoft.com/office/officeart/2005/8/layout/orgChart1"/>
+    <dgm:cxn modelId="{4E726DA9-97BF-49B4-B018-492C8497413C}" type="presParOf" srcId="{1E9A029F-558A-4763-B1D9-2F20EBFEFFD3}" destId="{E1A237CB-70A2-4A33-9BA0-50E637F5FE1D}" srcOrd="10" destOrd="0" presId="urn:microsoft.com/office/officeart/2005/8/layout/orgChart1"/>
+    <dgm:cxn modelId="{64402A2E-0B90-4DE8-9B63-0F4716E6E363}" type="presParOf" srcId="{1E9A029F-558A-4763-B1D9-2F20EBFEFFD3}" destId="{E7A312F1-C4A1-48B3-9D59-AD7A3C0011D6}" srcOrd="11" destOrd="0" presId="urn:microsoft.com/office/officeart/2005/8/layout/orgChart1"/>
+    <dgm:cxn modelId="{6897AB0C-63FC-46A2-AE20-A8D0210EE0EE}" type="presParOf" srcId="{E7A312F1-C4A1-48B3-9D59-AD7A3C0011D6}" destId="{2FA7E97A-9711-49EC-A9E6-D149DB06DB84}" srcOrd="0" destOrd="0" presId="urn:microsoft.com/office/officeart/2005/8/layout/orgChart1"/>
+    <dgm:cxn modelId="{FA775FEE-C4E4-4D28-80ED-EB478F88DB52}" type="presParOf" srcId="{2FA7E97A-9711-49EC-A9E6-D149DB06DB84}" destId="{83C1E9E9-6967-46E3-9BCD-8B3D23540C52}" srcOrd="0" destOrd="0" presId="urn:microsoft.com/office/officeart/2005/8/layout/orgChart1"/>
+    <dgm:cxn modelId="{B445F766-D75B-477D-AD8C-80B90E64E164}" type="presParOf" srcId="{2FA7E97A-9711-49EC-A9E6-D149DB06DB84}" destId="{220B24AE-9CA2-47B4-85BB-E0AFE3A16A06}" srcOrd="1" destOrd="0" presId="urn:microsoft.com/office/officeart/2005/8/layout/orgChart1"/>
+    <dgm:cxn modelId="{BD23C2A8-F171-46D0-80A9-B9B36D316812}" type="presParOf" srcId="{E7A312F1-C4A1-48B3-9D59-AD7A3C0011D6}" destId="{ED57E2AD-67B4-45E8-9060-B4B4E97B8C78}" srcOrd="1" destOrd="0" presId="urn:microsoft.com/office/officeart/2005/8/layout/orgChart1"/>
+    <dgm:cxn modelId="{D1451A47-43E6-4005-967A-AFA3AD3A9D16}" type="presParOf" srcId="{E7A312F1-C4A1-48B3-9D59-AD7A3C0011D6}" destId="{E80283DF-7392-4B94-88F4-6DE37CA7FC16}" srcOrd="2" destOrd="0" presId="urn:microsoft.com/office/officeart/2005/8/layout/orgChart1"/>
+    <dgm:cxn modelId="{8FE7C68B-2BF6-4963-8BE1-272328CDE9AB}" type="presParOf" srcId="{25AA5F86-D5C4-4E82-8EE2-B7D61010CC2C}" destId="{5D195B97-9DA3-4FB7-82CC-784735E9C402}" srcOrd="2" destOrd="0" presId="urn:microsoft.com/office/officeart/2005/8/layout/orgChart1"/>
+    <dgm:cxn modelId="{4FD5D884-69C7-4A04-9E2D-EFF22102A49B}" type="presParOf" srcId="{2CFEDBF3-7403-4AEF-B309-784FE1EE46F4}" destId="{DBA7EE85-3328-42D6-81A0-98B9BB26D706}" srcOrd="2" destOrd="0" presId="urn:microsoft.com/office/officeart/2005/8/layout/orgChart1"/>
+    <dgm:cxn modelId="{7C991A9D-BCA7-4725-813B-5A29ECD6328B}" type="presParOf" srcId="{CAEC3ADE-18BC-40A6-A648-7119A5182310}" destId="{D2D63F7B-749C-47CF-A5A0-C76A4AFF33C3}" srcOrd="4" destOrd="0" presId="urn:microsoft.com/office/officeart/2005/8/layout/orgChart1"/>
+    <dgm:cxn modelId="{8F3D6D69-7B64-444B-B990-5C4D66E5A791}" type="presParOf" srcId="{CAEC3ADE-18BC-40A6-A648-7119A5182310}" destId="{BCB4CD87-2C93-4F48-A7F4-19F06958BF0F}" srcOrd="5" destOrd="0" presId="urn:microsoft.com/office/officeart/2005/8/layout/orgChart1"/>
+    <dgm:cxn modelId="{4E1A7427-BD27-45E3-B369-0D426539B803}" type="presParOf" srcId="{BCB4CD87-2C93-4F48-A7F4-19F06958BF0F}" destId="{DC019D4D-7808-46A1-8B95-B427DCCC7E20}" srcOrd="0" destOrd="0" presId="urn:microsoft.com/office/officeart/2005/8/layout/orgChart1"/>
+    <dgm:cxn modelId="{440D7885-5790-4200-897E-E3A2917FC6DC}" type="presParOf" srcId="{DC019D4D-7808-46A1-8B95-B427DCCC7E20}" destId="{8D11B44B-2639-4B4B-B802-8609B78527F7}" srcOrd="0" destOrd="0" presId="urn:microsoft.com/office/officeart/2005/8/layout/orgChart1"/>
+    <dgm:cxn modelId="{7104AD42-6E72-42DE-8C7F-F1D8801DD42C}" type="presParOf" srcId="{DC019D4D-7808-46A1-8B95-B427DCCC7E20}" destId="{65B348B0-2E48-4663-8FC1-F4167D0EB07C}" srcOrd="1" destOrd="0" presId="urn:microsoft.com/office/officeart/2005/8/layout/orgChart1"/>
+    <dgm:cxn modelId="{4B91767E-8DE2-482F-AA74-9F8C8D37C18F}" type="presParOf" srcId="{BCB4CD87-2C93-4F48-A7F4-19F06958BF0F}" destId="{36E9BC12-8B0C-49F8-BD40-6732159722E2}" srcOrd="1" destOrd="0" presId="urn:microsoft.com/office/officeart/2005/8/layout/orgChart1"/>
+    <dgm:cxn modelId="{92C58C97-EB58-4E92-98ED-E3C31959EB66}" type="presParOf" srcId="{36E9BC12-8B0C-49F8-BD40-6732159722E2}" destId="{75D9ADEC-39A8-489F-872D-5325EDF46F0A}" srcOrd="0" destOrd="0" presId="urn:microsoft.com/office/officeart/2005/8/layout/orgChart1"/>
+    <dgm:cxn modelId="{6175C19D-D7A0-467F-AE0D-C2D95D3DDC3F}" type="presParOf" srcId="{36E9BC12-8B0C-49F8-BD40-6732159722E2}" destId="{2019D08B-1B3B-49CC-BFFF-7F25BFEEF59F}" srcOrd="1" destOrd="0" presId="urn:microsoft.com/office/officeart/2005/8/layout/orgChart1"/>
+    <dgm:cxn modelId="{60880493-C8DA-43C8-96B3-16B244BCB96F}" type="presParOf" srcId="{2019D08B-1B3B-49CC-BFFF-7F25BFEEF59F}" destId="{0050A83D-F722-41D4-A8F4-1FFB417CB485}" srcOrd="0" destOrd="0" presId="urn:microsoft.com/office/officeart/2005/8/layout/orgChart1"/>
+    <dgm:cxn modelId="{1A9E6033-3E77-4BB3-8082-3F5D1B14D165}" type="presParOf" srcId="{0050A83D-F722-41D4-A8F4-1FFB417CB485}" destId="{C3DDC815-C8BB-4D7D-89D0-7DC8C549287D}" srcOrd="0" destOrd="0" presId="urn:microsoft.com/office/officeart/2005/8/layout/orgChart1"/>
+    <dgm:cxn modelId="{76B971A8-5C08-4D69-9CFB-0791D63F2674}" type="presParOf" srcId="{0050A83D-F722-41D4-A8F4-1FFB417CB485}" destId="{6522FE29-9034-440C-834E-AA14265C37FE}" srcOrd="1" destOrd="0" presId="urn:microsoft.com/office/officeart/2005/8/layout/orgChart1"/>
+    <dgm:cxn modelId="{AA2B671A-8588-432E-B464-F1BB5B24A82B}" type="presParOf" srcId="{2019D08B-1B3B-49CC-BFFF-7F25BFEEF59F}" destId="{73AC967B-765B-4513-856A-A0E6AC93BC6D}" srcOrd="1" destOrd="0" presId="urn:microsoft.com/office/officeart/2005/8/layout/orgChart1"/>
+    <dgm:cxn modelId="{0E821431-ABBC-44B4-A91D-0ADF597AD9A5}" type="presParOf" srcId="{73AC967B-765B-4513-856A-A0E6AC93BC6D}" destId="{AC4BA57A-9B43-4468-AA02-5265613DEA37}" srcOrd="0" destOrd="0" presId="urn:microsoft.com/office/officeart/2005/8/layout/orgChart1"/>
+    <dgm:cxn modelId="{01D621F3-636B-4FDC-890D-DAF2DEF00A38}" type="presParOf" srcId="{73AC967B-765B-4513-856A-A0E6AC93BC6D}" destId="{898033B9-02A7-4BB9-9ED4-C4541941B2C1}" srcOrd="1" destOrd="0" presId="urn:microsoft.com/office/officeart/2005/8/layout/orgChart1"/>
+    <dgm:cxn modelId="{34E32B38-C0F2-4E55-B74D-B94479E2C1BC}" type="presParOf" srcId="{898033B9-02A7-4BB9-9ED4-C4541941B2C1}" destId="{54FB4D90-C6A0-4E53-A995-A1129F17ADEA}" srcOrd="0" destOrd="0" presId="urn:microsoft.com/office/officeart/2005/8/layout/orgChart1"/>
+    <dgm:cxn modelId="{189DF019-E53B-484B-9945-CD3E276261C0}" type="presParOf" srcId="{54FB4D90-C6A0-4E53-A995-A1129F17ADEA}" destId="{EDE79E74-9F4B-4625-956C-530E23E3A4E8}" srcOrd="0" destOrd="0" presId="urn:microsoft.com/office/officeart/2005/8/layout/orgChart1"/>
+    <dgm:cxn modelId="{0491816B-0AF3-4D5D-AC92-B4A6A8A35C06}" type="presParOf" srcId="{54FB4D90-C6A0-4E53-A995-A1129F17ADEA}" destId="{81B9836E-3768-476C-B0EB-1C247920FC5E}" srcOrd="1" destOrd="0" presId="urn:microsoft.com/office/officeart/2005/8/layout/orgChart1"/>
+    <dgm:cxn modelId="{5E3D3185-F9DE-403D-836B-52497D9FA79D}" type="presParOf" srcId="{898033B9-02A7-4BB9-9ED4-C4541941B2C1}" destId="{59704F1A-A3B7-4DFC-8F7B-7D237B98588B}" srcOrd="1" destOrd="0" presId="urn:microsoft.com/office/officeart/2005/8/layout/orgChart1"/>
+    <dgm:cxn modelId="{DB1E0C5E-803B-41A0-A7B3-848D05939A49}" type="presParOf" srcId="{898033B9-02A7-4BB9-9ED4-C4541941B2C1}" destId="{7C7CF11E-5342-4142-8DF4-06AA5391CA2D}" srcOrd="2" destOrd="0" presId="urn:microsoft.com/office/officeart/2005/8/layout/orgChart1"/>
+    <dgm:cxn modelId="{BBC58371-75A0-43BA-A6D9-0DA3F30BFDAD}" type="presParOf" srcId="{73AC967B-765B-4513-856A-A0E6AC93BC6D}" destId="{BADF39E2-CE5C-4D19-B86D-C7C543FDACF4}" srcOrd="2" destOrd="0" presId="urn:microsoft.com/office/officeart/2005/8/layout/orgChart1"/>
+    <dgm:cxn modelId="{C3FD6F43-32BE-4200-90B1-F73082CD0DC1}" type="presParOf" srcId="{73AC967B-765B-4513-856A-A0E6AC93BC6D}" destId="{70A4FD1E-FF3B-43C6-8045-2062554F03C4}" srcOrd="3" destOrd="0" presId="urn:microsoft.com/office/officeart/2005/8/layout/orgChart1"/>
+    <dgm:cxn modelId="{867BAAB9-9FD9-42BA-A97C-1FDC63EA466F}" type="presParOf" srcId="{70A4FD1E-FF3B-43C6-8045-2062554F03C4}" destId="{1A8FAE0B-08F1-49B0-96A9-4D9B7075FF01}" srcOrd="0" destOrd="0" presId="urn:microsoft.com/office/officeart/2005/8/layout/orgChart1"/>
+    <dgm:cxn modelId="{5BC9D657-8AAB-4143-8FCA-2ACAAA4A276F}" type="presParOf" srcId="{1A8FAE0B-08F1-49B0-96A9-4D9B7075FF01}" destId="{A3C1E203-895A-4220-A399-92381C518D84}" srcOrd="0" destOrd="0" presId="urn:microsoft.com/office/officeart/2005/8/layout/orgChart1"/>
+    <dgm:cxn modelId="{0227FF88-4C76-4728-9895-D682D4F76645}" type="presParOf" srcId="{1A8FAE0B-08F1-49B0-96A9-4D9B7075FF01}" destId="{BFEE698E-7D2C-4C9F-B867-9302B7D542B0}" srcOrd="1" destOrd="0" presId="urn:microsoft.com/office/officeart/2005/8/layout/orgChart1"/>
+    <dgm:cxn modelId="{ACFFF705-DCC0-498C-964A-EBFCD296C173}" type="presParOf" srcId="{70A4FD1E-FF3B-43C6-8045-2062554F03C4}" destId="{F2BD539B-8434-4304-8D6D-801338C3D8B7}" srcOrd="1" destOrd="0" presId="urn:microsoft.com/office/officeart/2005/8/layout/orgChart1"/>
+    <dgm:cxn modelId="{0B9E5D26-6EEF-4BE2-8FAA-1C3772D050C6}" type="presParOf" srcId="{70A4FD1E-FF3B-43C6-8045-2062554F03C4}" destId="{9F77D071-40C8-47D2-BC21-D93D2D2953E5}" srcOrd="2" destOrd="0" presId="urn:microsoft.com/office/officeart/2005/8/layout/orgChart1"/>
+    <dgm:cxn modelId="{7C78DD48-1032-401B-9CE0-AFC622028165}" type="presParOf" srcId="{73AC967B-765B-4513-856A-A0E6AC93BC6D}" destId="{272425EF-174F-4CE5-BD4D-A2CAD1C561DC}" srcOrd="4" destOrd="0" presId="urn:microsoft.com/office/officeart/2005/8/layout/orgChart1"/>
+    <dgm:cxn modelId="{070E7C88-903B-4D3A-AD08-648C649E9CD1}" type="presParOf" srcId="{73AC967B-765B-4513-856A-A0E6AC93BC6D}" destId="{F0AEFC0D-1ED7-4180-85F0-E351246F81CF}" srcOrd="5" destOrd="0" presId="urn:microsoft.com/office/officeart/2005/8/layout/orgChart1"/>
+    <dgm:cxn modelId="{9EF06D27-25B4-4A76-8881-F05E83927EA7}" type="presParOf" srcId="{F0AEFC0D-1ED7-4180-85F0-E351246F81CF}" destId="{94167461-4D3A-4EFC-976B-242042845158}" srcOrd="0" destOrd="0" presId="urn:microsoft.com/office/officeart/2005/8/layout/orgChart1"/>
+    <dgm:cxn modelId="{5EC0B94B-B31C-42FC-B305-8AC976B4CF0C}" type="presParOf" srcId="{94167461-4D3A-4EFC-976B-242042845158}" destId="{FCECEA86-1960-4665-8F72-083DC2F377DF}" srcOrd="0" destOrd="0" presId="urn:microsoft.com/office/officeart/2005/8/layout/orgChart1"/>
+    <dgm:cxn modelId="{7A2666C3-6B16-4213-BA66-729FCE34CAFC}" type="presParOf" srcId="{94167461-4D3A-4EFC-976B-242042845158}" destId="{C888F1C9-9111-4918-8F9E-0BBCC5D257E4}" srcOrd="1" destOrd="0" presId="urn:microsoft.com/office/officeart/2005/8/layout/orgChart1"/>
+    <dgm:cxn modelId="{BC304450-6571-4338-AE83-D847A7178EF5}" type="presParOf" srcId="{F0AEFC0D-1ED7-4180-85F0-E351246F81CF}" destId="{BD06BEE5-7AFC-45E2-B9AA-D151911F38E9}" srcOrd="1" destOrd="0" presId="urn:microsoft.com/office/officeart/2005/8/layout/orgChart1"/>
+    <dgm:cxn modelId="{4DA87227-1727-4223-BE56-AF7036FC1882}" type="presParOf" srcId="{F0AEFC0D-1ED7-4180-85F0-E351246F81CF}" destId="{8ED12215-E986-46B3-A0ED-7F2D57C34799}" srcOrd="2" destOrd="0" presId="urn:microsoft.com/office/officeart/2005/8/layout/orgChart1"/>
+    <dgm:cxn modelId="{374D51C6-82C9-46CD-AA0E-DC9FD07AB868}" type="presParOf" srcId="{2019D08B-1B3B-49CC-BFFF-7F25BFEEF59F}" destId="{5672674B-22E0-49BC-8D75-72D50F942077}" srcOrd="2" destOrd="0" presId="urn:microsoft.com/office/officeart/2005/8/layout/orgChart1"/>
+    <dgm:cxn modelId="{9E764405-10CB-4DDD-88B2-2732E14CB892}" type="presParOf" srcId="{36E9BC12-8B0C-49F8-BD40-6732159722E2}" destId="{44F1060B-A5F4-4844-BC3F-E038F2A821C6}" srcOrd="2" destOrd="0" presId="urn:microsoft.com/office/officeart/2005/8/layout/orgChart1"/>
+    <dgm:cxn modelId="{9CB12888-FCDB-4985-BE51-1E674CBA155D}" type="presParOf" srcId="{36E9BC12-8B0C-49F8-BD40-6732159722E2}" destId="{52F0EC78-2825-49D6-852B-11A6E4E4E911}" srcOrd="3" destOrd="0" presId="urn:microsoft.com/office/officeart/2005/8/layout/orgChart1"/>
+    <dgm:cxn modelId="{AA8BF36A-8F37-4C21-B6DD-621877A6649A}" type="presParOf" srcId="{52F0EC78-2825-49D6-852B-11A6E4E4E911}" destId="{B6B913EA-7E4A-4EB4-A829-5F380904C517}" srcOrd="0" destOrd="0" presId="urn:microsoft.com/office/officeart/2005/8/layout/orgChart1"/>
+    <dgm:cxn modelId="{0F090220-5ACC-4652-80C2-930F9EC6833E}" type="presParOf" srcId="{B6B913EA-7E4A-4EB4-A829-5F380904C517}" destId="{E1FBF1C4-018E-4561-AE93-0CB32239B602}" srcOrd="0" destOrd="0" presId="urn:microsoft.com/office/officeart/2005/8/layout/orgChart1"/>
+    <dgm:cxn modelId="{09C950D2-DE84-4E68-9226-42EADC50678C}" type="presParOf" srcId="{B6B913EA-7E4A-4EB4-A829-5F380904C517}" destId="{7355BBAC-2FB5-4F89-B15C-4FA38AAD872E}" srcOrd="1" destOrd="0" presId="urn:microsoft.com/office/officeart/2005/8/layout/orgChart1"/>
+    <dgm:cxn modelId="{7F8C4E12-B09C-462A-A25B-9DB540819861}" type="presParOf" srcId="{52F0EC78-2825-49D6-852B-11A6E4E4E911}" destId="{987B6EA1-AB63-4E55-925D-E0616973AA4A}" srcOrd="1" destOrd="0" presId="urn:microsoft.com/office/officeart/2005/8/layout/orgChart1"/>
+    <dgm:cxn modelId="{A4119A61-D8DC-41C8-917A-8B429F2E78FD}" type="presParOf" srcId="{52F0EC78-2825-49D6-852B-11A6E4E4E911}" destId="{343D6A1D-2DFB-44CB-B867-F95C2713C9BB}" srcOrd="2" destOrd="0" presId="urn:microsoft.com/office/officeart/2005/8/layout/orgChart1"/>
+    <dgm:cxn modelId="{9A6953E1-F416-4660-8FC9-AE169177F682}" type="presParOf" srcId="{BCB4CD87-2C93-4F48-A7F4-19F06958BF0F}" destId="{1445795F-15B0-47A0-8CFB-C70AA43D5FB7}" srcOrd="2" destOrd="0" presId="urn:microsoft.com/office/officeart/2005/8/layout/orgChart1"/>
+    <dgm:cxn modelId="{F810172D-101C-4D1B-92E7-7891F88C0F17}" type="presParOf" srcId="{CAEC3ADE-18BC-40A6-A648-7119A5182310}" destId="{45ADFDE3-C156-47C3-816C-2F4BDCBE8178}" srcOrd="6" destOrd="0" presId="urn:microsoft.com/office/officeart/2005/8/layout/orgChart1"/>
+    <dgm:cxn modelId="{EFEC0AD4-CD48-4E2A-B346-C187DB457193}" type="presParOf" srcId="{CAEC3ADE-18BC-40A6-A648-7119A5182310}" destId="{389C37D4-5231-43B1-BF2F-14BC856F5C4B}" srcOrd="7" destOrd="0" presId="urn:microsoft.com/office/officeart/2005/8/layout/orgChart1"/>
+    <dgm:cxn modelId="{D1A47F49-13C2-4722-B2CC-FBAA873B2C5D}" type="presParOf" srcId="{389C37D4-5231-43B1-BF2F-14BC856F5C4B}" destId="{D945C62D-5E6B-4316-BC11-80857938EB25}" srcOrd="0" destOrd="0" presId="urn:microsoft.com/office/officeart/2005/8/layout/orgChart1"/>
+    <dgm:cxn modelId="{12943F26-4AB7-4AEB-923B-734E876E3087}" type="presParOf" srcId="{D945C62D-5E6B-4316-BC11-80857938EB25}" destId="{70FFA2F2-A1F7-459F-97C6-669BA2546360}" srcOrd="0" destOrd="0" presId="urn:microsoft.com/office/officeart/2005/8/layout/orgChart1"/>
+    <dgm:cxn modelId="{D3F080EF-3549-4FCD-AFCE-0FFE6BC43AFC}" type="presParOf" srcId="{D945C62D-5E6B-4316-BC11-80857938EB25}" destId="{3FFAB367-F4B3-40E7-A5AC-C203FFEFD04C}" srcOrd="1" destOrd="0" presId="urn:microsoft.com/office/officeart/2005/8/layout/orgChart1"/>
+    <dgm:cxn modelId="{75E90828-5A76-4FEB-A6AF-A0255BE5CC6E}" type="presParOf" srcId="{389C37D4-5231-43B1-BF2F-14BC856F5C4B}" destId="{C4B12EF7-B4D4-4C87-8546-F3699AF72DAF}" srcOrd="1" destOrd="0" presId="urn:microsoft.com/office/officeart/2005/8/layout/orgChart1"/>
+    <dgm:cxn modelId="{303FBD40-4B3B-4745-A7E3-53ABF557D1E4}" type="presParOf" srcId="{C4B12EF7-B4D4-4C87-8546-F3699AF72DAF}" destId="{91DFCD1D-5148-4E05-94F2-8F9B34237EC8}" srcOrd="0" destOrd="0" presId="urn:microsoft.com/office/officeart/2005/8/layout/orgChart1"/>
+    <dgm:cxn modelId="{CCF7D1F0-E4DD-4F2B-B16A-B73677C3A639}" type="presParOf" srcId="{C4B12EF7-B4D4-4C87-8546-F3699AF72DAF}" destId="{502F5311-EBAE-4D44-A5F3-721DC0EE43AA}" srcOrd="1" destOrd="0" presId="urn:microsoft.com/office/officeart/2005/8/layout/orgChart1"/>
+    <dgm:cxn modelId="{90A48319-B308-495D-A24A-6E1E9E939492}" type="presParOf" srcId="{502F5311-EBAE-4D44-A5F3-721DC0EE43AA}" destId="{E1B41A0F-8579-45C3-BBE8-A8A4696BCD5C}" srcOrd="0" destOrd="0" presId="urn:microsoft.com/office/officeart/2005/8/layout/orgChart1"/>
+    <dgm:cxn modelId="{58B875AE-C0A5-4254-8D4F-FAEA0EDC5504}" type="presParOf" srcId="{E1B41A0F-8579-45C3-BBE8-A8A4696BCD5C}" destId="{2D3D9BA8-0055-434A-AE1D-CE20786DAEB3}" srcOrd="0" destOrd="0" presId="urn:microsoft.com/office/officeart/2005/8/layout/orgChart1"/>
+    <dgm:cxn modelId="{419967B7-721C-4471-82F9-1F586CF9DE6A}" type="presParOf" srcId="{E1B41A0F-8579-45C3-BBE8-A8A4696BCD5C}" destId="{DCE0A89B-3AFE-431B-ACDA-AA31DEB6D327}" srcOrd="1" destOrd="0" presId="urn:microsoft.com/office/officeart/2005/8/layout/orgChart1"/>
+    <dgm:cxn modelId="{9F1D0EFB-4B1B-417F-9DFD-956285931998}" type="presParOf" srcId="{502F5311-EBAE-4D44-A5F3-721DC0EE43AA}" destId="{6B52EE80-CFB9-48B6-98A3-1FDC0036FC6B}" srcOrd="1" destOrd="0" presId="urn:microsoft.com/office/officeart/2005/8/layout/orgChart1"/>
+    <dgm:cxn modelId="{C93FF79B-8CF9-4D04-BB8E-833DF3916497}" type="presParOf" srcId="{6B52EE80-CFB9-48B6-98A3-1FDC0036FC6B}" destId="{B5A508D8-2FDE-4B65-BB8A-0AE450FA1AED}" srcOrd="0" destOrd="0" presId="urn:microsoft.com/office/officeart/2005/8/layout/orgChart1"/>
+    <dgm:cxn modelId="{F48A90A0-F6B7-402A-8CEB-F8376742ADEF}" type="presParOf" srcId="{6B52EE80-CFB9-48B6-98A3-1FDC0036FC6B}" destId="{AC8231FB-122B-42BE-A412-AB1D0AB96649}" srcOrd="1" destOrd="0" presId="urn:microsoft.com/office/officeart/2005/8/layout/orgChart1"/>
+    <dgm:cxn modelId="{8AAC9EAF-2061-47F3-A6AB-89384F283E35}" type="presParOf" srcId="{AC8231FB-122B-42BE-A412-AB1D0AB96649}" destId="{B5E4B725-527B-4539-BEC1-D8FC9DDE9D1F}" srcOrd="0" destOrd="0" presId="urn:microsoft.com/office/officeart/2005/8/layout/orgChart1"/>
+    <dgm:cxn modelId="{BB26FE91-DA20-427A-BC5B-034A7E463516}" type="presParOf" srcId="{B5E4B725-527B-4539-BEC1-D8FC9DDE9D1F}" destId="{3B962598-C32E-44F7-A841-F3124881B351}" srcOrd="0" destOrd="0" presId="urn:microsoft.com/office/officeart/2005/8/layout/orgChart1"/>
+    <dgm:cxn modelId="{DCCC6DBA-9AC6-48E6-8ED4-EA93EF05BBD1}" type="presParOf" srcId="{B5E4B725-527B-4539-BEC1-D8FC9DDE9D1F}" destId="{E566E285-4A6A-430A-9E9F-5B0E49856899}" srcOrd="1" destOrd="0" presId="urn:microsoft.com/office/officeart/2005/8/layout/orgChart1"/>
+    <dgm:cxn modelId="{FD27553A-9BF2-4AF8-A0BE-3EF6EE948493}" type="presParOf" srcId="{AC8231FB-122B-42BE-A412-AB1D0AB96649}" destId="{51205D89-4F56-409F-951E-B1D6A2FF9286}" srcOrd="1" destOrd="0" presId="urn:microsoft.com/office/officeart/2005/8/layout/orgChart1"/>
+    <dgm:cxn modelId="{25025623-5E4E-4279-BBF6-FF42051CE674}" type="presParOf" srcId="{AC8231FB-122B-42BE-A412-AB1D0AB96649}" destId="{0A86BBC8-0B2B-4850-9DC2-FC5FC1015C91}" srcOrd="2" destOrd="0" presId="urn:microsoft.com/office/officeart/2005/8/layout/orgChart1"/>
+    <dgm:cxn modelId="{F733BD9C-84E2-44F5-914A-B1CDBD52D308}" type="presParOf" srcId="{502F5311-EBAE-4D44-A5F3-721DC0EE43AA}" destId="{27DC8BFF-159A-4471-A6C1-D4C5A4B4B66D}" srcOrd="2" destOrd="0" presId="urn:microsoft.com/office/officeart/2005/8/layout/orgChart1"/>
+    <dgm:cxn modelId="{1073FABF-6F2B-4FC0-ADE3-60B8FE7DC8D0}" type="presParOf" srcId="{C4B12EF7-B4D4-4C87-8546-F3699AF72DAF}" destId="{628F428C-F005-42C7-A687-43FCC40934DA}" srcOrd="2" destOrd="0" presId="urn:microsoft.com/office/officeart/2005/8/layout/orgChart1"/>
+    <dgm:cxn modelId="{858D0C33-99F5-484D-85E8-63D8AD2F749E}" type="presParOf" srcId="{C4B12EF7-B4D4-4C87-8546-F3699AF72DAF}" destId="{9D3E83DB-5C8E-4A18-81C1-CF16D96F0525}" srcOrd="3" destOrd="0" presId="urn:microsoft.com/office/officeart/2005/8/layout/orgChart1"/>
+    <dgm:cxn modelId="{31A261AF-16AE-4B57-84ED-98B9DDB5E9B3}" type="presParOf" srcId="{9D3E83DB-5C8E-4A18-81C1-CF16D96F0525}" destId="{D629223B-9A75-4E94-82DC-AED7E06065D9}" srcOrd="0" destOrd="0" presId="urn:microsoft.com/office/officeart/2005/8/layout/orgChart1"/>
+    <dgm:cxn modelId="{FCB66B90-663A-4EDC-8C3F-9D64336C2B61}" type="presParOf" srcId="{D629223B-9A75-4E94-82DC-AED7E06065D9}" destId="{F35CACBA-F92F-42FB-A690-3BC2B8410C99}" srcOrd="0" destOrd="0" presId="urn:microsoft.com/office/officeart/2005/8/layout/orgChart1"/>
+    <dgm:cxn modelId="{76FB8ECD-D94E-4B9D-8BD7-81F9E3463908}" type="presParOf" srcId="{D629223B-9A75-4E94-82DC-AED7E06065D9}" destId="{AAEE9CC2-D0B5-40BE-8AC5-713275AC5988}" srcOrd="1" destOrd="0" presId="urn:microsoft.com/office/officeart/2005/8/layout/orgChart1"/>
+    <dgm:cxn modelId="{2B628C1E-9CA6-4916-84E8-DEEE3635D14C}" type="presParOf" srcId="{9D3E83DB-5C8E-4A18-81C1-CF16D96F0525}" destId="{D13DD18C-BE82-455F-959F-866B651DBD83}" srcOrd="1" destOrd="0" presId="urn:microsoft.com/office/officeart/2005/8/layout/orgChart1"/>
+    <dgm:cxn modelId="{8E9BA7D7-7433-41CF-9AD0-A2296AC566B5}" type="presParOf" srcId="{D13DD18C-BE82-455F-959F-866B651DBD83}" destId="{9AC0F193-ECA7-4728-A214-7D31071402F7}" srcOrd="0" destOrd="0" presId="urn:microsoft.com/office/officeart/2005/8/layout/orgChart1"/>
+    <dgm:cxn modelId="{1F05E13F-15AF-4780-8BB8-DBAFF573FD4D}" type="presParOf" srcId="{D13DD18C-BE82-455F-959F-866B651DBD83}" destId="{779C204E-719E-47E9-B94E-17680BB3D77A}" srcOrd="1" destOrd="0" presId="urn:microsoft.com/office/officeart/2005/8/layout/orgChart1"/>
+    <dgm:cxn modelId="{A7C7E49B-582E-417A-96B2-2CEB387DD299}" type="presParOf" srcId="{779C204E-719E-47E9-B94E-17680BB3D77A}" destId="{DB975A72-4A83-4E99-9312-C2C2A22D3969}" srcOrd="0" destOrd="0" presId="urn:microsoft.com/office/officeart/2005/8/layout/orgChart1"/>
+    <dgm:cxn modelId="{958C2C86-D61B-4E28-8A99-6BC368241AAB}" type="presParOf" srcId="{DB975A72-4A83-4E99-9312-C2C2A22D3969}" destId="{DC575631-B4DC-46A0-809B-F4A643E40E00}" srcOrd="0" destOrd="0" presId="urn:microsoft.com/office/officeart/2005/8/layout/orgChart1"/>
+    <dgm:cxn modelId="{0F7FF276-1F02-4DE3-9C5A-F7674698EFCF}" type="presParOf" srcId="{DB975A72-4A83-4E99-9312-C2C2A22D3969}" destId="{C4D04144-32D6-4038-903D-B908C7370872}" srcOrd="1" destOrd="0" presId="urn:microsoft.com/office/officeart/2005/8/layout/orgChart1"/>
+    <dgm:cxn modelId="{2950DC4D-9746-495F-A769-A428903D9ABD}" type="presParOf" srcId="{779C204E-719E-47E9-B94E-17680BB3D77A}" destId="{EDC1A0AA-7FAD-40E7-8A93-0A2F7B3912DD}" srcOrd="1" destOrd="0" presId="urn:microsoft.com/office/officeart/2005/8/layout/orgChart1"/>
+    <dgm:cxn modelId="{A7B1BE86-D169-4F77-AAF8-8D718C8E332D}" type="presParOf" srcId="{779C204E-719E-47E9-B94E-17680BB3D77A}" destId="{A052676D-69B5-4331-81E5-7D08893A9B17}" srcOrd="2" destOrd="0" presId="urn:microsoft.com/office/officeart/2005/8/layout/orgChart1"/>
+    <dgm:cxn modelId="{C421D456-BBF8-44E5-899B-E7D74CE0C67F}" type="presParOf" srcId="{9D3E83DB-5C8E-4A18-81C1-CF16D96F0525}" destId="{AF3E1D3B-5BF0-4BA8-8731-10069F07FCB7}" srcOrd="2" destOrd="0" presId="urn:microsoft.com/office/officeart/2005/8/layout/orgChart1"/>
+    <dgm:cxn modelId="{361392D4-753E-457C-B026-A473FD3B6FE6}" type="presParOf" srcId="{389C37D4-5231-43B1-BF2F-14BC856F5C4B}" destId="{FBEC6FE2-79F8-4830-8207-9A1BCEB795FA}" srcOrd="2" destOrd="0" presId="urn:microsoft.com/office/officeart/2005/8/layout/orgChart1"/>
+    <dgm:cxn modelId="{CA620E9E-05BF-445D-9526-CFA419106C56}" type="presParOf" srcId="{5695D7DE-4264-4AF6-86A7-AD8E434588FC}" destId="{A4445615-8A89-4A2F-8913-E769889108EC}" srcOrd="2" destOrd="0" presId="urn:microsoft.com/office/officeart/2005/8/layout/orgChart1"/>
   </dgm:cxnLst>
   <dgm:bg/>
   <dgm:whole/>
@@ -23919,6 +27466,13 @@
         </dgm:presLayoutVars>
       </dgm:prSet>
       <dgm:spPr/>
+      <dgm:t>
+        <a:bodyPr/>
+        <a:lstStyle/>
+        <a:p>
+          <a:endParaRPr lang="es-PE"/>
+        </a:p>
+      </dgm:t>
     </dgm:pt>
     <dgm:pt modelId="{4890EFC8-8F62-42C0-91DF-0EC6593B4ED4}" type="pres">
       <dgm:prSet presAssocID="{49365939-23E2-45AF-8F91-B0A882FD93D1}" presName="node" presStyleLbl="node1" presStyleIdx="0" presStyleCnt="8">
@@ -23938,10 +27492,24 @@
     <dgm:pt modelId="{EEC6E4B8-7F84-4E6B-98ED-D8F59A993F8A}" type="pres">
       <dgm:prSet presAssocID="{717230D2-ADB0-442F-8CD6-78BD00A243A3}" presName="sibTrans" presStyleLbl="sibTrans2D1" presStyleIdx="0" presStyleCnt="8"/>
       <dgm:spPr/>
+      <dgm:t>
+        <a:bodyPr/>
+        <a:lstStyle/>
+        <a:p>
+          <a:endParaRPr lang="es-PE"/>
+        </a:p>
+      </dgm:t>
     </dgm:pt>
     <dgm:pt modelId="{F268045F-D535-4B51-87AB-D91A1E9F5D47}" type="pres">
       <dgm:prSet presAssocID="{717230D2-ADB0-442F-8CD6-78BD00A243A3}" presName="connectorText" presStyleLbl="sibTrans2D1" presStyleIdx="0" presStyleCnt="8"/>
       <dgm:spPr/>
+      <dgm:t>
+        <a:bodyPr/>
+        <a:lstStyle/>
+        <a:p>
+          <a:endParaRPr lang="es-PE"/>
+        </a:p>
+      </dgm:t>
     </dgm:pt>
     <dgm:pt modelId="{13578A00-03A5-44E0-AACA-AA2690AC8C1D}" type="pres">
       <dgm:prSet presAssocID="{8AFA5EF7-6C87-4DAF-A9E5-4899F905B3AF}" presName="node" presStyleLbl="node1" presStyleIdx="1" presStyleCnt="8">
@@ -23961,10 +27529,24 @@
     <dgm:pt modelId="{00071C14-42CB-43C2-980E-0986DDAA6337}" type="pres">
       <dgm:prSet presAssocID="{89934564-264D-45F4-80C6-0F3FB6A03A1E}" presName="sibTrans" presStyleLbl="sibTrans2D1" presStyleIdx="1" presStyleCnt="8"/>
       <dgm:spPr/>
+      <dgm:t>
+        <a:bodyPr/>
+        <a:lstStyle/>
+        <a:p>
+          <a:endParaRPr lang="es-PE"/>
+        </a:p>
+      </dgm:t>
     </dgm:pt>
     <dgm:pt modelId="{F0024291-29A1-4E85-9F8A-74D8C007E076}" type="pres">
       <dgm:prSet presAssocID="{89934564-264D-45F4-80C6-0F3FB6A03A1E}" presName="connectorText" presStyleLbl="sibTrans2D1" presStyleIdx="1" presStyleCnt="8"/>
       <dgm:spPr/>
+      <dgm:t>
+        <a:bodyPr/>
+        <a:lstStyle/>
+        <a:p>
+          <a:endParaRPr lang="es-PE"/>
+        </a:p>
+      </dgm:t>
     </dgm:pt>
     <dgm:pt modelId="{ABCBBAA8-3DF3-4195-8A6D-28C6A3F7E922}" type="pres">
       <dgm:prSet presAssocID="{DF7F59D6-FE3E-48F1-BA6E-973A7A3E2F67}" presName="node" presStyleLbl="node1" presStyleIdx="2" presStyleCnt="8">
@@ -23984,10 +27566,24 @@
     <dgm:pt modelId="{682F36D9-AE2D-4FD9-9EF4-686BD31679F3}" type="pres">
       <dgm:prSet presAssocID="{7373D5D0-1887-42E8-B77A-BA0AB77E8D52}" presName="sibTrans" presStyleLbl="sibTrans2D1" presStyleIdx="2" presStyleCnt="8"/>
       <dgm:spPr/>
+      <dgm:t>
+        <a:bodyPr/>
+        <a:lstStyle/>
+        <a:p>
+          <a:endParaRPr lang="es-PE"/>
+        </a:p>
+      </dgm:t>
     </dgm:pt>
     <dgm:pt modelId="{722790AC-7F38-4150-B86A-21669C2CA602}" type="pres">
       <dgm:prSet presAssocID="{7373D5D0-1887-42E8-B77A-BA0AB77E8D52}" presName="connectorText" presStyleLbl="sibTrans2D1" presStyleIdx="2" presStyleCnt="8"/>
       <dgm:spPr/>
+      <dgm:t>
+        <a:bodyPr/>
+        <a:lstStyle/>
+        <a:p>
+          <a:endParaRPr lang="es-PE"/>
+        </a:p>
+      </dgm:t>
     </dgm:pt>
     <dgm:pt modelId="{CC85A74C-7718-4C18-B0D8-2D8E051A8430}" type="pres">
       <dgm:prSet presAssocID="{17AF6880-BA56-4CF3-95BA-D1384F0FEE95}" presName="node" presStyleLbl="node1" presStyleIdx="3" presStyleCnt="8">
@@ -24007,10 +27603,24 @@
     <dgm:pt modelId="{89BEE32D-121C-4427-9D6A-DB4778098983}" type="pres">
       <dgm:prSet presAssocID="{92213EBB-5440-4EB9-B0C6-C4E3F366D723}" presName="sibTrans" presStyleLbl="sibTrans2D1" presStyleIdx="3" presStyleCnt="8"/>
       <dgm:spPr/>
+      <dgm:t>
+        <a:bodyPr/>
+        <a:lstStyle/>
+        <a:p>
+          <a:endParaRPr lang="es-PE"/>
+        </a:p>
+      </dgm:t>
     </dgm:pt>
     <dgm:pt modelId="{F17D1AA1-3468-4871-8765-881F76305A2E}" type="pres">
       <dgm:prSet presAssocID="{92213EBB-5440-4EB9-B0C6-C4E3F366D723}" presName="connectorText" presStyleLbl="sibTrans2D1" presStyleIdx="3" presStyleCnt="8"/>
       <dgm:spPr/>
+      <dgm:t>
+        <a:bodyPr/>
+        <a:lstStyle/>
+        <a:p>
+          <a:endParaRPr lang="es-PE"/>
+        </a:p>
+      </dgm:t>
     </dgm:pt>
     <dgm:pt modelId="{7408C53F-A8A7-462C-BF18-4EE69CD77BE2}" type="pres">
       <dgm:prSet presAssocID="{C5F1DFE9-21F7-40F8-BC01-71EE02E4C787}" presName="node" presStyleLbl="node1" presStyleIdx="4" presStyleCnt="8">
@@ -24030,10 +27640,24 @@
     <dgm:pt modelId="{C70A70CF-7573-4033-A6CA-14DF61B83AE3}" type="pres">
       <dgm:prSet presAssocID="{EF4EAEDD-D805-4579-9200-E5E005BE4921}" presName="sibTrans" presStyleLbl="sibTrans2D1" presStyleIdx="4" presStyleCnt="8"/>
       <dgm:spPr/>
+      <dgm:t>
+        <a:bodyPr/>
+        <a:lstStyle/>
+        <a:p>
+          <a:endParaRPr lang="es-PE"/>
+        </a:p>
+      </dgm:t>
     </dgm:pt>
     <dgm:pt modelId="{F51BDDF5-FB37-4A54-A79B-7DAB4B355F8C}" type="pres">
       <dgm:prSet presAssocID="{EF4EAEDD-D805-4579-9200-E5E005BE4921}" presName="connectorText" presStyleLbl="sibTrans2D1" presStyleIdx="4" presStyleCnt="8"/>
       <dgm:spPr/>
+      <dgm:t>
+        <a:bodyPr/>
+        <a:lstStyle/>
+        <a:p>
+          <a:endParaRPr lang="es-PE"/>
+        </a:p>
+      </dgm:t>
     </dgm:pt>
     <dgm:pt modelId="{4E6E0786-8FF5-477C-A7A7-61075F1B87E3}" type="pres">
       <dgm:prSet presAssocID="{F79F4962-107C-42D7-8A30-368A60B124E5}" presName="node" presStyleLbl="node1" presStyleIdx="5" presStyleCnt="8">
@@ -24042,14 +27666,35 @@
         </dgm:presLayoutVars>
       </dgm:prSet>
       <dgm:spPr/>
+      <dgm:t>
+        <a:bodyPr/>
+        <a:lstStyle/>
+        <a:p>
+          <a:endParaRPr lang="es-PE"/>
+        </a:p>
+      </dgm:t>
     </dgm:pt>
     <dgm:pt modelId="{63EF65DD-FC91-415F-A4F8-E83371C93008}" type="pres">
       <dgm:prSet presAssocID="{09ABC4AD-7452-436E-B979-A274A899CA42}" presName="sibTrans" presStyleLbl="sibTrans2D1" presStyleIdx="5" presStyleCnt="8"/>
       <dgm:spPr/>
+      <dgm:t>
+        <a:bodyPr/>
+        <a:lstStyle/>
+        <a:p>
+          <a:endParaRPr lang="es-PE"/>
+        </a:p>
+      </dgm:t>
     </dgm:pt>
     <dgm:pt modelId="{F229D475-7A07-41D9-9860-1DC3314548AD}" type="pres">
       <dgm:prSet presAssocID="{09ABC4AD-7452-436E-B979-A274A899CA42}" presName="connectorText" presStyleLbl="sibTrans2D1" presStyleIdx="5" presStyleCnt="8"/>
       <dgm:spPr/>
+      <dgm:t>
+        <a:bodyPr/>
+        <a:lstStyle/>
+        <a:p>
+          <a:endParaRPr lang="es-PE"/>
+        </a:p>
+      </dgm:t>
     </dgm:pt>
     <dgm:pt modelId="{03145B5A-34B3-4B6D-A7DA-900EC96B8E49}" type="pres">
       <dgm:prSet presAssocID="{DDB30264-E66D-435A-855C-C236CD2356DA}" presName="node" presStyleLbl="node1" presStyleIdx="6" presStyleCnt="8">
@@ -24058,14 +27703,35 @@
         </dgm:presLayoutVars>
       </dgm:prSet>
       <dgm:spPr/>
+      <dgm:t>
+        <a:bodyPr/>
+        <a:lstStyle/>
+        <a:p>
+          <a:endParaRPr lang="es-PE"/>
+        </a:p>
+      </dgm:t>
     </dgm:pt>
     <dgm:pt modelId="{D31E4108-3A4D-491C-9A60-44CC3346209B}" type="pres">
       <dgm:prSet presAssocID="{9E050CDA-B70E-45FD-BF36-4BB5E801F9DF}" presName="sibTrans" presStyleLbl="sibTrans2D1" presStyleIdx="6" presStyleCnt="8"/>
       <dgm:spPr/>
+      <dgm:t>
+        <a:bodyPr/>
+        <a:lstStyle/>
+        <a:p>
+          <a:endParaRPr lang="es-PE"/>
+        </a:p>
+      </dgm:t>
     </dgm:pt>
     <dgm:pt modelId="{85BFDC09-7943-4553-88A9-957DEE06C8C0}" type="pres">
       <dgm:prSet presAssocID="{9E050CDA-B70E-45FD-BF36-4BB5E801F9DF}" presName="connectorText" presStyleLbl="sibTrans2D1" presStyleIdx="6" presStyleCnt="8"/>
       <dgm:spPr/>
+      <dgm:t>
+        <a:bodyPr/>
+        <a:lstStyle/>
+        <a:p>
+          <a:endParaRPr lang="es-PE"/>
+        </a:p>
+      </dgm:t>
     </dgm:pt>
     <dgm:pt modelId="{EFE31AF0-8A8D-4F0C-A244-5F4149FD28A2}" type="pres">
       <dgm:prSet presAssocID="{3F16BFF1-495D-42DD-A119-9C9CC2EBC1AB}" presName="node" presStyleLbl="node1" presStyleIdx="7" presStyleCnt="8">
@@ -24074,74 +27740,95 @@
         </dgm:presLayoutVars>
       </dgm:prSet>
       <dgm:spPr/>
+      <dgm:t>
+        <a:bodyPr/>
+        <a:lstStyle/>
+        <a:p>
+          <a:endParaRPr lang="es-PE"/>
+        </a:p>
+      </dgm:t>
     </dgm:pt>
     <dgm:pt modelId="{167502D6-BD69-417C-872A-F7C0F987998B}" type="pres">
       <dgm:prSet presAssocID="{EC6A45D7-3401-48AB-A82E-1561C5112B70}" presName="sibTrans" presStyleLbl="sibTrans2D1" presStyleIdx="7" presStyleCnt="8"/>
       <dgm:spPr/>
+      <dgm:t>
+        <a:bodyPr/>
+        <a:lstStyle/>
+        <a:p>
+          <a:endParaRPr lang="es-PE"/>
+        </a:p>
+      </dgm:t>
     </dgm:pt>
     <dgm:pt modelId="{6E6ACD3A-C5A2-49B8-A8EF-F395E318A06E}" type="pres">
       <dgm:prSet presAssocID="{EC6A45D7-3401-48AB-A82E-1561C5112B70}" presName="connectorText" presStyleLbl="sibTrans2D1" presStyleIdx="7" presStyleCnt="8"/>
       <dgm:spPr/>
+      <dgm:t>
+        <a:bodyPr/>
+        <a:lstStyle/>
+        <a:p>
+          <a:endParaRPr lang="es-PE"/>
+        </a:p>
+      </dgm:t>
     </dgm:pt>
   </dgm:ptLst>
   <dgm:cxnLst>
-    <dgm:cxn modelId="{88872A36-51DD-42C3-BFB7-5EF495A5746C}" type="presOf" srcId="{7373D5D0-1887-42E8-B77A-BA0AB77E8D52}" destId="{682F36D9-AE2D-4FD9-9EF4-686BD31679F3}" srcOrd="0" destOrd="0" presId="urn:microsoft.com/office/officeart/2005/8/layout/cycle2"/>
-    <dgm:cxn modelId="{85CFA7AF-A474-40DD-AEDC-06260E1F1AB0}" type="presOf" srcId="{EC6A45D7-3401-48AB-A82E-1561C5112B70}" destId="{167502D6-BD69-417C-872A-F7C0F987998B}" srcOrd="0" destOrd="0" presId="urn:microsoft.com/office/officeart/2005/8/layout/cycle2"/>
-    <dgm:cxn modelId="{CEA21A0C-7187-4765-872F-CEC19185F32C}" type="presOf" srcId="{9E050CDA-B70E-45FD-BF36-4BB5E801F9DF}" destId="{85BFDC09-7943-4553-88A9-957DEE06C8C0}" srcOrd="1" destOrd="0" presId="urn:microsoft.com/office/officeart/2005/8/layout/cycle2"/>
+    <dgm:cxn modelId="{1921C389-3D96-42FE-9B96-C35436345AB9}" type="presOf" srcId="{717230D2-ADB0-442F-8CD6-78BD00A243A3}" destId="{F268045F-D535-4B51-87AB-D91A1E9F5D47}" srcOrd="1" destOrd="0" presId="urn:microsoft.com/office/officeart/2005/8/layout/cycle2"/>
+    <dgm:cxn modelId="{CAA613D9-EC69-4335-87CA-0DFED8F5C2EA}" type="presOf" srcId="{9E050CDA-B70E-45FD-BF36-4BB5E801F9DF}" destId="{D31E4108-3A4D-491C-9A60-44CC3346209B}" srcOrd="0" destOrd="0" presId="urn:microsoft.com/office/officeart/2005/8/layout/cycle2"/>
     <dgm:cxn modelId="{E1B0CDBF-9AAB-49F5-BF4B-D09B8C420334}" srcId="{9B1F811D-6B4A-410F-B475-AEFEDB3EAE58}" destId="{F79F4962-107C-42D7-8A30-368A60B124E5}" srcOrd="5" destOrd="0" parTransId="{D7EF1D8D-ED93-4863-BEAC-7F3F77C30CC6}" sibTransId="{09ABC4AD-7452-436E-B979-A274A899CA42}"/>
-    <dgm:cxn modelId="{3AB2085F-B9DB-45CB-BAF1-5DDEA6B8CABF}" type="presOf" srcId="{717230D2-ADB0-442F-8CD6-78BD00A243A3}" destId="{EEC6E4B8-7F84-4E6B-98ED-D8F59A993F8A}" srcOrd="0" destOrd="0" presId="urn:microsoft.com/office/officeart/2005/8/layout/cycle2"/>
+    <dgm:cxn modelId="{F6275379-E3DC-4FB6-94B1-42F3C7238D2E}" type="presOf" srcId="{09ABC4AD-7452-436E-B979-A274A899CA42}" destId="{F229D475-7A07-41D9-9860-1DC3314548AD}" srcOrd="1" destOrd="0" presId="urn:microsoft.com/office/officeart/2005/8/layout/cycle2"/>
+    <dgm:cxn modelId="{E6988AAB-18DD-48FC-80D0-EF8936D8CC6E}" type="presOf" srcId="{92213EBB-5440-4EB9-B0C6-C4E3F366D723}" destId="{89BEE32D-121C-4427-9D6A-DB4778098983}" srcOrd="0" destOrd="0" presId="urn:microsoft.com/office/officeart/2005/8/layout/cycle2"/>
+    <dgm:cxn modelId="{33C81200-4DA2-4E46-8FA8-9ED945773A63}" type="presOf" srcId="{F79F4962-107C-42D7-8A30-368A60B124E5}" destId="{4E6E0786-8FF5-477C-A7A7-61075F1B87E3}" srcOrd="0" destOrd="0" presId="urn:microsoft.com/office/officeart/2005/8/layout/cycle2"/>
+    <dgm:cxn modelId="{3254B0EB-C60F-45F7-BC6F-5ED683A652CA}" type="presOf" srcId="{3F16BFF1-495D-42DD-A119-9C9CC2EBC1AB}" destId="{EFE31AF0-8A8D-4F0C-A244-5F4149FD28A2}" srcOrd="0" destOrd="0" presId="urn:microsoft.com/office/officeart/2005/8/layout/cycle2"/>
+    <dgm:cxn modelId="{97706460-46B6-4CB2-891A-433459D494E4}" type="presOf" srcId="{DF7F59D6-FE3E-48F1-BA6E-973A7A3E2F67}" destId="{ABCBBAA8-3DF3-4195-8A6D-28C6A3F7E922}" srcOrd="0" destOrd="0" presId="urn:microsoft.com/office/officeart/2005/8/layout/cycle2"/>
+    <dgm:cxn modelId="{3989BB71-3968-4376-A8B5-599F2A12476E}" type="presOf" srcId="{17AF6880-BA56-4CF3-95BA-D1384F0FEE95}" destId="{CC85A74C-7718-4C18-B0D8-2D8E051A8430}" srcOrd="0" destOrd="0" presId="urn:microsoft.com/office/officeart/2005/8/layout/cycle2"/>
+    <dgm:cxn modelId="{F8FBD90A-F1EC-47A9-8132-42E9D7DD309D}" type="presOf" srcId="{8AFA5EF7-6C87-4DAF-A9E5-4899F905B3AF}" destId="{13578A00-03A5-44E0-AACA-AA2690AC8C1D}" srcOrd="0" destOrd="0" presId="urn:microsoft.com/office/officeart/2005/8/layout/cycle2"/>
+    <dgm:cxn modelId="{1BD1C3FD-6B8D-4379-869A-B06F38AB0A0A}" type="presOf" srcId="{7373D5D0-1887-42E8-B77A-BA0AB77E8D52}" destId="{722790AC-7F38-4150-B86A-21669C2CA602}" srcOrd="1" destOrd="0" presId="urn:microsoft.com/office/officeart/2005/8/layout/cycle2"/>
     <dgm:cxn modelId="{E074E687-AA97-452B-AD85-F3841A110332}" srcId="{9B1F811D-6B4A-410F-B475-AEFEDB3EAE58}" destId="{C5F1DFE9-21F7-40F8-BC01-71EE02E4C787}" srcOrd="4" destOrd="0" parTransId="{0567E6EE-E958-400F-8C09-E224D9386A4D}" sibTransId="{EF4EAEDD-D805-4579-9200-E5E005BE4921}"/>
-    <dgm:cxn modelId="{164A1630-CF81-44FE-B05D-C8EE7EBA9A89}" type="presOf" srcId="{17AF6880-BA56-4CF3-95BA-D1384F0FEE95}" destId="{CC85A74C-7718-4C18-B0D8-2D8E051A8430}" srcOrd="0" destOrd="0" presId="urn:microsoft.com/office/officeart/2005/8/layout/cycle2"/>
+    <dgm:cxn modelId="{B2CBD3CB-53BA-4462-8B62-BE6D21204EB0}" type="presOf" srcId="{EC6A45D7-3401-48AB-A82E-1561C5112B70}" destId="{6E6ACD3A-C5A2-49B8-A8EF-F395E318A06E}" srcOrd="1" destOrd="0" presId="urn:microsoft.com/office/officeart/2005/8/layout/cycle2"/>
+    <dgm:cxn modelId="{D9187B37-E9FB-4988-9E5D-348E4EFC663E}" type="presOf" srcId="{09ABC4AD-7452-436E-B979-A274A899CA42}" destId="{63EF65DD-FC91-415F-A4F8-E83371C93008}" srcOrd="0" destOrd="0" presId="urn:microsoft.com/office/officeart/2005/8/layout/cycle2"/>
+    <dgm:cxn modelId="{AE80DF90-2029-4DF8-8B17-38FE49AC63DE}" type="presOf" srcId="{9B1F811D-6B4A-410F-B475-AEFEDB3EAE58}" destId="{D3C9FEAC-7177-4FE0-A67E-AD46892D8BB9}" srcOrd="0" destOrd="0" presId="urn:microsoft.com/office/officeart/2005/8/layout/cycle2"/>
+    <dgm:cxn modelId="{EF2840D6-4516-4DB9-B857-0AF45217E5A0}" type="presOf" srcId="{EC6A45D7-3401-48AB-A82E-1561C5112B70}" destId="{167502D6-BD69-417C-872A-F7C0F987998B}" srcOrd="0" destOrd="0" presId="urn:microsoft.com/office/officeart/2005/8/layout/cycle2"/>
+    <dgm:cxn modelId="{DEEE3531-43F9-428B-B857-EFC834DEAA33}" type="presOf" srcId="{89934564-264D-45F4-80C6-0F3FB6A03A1E}" destId="{F0024291-29A1-4E85-9F8A-74D8C007E076}" srcOrd="1" destOrd="0" presId="urn:microsoft.com/office/officeart/2005/8/layout/cycle2"/>
+    <dgm:cxn modelId="{EE06E24F-F938-41F7-B7A9-D0B5A1446126}" type="presOf" srcId="{EF4EAEDD-D805-4579-9200-E5E005BE4921}" destId="{C70A70CF-7573-4033-A6CA-14DF61B83AE3}" srcOrd="0" destOrd="0" presId="urn:microsoft.com/office/officeart/2005/8/layout/cycle2"/>
+    <dgm:cxn modelId="{4D5BA98C-DB8C-488E-B23A-2A177DD1383C}" type="presOf" srcId="{49365939-23E2-45AF-8F91-B0A882FD93D1}" destId="{4890EFC8-8F62-42C0-91DF-0EC6593B4ED4}" srcOrd="0" destOrd="0" presId="urn:microsoft.com/office/officeart/2005/8/layout/cycle2"/>
+    <dgm:cxn modelId="{1744D5D8-9B3D-4BC9-8997-21BD78153B80}" srcId="{9B1F811D-6B4A-410F-B475-AEFEDB3EAE58}" destId="{17AF6880-BA56-4CF3-95BA-D1384F0FEE95}" srcOrd="3" destOrd="0" parTransId="{736261DC-ADD4-43A2-8536-345528DF67FD}" sibTransId="{92213EBB-5440-4EB9-B0C6-C4E3F366D723}"/>
+    <dgm:cxn modelId="{126AC3CE-5A81-4529-A5D6-6E3302BF2D9D}" type="presOf" srcId="{89934564-264D-45F4-80C6-0F3FB6A03A1E}" destId="{00071C14-42CB-43C2-980E-0986DDAA6337}" srcOrd="0" destOrd="0" presId="urn:microsoft.com/office/officeart/2005/8/layout/cycle2"/>
+    <dgm:cxn modelId="{6AF2651C-2E78-4FE7-8DFC-CAA7EC006ABD}" type="presOf" srcId="{DDB30264-E66D-435A-855C-C236CD2356DA}" destId="{03145B5A-34B3-4B6D-A7DA-900EC96B8E49}" srcOrd="0" destOrd="0" presId="urn:microsoft.com/office/officeart/2005/8/layout/cycle2"/>
     <dgm:cxn modelId="{AF1EA4FD-3FF9-4F78-80AC-ED2C964E5F6A}" srcId="{9B1F811D-6B4A-410F-B475-AEFEDB3EAE58}" destId="{49365939-23E2-45AF-8F91-B0A882FD93D1}" srcOrd="0" destOrd="0" parTransId="{D45AAA4E-ECDA-4CC0-9B90-A793A1382D45}" sibTransId="{717230D2-ADB0-442F-8CD6-78BD00A243A3}"/>
+    <dgm:cxn modelId="{06A6911D-F6D7-464C-BC78-C97F4AD3D826}" type="presOf" srcId="{717230D2-ADB0-442F-8CD6-78BD00A243A3}" destId="{EEC6E4B8-7F84-4E6B-98ED-D8F59A993F8A}" srcOrd="0" destOrd="0" presId="urn:microsoft.com/office/officeart/2005/8/layout/cycle2"/>
+    <dgm:cxn modelId="{D9FBE698-BE1E-4B63-A122-AF7F5207C9EA}" type="presOf" srcId="{EF4EAEDD-D805-4579-9200-E5E005BE4921}" destId="{F51BDDF5-FB37-4A54-A79B-7DAB4B355F8C}" srcOrd="1" destOrd="0" presId="urn:microsoft.com/office/officeart/2005/8/layout/cycle2"/>
+    <dgm:cxn modelId="{4B8DC392-8508-436B-A122-1EE6E830C129}" type="presOf" srcId="{92213EBB-5440-4EB9-B0C6-C4E3F366D723}" destId="{F17D1AA1-3468-4871-8765-881F76305A2E}" srcOrd="1" destOrd="0" presId="urn:microsoft.com/office/officeart/2005/8/layout/cycle2"/>
+    <dgm:cxn modelId="{F1C4BFE5-0879-4743-B6FC-E97E2DD15FC5}" type="presOf" srcId="{9E050CDA-B70E-45FD-BF36-4BB5E801F9DF}" destId="{85BFDC09-7943-4553-88A9-957DEE06C8C0}" srcOrd="1" destOrd="0" presId="urn:microsoft.com/office/officeart/2005/8/layout/cycle2"/>
+    <dgm:cxn modelId="{B3E1E7DD-1AE7-4C95-AFEB-8600E52BBFE1}" srcId="{9B1F811D-6B4A-410F-B475-AEFEDB3EAE58}" destId="{DDB30264-E66D-435A-855C-C236CD2356DA}" srcOrd="6" destOrd="0" parTransId="{2F6721C4-7390-4770-977B-F27AC6684B29}" sibTransId="{9E050CDA-B70E-45FD-BF36-4BB5E801F9DF}"/>
+    <dgm:cxn modelId="{3075354F-3163-4E75-8CEA-1F1EC147BB3A}" srcId="{9B1F811D-6B4A-410F-B475-AEFEDB3EAE58}" destId="{8AFA5EF7-6C87-4DAF-A9E5-4899F905B3AF}" srcOrd="1" destOrd="0" parTransId="{9CD48715-9E03-483F-A6D0-F8EA45F8DF05}" sibTransId="{89934564-264D-45F4-80C6-0F3FB6A03A1E}"/>
+    <dgm:cxn modelId="{F9B5AE56-52E1-4549-8992-988E234CD358}" srcId="{9B1F811D-6B4A-410F-B475-AEFEDB3EAE58}" destId="{3F16BFF1-495D-42DD-A119-9C9CC2EBC1AB}" srcOrd="7" destOrd="0" parTransId="{7F796B65-8573-40DF-9C75-CF17920C970F}" sibTransId="{EC6A45D7-3401-48AB-A82E-1561C5112B70}"/>
+    <dgm:cxn modelId="{1E184236-E114-4D0B-A280-7A18C1AA54BF}" type="presOf" srcId="{7373D5D0-1887-42E8-B77A-BA0AB77E8D52}" destId="{682F36D9-AE2D-4FD9-9EF4-686BD31679F3}" srcOrd="0" destOrd="0" presId="urn:microsoft.com/office/officeart/2005/8/layout/cycle2"/>
     <dgm:cxn modelId="{7E0B6A28-CF88-4067-A9F3-6095F39FB5B9}" srcId="{9B1F811D-6B4A-410F-B475-AEFEDB3EAE58}" destId="{DF7F59D6-FE3E-48F1-BA6E-973A7A3E2F67}" srcOrd="2" destOrd="0" parTransId="{9C0CCAA1-1A2E-4C61-8AC5-6B03478BA1FC}" sibTransId="{7373D5D0-1887-42E8-B77A-BA0AB77E8D52}"/>
-    <dgm:cxn modelId="{5A8DF633-1773-437B-BEB2-3FFF572EBF69}" type="presOf" srcId="{92213EBB-5440-4EB9-B0C6-C4E3F366D723}" destId="{89BEE32D-121C-4427-9D6A-DB4778098983}" srcOrd="0" destOrd="0" presId="urn:microsoft.com/office/officeart/2005/8/layout/cycle2"/>
-    <dgm:cxn modelId="{8C2DF071-04DA-44CF-AEA2-17572B3AC308}" type="presOf" srcId="{9B1F811D-6B4A-410F-B475-AEFEDB3EAE58}" destId="{D3C9FEAC-7177-4FE0-A67E-AD46892D8BB9}" srcOrd="0" destOrd="0" presId="urn:microsoft.com/office/officeart/2005/8/layout/cycle2"/>
-    <dgm:cxn modelId="{DE3E3129-C682-4DBC-9827-2324F9D1B100}" type="presOf" srcId="{92213EBB-5440-4EB9-B0C6-C4E3F366D723}" destId="{F17D1AA1-3468-4871-8765-881F76305A2E}" srcOrd="1" destOrd="0" presId="urn:microsoft.com/office/officeart/2005/8/layout/cycle2"/>
-    <dgm:cxn modelId="{99F0304D-F1C5-4576-A638-D77D5AE664A2}" type="presOf" srcId="{EF4EAEDD-D805-4579-9200-E5E005BE4921}" destId="{C70A70CF-7573-4033-A6CA-14DF61B83AE3}" srcOrd="0" destOrd="0" presId="urn:microsoft.com/office/officeart/2005/8/layout/cycle2"/>
-    <dgm:cxn modelId="{260ACDC1-C7B8-4DFC-B1D1-D26717E65E07}" type="presOf" srcId="{09ABC4AD-7452-436E-B979-A274A899CA42}" destId="{F229D475-7A07-41D9-9860-1DC3314548AD}" srcOrd="1" destOrd="0" presId="urn:microsoft.com/office/officeart/2005/8/layout/cycle2"/>
-    <dgm:cxn modelId="{3075354F-3163-4E75-8CEA-1F1EC147BB3A}" srcId="{9B1F811D-6B4A-410F-B475-AEFEDB3EAE58}" destId="{8AFA5EF7-6C87-4DAF-A9E5-4899F905B3AF}" srcOrd="1" destOrd="0" parTransId="{9CD48715-9E03-483F-A6D0-F8EA45F8DF05}" sibTransId="{89934564-264D-45F4-80C6-0F3FB6A03A1E}"/>
-    <dgm:cxn modelId="{D8C25512-B4A4-469E-AB2E-34079BDFCC6E}" type="presOf" srcId="{89934564-264D-45F4-80C6-0F3FB6A03A1E}" destId="{00071C14-42CB-43C2-980E-0986DDAA6337}" srcOrd="0" destOrd="0" presId="urn:microsoft.com/office/officeart/2005/8/layout/cycle2"/>
-    <dgm:cxn modelId="{0D0975FA-4529-4394-AB06-B0A5116685C8}" type="presOf" srcId="{49365939-23E2-45AF-8F91-B0A882FD93D1}" destId="{4890EFC8-8F62-42C0-91DF-0EC6593B4ED4}" srcOrd="0" destOrd="0" presId="urn:microsoft.com/office/officeart/2005/8/layout/cycle2"/>
-    <dgm:cxn modelId="{27D3D602-6254-450D-A5E4-E4F0150BF9DC}" type="presOf" srcId="{DDB30264-E66D-435A-855C-C236CD2356DA}" destId="{03145B5A-34B3-4B6D-A7DA-900EC96B8E49}" srcOrd="0" destOrd="0" presId="urn:microsoft.com/office/officeart/2005/8/layout/cycle2"/>
-    <dgm:cxn modelId="{C0E0FB97-D742-4DB4-8336-C391A6A7975A}" type="presOf" srcId="{8AFA5EF7-6C87-4DAF-A9E5-4899F905B3AF}" destId="{13578A00-03A5-44E0-AACA-AA2690AC8C1D}" srcOrd="0" destOrd="0" presId="urn:microsoft.com/office/officeart/2005/8/layout/cycle2"/>
-    <dgm:cxn modelId="{20E94F2D-76FC-45C8-A34A-AF8F6802B00B}" type="presOf" srcId="{DF7F59D6-FE3E-48F1-BA6E-973A7A3E2F67}" destId="{ABCBBAA8-3DF3-4195-8A6D-28C6A3F7E922}" srcOrd="0" destOrd="0" presId="urn:microsoft.com/office/officeart/2005/8/layout/cycle2"/>
-    <dgm:cxn modelId="{38DA426E-8CA2-471F-A087-E247670C94AC}" type="presOf" srcId="{3F16BFF1-495D-42DD-A119-9C9CC2EBC1AB}" destId="{EFE31AF0-8A8D-4F0C-A244-5F4149FD28A2}" srcOrd="0" destOrd="0" presId="urn:microsoft.com/office/officeart/2005/8/layout/cycle2"/>
-    <dgm:cxn modelId="{AC0CB8D9-CBA7-4D41-A641-7152A141992D}" type="presOf" srcId="{717230D2-ADB0-442F-8CD6-78BD00A243A3}" destId="{F268045F-D535-4B51-87AB-D91A1E9F5D47}" srcOrd="1" destOrd="0" presId="urn:microsoft.com/office/officeart/2005/8/layout/cycle2"/>
-    <dgm:cxn modelId="{DB44248A-67A2-410E-A879-349022E3B362}" type="presOf" srcId="{F79F4962-107C-42D7-8A30-368A60B124E5}" destId="{4E6E0786-8FF5-477C-A7A7-61075F1B87E3}" srcOrd="0" destOrd="0" presId="urn:microsoft.com/office/officeart/2005/8/layout/cycle2"/>
-    <dgm:cxn modelId="{6DD4955C-D55A-431A-B33F-5E0E4EB2FCDE}" type="presOf" srcId="{7373D5D0-1887-42E8-B77A-BA0AB77E8D52}" destId="{722790AC-7F38-4150-B86A-21669C2CA602}" srcOrd="1" destOrd="0" presId="urn:microsoft.com/office/officeart/2005/8/layout/cycle2"/>
-    <dgm:cxn modelId="{2663756E-6C2F-45F0-92ED-FB517A4E9A55}" type="presOf" srcId="{EC6A45D7-3401-48AB-A82E-1561C5112B70}" destId="{6E6ACD3A-C5A2-49B8-A8EF-F395E318A06E}" srcOrd="1" destOrd="0" presId="urn:microsoft.com/office/officeart/2005/8/layout/cycle2"/>
-    <dgm:cxn modelId="{F9B5AE56-52E1-4549-8992-988E234CD358}" srcId="{9B1F811D-6B4A-410F-B475-AEFEDB3EAE58}" destId="{3F16BFF1-495D-42DD-A119-9C9CC2EBC1AB}" srcOrd="7" destOrd="0" parTransId="{7F796B65-8573-40DF-9C75-CF17920C970F}" sibTransId="{EC6A45D7-3401-48AB-A82E-1561C5112B70}"/>
-    <dgm:cxn modelId="{1744D5D8-9B3D-4BC9-8997-21BD78153B80}" srcId="{9B1F811D-6B4A-410F-B475-AEFEDB3EAE58}" destId="{17AF6880-BA56-4CF3-95BA-D1384F0FEE95}" srcOrd="3" destOrd="0" parTransId="{736261DC-ADD4-43A2-8536-345528DF67FD}" sibTransId="{92213EBB-5440-4EB9-B0C6-C4E3F366D723}"/>
-    <dgm:cxn modelId="{B3E1E7DD-1AE7-4C95-AFEB-8600E52BBFE1}" srcId="{9B1F811D-6B4A-410F-B475-AEFEDB3EAE58}" destId="{DDB30264-E66D-435A-855C-C236CD2356DA}" srcOrd="6" destOrd="0" parTransId="{2F6721C4-7390-4770-977B-F27AC6684B29}" sibTransId="{9E050CDA-B70E-45FD-BF36-4BB5E801F9DF}"/>
-    <dgm:cxn modelId="{A5A4DEBA-3899-4353-9CB4-850155AFA3F0}" type="presOf" srcId="{C5F1DFE9-21F7-40F8-BC01-71EE02E4C787}" destId="{7408C53F-A8A7-462C-BF18-4EE69CD77BE2}" srcOrd="0" destOrd="0" presId="urn:microsoft.com/office/officeart/2005/8/layout/cycle2"/>
-    <dgm:cxn modelId="{734397FD-C573-4DF2-ACF3-5384E6D4679F}" type="presOf" srcId="{9E050CDA-B70E-45FD-BF36-4BB5E801F9DF}" destId="{D31E4108-3A4D-491C-9A60-44CC3346209B}" srcOrd="0" destOrd="0" presId="urn:microsoft.com/office/officeart/2005/8/layout/cycle2"/>
-    <dgm:cxn modelId="{07D90EAE-1BE5-4F6E-89C5-130D0F5622D3}" type="presOf" srcId="{EF4EAEDD-D805-4579-9200-E5E005BE4921}" destId="{F51BDDF5-FB37-4A54-A79B-7DAB4B355F8C}" srcOrd="1" destOrd="0" presId="urn:microsoft.com/office/officeart/2005/8/layout/cycle2"/>
-    <dgm:cxn modelId="{185E175D-CBC9-4E8F-99D8-DCC32FA45B4D}" type="presOf" srcId="{89934564-264D-45F4-80C6-0F3FB6A03A1E}" destId="{F0024291-29A1-4E85-9F8A-74D8C007E076}" srcOrd="1" destOrd="0" presId="urn:microsoft.com/office/officeart/2005/8/layout/cycle2"/>
-    <dgm:cxn modelId="{1D30883A-63BA-48F5-8471-C6E29762BF22}" type="presOf" srcId="{09ABC4AD-7452-436E-B979-A274A899CA42}" destId="{63EF65DD-FC91-415F-A4F8-E83371C93008}" srcOrd="0" destOrd="0" presId="urn:microsoft.com/office/officeart/2005/8/layout/cycle2"/>
-    <dgm:cxn modelId="{4FB7440F-3DC4-4E38-976E-5AFD26309227}" type="presParOf" srcId="{D3C9FEAC-7177-4FE0-A67E-AD46892D8BB9}" destId="{4890EFC8-8F62-42C0-91DF-0EC6593B4ED4}" srcOrd="0" destOrd="0" presId="urn:microsoft.com/office/officeart/2005/8/layout/cycle2"/>
-    <dgm:cxn modelId="{A8EEA623-CEC7-476C-BFB2-1FD682A4AD01}" type="presParOf" srcId="{D3C9FEAC-7177-4FE0-A67E-AD46892D8BB9}" destId="{EEC6E4B8-7F84-4E6B-98ED-D8F59A993F8A}" srcOrd="1" destOrd="0" presId="urn:microsoft.com/office/officeart/2005/8/layout/cycle2"/>
-    <dgm:cxn modelId="{DDEC5FBB-0F2C-4550-A6AE-0A6B7B73A9CD}" type="presParOf" srcId="{EEC6E4B8-7F84-4E6B-98ED-D8F59A993F8A}" destId="{F268045F-D535-4B51-87AB-D91A1E9F5D47}" srcOrd="0" destOrd="0" presId="urn:microsoft.com/office/officeart/2005/8/layout/cycle2"/>
-    <dgm:cxn modelId="{A0C79C26-4C94-4443-8AC9-31F8722D7F6D}" type="presParOf" srcId="{D3C9FEAC-7177-4FE0-A67E-AD46892D8BB9}" destId="{13578A00-03A5-44E0-AACA-AA2690AC8C1D}" srcOrd="2" destOrd="0" presId="urn:microsoft.com/office/officeart/2005/8/layout/cycle2"/>
-    <dgm:cxn modelId="{27E2396D-1B6E-4431-A496-A9AFA4B87366}" type="presParOf" srcId="{D3C9FEAC-7177-4FE0-A67E-AD46892D8BB9}" destId="{00071C14-42CB-43C2-980E-0986DDAA6337}" srcOrd="3" destOrd="0" presId="urn:microsoft.com/office/officeart/2005/8/layout/cycle2"/>
-    <dgm:cxn modelId="{16313428-D5B2-4C52-90F6-31330CC9D97C}" type="presParOf" srcId="{00071C14-42CB-43C2-980E-0986DDAA6337}" destId="{F0024291-29A1-4E85-9F8A-74D8C007E076}" srcOrd="0" destOrd="0" presId="urn:microsoft.com/office/officeart/2005/8/layout/cycle2"/>
-    <dgm:cxn modelId="{A4E993CE-04DD-4EB3-A683-6624A9E02758}" type="presParOf" srcId="{D3C9FEAC-7177-4FE0-A67E-AD46892D8BB9}" destId="{ABCBBAA8-3DF3-4195-8A6D-28C6A3F7E922}" srcOrd="4" destOrd="0" presId="urn:microsoft.com/office/officeart/2005/8/layout/cycle2"/>
-    <dgm:cxn modelId="{C399CA3B-49C1-4196-AF29-556A83C6EA98}" type="presParOf" srcId="{D3C9FEAC-7177-4FE0-A67E-AD46892D8BB9}" destId="{682F36D9-AE2D-4FD9-9EF4-686BD31679F3}" srcOrd="5" destOrd="0" presId="urn:microsoft.com/office/officeart/2005/8/layout/cycle2"/>
-    <dgm:cxn modelId="{1CB4AAB8-891B-4372-98ED-96075ACB431E}" type="presParOf" srcId="{682F36D9-AE2D-4FD9-9EF4-686BD31679F3}" destId="{722790AC-7F38-4150-B86A-21669C2CA602}" srcOrd="0" destOrd="0" presId="urn:microsoft.com/office/officeart/2005/8/layout/cycle2"/>
-    <dgm:cxn modelId="{AA480481-7028-49C2-8812-AF5332BD8D10}" type="presParOf" srcId="{D3C9FEAC-7177-4FE0-A67E-AD46892D8BB9}" destId="{CC85A74C-7718-4C18-B0D8-2D8E051A8430}" srcOrd="6" destOrd="0" presId="urn:microsoft.com/office/officeart/2005/8/layout/cycle2"/>
-    <dgm:cxn modelId="{3C261C41-2FD9-4ACC-BBF5-994D5611B5E4}" type="presParOf" srcId="{D3C9FEAC-7177-4FE0-A67E-AD46892D8BB9}" destId="{89BEE32D-121C-4427-9D6A-DB4778098983}" srcOrd="7" destOrd="0" presId="urn:microsoft.com/office/officeart/2005/8/layout/cycle2"/>
-    <dgm:cxn modelId="{1F6C765C-C2E4-425D-970C-DB5195BEE066}" type="presParOf" srcId="{89BEE32D-121C-4427-9D6A-DB4778098983}" destId="{F17D1AA1-3468-4871-8765-881F76305A2E}" srcOrd="0" destOrd="0" presId="urn:microsoft.com/office/officeart/2005/8/layout/cycle2"/>
-    <dgm:cxn modelId="{C885C0EF-5D57-45E5-9E68-A2D281D5FBF8}" type="presParOf" srcId="{D3C9FEAC-7177-4FE0-A67E-AD46892D8BB9}" destId="{7408C53F-A8A7-462C-BF18-4EE69CD77BE2}" srcOrd="8" destOrd="0" presId="urn:microsoft.com/office/officeart/2005/8/layout/cycle2"/>
-    <dgm:cxn modelId="{AB4D0285-1C0F-46E1-AA01-E8CCA7F71753}" type="presParOf" srcId="{D3C9FEAC-7177-4FE0-A67E-AD46892D8BB9}" destId="{C70A70CF-7573-4033-A6CA-14DF61B83AE3}" srcOrd="9" destOrd="0" presId="urn:microsoft.com/office/officeart/2005/8/layout/cycle2"/>
-    <dgm:cxn modelId="{DC27F0E1-5745-41FE-9325-302113DC9C9B}" type="presParOf" srcId="{C70A70CF-7573-4033-A6CA-14DF61B83AE3}" destId="{F51BDDF5-FB37-4A54-A79B-7DAB4B355F8C}" srcOrd="0" destOrd="0" presId="urn:microsoft.com/office/officeart/2005/8/layout/cycle2"/>
-    <dgm:cxn modelId="{23C9958E-83AD-4F2F-AA19-C92D771F21C9}" type="presParOf" srcId="{D3C9FEAC-7177-4FE0-A67E-AD46892D8BB9}" destId="{4E6E0786-8FF5-477C-A7A7-61075F1B87E3}" srcOrd="10" destOrd="0" presId="urn:microsoft.com/office/officeart/2005/8/layout/cycle2"/>
-    <dgm:cxn modelId="{89E872FF-532D-48D1-AB4F-E20BEA0D734A}" type="presParOf" srcId="{D3C9FEAC-7177-4FE0-A67E-AD46892D8BB9}" destId="{63EF65DD-FC91-415F-A4F8-E83371C93008}" srcOrd="11" destOrd="0" presId="urn:microsoft.com/office/officeart/2005/8/layout/cycle2"/>
-    <dgm:cxn modelId="{DB926849-A327-43AD-AC83-424F4A84FE9B}" type="presParOf" srcId="{63EF65DD-FC91-415F-A4F8-E83371C93008}" destId="{F229D475-7A07-41D9-9860-1DC3314548AD}" srcOrd="0" destOrd="0" presId="urn:microsoft.com/office/officeart/2005/8/layout/cycle2"/>
-    <dgm:cxn modelId="{FE6C3AF3-D593-4E15-91A1-25A4599C2315}" type="presParOf" srcId="{D3C9FEAC-7177-4FE0-A67E-AD46892D8BB9}" destId="{03145B5A-34B3-4B6D-A7DA-900EC96B8E49}" srcOrd="12" destOrd="0" presId="urn:microsoft.com/office/officeart/2005/8/layout/cycle2"/>
-    <dgm:cxn modelId="{B3842A57-10F4-41A6-8E2D-2E4EEDC6828A}" type="presParOf" srcId="{D3C9FEAC-7177-4FE0-A67E-AD46892D8BB9}" destId="{D31E4108-3A4D-491C-9A60-44CC3346209B}" srcOrd="13" destOrd="0" presId="urn:microsoft.com/office/officeart/2005/8/layout/cycle2"/>
-    <dgm:cxn modelId="{D8A25F36-1560-46CA-8010-DF39394C09A2}" type="presParOf" srcId="{D31E4108-3A4D-491C-9A60-44CC3346209B}" destId="{85BFDC09-7943-4553-88A9-957DEE06C8C0}" srcOrd="0" destOrd="0" presId="urn:microsoft.com/office/officeart/2005/8/layout/cycle2"/>
-    <dgm:cxn modelId="{7EC51D99-7B87-433F-B7C4-C547CB604D68}" type="presParOf" srcId="{D3C9FEAC-7177-4FE0-A67E-AD46892D8BB9}" destId="{EFE31AF0-8A8D-4F0C-A244-5F4149FD28A2}" srcOrd="14" destOrd="0" presId="urn:microsoft.com/office/officeart/2005/8/layout/cycle2"/>
-    <dgm:cxn modelId="{6E22375E-4525-4BBE-B00A-8D5BF029B7D0}" type="presParOf" srcId="{D3C9FEAC-7177-4FE0-A67E-AD46892D8BB9}" destId="{167502D6-BD69-417C-872A-F7C0F987998B}" srcOrd="15" destOrd="0" presId="urn:microsoft.com/office/officeart/2005/8/layout/cycle2"/>
-    <dgm:cxn modelId="{C35336AA-ABD7-4365-A98C-8EE0923A79E3}" type="presParOf" srcId="{167502D6-BD69-417C-872A-F7C0F987998B}" destId="{6E6ACD3A-C5A2-49B8-A8EF-F395E318A06E}" srcOrd="0" destOrd="0" presId="urn:microsoft.com/office/officeart/2005/8/layout/cycle2"/>
+    <dgm:cxn modelId="{6EC5A842-8E03-493B-8CD7-A4531AB6BE77}" type="presOf" srcId="{C5F1DFE9-21F7-40F8-BC01-71EE02E4C787}" destId="{7408C53F-A8A7-462C-BF18-4EE69CD77BE2}" srcOrd="0" destOrd="0" presId="urn:microsoft.com/office/officeart/2005/8/layout/cycle2"/>
+    <dgm:cxn modelId="{9545A47B-2903-484C-8B31-762A9A1CBE47}" type="presParOf" srcId="{D3C9FEAC-7177-4FE0-A67E-AD46892D8BB9}" destId="{4890EFC8-8F62-42C0-91DF-0EC6593B4ED4}" srcOrd="0" destOrd="0" presId="urn:microsoft.com/office/officeart/2005/8/layout/cycle2"/>
+    <dgm:cxn modelId="{C367CFA7-55D8-4EFB-B4C1-929878DD1EA1}" type="presParOf" srcId="{D3C9FEAC-7177-4FE0-A67E-AD46892D8BB9}" destId="{EEC6E4B8-7F84-4E6B-98ED-D8F59A993F8A}" srcOrd="1" destOrd="0" presId="urn:microsoft.com/office/officeart/2005/8/layout/cycle2"/>
+    <dgm:cxn modelId="{5B961A22-1E2F-4252-AA94-4E8B71B8EE7D}" type="presParOf" srcId="{EEC6E4B8-7F84-4E6B-98ED-D8F59A993F8A}" destId="{F268045F-D535-4B51-87AB-D91A1E9F5D47}" srcOrd="0" destOrd="0" presId="urn:microsoft.com/office/officeart/2005/8/layout/cycle2"/>
+    <dgm:cxn modelId="{DDA1896E-C9D4-43B6-9334-4A66E6537744}" type="presParOf" srcId="{D3C9FEAC-7177-4FE0-A67E-AD46892D8BB9}" destId="{13578A00-03A5-44E0-AACA-AA2690AC8C1D}" srcOrd="2" destOrd="0" presId="urn:microsoft.com/office/officeart/2005/8/layout/cycle2"/>
+    <dgm:cxn modelId="{09D904CC-2399-4DA4-8B25-335BAE31A054}" type="presParOf" srcId="{D3C9FEAC-7177-4FE0-A67E-AD46892D8BB9}" destId="{00071C14-42CB-43C2-980E-0986DDAA6337}" srcOrd="3" destOrd="0" presId="urn:microsoft.com/office/officeart/2005/8/layout/cycle2"/>
+    <dgm:cxn modelId="{E0939338-4F24-4DEA-AC96-8C2342CCCF3B}" type="presParOf" srcId="{00071C14-42CB-43C2-980E-0986DDAA6337}" destId="{F0024291-29A1-4E85-9F8A-74D8C007E076}" srcOrd="0" destOrd="0" presId="urn:microsoft.com/office/officeart/2005/8/layout/cycle2"/>
+    <dgm:cxn modelId="{E0E59A3B-4D2A-4D99-B227-9F8370F3EBC2}" type="presParOf" srcId="{D3C9FEAC-7177-4FE0-A67E-AD46892D8BB9}" destId="{ABCBBAA8-3DF3-4195-8A6D-28C6A3F7E922}" srcOrd="4" destOrd="0" presId="urn:microsoft.com/office/officeart/2005/8/layout/cycle2"/>
+    <dgm:cxn modelId="{F1DB1B36-D598-4B0F-A9E5-D68CEEB5DE70}" type="presParOf" srcId="{D3C9FEAC-7177-4FE0-A67E-AD46892D8BB9}" destId="{682F36D9-AE2D-4FD9-9EF4-686BD31679F3}" srcOrd="5" destOrd="0" presId="urn:microsoft.com/office/officeart/2005/8/layout/cycle2"/>
+    <dgm:cxn modelId="{A41D8269-4147-4550-833F-36F181AE3F33}" type="presParOf" srcId="{682F36D9-AE2D-4FD9-9EF4-686BD31679F3}" destId="{722790AC-7F38-4150-B86A-21669C2CA602}" srcOrd="0" destOrd="0" presId="urn:microsoft.com/office/officeart/2005/8/layout/cycle2"/>
+    <dgm:cxn modelId="{A15D302E-35DA-492B-BCCC-99DDA7DEBCBF}" type="presParOf" srcId="{D3C9FEAC-7177-4FE0-A67E-AD46892D8BB9}" destId="{CC85A74C-7718-4C18-B0D8-2D8E051A8430}" srcOrd="6" destOrd="0" presId="urn:microsoft.com/office/officeart/2005/8/layout/cycle2"/>
+    <dgm:cxn modelId="{2F3FD6BF-CB19-40AC-A292-3C701CCDF65E}" type="presParOf" srcId="{D3C9FEAC-7177-4FE0-A67E-AD46892D8BB9}" destId="{89BEE32D-121C-4427-9D6A-DB4778098983}" srcOrd="7" destOrd="0" presId="urn:microsoft.com/office/officeart/2005/8/layout/cycle2"/>
+    <dgm:cxn modelId="{EE99CB94-9492-42EC-8FD3-93017714E469}" type="presParOf" srcId="{89BEE32D-121C-4427-9D6A-DB4778098983}" destId="{F17D1AA1-3468-4871-8765-881F76305A2E}" srcOrd="0" destOrd="0" presId="urn:microsoft.com/office/officeart/2005/8/layout/cycle2"/>
+    <dgm:cxn modelId="{82161269-4B2E-46C0-B24D-7D217CAE2E25}" type="presParOf" srcId="{D3C9FEAC-7177-4FE0-A67E-AD46892D8BB9}" destId="{7408C53F-A8A7-462C-BF18-4EE69CD77BE2}" srcOrd="8" destOrd="0" presId="urn:microsoft.com/office/officeart/2005/8/layout/cycle2"/>
+    <dgm:cxn modelId="{CF1A3060-A94B-41F9-AE85-501EB917C6BD}" type="presParOf" srcId="{D3C9FEAC-7177-4FE0-A67E-AD46892D8BB9}" destId="{C70A70CF-7573-4033-A6CA-14DF61B83AE3}" srcOrd="9" destOrd="0" presId="urn:microsoft.com/office/officeart/2005/8/layout/cycle2"/>
+    <dgm:cxn modelId="{0D4DA168-D778-42DC-8728-E20BBC42BE02}" type="presParOf" srcId="{C70A70CF-7573-4033-A6CA-14DF61B83AE3}" destId="{F51BDDF5-FB37-4A54-A79B-7DAB4B355F8C}" srcOrd="0" destOrd="0" presId="urn:microsoft.com/office/officeart/2005/8/layout/cycle2"/>
+    <dgm:cxn modelId="{7D2FCE31-E3F9-4678-B24C-668632C1CE96}" type="presParOf" srcId="{D3C9FEAC-7177-4FE0-A67E-AD46892D8BB9}" destId="{4E6E0786-8FF5-477C-A7A7-61075F1B87E3}" srcOrd="10" destOrd="0" presId="urn:microsoft.com/office/officeart/2005/8/layout/cycle2"/>
+    <dgm:cxn modelId="{CB4A727F-AFE6-45CE-9EA8-BB043F6A94DA}" type="presParOf" srcId="{D3C9FEAC-7177-4FE0-A67E-AD46892D8BB9}" destId="{63EF65DD-FC91-415F-A4F8-E83371C93008}" srcOrd="11" destOrd="0" presId="urn:microsoft.com/office/officeart/2005/8/layout/cycle2"/>
+    <dgm:cxn modelId="{B6302A95-230D-4AA0-B160-8A551A81266D}" type="presParOf" srcId="{63EF65DD-FC91-415F-A4F8-E83371C93008}" destId="{F229D475-7A07-41D9-9860-1DC3314548AD}" srcOrd="0" destOrd="0" presId="urn:microsoft.com/office/officeart/2005/8/layout/cycle2"/>
+    <dgm:cxn modelId="{AB0250C6-04BF-485C-AE9F-99AC0015C17B}" type="presParOf" srcId="{D3C9FEAC-7177-4FE0-A67E-AD46892D8BB9}" destId="{03145B5A-34B3-4B6D-A7DA-900EC96B8E49}" srcOrd="12" destOrd="0" presId="urn:microsoft.com/office/officeart/2005/8/layout/cycle2"/>
+    <dgm:cxn modelId="{F635AA48-540A-42D0-89E0-6EA4D0F22E66}" type="presParOf" srcId="{D3C9FEAC-7177-4FE0-A67E-AD46892D8BB9}" destId="{D31E4108-3A4D-491C-9A60-44CC3346209B}" srcOrd="13" destOrd="0" presId="urn:microsoft.com/office/officeart/2005/8/layout/cycle2"/>
+    <dgm:cxn modelId="{ABD57FF8-79AE-4109-9942-DF788361AC1B}" type="presParOf" srcId="{D31E4108-3A4D-491C-9A60-44CC3346209B}" destId="{85BFDC09-7943-4553-88A9-957DEE06C8C0}" srcOrd="0" destOrd="0" presId="urn:microsoft.com/office/officeart/2005/8/layout/cycle2"/>
+    <dgm:cxn modelId="{E6F39008-FF2E-4E09-BF0B-F2E914C18CAF}" type="presParOf" srcId="{D3C9FEAC-7177-4FE0-A67E-AD46892D8BB9}" destId="{EFE31AF0-8A8D-4F0C-A244-5F4149FD28A2}" srcOrd="14" destOrd="0" presId="urn:microsoft.com/office/officeart/2005/8/layout/cycle2"/>
+    <dgm:cxn modelId="{19D4D5A9-F31E-4DB2-9754-B161E49379B6}" type="presParOf" srcId="{D3C9FEAC-7177-4FE0-A67E-AD46892D8BB9}" destId="{167502D6-BD69-417C-872A-F7C0F987998B}" srcOrd="15" destOrd="0" presId="urn:microsoft.com/office/officeart/2005/8/layout/cycle2"/>
+    <dgm:cxn modelId="{1CA27838-197F-4288-9DBA-A9E39FE84285}" type="presParOf" srcId="{167502D6-BD69-417C-872A-F7C0F987998B}" destId="{6E6ACD3A-C5A2-49B8-A8EF-F395E318A06E}" srcOrd="0" destOrd="0" presId="urn:microsoft.com/office/officeart/2005/8/layout/cycle2"/>
   </dgm:cxnLst>
   <dgm:bg/>
   <dgm:whole/>
@@ -31961,7 +35648,7 @@
 </file>
 
 <file path=customXml/itemProps1.xml><?xml version="1.0" encoding="utf-8"?>
-<ds:datastoreItem xmlns:ds="http://schemas.openxmlformats.org/officeDocument/2006/customXml" ds:itemID="{4E5AB4E2-AB55-4B1F-9CC1-F48375F5967C}">
+<ds:datastoreItem xmlns:ds="http://schemas.openxmlformats.org/officeDocument/2006/customXml" ds:itemID="{C9A4288D-E464-43C8-B0B3-7966853AEC05}">
   <ds:schemaRefs>
     <ds:schemaRef ds:uri="http://schemas.openxmlformats.org/officeDocument/2006/bibliography"/>
   </ds:schemaRefs>

</xml_diff>